<commit_message>
BW4T3 small text fixes in docu
</commit_message>
<xml_diff>
--- a/doc/src/main/sources/BW4T3 Specification.docx
+++ b/doc/src/main/sources/BW4T3 Specification.docx
@@ -1,6 +1,6 @@
 
 <file path=word/document.xml><?xml version="1.0" encoding="utf-8"?>
-<w:document xmlns:wpc="http://schemas.microsoft.com/office/word/2010/wordprocessingCanvas" xmlns:mo="http://schemas.microsoft.com/office/mac/office/2008/main" xmlns:mc="http://schemas.openxmlformats.org/markup-compatibility/2006" xmlns:mv="urn:schemas-microsoft-com:mac:vml" xmlns:o="urn:schemas-microsoft-com:office:office" xmlns:r="http://schemas.openxmlformats.org/officeDocument/2006/relationships" xmlns:m="http://schemas.openxmlformats.org/officeDocument/2006/math" xmlns:v="urn:schemas-microsoft-com:vml" xmlns:wp14="http://schemas.microsoft.com/office/word/2010/wordprocessingDrawing" xmlns:wp="http://schemas.openxmlformats.org/drawingml/2006/wordprocessingDrawing" xmlns:w10="urn:schemas-microsoft-com:office:word" xmlns:w="http://schemas.openxmlformats.org/wordprocessingml/2006/main" xmlns:w14="http://schemas.microsoft.com/office/word/2010/wordml" xmlns:wpg="http://schemas.microsoft.com/office/word/2010/wordprocessingGroup" xmlns:wpi="http://schemas.microsoft.com/office/word/2010/wordprocessingInk" xmlns:wne="http://schemas.microsoft.com/office/word/2006/wordml" xmlns:wps="http://schemas.microsoft.com/office/word/2010/wordprocessingShape" mc:Ignorable="w14 wp14">
+<w:document xmlns:mo="http://schemas.microsoft.com/office/mac/office/2008/main" xmlns:ve="http://schemas.openxmlformats.org/markup-compatibility/2006" xmlns:mv="urn:schemas-microsoft-com:mac:vml" xmlns:o="urn:schemas-microsoft-com:office:office" xmlns:r="http://schemas.openxmlformats.org/officeDocument/2006/relationships" xmlns:m="http://schemas.openxmlformats.org/officeDocument/2006/math" xmlns:v="urn:schemas-microsoft-com:vml" xmlns:wp="http://schemas.openxmlformats.org/drawingml/2006/wordprocessingDrawing" xmlns:w10="urn:schemas-microsoft-com:office:word" xmlns:w="http://schemas.openxmlformats.org/wordprocessingml/2006/main" xmlns:wne="http://schemas.microsoft.com/office/word/2006/wordml">
   <w:body>
     <w:p>
       <w:pPr>
@@ -14,7 +14,13 @@
         <w:rPr>
           <w:lang w:val="en-US"/>
         </w:rPr>
-        <w:t>BW4T2</w:t>
+        <w:t>BW4T</w:t>
+      </w:r>
+      <w:r>
+        <w:rPr>
+          <w:lang w:val="en-US"/>
+        </w:rPr>
+        <w:t>3</w:t>
       </w:r>
     </w:p>
     <w:p>
@@ -51,7 +57,7 @@
           <w:sz w:val="24"/>
           <w:lang w:val="en-GB"/>
         </w:rPr>
-        <w:t>Jan</w:t>
+        <w:t>Mar</w:t>
       </w:r>
       <w:r>
         <w:rPr>
@@ -65,7 +71,28 @@
           <w:sz w:val="24"/>
           <w:lang w:val="en-GB"/>
         </w:rPr>
-        <w:t>13, 2014</w:t>
+        <w:t>1</w:t>
+      </w:r>
+      <w:r>
+        <w:rPr>
+          <w:sz w:val="24"/>
+          <w:lang w:val="en-GB"/>
+        </w:rPr>
+        <w:t>5</w:t>
+      </w:r>
+      <w:r>
+        <w:rPr>
+          <w:sz w:val="24"/>
+          <w:lang w:val="en-GB"/>
+        </w:rPr>
+        <w:t>, 201</w:t>
+      </w:r>
+      <w:r>
+        <w:rPr>
+          <w:sz w:val="24"/>
+          <w:lang w:val="en-GB"/>
+        </w:rPr>
+        <w:t>5</w:t>
       </w:r>
     </w:p>
     <w:p>
@@ -104,7 +131,13 @@
         <w:rPr>
           <w:lang w:val="en-US"/>
         </w:rPr>
-        <w:t xml:space="preserve"> 2</w:t>
+        <w:t xml:space="preserve"> </w:t>
+      </w:r>
+      <w:r>
+        <w:rPr>
+          <w:lang w:val="en-US"/>
+        </w:rPr>
+        <w:t>3</w:t>
       </w:r>
       <w:r>
         <w:rPr>
@@ -116,7 +149,7 @@
         <w:rPr>
           <w:lang w:val="en-US"/>
         </w:rPr>
-        <w:t>2</w:t>
+        <w:t>3</w:t>
       </w:r>
       <w:r>
         <w:rPr>
@@ -642,7 +675,7 @@
           <w:insideH w:val="none" w:sz="0" w:space="0" w:color="auto"/>
           <w:insideV w:val="none" w:sz="0" w:space="0" w:color="auto"/>
         </w:tblBorders>
-        <w:tblLook w:val="00A0" w:firstRow="1" w:lastRow="0" w:firstColumn="1" w:lastColumn="0" w:noHBand="0" w:noVBand="0"/>
+        <w:tblLook w:val="00A0"/>
       </w:tblPr>
       <w:tblGrid>
         <w:gridCol w:w="4644"/>
@@ -679,7 +712,7 @@
                 <w:lang w:val="en-US"/>
               </w:rPr>
               <w:drawing>
-                <wp:inline distT="0" distB="0" distL="0" distR="0" wp14:anchorId="3A002526" wp14:editId="329DECE9">
+                <wp:inline distT="0" distB="0" distL="0" distR="0">
                   <wp:extent cx="2605828" cy="2529093"/>
                   <wp:effectExtent l="25400" t="0" r="10372" b="0"/>
                   <wp:docPr id="3" name="Picture 1" descr="OSX_10.6:Users:wouter:Desktop:rooms.png"/>
@@ -696,7 +729,7 @@
                           </pic:cNvPicPr>
                         </pic:nvPicPr>
                         <pic:blipFill>
-                          <a:blip r:embed="rId8"/>
+                          <a:blip r:embed="rId7"/>
                           <a:srcRect/>
                           <a:stretch>
                             <a:fillRect/>
@@ -744,7 +777,7 @@
                 <w:lang w:val="en-US"/>
               </w:rPr>
               <w:drawing>
-                <wp:inline distT="0" distB="0" distL="0" distR="0" wp14:anchorId="2EBFE422" wp14:editId="46884DE1">
+                <wp:inline distT="0" distB="0" distL="0" distR="0">
                   <wp:extent cx="1829435" cy="3108263"/>
                   <wp:effectExtent l="0" t="0" r="0" b="0"/>
                   <wp:docPr id="1" name="Picture 1" descr="system1:Users:wouter:Desktop:Screen Shot 2014-10-23 at 11.03.58.png"/>
@@ -761,10 +794,10 @@
                           </pic:cNvPicPr>
                         </pic:nvPicPr>
                         <pic:blipFill>
-                          <a:blip r:embed="rId9">
+                          <a:blip r:embed="rId8">
                             <a:extLst>
                               <a:ext uri="{28A0092B-C50C-407E-A947-70E740481C1C}">
-                                <a14:useLocalDpi xmlns:a14="http://schemas.microsoft.com/office/drawing/2010/main" val="0"/>
+                                <a14:useLocalDpi xmlns:a14="http://schemas.microsoft.com/office/drawing/2010/main" xmlns:pic="http://schemas.openxmlformats.org/drawingml/2006/picture" xmlns:a="http://schemas.openxmlformats.org/drawingml/2006/main" xmlns:wps="http://schemas.microsoft.com/office/word/2010/wordprocessingShape" xmlns:wne="http://schemas.microsoft.com/office/word/2006/wordml" xmlns:wpi="http://schemas.microsoft.com/office/word/2010/wordprocessingInk" xmlns:wpg="http://schemas.microsoft.com/office/word/2010/wordprocessingGroup" xmlns:w14="http://schemas.microsoft.com/office/word/2010/wordml" xmlns:w="http://schemas.openxmlformats.org/wordprocessingml/2006/main" xmlns:w10="urn:schemas-microsoft-com:office:word" xmlns:wp="http://schemas.openxmlformats.org/drawingml/2006/wordprocessingDrawing" xmlns:wp14="http://schemas.microsoft.com/office/word/2010/wordprocessingDrawing" xmlns:v="urn:schemas-microsoft-com:vml" xmlns:m="http://schemas.openxmlformats.org/officeDocument/2006/math" xmlns:r="http://schemas.openxmlformats.org/officeDocument/2006/relationships" xmlns:o="urn:schemas-microsoft-com:office:office" xmlns:mv="urn:schemas-microsoft-com:mac:vml" xmlns:mc="http://schemas.openxmlformats.org/markup-compatibility/2006" xmlns:mo="http://schemas.microsoft.com/office/mac/office/2008/main" xmlns:wpc="http://schemas.microsoft.com/office/word/2010/wordprocessingCanvas" xmlns="" val="0"/>
                               </a:ext>
                             </a:extLst>
                           </a:blip>
@@ -917,7 +950,6 @@
           <w:szCs w:val="22"/>
           <w:lang w:val="en-US"/>
         </w:rPr>
-        <w:lastRenderedPageBreak/>
         <w:t xml:space="preserve">Robots can be controlled by </w:t>
       </w:r>
       <w:r>
@@ -1987,7 +2019,6 @@
           <w:sz w:val="26"/>
           <w:szCs w:val="26"/>
         </w:rPr>
-        <w:lastRenderedPageBreak/>
         <w:t>Places</w:t>
       </w:r>
     </w:p>
@@ -2156,25 +2187,15 @@
         </w:rPr>
         <w:t xml:space="preserve"> </w:t>
       </w:r>
-      <w:r>
-        <w:fldChar w:fldCharType="begin"/>
-      </w:r>
-      <w:r>
-        <w:instrText xml:space="preserve"> REF _Ref184185185 \h  \* MERGEFORMAT </w:instrText>
-      </w:r>
-      <w:r>
-        <w:fldChar w:fldCharType="separate"/>
-      </w:r>
-      <w:r>
-        <w:rPr>
-          <w:rFonts w:asciiTheme="minorHAnsi" w:hAnsiTheme="minorHAnsi" w:cstheme="minorHAnsi"/>
-          <w:lang w:val="en-GB"/>
-        </w:rPr>
-        <w:t>Figure 1</w:t>
-      </w:r>
-      <w:r>
-        <w:fldChar w:fldCharType="end"/>
-      </w:r>
+      <w:fldSimple w:instr=" REF _Ref184185185 \h  \* MERGEFORMAT ">
+        <w:r>
+          <w:rPr>
+            <w:rFonts w:asciiTheme="minorHAnsi" w:hAnsiTheme="minorHAnsi" w:cstheme="minorHAnsi"/>
+            <w:lang w:val="en-GB"/>
+          </w:rPr>
+          <w:t>Figure 1</w:t>
+        </w:r>
+      </w:fldSimple>
       <w:r>
         <w:rPr>
           <w:rFonts w:asciiTheme="minorHAnsi" w:hAnsiTheme="minorHAnsi" w:cstheme="minorHAnsi"/>
@@ -3306,7 +3327,6 @@
         <w:rPr>
           <w:lang w:val="en-US"/>
         </w:rPr>
-        <w:lastRenderedPageBreak/>
         <w:t>Percepts</w:t>
       </w:r>
     </w:p>
@@ -4270,7 +4290,6 @@
         <w:rPr>
           <w:b/>
         </w:rPr>
-        <w:lastRenderedPageBreak/>
         <w:t>Predicate</w:t>
       </w:r>
       <w:r>
@@ -5177,7 +5196,6 @@
         <w:rPr>
           <w:b/>
         </w:rPr>
-        <w:lastRenderedPageBreak/>
         <w:t>Predicate</w:t>
       </w:r>
       <w:r>
@@ -6260,7 +6278,6 @@
           <w:rFonts w:asciiTheme="minorHAnsi" w:hAnsiTheme="minorHAnsi" w:cstheme="minorHAnsi"/>
           <w:u w:val="single"/>
         </w:rPr>
-        <w:lastRenderedPageBreak/>
         <w:t>Additional explanation</w:t>
       </w:r>
       <w:r>
@@ -7158,7 +7175,6 @@
           <w:highlight w:val="yellow"/>
           <w:u w:val="single"/>
         </w:rPr>
-        <w:lastRenderedPageBreak/>
         <w:t>Additional explanation</w:t>
       </w:r>
       <w:r>
@@ -8165,7 +8181,6 @@
           <w:rFonts w:asciiTheme="minorHAnsi" w:hAnsiTheme="minorHAnsi" w:cstheme="minorHAnsi"/>
           <w:u w:val="single"/>
         </w:rPr>
-        <w:lastRenderedPageBreak/>
         <w:t>Additional explanation</w:t>
       </w:r>
       <w:r>
@@ -9115,7 +9130,6 @@
           <w:highlight w:val="yellow"/>
           <w:u w:val="single"/>
         </w:rPr>
-        <w:lastRenderedPageBreak/>
         <w:t>Description</w:t>
       </w:r>
       <w:r>
@@ -9420,7 +9434,6 @@
           <w:b/>
           <w:lang w:val="en-US"/>
         </w:rPr>
-        <w:lastRenderedPageBreak/>
         <w:t>Predicate</w:t>
       </w:r>
       <w:r>
@@ -9986,13 +9999,7 @@
         <w:rPr>
           <w:rFonts w:asciiTheme="minorHAnsi" w:hAnsiTheme="minorHAnsi" w:cstheme="minorHAnsi"/>
         </w:rPr>
-        <w:t xml:space="preserve"> Sent </w:t>
-      </w:r>
-      <w:r>
-        <w:rPr>
-          <w:rFonts w:asciiTheme="minorHAnsi" w:hAnsiTheme="minorHAnsi" w:cstheme="minorHAnsi"/>
-        </w:rPr>
-        <w:t>on change (but currently it can not be changed, so effectively is once)</w:t>
+        <w:t xml:space="preserve"> Sent on change (but currently it can not be changed, so effectively is once)</w:t>
       </w:r>
       <w:r>
         <w:rPr>
@@ -10483,7 +10490,6 @@
           <w:b/>
           <w:lang w:val="en-US"/>
         </w:rPr>
-        <w:lastRenderedPageBreak/>
         <w:t>Predicate</w:t>
       </w:r>
       <w:r>
@@ -10681,7 +10687,6 @@
         <w:rPr>
           <w:lang w:val="en-US"/>
         </w:rPr>
-        <w:lastRenderedPageBreak/>
         <w:t>Basic Actions</w:t>
       </w:r>
     </w:p>
@@ -10777,7 +10782,7 @@
         <w:rPr>
           <w:u w:val="single"/>
         </w:rPr>
-        <w:t>Postcondition</w:t>
+        <w:t>Expected Effect</w:t>
       </w:r>
       <w:r>
         <w:t>: You are located at the specified X and Y coordinates if no obstacles to going to that location are present.</w:t>
@@ -11108,7 +11113,7 @@
         <w:rPr>
           <w:u w:val="single"/>
         </w:rPr>
-        <w:t>Postcondition</w:t>
+        <w:t>Expected Effect</w:t>
       </w:r>
       <w:r>
         <w:t>: You are located at the specified &lt;PlaceID&gt; if no obstacles to going to that location are present.</w:t>
@@ -11137,6 +11142,14 @@
     </w:p>
     <w:p>
       <w:pPr>
+        <w:spacing w:after="0"/>
+        <w:rPr>
+          <w:lang w:val="en-GB"/>
+        </w:rPr>
+      </w:pPr>
+    </w:p>
+    <w:p>
+      <w:pPr>
         <w:rPr>
           <w:lang w:val="en-US"/>
         </w:rPr>
@@ -11234,7 +11247,7 @@
         <w:rPr>
           <w:u w:val="single"/>
         </w:rPr>
-        <w:t>Postcondition</w:t>
+        <w:t>Expected Effect</w:t>
       </w:r>
       <w:r>
         <w:t>: You are located at the specified &lt;BlockID&gt; if no obstacles to going to that location are present.</w:t>
@@ -11428,7 +11441,6 @@
           <w:b/>
           <w:lang w:val="en-US"/>
         </w:rPr>
-        <w:lastRenderedPageBreak/>
         <w:t>Action</w:t>
       </w:r>
       <w:r>
@@ -12252,7 +12264,6 @@
         <w:rPr>
           <w:u w:val="single"/>
         </w:rPr>
-        <w:lastRenderedPageBreak/>
         <w:t xml:space="preserve">Additional explanation: </w:t>
       </w:r>
       <w:r>
@@ -13121,7 +13132,6 @@
           <w:b/>
           <w:lang w:val="en-US"/>
         </w:rPr>
-        <w:lastRenderedPageBreak/>
         <w:t>Predicate</w:t>
       </w:r>
       <w:r>
@@ -13483,7 +13493,6 @@
         <w:rPr>
           <w:lang w:val="en-US"/>
         </w:rPr>
-        <w:lastRenderedPageBreak/>
         <w:t>Messages</w:t>
       </w:r>
     </w:p>
@@ -14061,7 +14070,6 @@
           <w:b/>
           <w:lang w:val="en-US"/>
         </w:rPr>
-        <w:lastRenderedPageBreak/>
         <w:t xml:space="preserve">Message: </w:t>
       </w:r>
       <w:r>
@@ -15192,7 +15200,6 @@
         <w:rPr>
           <w:b/>
         </w:rPr>
-        <w:lastRenderedPageBreak/>
         <w:t xml:space="preserve">Message: </w:t>
       </w:r>
       <w:r>
@@ -15703,7 +15710,6 @@
         <w:rPr>
           <w:b/>
         </w:rPr>
-        <w:lastRenderedPageBreak/>
         <w:t xml:space="preserve">Message: </w:t>
       </w:r>
       <w:r>
@@ -16269,7 +16275,6 @@
         <w:rPr>
           <w:b/>
         </w:rPr>
-        <w:lastRenderedPageBreak/>
         <w:t xml:space="preserve">Message: </w:t>
       </w:r>
       <w:r>
@@ -16565,8 +16570,8 @@
       </w:pPr>
     </w:p>
     <w:sectPr>
-      <w:footerReference w:type="even" r:id="rId10"/>
-      <w:footerReference w:type="default" r:id="rId11"/>
+      <w:footerReference w:type="even" r:id="rId9"/>
+      <w:footerReference w:type="default" r:id="rId10"/>
       <w:pgSz w:w="11906" w:h="16838"/>
       <w:pgMar w:top="1417" w:right="1417" w:bottom="1417" w:left="1417" w:header="708" w:footer="708" w:gutter="0"/>
       <w:cols w:space="708"/>
@@ -16577,7 +16582,7 @@
 </file>
 
 <file path=word/endnotes.xml><?xml version="1.0" encoding="utf-8"?>
-<w:endnotes xmlns:wpc="http://schemas.microsoft.com/office/word/2010/wordprocessingCanvas" xmlns:mo="http://schemas.microsoft.com/office/mac/office/2008/main" xmlns:mc="http://schemas.openxmlformats.org/markup-compatibility/2006" xmlns:mv="urn:schemas-microsoft-com:mac:vml" xmlns:o="urn:schemas-microsoft-com:office:office" xmlns:r="http://schemas.openxmlformats.org/officeDocument/2006/relationships" xmlns:m="http://schemas.openxmlformats.org/officeDocument/2006/math" xmlns:v="urn:schemas-microsoft-com:vml" xmlns:wp14="http://schemas.microsoft.com/office/word/2010/wordprocessingDrawing" xmlns:wp="http://schemas.openxmlformats.org/drawingml/2006/wordprocessingDrawing" xmlns:w10="urn:schemas-microsoft-com:office:word" xmlns:w="http://schemas.openxmlformats.org/wordprocessingml/2006/main" xmlns:w14="http://schemas.microsoft.com/office/word/2010/wordml" xmlns:wpg="http://schemas.microsoft.com/office/word/2010/wordprocessingGroup" xmlns:wpi="http://schemas.microsoft.com/office/word/2010/wordprocessingInk" xmlns:wne="http://schemas.microsoft.com/office/word/2006/wordml" xmlns:wps="http://schemas.microsoft.com/office/word/2010/wordprocessingShape" mc:Ignorable="w14 wp14">
+<w:endnotes xmlns:mo="http://schemas.microsoft.com/office/mac/office/2008/main" xmlns:ve="http://schemas.openxmlformats.org/markup-compatibility/2006" xmlns:mv="urn:schemas-microsoft-com:mac:vml" xmlns:o="urn:schemas-microsoft-com:office:office" xmlns:r="http://schemas.openxmlformats.org/officeDocument/2006/relationships" xmlns:m="http://schemas.openxmlformats.org/officeDocument/2006/math" xmlns:v="urn:schemas-microsoft-com:vml" xmlns:wp="http://schemas.openxmlformats.org/drawingml/2006/wordprocessingDrawing" xmlns:w10="urn:schemas-microsoft-com:office:word" xmlns:w="http://schemas.openxmlformats.org/wordprocessingml/2006/main" xmlns:wne="http://schemas.microsoft.com/office/word/2006/wordml">
   <w:endnote w:type="separator" w:id="-1">
     <w:p>
       <w:pPr>
@@ -16602,7 +16607,7 @@
 </file>
 
 <file path=word/footer1.xml><?xml version="1.0" encoding="utf-8"?>
-<w:ftr xmlns:wpc="http://schemas.microsoft.com/office/word/2010/wordprocessingCanvas" xmlns:mo="http://schemas.microsoft.com/office/mac/office/2008/main" xmlns:mc="http://schemas.openxmlformats.org/markup-compatibility/2006" xmlns:mv="urn:schemas-microsoft-com:mac:vml" xmlns:o="urn:schemas-microsoft-com:office:office" xmlns:r="http://schemas.openxmlformats.org/officeDocument/2006/relationships" xmlns:m="http://schemas.openxmlformats.org/officeDocument/2006/math" xmlns:v="urn:schemas-microsoft-com:vml" xmlns:wp14="http://schemas.microsoft.com/office/word/2010/wordprocessingDrawing" xmlns:wp="http://schemas.openxmlformats.org/drawingml/2006/wordprocessingDrawing" xmlns:w10="urn:schemas-microsoft-com:office:word" xmlns:w="http://schemas.openxmlformats.org/wordprocessingml/2006/main" xmlns:w14="http://schemas.microsoft.com/office/word/2010/wordml" xmlns:wpg="http://schemas.microsoft.com/office/word/2010/wordprocessingGroup" xmlns:wpi="http://schemas.microsoft.com/office/word/2010/wordprocessingInk" xmlns:wne="http://schemas.microsoft.com/office/word/2006/wordml" xmlns:wps="http://schemas.microsoft.com/office/word/2010/wordprocessingShape" mc:Ignorable="w14 wp14">
+<w:ftr xmlns:mo="http://schemas.microsoft.com/office/mac/office/2008/main" xmlns:ve="http://schemas.openxmlformats.org/markup-compatibility/2006" xmlns:mv="urn:schemas-microsoft-com:mac:vml" xmlns:o="urn:schemas-microsoft-com:office:office" xmlns:r="http://schemas.openxmlformats.org/officeDocument/2006/relationships" xmlns:m="http://schemas.openxmlformats.org/officeDocument/2006/math" xmlns:v="urn:schemas-microsoft-com:vml" xmlns:wp="http://schemas.openxmlformats.org/drawingml/2006/wordprocessingDrawing" xmlns:w10="urn:schemas-microsoft-com:office:word" xmlns:w="http://schemas.openxmlformats.org/wordprocessingml/2006/main" xmlns:wne="http://schemas.microsoft.com/office/word/2006/wordml">
   <w:p>
     <w:pPr>
       <w:pStyle w:val="Footer"/>
@@ -16640,7 +16645,7 @@
 </file>
 
 <file path=word/footer2.xml><?xml version="1.0" encoding="utf-8"?>
-<w:ftr xmlns:wpc="http://schemas.microsoft.com/office/word/2010/wordprocessingCanvas" xmlns:mo="http://schemas.microsoft.com/office/mac/office/2008/main" xmlns:mc="http://schemas.openxmlformats.org/markup-compatibility/2006" xmlns:mv="urn:schemas-microsoft-com:mac:vml" xmlns:o="urn:schemas-microsoft-com:office:office" xmlns:r="http://schemas.openxmlformats.org/officeDocument/2006/relationships" xmlns:m="http://schemas.openxmlformats.org/officeDocument/2006/math" xmlns:v="urn:schemas-microsoft-com:vml" xmlns:wp14="http://schemas.microsoft.com/office/word/2010/wordprocessingDrawing" xmlns:wp="http://schemas.openxmlformats.org/drawingml/2006/wordprocessingDrawing" xmlns:w10="urn:schemas-microsoft-com:office:word" xmlns:w="http://schemas.openxmlformats.org/wordprocessingml/2006/main" xmlns:w14="http://schemas.microsoft.com/office/word/2010/wordml" xmlns:wpg="http://schemas.microsoft.com/office/word/2010/wordprocessingGroup" xmlns:wpi="http://schemas.microsoft.com/office/word/2010/wordprocessingInk" xmlns:wne="http://schemas.microsoft.com/office/word/2006/wordml" xmlns:wps="http://schemas.microsoft.com/office/word/2010/wordprocessingShape" mc:Ignorable="w14 wp14">
+<w:ftr xmlns:mo="http://schemas.microsoft.com/office/mac/office/2008/main" xmlns:ve="http://schemas.openxmlformats.org/markup-compatibility/2006" xmlns:mv="urn:schemas-microsoft-com:mac:vml" xmlns:o="urn:schemas-microsoft-com:office:office" xmlns:r="http://schemas.openxmlformats.org/officeDocument/2006/relationships" xmlns:m="http://schemas.openxmlformats.org/officeDocument/2006/math" xmlns:v="urn:schemas-microsoft-com:vml" xmlns:wp="http://schemas.openxmlformats.org/drawingml/2006/wordprocessingDrawing" xmlns:w10="urn:schemas-microsoft-com:office:word" xmlns:w="http://schemas.openxmlformats.org/wordprocessingml/2006/main" xmlns:wne="http://schemas.microsoft.com/office/word/2006/wordml">
   <w:p>
     <w:pPr>
       <w:pStyle w:val="Footer"/>
@@ -16672,7 +16677,7 @@
         <w:rStyle w:val="PageNumber"/>
         <w:noProof/>
       </w:rPr>
-      <w:t>12</w:t>
+      <w:t>14</w:t>
     </w:r>
     <w:r>
       <w:rPr>
@@ -16691,7 +16696,7 @@
 </file>
 
 <file path=word/footnotes.xml><?xml version="1.0" encoding="utf-8"?>
-<w:footnotes xmlns:wpc="http://schemas.microsoft.com/office/word/2010/wordprocessingCanvas" xmlns:mo="http://schemas.microsoft.com/office/mac/office/2008/main" xmlns:mc="http://schemas.openxmlformats.org/markup-compatibility/2006" xmlns:mv="urn:schemas-microsoft-com:mac:vml" xmlns:o="urn:schemas-microsoft-com:office:office" xmlns:r="http://schemas.openxmlformats.org/officeDocument/2006/relationships" xmlns:m="http://schemas.openxmlformats.org/officeDocument/2006/math" xmlns:v="urn:schemas-microsoft-com:vml" xmlns:wp14="http://schemas.microsoft.com/office/word/2010/wordprocessingDrawing" xmlns:wp="http://schemas.openxmlformats.org/drawingml/2006/wordprocessingDrawing" xmlns:w10="urn:schemas-microsoft-com:office:word" xmlns:w="http://schemas.openxmlformats.org/wordprocessingml/2006/main" xmlns:w14="http://schemas.microsoft.com/office/word/2010/wordml" xmlns:wpg="http://schemas.microsoft.com/office/word/2010/wordprocessingGroup" xmlns:wpi="http://schemas.microsoft.com/office/word/2010/wordprocessingInk" xmlns:wne="http://schemas.microsoft.com/office/word/2006/wordml" xmlns:wps="http://schemas.microsoft.com/office/word/2010/wordprocessingShape" mc:Ignorable="w14 wp14">
+<w:footnotes xmlns:mo="http://schemas.microsoft.com/office/mac/office/2008/main" xmlns:ve="http://schemas.openxmlformats.org/markup-compatibility/2006" xmlns:mv="urn:schemas-microsoft-com:mac:vml" xmlns:o="urn:schemas-microsoft-com:office:office" xmlns:r="http://schemas.openxmlformats.org/officeDocument/2006/relationships" xmlns:m="http://schemas.openxmlformats.org/officeDocument/2006/math" xmlns:v="urn:schemas-microsoft-com:vml" xmlns:wp="http://schemas.openxmlformats.org/drawingml/2006/wordprocessingDrawing" xmlns:w10="urn:schemas-microsoft-com:office:word" xmlns:w="http://schemas.openxmlformats.org/wordprocessingml/2006/main" xmlns:wne="http://schemas.microsoft.com/office/word/2006/wordml">
   <w:footnote w:type="separator" w:id="-1">
     <w:p>
       <w:pPr>
@@ -16716,7 +16721,7 @@
 </file>
 
 <file path=word/numbering.xml><?xml version="1.0" encoding="utf-8"?>
-<w:numbering xmlns:wpc="http://schemas.microsoft.com/office/word/2010/wordprocessingCanvas" xmlns:mo="http://schemas.microsoft.com/office/mac/office/2008/main" xmlns:mc="http://schemas.openxmlformats.org/markup-compatibility/2006" xmlns:mv="urn:schemas-microsoft-com:mac:vml" xmlns:o="urn:schemas-microsoft-com:office:office" xmlns:r="http://schemas.openxmlformats.org/officeDocument/2006/relationships" xmlns:m="http://schemas.openxmlformats.org/officeDocument/2006/math" xmlns:v="urn:schemas-microsoft-com:vml" xmlns:wp14="http://schemas.microsoft.com/office/word/2010/wordprocessingDrawing" xmlns:wp="http://schemas.openxmlformats.org/drawingml/2006/wordprocessingDrawing" xmlns:w10="urn:schemas-microsoft-com:office:word" xmlns:w="http://schemas.openxmlformats.org/wordprocessingml/2006/main" xmlns:w14="http://schemas.microsoft.com/office/word/2010/wordml" xmlns:wpg="http://schemas.microsoft.com/office/word/2010/wordprocessingGroup" xmlns:wpi="http://schemas.microsoft.com/office/word/2010/wordprocessingInk" xmlns:wne="http://schemas.microsoft.com/office/word/2006/wordml" xmlns:wps="http://schemas.microsoft.com/office/word/2010/wordprocessingShape" mc:Ignorable="w14 wp14">
+<w:numbering xmlns:mo="http://schemas.microsoft.com/office/mac/office/2008/main" xmlns:ve="http://schemas.openxmlformats.org/markup-compatibility/2006" xmlns:mv="urn:schemas-microsoft-com:mac:vml" xmlns:o="urn:schemas-microsoft-com:office:office" xmlns:r="http://schemas.openxmlformats.org/officeDocument/2006/relationships" xmlns:m="http://schemas.openxmlformats.org/officeDocument/2006/math" xmlns:v="urn:schemas-microsoft-com:vml" xmlns:wp="http://schemas.openxmlformats.org/drawingml/2006/wordprocessingDrawing" xmlns:w10="urn:schemas-microsoft-com:office:word" xmlns:w="http://schemas.openxmlformats.org/wordprocessingml/2006/main" xmlns:wne="http://schemas.microsoft.com/office/word/2006/wordml">
   <w:abstractNum w:abstractNumId="0">
     <w:nsid w:val="00B837D8"/>
     <w:multiLevelType w:val="hybridMultilevel"/>
@@ -19567,7 +19572,7 @@
 </file>
 
 <file path=word/styles.xml><?xml version="1.0" encoding="utf-8"?>
-<w:styles xmlns:mc="http://schemas.openxmlformats.org/markup-compatibility/2006" xmlns:r="http://schemas.openxmlformats.org/officeDocument/2006/relationships" xmlns:w="http://schemas.openxmlformats.org/wordprocessingml/2006/main" xmlns:w14="http://schemas.microsoft.com/office/word/2010/wordml" mc:Ignorable="w14">
+<w:styles xmlns:r="http://schemas.openxmlformats.org/officeDocument/2006/relationships" xmlns:w="http://schemas.openxmlformats.org/wordprocessingml/2006/main">
   <w:docDefaults>
     <w:rPrDefault>
       <w:rPr>
@@ -19624,15 +19629,14 @@
   </w:style>
   <w:style w:type="character" w:default="1" w:styleId="DefaultParagraphFont">
     <w:name w:val="Default Paragraph Font"/>
-    <w:uiPriority w:val="1"/>
     <w:semiHidden/>
     <w:unhideWhenUsed/>
   </w:style>
   <w:style w:type="table" w:default="1" w:styleId="TableNormal">
     <w:name w:val="Normal Table"/>
-    <w:uiPriority w:val="99"/>
     <w:semiHidden/>
     <w:unhideWhenUsed/>
+    <w:qFormat/>
     <w:tblPr>
       <w:tblInd w:w="0" w:type="dxa"/>
       <w:tblCellMar>
@@ -19645,7 +19649,6 @@
   </w:style>
   <w:style w:type="numbering" w:default="1" w:styleId="NoList">
     <w:name w:val="No List"/>
-    <w:uiPriority w:val="99"/>
     <w:semiHidden/>
     <w:unhideWhenUsed/>
   </w:style>

</xml_diff>

<commit_message>
#3492 updated the manual. Added explicit section on asynchronicity and fixed the introduction section
</commit_message>
<xml_diff>
--- a/doc/src/main/sources/BW4T3 Specification.docx
+++ b/doc/src/main/sources/BW4T3 Specification.docx
@@ -216,6 +216,7 @@
     </w:p>
     <w:p>
       <w:pPr>
+        <w:jc w:val="both"/>
         <w:rPr>
           <w:lang w:val="en-US"/>
         </w:rPr>
@@ -329,19 +330,7 @@
         <w:rPr>
           <w:lang w:val="en-GB"/>
         </w:rPr>
-        <w:t>Colo</w:t>
-      </w:r>
-      <w:r>
-        <w:rPr>
-          <w:lang w:val="en-GB"/>
-        </w:rPr>
-        <w:t>u</w:t>
-      </w:r>
-      <w:r>
-        <w:rPr>
-          <w:lang w:val="en-GB"/>
-        </w:rPr>
-        <w:t>red</w:t>
+        <w:t>Colored</w:t>
       </w:r>
       <w:r>
         <w:rPr>
@@ -439,11 +428,36 @@
         <w:rPr>
           <w:lang w:val="en-US"/>
         </w:rPr>
-        <w:t xml:space="preserve"> In the example Figure 2 this means that first a blue block, then a white block, etc. should be delivered to the drop zone.</w:t>
-      </w:r>
-    </w:p>
-    <w:p>
-      <w:pPr>
+        <w:t xml:space="preserve"> In the example Figure 2 this means that first a </w:t>
+      </w:r>
+      <w:r>
+        <w:rPr>
+          <w:lang w:val="en-US"/>
+        </w:rPr>
+        <w:t>white</w:t>
+      </w:r>
+      <w:r>
+        <w:rPr>
+          <w:lang w:val="en-US"/>
+        </w:rPr>
+        <w:t xml:space="preserve"> block, then a </w:t>
+      </w:r>
+      <w:r>
+        <w:rPr>
+          <w:lang w:val="en-US"/>
+        </w:rPr>
+        <w:t>pink</w:t>
+      </w:r>
+      <w:r>
+        <w:rPr>
+          <w:lang w:val="en-US"/>
+        </w:rPr>
+        <w:t xml:space="preserve"> block, etc. should be delivered to the drop zone.</w:t>
+      </w:r>
+    </w:p>
+    <w:p>
+      <w:pPr>
+        <w:jc w:val="both"/>
         <w:rPr>
           <w:lang w:val="en-US"/>
         </w:rPr>
@@ -660,7 +674,19 @@
         <w:rPr>
           <w:lang w:val="en-US"/>
         </w:rPr>
-        <w:t>Blocks put down in a room do not disappear.</w:t>
+        <w:t xml:space="preserve">Blocks put down in a room </w:t>
+      </w:r>
+      <w:r>
+        <w:rPr>
+          <w:lang w:val="en-US"/>
+        </w:rPr>
+        <w:t>appear in that room</w:t>
+      </w:r>
+      <w:r>
+        <w:rPr>
+          <w:lang w:val="en-US"/>
+        </w:rPr>
+        <w:t>.</w:t>
       </w:r>
     </w:p>
     <w:tbl>
@@ -797,7 +823,7 @@
                           <a:blip r:embed="rId8">
                             <a:extLst>
                               <a:ext uri="{28A0092B-C50C-407E-A947-70E740481C1C}">
-                                <a14:useLocalDpi xmlns:a14="http://schemas.microsoft.com/office/drawing/2010/main" xmlns:pic="http://schemas.openxmlformats.org/drawingml/2006/picture" xmlns:a="http://schemas.openxmlformats.org/drawingml/2006/main" xmlns:wps="http://schemas.microsoft.com/office/word/2010/wordprocessingShape" xmlns:wne="http://schemas.microsoft.com/office/word/2006/wordml" xmlns:wpi="http://schemas.microsoft.com/office/word/2010/wordprocessingInk" xmlns:wpg="http://schemas.microsoft.com/office/word/2010/wordprocessingGroup" xmlns:w14="http://schemas.microsoft.com/office/word/2010/wordml" xmlns:w="http://schemas.openxmlformats.org/wordprocessingml/2006/main" xmlns:w10="urn:schemas-microsoft-com:office:word" xmlns:wp="http://schemas.openxmlformats.org/drawingml/2006/wordprocessingDrawing" xmlns:wp14="http://schemas.microsoft.com/office/word/2010/wordprocessingDrawing" xmlns:v="urn:schemas-microsoft-com:vml" xmlns:m="http://schemas.openxmlformats.org/officeDocument/2006/math" xmlns:r="http://schemas.openxmlformats.org/officeDocument/2006/relationships" xmlns:o="urn:schemas-microsoft-com:office:office" xmlns:mv="urn:schemas-microsoft-com:mac:vml" xmlns:mc="http://schemas.openxmlformats.org/markup-compatibility/2006" xmlns:mo="http://schemas.microsoft.com/office/mac/office/2008/main" xmlns:wpc="http://schemas.microsoft.com/office/word/2010/wordprocessingCanvas" xmlns="" val="0"/>
+                                <a14:useLocalDpi xmlns="" xmlns:wpc="http://schemas.microsoft.com/office/word/2010/wordprocessingCanvas" xmlns:mo="http://schemas.microsoft.com/office/mac/office/2008/main" xmlns:mc="http://schemas.openxmlformats.org/markup-compatibility/2006" xmlns:mv="urn:schemas-microsoft-com:mac:vml" xmlns:o="urn:schemas-microsoft-com:office:office" xmlns:r="http://schemas.openxmlformats.org/officeDocument/2006/relationships" xmlns:m="http://schemas.openxmlformats.org/officeDocument/2006/math" xmlns:v="urn:schemas-microsoft-com:vml" xmlns:wp14="http://schemas.microsoft.com/office/word/2010/wordprocessingDrawing" xmlns:wp="http://schemas.openxmlformats.org/drawingml/2006/wordprocessingDrawing" xmlns:w10="urn:schemas-microsoft-com:office:word" xmlns:w="http://schemas.openxmlformats.org/wordprocessingml/2006/main" xmlns:w14="http://schemas.microsoft.com/office/word/2010/wordml" xmlns:wpg="http://schemas.microsoft.com/office/word/2010/wordprocessingGroup" xmlns:wpi="http://schemas.microsoft.com/office/word/2010/wordprocessingInk" xmlns:wne="http://schemas.microsoft.com/office/word/2006/wordml" xmlns:wps="http://schemas.microsoft.com/office/word/2010/wordprocessingShape" xmlns:a="http://schemas.openxmlformats.org/drawingml/2006/main" xmlns:pic="http://schemas.openxmlformats.org/drawingml/2006/picture" xmlns:a14="http://schemas.microsoft.com/office/drawing/2010/main" xmlns:ve="http://schemas.openxmlformats.org/markup-compatibility/2006" val="0"/>
                               </a:ext>
                             </a:extLst>
                           </a:blip>
@@ -930,6 +956,7 @@
     <w:p>
       <w:pPr>
         <w:pStyle w:val="Heading1"/>
+        <w:jc w:val="both"/>
         <w:rPr>
           <w:rFonts w:asciiTheme="minorHAnsi" w:eastAsiaTheme="minorHAnsi" w:hAnsiTheme="minorHAnsi" w:cstheme="minorBidi"/>
           <w:b w:val="0"/>
@@ -1087,7 +1114,31 @@
           <w:szCs w:val="22"/>
           <w:lang w:val="en-US"/>
         </w:rPr>
-        <w:t xml:space="preserve"> to each other. To ensure that agents can understand the messages, a fixed set of messages has been defined. Humans can select these through </w:t>
+        <w:t xml:space="preserve"> to each other. To ensure that </w:t>
+      </w:r>
+      <w:r>
+        <w:rPr>
+          <w:rFonts w:asciiTheme="minorHAnsi" w:eastAsiaTheme="minorHAnsi" w:hAnsiTheme="minorHAnsi" w:cstheme="minorBidi"/>
+          <w:b w:val="0"/>
+          <w:bCs w:val="0"/>
+          <w:color w:val="auto"/>
+          <w:sz w:val="22"/>
+          <w:szCs w:val="22"/>
+          <w:lang w:val="en-US"/>
+        </w:rPr>
+        <w:t>all players</w:t>
+      </w:r>
+      <w:r>
+        <w:rPr>
+          <w:rFonts w:asciiTheme="minorHAnsi" w:eastAsiaTheme="minorHAnsi" w:hAnsiTheme="minorHAnsi" w:cstheme="minorBidi"/>
+          <w:b w:val="0"/>
+          <w:bCs w:val="0"/>
+          <w:color w:val="auto"/>
+          <w:sz w:val="22"/>
+          <w:szCs w:val="22"/>
+          <w:lang w:val="en-US"/>
+        </w:rPr>
+        <w:t xml:space="preserve"> can understand the messages, a fixed set of messages has been defined. Humans can select these through </w:t>
       </w:r>
       <w:r>
         <w:rPr>
@@ -3319,6 +3370,62 @@
     <w:p>
       <w:pPr>
         <w:pStyle w:val="Heading1"/>
+      </w:pPr>
+      <w:r>
+        <w:t>Asynchronous actions and percepts</w:t>
+      </w:r>
+    </w:p>
+    <w:p>
+      <w:r>
+        <w:t>The environment is running completely independent of the actors(agents). This has important implications:</w:t>
+      </w:r>
+    </w:p>
+    <w:p>
+      <w:pPr>
+        <w:jc w:val="both"/>
+      </w:pPr>
+      <w:r>
+        <w:t>1. Percepts that are taken from the environment are not all taken at a single moment in time. To give a concrete example, assume bot B is moving. The at-percept of B may be taken</w:t>
+      </w:r>
+      <w:r>
+        <w:t xml:space="preserve"> while the bot is at location 1.</w:t>
+      </w:r>
+      <w:r>
+        <w:t xml:space="preserve"> </w:t>
+      </w:r>
+      <w:r>
+        <w:t>T</w:t>
+      </w:r>
+      <w:r>
+        <w:t xml:space="preserve">he atBlock percept may be taken slightly later, when B is at location 2. Again a small time later, B may have arrived at </w:t>
+      </w:r>
+      <w:r>
+        <w:t xml:space="preserve">its destination </w:t>
+      </w:r>
+      <w:r>
+        <w:t>location 3 and state percept of B would be "arrived".</w:t>
+      </w:r>
+    </w:p>
+    <w:p>
+      <w:pPr>
+        <w:jc w:val="both"/>
+      </w:pPr>
+      <w:r>
+        <w:t xml:space="preserve">2. It takes time for all these percepts to arrive at the client (e.g., the agent), to make a decision on the next action and to send the action back to the environment for execution. The world is probably changed by the time the agent </w:t>
+      </w:r>
+      <w:r>
+        <w:t>decided on the next action</w:t>
+      </w:r>
+      <w:r>
+        <w:t>. For example, rooms that were not occupied when the percepts were pulled can now be occupied.</w:t>
+      </w:r>
+      <w:r>
+        <w:t xml:space="preserve"> Because of this, actions may fail.</w:t>
+      </w:r>
+    </w:p>
+    <w:p>
+      <w:pPr>
+        <w:pStyle w:val="Heading1"/>
         <w:rPr>
           <w:lang w:val="en-US"/>
         </w:rPr>
@@ -4026,21 +4133,6 @@
           <w:lang w:val="en-GB"/>
         </w:rPr>
       </w:pPr>
-    </w:p>
-    <w:p>
-      <w:pPr>
-        <w:rPr>
-          <w:rFonts w:cstheme="minorHAnsi"/>
-          <w:lang w:val="en-GB"/>
-        </w:rPr>
-      </w:pPr>
-      <w:r>
-        <w:rPr>
-          <w:rFonts w:cstheme="minorHAnsi"/>
-          <w:lang w:val="en-GB"/>
-        </w:rPr>
-        <w:t>The environment keeps running while percepts are being collected. Therefore, the percepts that the agent receives may actually be outdated at the time he receives them. And more subtly, the percepts can in some cases be inconsistent, for example the occupied percept may not match the own robots location because the robot was not yet in a room when the location percept was collected, while the robot had just entered the room when the occupied percept was collected.</w:t>
-      </w:r>
     </w:p>
     <w:p>
       <w:pPr>
@@ -10775,42 +10867,6 @@
         <w:pStyle w:val="ListParagraph"/>
         <w:numPr>
           <w:ilvl w:val="0"/>
-          <w:numId w:val="24"/>
-        </w:numPr>
-      </w:pPr>
-      <w:r>
-        <w:rPr>
-          <w:u w:val="single"/>
-        </w:rPr>
-        <w:t>Expected Effect</w:t>
-      </w:r>
-      <w:r>
-        <w:t>: You are located at the specified X and Y coordinates if no obstacles to going to that location are present.</w:t>
-      </w:r>
-    </w:p>
-    <w:p>
-      <w:r>
-        <w:rPr>
-          <w:u w:val="single"/>
-          <w:lang w:val="en-GB"/>
-        </w:rPr>
-        <w:t>Additional explanation</w:t>
-      </w:r>
-      <w:r>
-        <w:rPr>
-          <w:lang w:val="en-GB"/>
-        </w:rPr>
-        <w:t xml:space="preserve">: The robot first moves to the center of the zone that it is in, or to the nearest zone center. From there it uses a path planner to find the shortest path to the zone that contains (X,Y) or the zone center that is nearest to (X,Y). </w:t>
-      </w:r>
-      <w:r>
-        <w:t>From there it then moves to (X,Y).</w:t>
-      </w:r>
-    </w:p>
-    <w:p>
-      <w:pPr>
-        <w:pStyle w:val="ListParagraph"/>
-        <w:numPr>
-          <w:ilvl w:val="0"/>
           <w:numId w:val="5"/>
         </w:numPr>
         <w:rPr>
@@ -10821,6 +10877,24 @@
       </w:pPr>
       <w:r>
         <w:rPr>
+          <w:u w:val="single"/>
+        </w:rPr>
+        <w:t>Expected Effect</w:t>
+      </w:r>
+      <w:r>
+        <w:t xml:space="preserve">: </w:t>
+      </w:r>
+      <w:r>
+        <w:rPr>
+          <w:lang w:val="en-GB"/>
+        </w:rPr>
+        <w:t xml:space="preserve">The robot first moves to the center of the zone that it is in, or to the nearest zone center. From there it uses a path planner to find the shortest path to the zone that contains (X,Y) or the zone center that is nearest to (X,Y). </w:t>
+      </w:r>
+      <w:r>
+        <w:t xml:space="preserve">From there it then moves to (X,Y). </w:t>
+      </w:r>
+      <w:r>
+        <w:rPr>
           <w:rFonts w:asciiTheme="minorHAnsi" w:hAnsiTheme="minorHAnsi" w:cstheme="minorHAnsi"/>
           <w:sz w:val="22"/>
           <w:szCs w:val="22"/>
@@ -10873,6 +10947,24 @@
         <w:pStyle w:val="ListParagraph"/>
         <w:numPr>
           <w:ilvl w:val="0"/>
+          <w:numId w:val="24"/>
+        </w:numPr>
+      </w:pPr>
+      <w:r>
+        <w:rPr>
+          <w:u w:val="single"/>
+        </w:rPr>
+        <w:t>Failure</w:t>
+      </w:r>
+      <w:r>
+        <w:t xml:space="preserve">: </w:t>
+      </w:r>
+    </w:p>
+    <w:p>
+      <w:pPr>
+        <w:pStyle w:val="ListParagraph"/>
+        <w:numPr>
+          <w:ilvl w:val="0"/>
           <w:numId w:val="5"/>
         </w:numPr>
         <w:rPr>
@@ -10887,7 +10979,23 @@
           <w:sz w:val="22"/>
           <w:szCs w:val="22"/>
         </w:rPr>
-        <w:t xml:space="preserve">If doors are closed, a robot may not be able to go to a location, and in that case the goTo action fails and the robot will be close to the door where the action failed. A percept </w:t>
+        <w:t>If doors are closed, a robot may not be able to go to a location, and in that case the goTo action fails</w:t>
+      </w:r>
+      <w:r>
+        <w:rPr>
+          <w:rFonts w:asciiTheme="minorHAnsi" w:hAnsiTheme="minorHAnsi" w:cstheme="minorHAnsi"/>
+          <w:sz w:val="22"/>
+          <w:szCs w:val="22"/>
+        </w:rPr>
+        <w:t xml:space="preserve"> (silently)</w:t>
+      </w:r>
+      <w:r>
+        <w:rPr>
+          <w:rFonts w:asciiTheme="minorHAnsi" w:hAnsiTheme="minorHAnsi" w:cstheme="minorHAnsi"/>
+          <w:sz w:val="22"/>
+          <w:szCs w:val="22"/>
+        </w:rPr>
+        <w:t xml:space="preserve"> and the robot will be close to the door where the action failed. A percept </w:t>
       </w:r>
       <w:r>
         <w:rPr>
@@ -10990,7 +11098,7 @@
           <w:sz w:val="22"/>
           <w:szCs w:val="22"/>
         </w:rPr>
-        <w:t xml:space="preserve"> is sent when the goTo action fails this way</w:t>
+        <w:t xml:space="preserve"> is sent when the goTo action fails </w:t>
       </w:r>
       <w:r>
         <w:rPr>
@@ -10998,270 +11106,23 @@
           <w:sz w:val="22"/>
           <w:szCs w:val="22"/>
         </w:rPr>
-        <w:t>. Also notice that zones in this case may overlap slightly (or much if designed improperly), and in such cases a bot may be in multiple zones at once.</w:t>
-      </w:r>
-    </w:p>
-    <w:p>
-      <w:pPr>
-        <w:pStyle w:val="ListParagraph"/>
-        <w:numPr>
-          <w:ilvl w:val="0"/>
-          <w:numId w:val="5"/>
-        </w:numPr>
+        <w:t xml:space="preserve">silently </w:t>
+      </w:r>
+      <w:r>
         <w:rPr>
           <w:rFonts w:asciiTheme="minorHAnsi" w:hAnsiTheme="minorHAnsi" w:cstheme="minorHAnsi"/>
           <w:sz w:val="22"/>
           <w:szCs w:val="22"/>
         </w:rPr>
-      </w:pPr>
+        <w:t>this way</w:t>
+      </w:r>
       <w:r>
         <w:rPr>
           <w:rFonts w:asciiTheme="minorHAnsi" w:hAnsiTheme="minorHAnsi" w:cstheme="minorHAnsi"/>
           <w:sz w:val="22"/>
           <w:szCs w:val="22"/>
         </w:rPr>
-        <w:t>If the bot hits obstacles, you may try calling navigateObstacles to try a different route to the target.</w:t>
-      </w:r>
-    </w:p>
-    <w:p>
-      <w:pPr>
-        <w:rPr>
-          <w:b/>
-          <w:lang w:val="en-US"/>
-        </w:rPr>
-      </w:pPr>
-    </w:p>
-    <w:p>
-      <w:pPr>
-        <w:rPr>
-          <w:lang w:val="en-US"/>
-        </w:rPr>
-      </w:pPr>
-      <w:r>
-        <w:rPr>
-          <w:b/>
-          <w:lang w:val="en-US"/>
-        </w:rPr>
-        <w:t>Action</w:t>
-      </w:r>
-      <w:r>
-        <w:rPr>
-          <w:lang w:val="en-US"/>
-        </w:rPr>
-        <w:t xml:space="preserve">: </w:t>
-      </w:r>
-      <w:r>
-        <w:rPr>
-          <w:rFonts w:ascii="Courier New" w:hAnsi="Courier New" w:cs="Courier New"/>
-          <w:lang w:val="en-US"/>
-        </w:rPr>
-        <w:t>goTo(</w:t>
-      </w:r>
-      <w:r>
-        <w:rPr>
-          <w:rFonts w:ascii="Courier New" w:hAnsi="Courier New" w:cs="Courier New"/>
-          <w:lang w:val="en-US"/>
-        </w:rPr>
-        <w:t>&lt;PlaceID&gt;</w:t>
-      </w:r>
-      <w:r>
-        <w:rPr>
-          <w:rFonts w:ascii="Courier New" w:hAnsi="Courier New" w:cs="Courier New"/>
-          <w:lang w:val="en-US"/>
-        </w:rPr>
-        <w:t>)</w:t>
-      </w:r>
-    </w:p>
-    <w:p>
-      <w:pPr>
-        <w:pStyle w:val="ListParagraph"/>
-        <w:numPr>
-          <w:ilvl w:val="0"/>
-          <w:numId w:val="19"/>
-        </w:numPr>
-        <w:outlineLvl w:val="0"/>
-      </w:pPr>
-      <w:r>
-        <w:rPr>
-          <w:u w:val="single"/>
-        </w:rPr>
-        <w:t>Precondition</w:t>
-      </w:r>
-      <w:r>
-        <w:t xml:space="preserve">: </w:t>
-      </w:r>
-      <w:r>
-        <w:rPr>
-          <w:rFonts w:ascii="Courier New" w:hAnsi="Courier New" w:cs="Courier New"/>
-        </w:rPr>
-        <w:t xml:space="preserve">&lt;PlaceID&gt; </w:t>
-      </w:r>
-      <w:r>
-        <w:t>must be a place.</w:t>
-      </w:r>
-    </w:p>
-    <w:p>
-      <w:pPr>
-        <w:pStyle w:val="ListParagraph"/>
-        <w:numPr>
-          <w:ilvl w:val="0"/>
-          <w:numId w:val="19"/>
-        </w:numPr>
-        <w:outlineLvl w:val="0"/>
-      </w:pPr>
-      <w:r>
-        <w:rPr>
-          <w:u w:val="single"/>
-        </w:rPr>
-        <w:t>Expected Effect</w:t>
-      </w:r>
-      <w:r>
-        <w:t>: You are located at the specified &lt;PlaceID&gt; if no obstacles to going to that location are present.</w:t>
-      </w:r>
-    </w:p>
-    <w:p>
-      <w:pPr>
-        <w:spacing w:after="0"/>
-        <w:rPr>
-          <w:lang w:val="en-GB"/>
-        </w:rPr>
-      </w:pPr>
-      <w:r>
-        <w:rPr>
-          <w:u w:val="single"/>
-          <w:lang w:val="en-GB"/>
-        </w:rPr>
-        <w:t>Additional explanation</w:t>
-      </w:r>
-      <w:r>
-        <w:rPr>
-          <w:lang w:val="en-GB"/>
-        </w:rPr>
-        <w:t>: see goTo(X,Y) for details.</w:t>
-      </w:r>
-    </w:p>
-    <w:p>
-      <w:pPr>
-        <w:spacing w:after="0"/>
-        <w:rPr>
-          <w:lang w:val="en-GB"/>
-        </w:rPr>
-      </w:pPr>
-    </w:p>
-    <w:p>
-      <w:pPr>
-        <w:rPr>
-          <w:lang w:val="en-US"/>
-        </w:rPr>
-      </w:pPr>
-      <w:r>
-        <w:rPr>
-          <w:b/>
-          <w:lang w:val="en-US"/>
-        </w:rPr>
-        <w:t>Action</w:t>
-      </w:r>
-      <w:r>
-        <w:rPr>
-          <w:lang w:val="en-US"/>
-        </w:rPr>
-        <w:t xml:space="preserve">: </w:t>
-      </w:r>
-      <w:r>
-        <w:rPr>
-          <w:rFonts w:ascii="Courier New" w:hAnsi="Courier New" w:cs="Courier New"/>
-          <w:lang w:val="en-US"/>
-        </w:rPr>
-        <w:t>goTo</w:t>
-      </w:r>
-      <w:r>
-        <w:rPr>
-          <w:rFonts w:ascii="Courier New" w:hAnsi="Courier New" w:cs="Courier New"/>
-          <w:lang w:val="en-US"/>
-        </w:rPr>
-        <w:t>Block</w:t>
-      </w:r>
-      <w:r>
-        <w:rPr>
-          <w:rFonts w:ascii="Courier New" w:hAnsi="Courier New" w:cs="Courier New"/>
-          <w:lang w:val="en-US"/>
-        </w:rPr>
-        <w:t>(</w:t>
-      </w:r>
-      <w:r>
-        <w:rPr>
-          <w:rFonts w:ascii="Courier New" w:hAnsi="Courier New" w:cs="Courier New"/>
-          <w:lang w:val="en-US"/>
-        </w:rPr>
-        <w:t>&lt;BlockID&gt;</w:t>
-      </w:r>
-      <w:r>
-        <w:rPr>
-          <w:rFonts w:ascii="Courier New" w:hAnsi="Courier New" w:cs="Courier New"/>
-          <w:lang w:val="en-US"/>
-        </w:rPr>
-        <w:t>)</w:t>
-      </w:r>
-    </w:p>
-    <w:p>
-      <w:pPr>
-        <w:pStyle w:val="ListParagraph"/>
-        <w:numPr>
-          <w:ilvl w:val="0"/>
-          <w:numId w:val="20"/>
-        </w:numPr>
-        <w:outlineLvl w:val="0"/>
-      </w:pPr>
-      <w:r>
-        <w:rPr>
-          <w:u w:val="single"/>
-        </w:rPr>
-        <w:t>Precondition</w:t>
-      </w:r>
-      <w:r>
-        <w:t xml:space="preserve">: </w:t>
-      </w:r>
-      <w:r>
-        <w:t xml:space="preserve">Robot must be in same room as block </w:t>
-      </w:r>
-      <w:r>
-        <w:rPr>
-          <w:rFonts w:ascii="Courier New" w:hAnsi="Courier New" w:cs="Courier New"/>
-        </w:rPr>
-        <w:t>&lt;BlockID&gt;</w:t>
-      </w:r>
-      <w:r>
-        <w:t>.</w:t>
-      </w:r>
-    </w:p>
-    <w:p>
-      <w:pPr>
-        <w:pStyle w:val="ListParagraph"/>
-        <w:numPr>
-          <w:ilvl w:val="0"/>
-          <w:numId w:val="20"/>
-        </w:numPr>
-        <w:outlineLvl w:val="0"/>
-      </w:pPr>
-      <w:r>
-        <w:rPr>
-          <w:u w:val="single"/>
-        </w:rPr>
-        <w:t>Expected Effect</w:t>
-      </w:r>
-      <w:r>
-        <w:t>: You are located at the specified &lt;BlockID&gt; if no obstacles to going to that location are present.</w:t>
-      </w:r>
-    </w:p>
-    <w:p>
-      <w:r>
-        <w:rPr>
-          <w:u w:val="single"/>
-        </w:rPr>
-        <w:t>Additional explanation</w:t>
-      </w:r>
-      <w:r>
-        <w:t>:</w:t>
+        <w:t>. Also notice that zones in this case may overlap slightly (or much if designed improperly), and in such cases a bot may be in multiple zones at once.</w:t>
       </w:r>
     </w:p>
     <w:p>
@@ -11283,13 +11144,7 @@
           <w:sz w:val="22"/>
           <w:szCs w:val="22"/>
         </w:rPr>
-        <w:t xml:space="preserve">The </w:t>
-      </w:r>
-      <w:r>
-        <w:rPr>
-          <w:rFonts w:ascii="Courier New" w:hAnsi="Courier New" w:cs="Courier New"/>
-        </w:rPr>
-        <w:t xml:space="preserve">goToBlock </w:t>
+        <w:t>If the bot hits obstacles and failed the goTo</w:t>
       </w:r>
       <w:r>
         <w:rPr>
@@ -11297,7 +11152,240 @@
           <w:sz w:val="22"/>
           <w:szCs w:val="22"/>
         </w:rPr>
-        <w:t>action is successfully terminated when location &lt;</w:t>
+        <w:t>, you may try calling navigateObstacles to try a different route to the target.</w:t>
+      </w:r>
+    </w:p>
+    <w:p>
+      <w:pPr>
+        <w:rPr>
+          <w:b/>
+          <w:lang w:val="en-US"/>
+        </w:rPr>
+      </w:pPr>
+    </w:p>
+    <w:p>
+      <w:pPr>
+        <w:rPr>
+          <w:lang w:val="en-US"/>
+        </w:rPr>
+      </w:pPr>
+      <w:r>
+        <w:rPr>
+          <w:b/>
+          <w:lang w:val="en-US"/>
+        </w:rPr>
+        <w:t>Action</w:t>
+      </w:r>
+      <w:r>
+        <w:rPr>
+          <w:lang w:val="en-US"/>
+        </w:rPr>
+        <w:t xml:space="preserve">: </w:t>
+      </w:r>
+      <w:r>
+        <w:rPr>
+          <w:rFonts w:ascii="Courier New" w:hAnsi="Courier New" w:cs="Courier New"/>
+          <w:lang w:val="en-US"/>
+        </w:rPr>
+        <w:t>goTo(</w:t>
+      </w:r>
+      <w:r>
+        <w:rPr>
+          <w:rFonts w:ascii="Courier New" w:hAnsi="Courier New" w:cs="Courier New"/>
+          <w:lang w:val="en-US"/>
+        </w:rPr>
+        <w:t>&lt;PlaceID&gt;</w:t>
+      </w:r>
+      <w:r>
+        <w:rPr>
+          <w:rFonts w:ascii="Courier New" w:hAnsi="Courier New" w:cs="Courier New"/>
+          <w:lang w:val="en-US"/>
+        </w:rPr>
+        <w:t>)</w:t>
+      </w:r>
+    </w:p>
+    <w:p>
+      <w:pPr>
+        <w:pStyle w:val="ListParagraph"/>
+        <w:numPr>
+          <w:ilvl w:val="0"/>
+          <w:numId w:val="19"/>
+        </w:numPr>
+        <w:outlineLvl w:val="0"/>
+      </w:pPr>
+      <w:r>
+        <w:rPr>
+          <w:u w:val="single"/>
+        </w:rPr>
+        <w:t>Precondition</w:t>
+      </w:r>
+      <w:r>
+        <w:t xml:space="preserve">: </w:t>
+      </w:r>
+      <w:r>
+        <w:rPr>
+          <w:rFonts w:ascii="Courier New" w:hAnsi="Courier New" w:cs="Courier New"/>
+        </w:rPr>
+        <w:t xml:space="preserve">&lt;PlaceID&gt; </w:t>
+      </w:r>
+      <w:r>
+        <w:t>must be a place.</w:t>
+      </w:r>
+    </w:p>
+    <w:p>
+      <w:pPr>
+        <w:pStyle w:val="ListParagraph"/>
+        <w:numPr>
+          <w:ilvl w:val="0"/>
+          <w:numId w:val="19"/>
+        </w:numPr>
+        <w:outlineLvl w:val="0"/>
+      </w:pPr>
+      <w:r>
+        <w:rPr>
+          <w:u w:val="single"/>
+        </w:rPr>
+        <w:t>Expected Effect</w:t>
+      </w:r>
+      <w:r>
+        <w:t>: You are located at the specified &lt;PlaceID&gt; if no obstacles to going to that location are present.</w:t>
+      </w:r>
+    </w:p>
+    <w:p>
+      <w:pPr>
+        <w:spacing w:after="0"/>
+        <w:rPr>
+          <w:lang w:val="en-GB"/>
+        </w:rPr>
+      </w:pPr>
+      <w:r>
+        <w:rPr>
+          <w:u w:val="single"/>
+          <w:lang w:val="en-GB"/>
+        </w:rPr>
+        <w:t>Additional explanation</w:t>
+      </w:r>
+      <w:r>
+        <w:rPr>
+          <w:lang w:val="en-GB"/>
+        </w:rPr>
+        <w:t>: see goTo(X,Y) for details.</w:t>
+      </w:r>
+    </w:p>
+    <w:p>
+      <w:pPr>
+        <w:spacing w:after="0"/>
+        <w:rPr>
+          <w:lang w:val="en-GB"/>
+        </w:rPr>
+      </w:pPr>
+    </w:p>
+    <w:p>
+      <w:pPr>
+        <w:rPr>
+          <w:lang w:val="en-US"/>
+        </w:rPr>
+      </w:pPr>
+      <w:r>
+        <w:rPr>
+          <w:b/>
+          <w:lang w:val="en-US"/>
+        </w:rPr>
+        <w:t>Action</w:t>
+      </w:r>
+      <w:r>
+        <w:rPr>
+          <w:lang w:val="en-US"/>
+        </w:rPr>
+        <w:t xml:space="preserve">: </w:t>
+      </w:r>
+      <w:r>
+        <w:rPr>
+          <w:rFonts w:ascii="Courier New" w:hAnsi="Courier New" w:cs="Courier New"/>
+          <w:lang w:val="en-US"/>
+        </w:rPr>
+        <w:t>goTo</w:t>
+      </w:r>
+      <w:r>
+        <w:rPr>
+          <w:rFonts w:ascii="Courier New" w:hAnsi="Courier New" w:cs="Courier New"/>
+          <w:lang w:val="en-US"/>
+        </w:rPr>
+        <w:t>Block</w:t>
+      </w:r>
+      <w:r>
+        <w:rPr>
+          <w:rFonts w:ascii="Courier New" w:hAnsi="Courier New" w:cs="Courier New"/>
+          <w:lang w:val="en-US"/>
+        </w:rPr>
+        <w:t>(</w:t>
+      </w:r>
+      <w:r>
+        <w:rPr>
+          <w:rFonts w:ascii="Courier New" w:hAnsi="Courier New" w:cs="Courier New"/>
+          <w:lang w:val="en-US"/>
+        </w:rPr>
+        <w:t>&lt;BlockID&gt;</w:t>
+      </w:r>
+      <w:r>
+        <w:rPr>
+          <w:rFonts w:ascii="Courier New" w:hAnsi="Courier New" w:cs="Courier New"/>
+          <w:lang w:val="en-US"/>
+        </w:rPr>
+        <w:t>)</w:t>
+      </w:r>
+    </w:p>
+    <w:p>
+      <w:pPr>
+        <w:pStyle w:val="ListParagraph"/>
+        <w:numPr>
+          <w:ilvl w:val="0"/>
+          <w:numId w:val="20"/>
+        </w:numPr>
+        <w:outlineLvl w:val="0"/>
+      </w:pPr>
+      <w:r>
+        <w:rPr>
+          <w:u w:val="single"/>
+        </w:rPr>
+        <w:t>Precondition</w:t>
+      </w:r>
+      <w:r>
+        <w:t xml:space="preserve">: </w:t>
+      </w:r>
+      <w:r>
+        <w:t xml:space="preserve">Robot must be in same room as block </w:t>
+      </w:r>
+      <w:r>
+        <w:rPr>
+          <w:rFonts w:ascii="Courier New" w:hAnsi="Courier New" w:cs="Courier New"/>
+        </w:rPr>
+        <w:t>&lt;BlockID&gt;</w:t>
+      </w:r>
+      <w:r>
+        <w:t>.</w:t>
+      </w:r>
+    </w:p>
+    <w:p>
+      <w:pPr>
+        <w:pStyle w:val="ListParagraph"/>
+        <w:numPr>
+          <w:ilvl w:val="0"/>
+          <w:numId w:val="20"/>
+        </w:numPr>
+        <w:outlineLvl w:val="0"/>
+      </w:pPr>
+      <w:r>
+        <w:rPr>
+          <w:u w:val="single"/>
+        </w:rPr>
+        <w:t>Expected Effect</w:t>
+      </w:r>
+      <w:r>
+        <w:t>: You are located at the specified &lt;BlockID&gt; if no obstacles to going to that location are present.</w:t>
+      </w:r>
+      <w:r>
+        <w:t xml:space="preserve"> </w:t>
       </w:r>
       <w:r>
         <w:rPr>
@@ -11305,7 +11393,13 @@
           <w:sz w:val="22"/>
           <w:szCs w:val="22"/>
         </w:rPr>
-        <w:t>BlockID</w:t>
+        <w:t xml:space="preserve">The </w:t>
+      </w:r>
+      <w:r>
+        <w:rPr>
+          <w:rFonts w:ascii="Courier New" w:hAnsi="Courier New" w:cs="Courier New"/>
+        </w:rPr>
+        <w:t xml:space="preserve">goToBlock </w:t>
       </w:r>
       <w:r>
         <w:rPr>
@@ -11313,7 +11407,13 @@
           <w:sz w:val="22"/>
           <w:szCs w:val="22"/>
         </w:rPr>
-        <w:t>&gt; is reached</w:t>
+        <w:t xml:space="preserve">action is successfully terminated when location &lt;BlockID&gt; is reached, the percept </w:t>
+      </w:r>
+      <w:r>
+        <w:rPr>
+          <w:rFonts w:ascii="Courier New" w:hAnsi="Courier New" w:cs="Courier New"/>
+        </w:rPr>
+        <w:t>state(arrived)</w:t>
       </w:r>
       <w:r>
         <w:rPr>
@@ -11321,49 +11421,47 @@
           <w:sz w:val="22"/>
           <w:szCs w:val="22"/>
         </w:rPr>
-        <w:t xml:space="preserve">, the percept </w:t>
-      </w:r>
-      <w:r>
-        <w:rPr>
-          <w:rFonts w:ascii="Courier New" w:hAnsi="Courier New" w:cs="Courier New"/>
-        </w:rPr>
-        <w:t>state(arrived</w:t>
-      </w:r>
-      <w:r>
-        <w:rPr>
-          <w:rFonts w:ascii="Courier New" w:hAnsi="Courier New" w:cs="Courier New"/>
-        </w:rPr>
-        <w:t>)</w:t>
-      </w:r>
-      <w:r>
+        <w:t xml:space="preserve"> is sent.</w:t>
+      </w:r>
+    </w:p>
+    <w:p>
+      <w:pPr>
+        <w:pStyle w:val="ListParagraph"/>
+        <w:numPr>
+          <w:ilvl w:val="0"/>
+          <w:numId w:val="20"/>
+        </w:numPr>
+        <w:outlineLvl w:val="0"/>
         <w:rPr>
           <w:rFonts w:asciiTheme="minorHAnsi" w:hAnsiTheme="minorHAnsi" w:cstheme="minorHAnsi"/>
           <w:sz w:val="22"/>
           <w:szCs w:val="22"/>
         </w:rPr>
-        <w:t xml:space="preserve"> is sent.</w:t>
-      </w:r>
-    </w:p>
-    <w:p>
-      <w:pPr>
-        <w:pStyle w:val="ListParagraph"/>
-        <w:numPr>
-          <w:ilvl w:val="0"/>
-          <w:numId w:val="5"/>
-        </w:numPr>
+      </w:pPr>
+      <w:r>
+        <w:rPr>
+          <w:u w:val="single"/>
+        </w:rPr>
+        <w:t>Failure</w:t>
+      </w:r>
+      <w:r>
+        <w:t xml:space="preserve">: </w:t>
+      </w:r>
+      <w:r>
         <w:rPr>
           <w:rFonts w:asciiTheme="minorHAnsi" w:hAnsiTheme="minorHAnsi" w:cstheme="minorHAnsi"/>
           <w:sz w:val="22"/>
           <w:szCs w:val="22"/>
         </w:rPr>
-      </w:pPr>
+        <w:t>If doors are closed, a robot may not be able to go to a location, and in that case the goTo action fails</w:t>
+      </w:r>
       <w:r>
         <w:rPr>
           <w:rFonts w:asciiTheme="minorHAnsi" w:hAnsiTheme="minorHAnsi" w:cstheme="minorHAnsi"/>
           <w:sz w:val="22"/>
           <w:szCs w:val="22"/>
         </w:rPr>
-        <w:t>If doors are closed, a robot may not be able to go to a location, and in that case the goTo action fails and the robot will be close to the door where the a</w:t>
+        <w:t xml:space="preserve"> silently</w:t>
       </w:r>
       <w:r>
         <w:rPr>
@@ -11371,19 +11469,7 @@
           <w:sz w:val="22"/>
           <w:szCs w:val="22"/>
         </w:rPr>
-        <w:t xml:space="preserve">ction failed. A percept </w:t>
-      </w:r>
-      <w:r>
-        <w:rPr>
-          <w:rFonts w:ascii="Courier New" w:hAnsi="Courier New" w:cs="Courier New"/>
-        </w:rPr>
-        <w:t>state(collided</w:t>
-      </w:r>
-      <w:r>
-        <w:rPr>
-          <w:rFonts w:ascii="Courier New" w:hAnsi="Courier New" w:cs="Courier New"/>
-        </w:rPr>
-        <w:t>)</w:t>
+        <w:t xml:space="preserve"> and the robot will be close to the door where the a</w:t>
       </w:r>
       <w:r>
         <w:rPr>
@@ -11391,13 +11477,19 @@
           <w:sz w:val="22"/>
           <w:szCs w:val="22"/>
         </w:rPr>
-        <w:t xml:space="preserve"> is sent when the </w:t>
-      </w:r>
-      <w:r>
-        <w:rPr>
-          <w:rFonts w:ascii="Courier New" w:hAnsi="Courier New" w:cs="Courier New"/>
-        </w:rPr>
-        <w:t xml:space="preserve">goTo </w:t>
+        <w:t xml:space="preserve">ction failed. A percept </w:t>
+      </w:r>
+      <w:r>
+        <w:rPr>
+          <w:rFonts w:ascii="Courier New" w:hAnsi="Courier New" w:cs="Courier New"/>
+        </w:rPr>
+        <w:t>state(collided</w:t>
+      </w:r>
+      <w:r>
+        <w:rPr>
+          <w:rFonts w:ascii="Courier New" w:hAnsi="Courier New" w:cs="Courier New"/>
+        </w:rPr>
+        <w:t>)</w:t>
       </w:r>
       <w:r>
         <w:rPr>
@@ -11405,7 +11497,7 @@
           <w:sz w:val="22"/>
           <w:szCs w:val="22"/>
         </w:rPr>
-        <w:t>action fails this way.</w:t>
+        <w:t xml:space="preserve"> is sent when the action fails this way.</w:t>
       </w:r>
     </w:p>
     <w:p>
@@ -11473,7 +11565,13 @@
         <w:t>Precondition</w:t>
       </w:r>
       <w:r>
-        <w:t xml:space="preserve">: Robot is close to a block and </w:t>
+        <w:t>: Robot is close to a block</w:t>
+      </w:r>
+      <w:r>
+        <w:t xml:space="preserve"> at the coordinates (time, place) that this action is executed,</w:t>
+      </w:r>
+      <w:r>
+        <w:t xml:space="preserve"> and </w:t>
       </w:r>
       <w:r>
         <w:t>it has still free grippers</w:t>
@@ -11481,6 +11579,9 @@
       <w:r>
         <w:t>.</w:t>
       </w:r>
+      <w:r>
+        <w:t xml:space="preserve"> A robot always is closest to at most one block, and blocks are not stacked on top of each other</w:t>
+      </w:r>
     </w:p>
     <w:p>
       <w:pPr>
@@ -11498,7 +11599,13 @@
         <w:t>Postcondition</w:t>
       </w:r>
       <w:r>
-        <w:t xml:space="preserve">: Robot </w:t>
+        <w:t xml:space="preserve">: </w:t>
+      </w:r>
+      <w:r>
+        <w:t>If succesful, r</w:t>
+      </w:r>
+      <w:r>
+        <w:t xml:space="preserve">obot </w:t>
       </w:r>
       <w:r>
         <w:t xml:space="preserve">has stacked the block </w:t>
@@ -11512,61 +11619,165 @@
       <w:r>
         <w:t xml:space="preserve">, and the block is not located anywhere (i.e., there is no "at" percept for the block) until it is dropped. </w:t>
       </w:r>
-    </w:p>
-    <w:p>
-      <w:pPr>
-        <w:rPr>
-          <w:lang w:val="en-US"/>
-        </w:rPr>
-      </w:pPr>
-      <w:r>
-        <w:rPr>
-          <w:u w:val="single"/>
-          <w:lang w:val="en-US"/>
-        </w:rPr>
-        <w:t>Additional explanation</w:t>
-      </w:r>
-      <w:r>
-        <w:rPr>
-          <w:lang w:val="en-US"/>
-        </w:rPr>
-        <w:t xml:space="preserve">: A robot always is closest to at most one block, and blocks are not stacked on top of each other. A percept </w:t>
-      </w:r>
-      <w:r>
-        <w:rPr>
-          <w:rFonts w:ascii="Courier New" w:hAnsi="Courier New" w:cs="Courier New"/>
-          <w:lang w:val="en-US"/>
+      <w:r>
+        <w:t xml:space="preserve">A percept </w:t>
+      </w:r>
+      <w:r>
+        <w:rPr>
+          <w:rFonts w:ascii="Courier New" w:hAnsi="Courier New" w:cs="Courier New"/>
         </w:rPr>
         <w:t>holding(&lt;BlockID&gt;)</w:t>
       </w:r>
       <w:r>
-        <w:rPr>
-          <w:lang w:val="en-US"/>
-        </w:rPr>
         <w:t xml:space="preserve"> will be provided to the age</w:t>
       </w:r>
       <w:r>
-        <w:rPr>
-          <w:lang w:val="en-US"/>
-        </w:rPr>
-        <w:t>nt if the action is successful.</w:t>
-      </w:r>
-      <w:r>
-        <w:rPr>
-          <w:lang w:val="en-US"/>
-        </w:rPr>
-        <w:t xml:space="preserve"> If the robot has reached its</w:t>
-      </w:r>
-      <w:r>
-        <w:rPr>
-          <w:lang w:val="en-US"/>
-        </w:rPr>
-        <w:t xml:space="preserve"> gripper capacity, the action fails</w:t>
-      </w:r>
-      <w:r>
-        <w:rPr>
-          <w:lang w:val="en-US"/>
-        </w:rPr>
+        <w:t>nt if the action is successful</w:t>
+      </w:r>
+    </w:p>
+    <w:p>
+      <w:pPr>
+        <w:pStyle w:val="ListParagraph"/>
+        <w:numPr>
+          <w:ilvl w:val="0"/>
+          <w:numId w:val="21"/>
+        </w:numPr>
+        <w:outlineLvl w:val="0"/>
+      </w:pPr>
+      <w:r>
+        <w:rPr>
+          <w:u w:val="single"/>
+        </w:rPr>
+        <w:t>Failure</w:t>
+      </w:r>
+      <w:r>
+        <w:t xml:space="preserve">: </w:t>
+      </w:r>
+      <w:r>
+        <w:t>A pickup action can fail silently, if the bot is not close enough to a block or if the bot has reached its gripper capacity</w:t>
+      </w:r>
+      <w:r>
+        <w:t>. You can check the holding percept to find out what happened.</w:t>
+      </w:r>
+    </w:p>
+    <w:p>
+      <w:pPr>
+        <w:rPr>
+          <w:u w:val="single"/>
+          <w:lang w:val="en-US"/>
+        </w:rPr>
+      </w:pPr>
+    </w:p>
+    <w:p>
+      <w:pPr>
+        <w:rPr>
+          <w:b/>
+          <w:lang w:val="en-US"/>
+        </w:rPr>
+      </w:pPr>
+      <w:r>
+        <w:rPr>
+          <w:b/>
+          <w:lang w:val="en-US"/>
+        </w:rPr>
+        <w:t>Action</w:t>
+      </w:r>
+      <w:r>
+        <w:rPr>
+          <w:lang w:val="en-US"/>
+        </w:rPr>
+        <w:t>:</w:t>
+      </w:r>
+      <w:r>
+        <w:rPr>
+          <w:rFonts w:ascii="Courier New" w:hAnsi="Courier New" w:cs="Courier New"/>
+          <w:lang w:val="en-US"/>
+        </w:rPr>
+        <w:t xml:space="preserve"> putDown</w:t>
+      </w:r>
+    </w:p>
+    <w:p>
+      <w:pPr>
+        <w:pStyle w:val="ListParagraph"/>
+        <w:numPr>
+          <w:ilvl w:val="0"/>
+          <w:numId w:val="22"/>
+        </w:numPr>
+        <w:outlineLvl w:val="0"/>
+      </w:pPr>
+      <w:r>
+        <w:rPr>
+          <w:u w:val="single"/>
+        </w:rPr>
+        <w:t>Precondition</w:t>
+      </w:r>
+      <w:r>
+        <w:t>: Robot is holding a</w:t>
+      </w:r>
+      <w:r>
+        <w:t>t least one block</w:t>
+      </w:r>
+    </w:p>
+    <w:p>
+      <w:pPr>
+        <w:pStyle w:val="ListParagraph"/>
+        <w:numPr>
+          <w:ilvl w:val="0"/>
+          <w:numId w:val="22"/>
+        </w:numPr>
+      </w:pPr>
+      <w:r>
+        <w:rPr>
+          <w:u w:val="single"/>
+        </w:rPr>
+        <w:t>Postcondition</w:t>
+      </w:r>
+      <w:r>
+        <w:t xml:space="preserve">: </w:t>
+      </w:r>
+      <w:r>
+        <w:t xml:space="preserve">The </w:t>
+      </w:r>
+      <w:r>
+        <w:t>block on top of the gripper stack</w:t>
+      </w:r>
+      <w:r>
+        <w:t xml:space="preserve"> is dropped. Additionally, </w:t>
+      </w:r>
+      <w:r>
+        <w:t xml:space="preserve">(i) </w:t>
+      </w:r>
+      <w:r>
+        <w:t>i</w:t>
+      </w:r>
+      <w:r>
+        <w:t>f robot is in a room, the block is dropped within a tolerance range of the current position of the robot. (ii) If robot is not in a room and not at the drop zone, then the block leaves the environment and (iii) if robot is at the drop zone, the block is also removed from the environment; in case it matches the current color needed according to the sequence predicate (representing the goal of the game) then this sequence (goal) is updated as well correspondingly.</w:t>
+      </w:r>
+    </w:p>
+    <w:p>
+      <w:pPr>
+        <w:pStyle w:val="ListParagraph"/>
+        <w:numPr>
+          <w:ilvl w:val="0"/>
+          <w:numId w:val="22"/>
+        </w:numPr>
+      </w:pPr>
+      <w:r>
+        <w:rPr>
+          <w:u w:val="single"/>
+        </w:rPr>
+        <w:t>Failure</w:t>
+      </w:r>
+      <w:r>
+        <w:t xml:space="preserve">: </w:t>
+      </w:r>
+      <w:r>
+        <w:t>The action will fail with an error if</w:t>
+      </w:r>
+      <w:r>
+        <w:t xml:space="preserve"> robot is not holding a block</w:t>
+      </w:r>
+      <w:r>
         <w:t>.</w:t>
       </w:r>
     </w:p>
@@ -11577,122 +11788,6 @@
           <w:lang w:val="en-US"/>
         </w:rPr>
       </w:pPr>
-      <w:r>
-        <w:rPr>
-          <w:b/>
-          <w:lang w:val="en-US"/>
-        </w:rPr>
-        <w:t>Action</w:t>
-      </w:r>
-      <w:r>
-        <w:rPr>
-          <w:lang w:val="en-US"/>
-        </w:rPr>
-        <w:t>:</w:t>
-      </w:r>
-      <w:r>
-        <w:rPr>
-          <w:rFonts w:ascii="Courier New" w:hAnsi="Courier New" w:cs="Courier New"/>
-          <w:lang w:val="en-US"/>
-        </w:rPr>
-        <w:t xml:space="preserve"> putDown</w:t>
-      </w:r>
-    </w:p>
-    <w:p>
-      <w:pPr>
-        <w:pStyle w:val="ListParagraph"/>
-        <w:numPr>
-          <w:ilvl w:val="0"/>
-          <w:numId w:val="22"/>
-        </w:numPr>
-        <w:outlineLvl w:val="0"/>
-      </w:pPr>
-      <w:r>
-        <w:rPr>
-          <w:u w:val="single"/>
-        </w:rPr>
-        <w:t>Precondition</w:t>
-      </w:r>
-      <w:r>
-        <w:t>: Robot is holding a</w:t>
-      </w:r>
-      <w:r>
-        <w:t>t least one block</w:t>
-      </w:r>
-    </w:p>
-    <w:p>
-      <w:pPr>
-        <w:pStyle w:val="ListParagraph"/>
-        <w:numPr>
-          <w:ilvl w:val="0"/>
-          <w:numId w:val="22"/>
-        </w:numPr>
-      </w:pPr>
-      <w:r>
-        <w:rPr>
-          <w:u w:val="single"/>
-        </w:rPr>
-        <w:t>Postcondition</w:t>
-      </w:r>
-      <w:r>
-        <w:t xml:space="preserve">: </w:t>
-      </w:r>
-      <w:r>
-        <w:t xml:space="preserve">The </w:t>
-      </w:r>
-      <w:r>
-        <w:t>block on top of the gripper stack</w:t>
-      </w:r>
-      <w:r>
-        <w:t xml:space="preserve"> is dropped. Additionally, </w:t>
-      </w:r>
-      <w:r>
-        <w:t xml:space="preserve">(i) </w:t>
-      </w:r>
-      <w:r>
-        <w:t>i</w:t>
-      </w:r>
-      <w:r>
-        <w:t>f robot is in a room, the block is dropped within a tolerance range of the current position of the robot. (ii) If robot is not in a room and not at the drop zone, then the block leaves the environment and (iii) if robot is at the drop zone, the block is also removed from the environment; in case it matches the current color needed according to the sequence predicate (representing the goal of the game) then this sequence (goal) is updated as well correspondingly.</w:t>
-      </w:r>
-    </w:p>
-    <w:p>
-      <w:pPr>
-        <w:rPr>
-          <w:lang w:val="en-US"/>
-        </w:rPr>
-      </w:pPr>
-      <w:r>
-        <w:rPr>
-          <w:u w:val="single"/>
-          <w:lang w:val="en-US"/>
-        </w:rPr>
-        <w:t>Additional explanation</w:t>
-      </w:r>
-      <w:r>
-        <w:rPr>
-          <w:lang w:val="en-US"/>
-        </w:rPr>
-        <w:t xml:space="preserve">: Action </w:t>
-      </w:r>
-      <w:r>
-        <w:rPr>
-          <w:lang w:val="en-US"/>
-        </w:rPr>
-        <w:t>fails</w:t>
-      </w:r>
-      <w:r>
-        <w:rPr>
-          <w:lang w:val="en-US"/>
-        </w:rPr>
-        <w:t xml:space="preserve"> whe</w:t>
-      </w:r>
-      <w:r>
-        <w:rPr>
-          <w:lang w:val="en-US"/>
-        </w:rPr>
-        <w:t>n robot is not holding a block.</w:t>
-      </w:r>
     </w:p>
     <w:p>
       <w:pPr>
@@ -16677,7 +16772,7 @@
         <w:rStyle w:val="PageNumber"/>
         <w:noProof/>
       </w:rPr>
-      <w:t>14</w:t>
+      <w:t>2</w:t>
     </w:r>
     <w:r>
       <w:rPr>
@@ -19625,6 +19720,27 @@
       <w:color w:val="365F91" w:themeColor="accent1" w:themeShade="BF"/>
       <w:sz w:val="28"/>
       <w:szCs w:val="28"/>
+    </w:rPr>
+  </w:style>
+  <w:style w:type="paragraph" w:styleId="Heading2">
+    <w:name w:val="heading 2"/>
+    <w:basedOn w:val="Normal"/>
+    <w:next w:val="Normal"/>
+    <w:link w:val="Heading2Char"/>
+    <w:rsid w:val="00B20D02"/>
+    <w:pPr>
+      <w:keepNext/>
+      <w:keepLines/>
+      <w:spacing w:before="200" w:after="0"/>
+      <w:outlineLvl w:val="1"/>
+    </w:pPr>
+    <w:rPr>
+      <w:rFonts w:asciiTheme="majorHAnsi" w:eastAsiaTheme="majorEastAsia" w:hAnsiTheme="majorHAnsi" w:cstheme="majorBidi"/>
+      <w:b/>
+      <w:bCs/>
+      <w:color w:val="4F81BD" w:themeColor="accent1"/>
+      <w:sz w:val="26"/>
+      <w:szCs w:val="26"/>
     </w:rPr>
   </w:style>
   <w:style w:type="character" w:default="1" w:styleId="DefaultParagraphFont">
@@ -19935,6 +20051,20 @@
     <w:name w:val="page number"/>
     <w:basedOn w:val="DefaultParagraphFont"/>
     <w:rsid w:val="00C8002D"/>
+  </w:style>
+  <w:style w:type="character" w:customStyle="1" w:styleId="Heading2Char">
+    <w:name w:val="Heading 2 Char"/>
+    <w:basedOn w:val="DefaultParagraphFont"/>
+    <w:link w:val="Heading2"/>
+    <w:rsid w:val="00B20D02"/>
+    <w:rPr>
+      <w:rFonts w:asciiTheme="majorHAnsi" w:eastAsiaTheme="majorEastAsia" w:hAnsiTheme="majorHAnsi" w:cstheme="majorBidi"/>
+      <w:b/>
+      <w:bCs/>
+      <w:color w:val="4F81BD" w:themeColor="accent1"/>
+      <w:sz w:val="26"/>
+      <w:szCs w:val="26"/>
+    </w:rPr>
   </w:style>
 </w:styles>
 </file>

</xml_diff>

<commit_message>
#2970 atBlock is now multiple percept. pickUp now requires blockID. humanGUI also fixed for this.
</commit_message>
<xml_diff>
--- a/doc/src/main/sources/BW4T3 Specification.docx
+++ b/doc/src/main/sources/BW4T3 Specification.docx
@@ -4775,7 +4775,19 @@
         <w:rPr>
           <w:rFonts w:asciiTheme="minorHAnsi" w:hAnsiTheme="minorHAnsi" w:cstheme="minorHAnsi"/>
         </w:rPr>
-        <w:t xml:space="preserve">: This player is at the location of block </w:t>
+        <w:t xml:space="preserve">: This player is </w:t>
+      </w:r>
+      <w:r>
+        <w:rPr>
+          <w:rFonts w:asciiTheme="minorHAnsi" w:hAnsiTheme="minorHAnsi" w:cstheme="minorHAnsi"/>
+        </w:rPr>
+        <w:t>within reach of</w:t>
+      </w:r>
+      <w:r>
+        <w:rPr>
+          <w:rFonts w:asciiTheme="minorHAnsi" w:hAnsiTheme="minorHAnsi" w:cstheme="minorHAnsi"/>
+        </w:rPr>
+        <w:t xml:space="preserve"> block </w:t>
       </w:r>
       <w:r>
         <w:t xml:space="preserve">&lt;BlockID&gt;. </w:t>
@@ -4800,7 +4812,19 @@
         <w:rPr>
           <w:rFonts w:asciiTheme="minorHAnsi" w:hAnsiTheme="minorHAnsi" w:cstheme="minorHAnsi"/>
         </w:rPr>
-        <w:t>: “This player is located at block</w:t>
+        <w:t xml:space="preserve">: “This player is </w:t>
+      </w:r>
+      <w:r>
+        <w:rPr>
+          <w:rFonts w:asciiTheme="minorHAnsi" w:hAnsiTheme="minorHAnsi" w:cstheme="minorHAnsi"/>
+        </w:rPr>
+        <w:t xml:space="preserve">within reach of </w:t>
+      </w:r>
+      <w:r>
+        <w:rPr>
+          <w:rFonts w:asciiTheme="minorHAnsi" w:hAnsiTheme="minorHAnsi" w:cstheme="minorHAnsi"/>
+        </w:rPr>
+        <w:t>block</w:t>
       </w:r>
       <w:r>
         <w:t xml:space="preserve"> &lt;BlockID&gt;.”</w:t>
@@ -9178,12 +9202,14 @@
       <w:r>
         <w:rPr>
           <w:b/>
+          <w:highlight w:val="yellow"/>
           <w:lang w:val="en-US"/>
         </w:rPr>
         <w:t>Predicate</w:t>
       </w:r>
       <w:r>
         <w:rPr>
+          <w:highlight w:val="yellow"/>
           <w:lang w:val="en-US"/>
         </w:rPr>
         <w:t xml:space="preserve">: </w:t>
@@ -9191,16 +9217,26 @@
       <w:r>
         <w:rPr>
           <w:rFonts w:ascii="Courier New" w:hAnsi="Courier New" w:cs="Courier New"/>
-          <w:lang w:val="en-US"/>
-        </w:rPr>
-        <w:t>pickUp</w:t>
-      </w:r>
-      <w:r>
-        <w:rPr>
-          <w:rFonts w:ascii="Courier New" w:hAnsi="Courier New" w:cs="Courier New"/>
-          <w:lang w:val="en-US"/>
-        </w:rPr>
-        <w:t>()</w:t>
+          <w:highlight w:val="yellow"/>
+          <w:lang w:val="en-US"/>
+        </w:rPr>
+        <w:t>pickUp(</w:t>
+      </w:r>
+      <w:r>
+        <w:rPr>
+          <w:rFonts w:ascii="Courier New" w:hAnsi="Courier New" w:cs="Courier New"/>
+          <w:highlight w:val="yellow"/>
+          <w:lang w:val="en-US"/>
+        </w:rPr>
+        <w:t>BlockID</w:t>
+      </w:r>
+      <w:r>
+        <w:rPr>
+          <w:rFonts w:ascii="Courier New" w:hAnsi="Courier New" w:cs="Courier New"/>
+          <w:highlight w:val="yellow"/>
+          <w:lang w:val="en-US"/>
+        </w:rPr>
+        <w:t>)</w:t>
       </w:r>
     </w:p>
     <w:p>
@@ -11548,6 +11584,13 @@
         </w:rPr>
         <w:t>pickUp</w:t>
       </w:r>
+      <w:r>
+        <w:rPr>
+          <w:rFonts w:ascii="Courier New" w:hAnsi="Courier New" w:cs="Courier New"/>
+          <w:lang w:val="en-US"/>
+        </w:rPr>
+        <w:t>(&lt;BlockID&gt;)</w:t>
+      </w:r>
     </w:p>
     <w:p>
       <w:pPr>
@@ -11565,7 +11608,13 @@
         <w:t>Precondition</w:t>
       </w:r>
       <w:r>
-        <w:t>: Robot is close to a block</w:t>
+        <w:t xml:space="preserve">: Robot is </w:t>
+      </w:r>
+      <w:r>
+        <w:t xml:space="preserve">within reach distance of the </w:t>
+      </w:r>
+      <w:r>
+        <w:t>block</w:t>
       </w:r>
       <w:r>
         <w:t xml:space="preserve"> at the coordinates (time, place) that this action is executed,</w:t>
@@ -11578,9 +11627,6 @@
       </w:r>
       <w:r>
         <w:t>.</w:t>
-      </w:r>
-      <w:r>
-        <w:t xml:space="preserve"> A robot always is closest to at most one block, and blocks are not stacked on top of each other</w:t>
       </w:r>
     </w:p>
     <w:p>
@@ -16772,7 +16818,7 @@
         <w:rStyle w:val="PageNumber"/>
         <w:noProof/>
       </w:rPr>
-      <w:t>2</w:t>
+      <w:t>9</w:t>
     </w:r>
     <w:r>
       <w:rPr>

</xml_diff>

<commit_message>
#2970 doc updated and pdf
</commit_message>
<xml_diff>
--- a/doc/src/main/sources/BW4T3 Specification.docx
+++ b/doc/src/main/sources/BW4T3 Specification.docx
@@ -57,7 +57,7 @@
           <w:sz w:val="24"/>
           <w:lang w:val="en-GB"/>
         </w:rPr>
-        <w:t>Mar</w:t>
+        <w:t>Feb</w:t>
       </w:r>
       <w:r>
         <w:rPr>
@@ -71,7 +71,7 @@
           <w:sz w:val="24"/>
           <w:lang w:val="en-GB"/>
         </w:rPr>
-        <w:t>1</w:t>
+        <w:t>2</w:t>
       </w:r>
       <w:r>
         <w:rPr>
@@ -92,7 +92,7 @@
           <w:sz w:val="24"/>
           <w:lang w:val="en-GB"/>
         </w:rPr>
-        <w:t>5</w:t>
+        <w:t>6</w:t>
       </w:r>
     </w:p>
     <w:p>
@@ -823,7 +823,7 @@
                           <a:blip r:embed="rId8">
                             <a:extLst>
                               <a:ext uri="{28A0092B-C50C-407E-A947-70E740481C1C}">
-                                <a14:useLocalDpi xmlns="" xmlns:wpc="http://schemas.microsoft.com/office/word/2010/wordprocessingCanvas" xmlns:mo="http://schemas.microsoft.com/office/mac/office/2008/main" xmlns:mc="http://schemas.openxmlformats.org/markup-compatibility/2006" xmlns:mv="urn:schemas-microsoft-com:mac:vml" xmlns:o="urn:schemas-microsoft-com:office:office" xmlns:r="http://schemas.openxmlformats.org/officeDocument/2006/relationships" xmlns:m="http://schemas.openxmlformats.org/officeDocument/2006/math" xmlns:v="urn:schemas-microsoft-com:vml" xmlns:wp14="http://schemas.microsoft.com/office/word/2010/wordprocessingDrawing" xmlns:wp="http://schemas.openxmlformats.org/drawingml/2006/wordprocessingDrawing" xmlns:w10="urn:schemas-microsoft-com:office:word" xmlns:w="http://schemas.openxmlformats.org/wordprocessingml/2006/main" xmlns:w14="http://schemas.microsoft.com/office/word/2010/wordml" xmlns:wpg="http://schemas.microsoft.com/office/word/2010/wordprocessingGroup" xmlns:wpi="http://schemas.microsoft.com/office/word/2010/wordprocessingInk" xmlns:wne="http://schemas.microsoft.com/office/word/2006/wordml" xmlns:wps="http://schemas.microsoft.com/office/word/2010/wordprocessingShape" xmlns:a="http://schemas.openxmlformats.org/drawingml/2006/main" xmlns:pic="http://schemas.openxmlformats.org/drawingml/2006/picture" xmlns:a14="http://schemas.microsoft.com/office/drawing/2010/main" xmlns:ve="http://schemas.openxmlformats.org/markup-compatibility/2006" val="0"/>
+                                <a14:useLocalDpi xmlns:ve="http://schemas.openxmlformats.org/markup-compatibility/2006" xmlns:a14="http://schemas.microsoft.com/office/drawing/2010/main" xmlns:pic="http://schemas.openxmlformats.org/drawingml/2006/picture" xmlns:a="http://schemas.openxmlformats.org/drawingml/2006/main" xmlns:wps="http://schemas.microsoft.com/office/word/2010/wordprocessingShape" xmlns:wne="http://schemas.microsoft.com/office/word/2006/wordml" xmlns:wpi="http://schemas.microsoft.com/office/word/2010/wordprocessingInk" xmlns:wpg="http://schemas.microsoft.com/office/word/2010/wordprocessingGroup" xmlns:w14="http://schemas.microsoft.com/office/word/2010/wordml" xmlns:w="http://schemas.openxmlformats.org/wordprocessingml/2006/main" xmlns:w10="urn:schemas-microsoft-com:office:word" xmlns:wp="http://schemas.openxmlformats.org/drawingml/2006/wordprocessingDrawing" xmlns:wp14="http://schemas.microsoft.com/office/word/2010/wordprocessingDrawing" xmlns:v="urn:schemas-microsoft-com:vml" xmlns:m="http://schemas.openxmlformats.org/officeDocument/2006/math" xmlns:r="http://schemas.openxmlformats.org/officeDocument/2006/relationships" xmlns:o="urn:schemas-microsoft-com:office:office" xmlns:mv="urn:schemas-microsoft-com:mac:vml" xmlns:mc="http://schemas.openxmlformats.org/markup-compatibility/2006" xmlns:mo="http://schemas.microsoft.com/office/mac/office/2008/main" xmlns:wpc="http://schemas.microsoft.com/office/word/2010/wordprocessingCanvas" xmlns="" val="0"/>
                               </a:ext>
                             </a:extLst>
                           </a:blip>
@@ -9294,7 +9294,21 @@
           <w:rFonts w:asciiTheme="minorHAnsi" w:hAnsiTheme="minorHAnsi" w:cstheme="minorHAnsi"/>
           <w:highlight w:val="yellow"/>
         </w:rPr>
-        <w:t>: “user asked to pick up a block”</w:t>
+        <w:t>: “user asked to pick up block</w:t>
+      </w:r>
+      <w:r>
+        <w:rPr>
+          <w:rFonts w:asciiTheme="minorHAnsi" w:hAnsiTheme="minorHAnsi" w:cstheme="minorHAnsi"/>
+          <w:highlight w:val="yellow"/>
+        </w:rPr>
+        <w:t xml:space="preserve"> &lt;BlockID&gt;</w:t>
+      </w:r>
+      <w:r>
+        <w:rPr>
+          <w:rFonts w:asciiTheme="minorHAnsi" w:hAnsiTheme="minorHAnsi" w:cstheme="minorHAnsi"/>
+          <w:highlight w:val="yellow"/>
+        </w:rPr>
+        <w:t>”</w:t>
       </w:r>
     </w:p>
     <w:p>
@@ -16818,7 +16832,7 @@
         <w:rStyle w:val="PageNumber"/>
         <w:noProof/>
       </w:rPr>
-      <w:t>9</w:t>
+      <w:t>2</w:t>
     </w:r>
     <w:r>
       <w:rPr>

</xml_diff>

<commit_message>
#2970 doc of pickUp fixed : block out of reach is fatal/error case
</commit_message>
<xml_diff>
--- a/doc/src/main/sources/BW4T3 Specification.docx
+++ b/doc/src/main/sources/BW4T3 Specification.docx
@@ -823,7 +823,7 @@
                           <a:blip r:embed="rId8">
                             <a:extLst>
                               <a:ext uri="{28A0092B-C50C-407E-A947-70E740481C1C}">
-                                <a14:useLocalDpi xmlns:ve="http://schemas.openxmlformats.org/markup-compatibility/2006" xmlns:a14="http://schemas.microsoft.com/office/drawing/2010/main" xmlns:pic="http://schemas.openxmlformats.org/drawingml/2006/picture" xmlns:a="http://schemas.openxmlformats.org/drawingml/2006/main" xmlns:wps="http://schemas.microsoft.com/office/word/2010/wordprocessingShape" xmlns:wne="http://schemas.microsoft.com/office/word/2006/wordml" xmlns:wpi="http://schemas.microsoft.com/office/word/2010/wordprocessingInk" xmlns:wpg="http://schemas.microsoft.com/office/word/2010/wordprocessingGroup" xmlns:w14="http://schemas.microsoft.com/office/word/2010/wordml" xmlns:w="http://schemas.openxmlformats.org/wordprocessingml/2006/main" xmlns:w10="urn:schemas-microsoft-com:office:word" xmlns:wp="http://schemas.openxmlformats.org/drawingml/2006/wordprocessingDrawing" xmlns:wp14="http://schemas.microsoft.com/office/word/2010/wordprocessingDrawing" xmlns:v="urn:schemas-microsoft-com:vml" xmlns:m="http://schemas.openxmlformats.org/officeDocument/2006/math" xmlns:r="http://schemas.openxmlformats.org/officeDocument/2006/relationships" xmlns:o="urn:schemas-microsoft-com:office:office" xmlns:mv="urn:schemas-microsoft-com:mac:vml" xmlns:mc="http://schemas.openxmlformats.org/markup-compatibility/2006" xmlns:mo="http://schemas.microsoft.com/office/mac/office/2008/main" xmlns:wpc="http://schemas.microsoft.com/office/word/2010/wordprocessingCanvas" xmlns="" val="0"/>
+                                <a14:useLocalDpi xmlns="" xmlns:wpc="http://schemas.microsoft.com/office/word/2010/wordprocessingCanvas" xmlns:mo="http://schemas.microsoft.com/office/mac/office/2008/main" xmlns:mc="http://schemas.openxmlformats.org/markup-compatibility/2006" xmlns:mv="urn:schemas-microsoft-com:mac:vml" xmlns:o="urn:schemas-microsoft-com:office:office" xmlns:r="http://schemas.openxmlformats.org/officeDocument/2006/relationships" xmlns:m="http://schemas.openxmlformats.org/officeDocument/2006/math" xmlns:v="urn:schemas-microsoft-com:vml" xmlns:wp14="http://schemas.microsoft.com/office/word/2010/wordprocessingDrawing" xmlns:wp="http://schemas.openxmlformats.org/drawingml/2006/wordprocessingDrawing" xmlns:w10="urn:schemas-microsoft-com:office:word" xmlns:w="http://schemas.openxmlformats.org/wordprocessingml/2006/main" xmlns:w14="http://schemas.microsoft.com/office/word/2010/wordml" xmlns:wpg="http://schemas.microsoft.com/office/word/2010/wordprocessingGroup" xmlns:wpi="http://schemas.microsoft.com/office/word/2010/wordprocessingInk" xmlns:wne="http://schemas.microsoft.com/office/word/2006/wordml" xmlns:wps="http://schemas.microsoft.com/office/word/2010/wordprocessingShape" xmlns:a="http://schemas.openxmlformats.org/drawingml/2006/main" xmlns:pic="http://schemas.openxmlformats.org/drawingml/2006/picture" xmlns:a14="http://schemas.microsoft.com/office/drawing/2010/main" xmlns:ve="http://schemas.openxmlformats.org/markup-compatibility/2006" val="0"/>
                               </a:ext>
                             </a:extLst>
                           </a:blip>
@@ -11714,10 +11714,10 @@
         <w:t xml:space="preserve">: </w:t>
       </w:r>
       <w:r>
-        <w:t>A pickup action can fail silently, if the bot is not close enough to a block or if the bot has reached its gripper capacity</w:t>
-      </w:r>
-      <w:r>
-        <w:t>. You can check the holding percept to find out what happened.</w:t>
+        <w:t>The action will fail with an error if you are not within range of the block when executing this action</w:t>
+      </w:r>
+      <w:r>
+        <w:t>.</w:t>
       </w:r>
     </w:p>
     <w:p>
@@ -16832,7 +16832,7 @@
         <w:rStyle w:val="PageNumber"/>
         <w:noProof/>
       </w:rPr>
-      <w:t>2</w:t>
+      <w:t>15</w:t>
     </w:r>
     <w:r>
       <w:rPr>

</xml_diff>

<commit_message>
#4011 only visible robots are reported through position percept.
</commit_message>
<xml_diff>
--- a/doc/src/main/sources/BW4T3 Specification.docx
+++ b/doc/src/main/sources/BW4T3 Specification.docx
@@ -823,7 +823,7 @@
                           <a:blip r:embed="rId8">
                             <a:extLst>
                               <a:ext uri="{28A0092B-C50C-407E-A947-70E740481C1C}">
-                                <a14:useLocalDpi xmlns="" xmlns:wpc="http://schemas.microsoft.com/office/word/2010/wordprocessingCanvas" xmlns:mo="http://schemas.microsoft.com/office/mac/office/2008/main" xmlns:mc="http://schemas.openxmlformats.org/markup-compatibility/2006" xmlns:mv="urn:schemas-microsoft-com:mac:vml" xmlns:o="urn:schemas-microsoft-com:office:office" xmlns:r="http://schemas.openxmlformats.org/officeDocument/2006/relationships" xmlns:m="http://schemas.openxmlformats.org/officeDocument/2006/math" xmlns:v="urn:schemas-microsoft-com:vml" xmlns:wp14="http://schemas.microsoft.com/office/word/2010/wordprocessingDrawing" xmlns:wp="http://schemas.openxmlformats.org/drawingml/2006/wordprocessingDrawing" xmlns:w10="urn:schemas-microsoft-com:office:word" xmlns:w="http://schemas.openxmlformats.org/wordprocessingml/2006/main" xmlns:w14="http://schemas.microsoft.com/office/word/2010/wordml" xmlns:wpg="http://schemas.microsoft.com/office/word/2010/wordprocessingGroup" xmlns:wpi="http://schemas.microsoft.com/office/word/2010/wordprocessingInk" xmlns:wne="http://schemas.microsoft.com/office/word/2006/wordml" xmlns:wps="http://schemas.microsoft.com/office/word/2010/wordprocessingShape" xmlns:a="http://schemas.openxmlformats.org/drawingml/2006/main" xmlns:pic="http://schemas.openxmlformats.org/drawingml/2006/picture" xmlns:a14="http://schemas.microsoft.com/office/drawing/2010/main" xmlns:ve="http://schemas.openxmlformats.org/markup-compatibility/2006" val="0"/>
+                                <a14:useLocalDpi xmlns:ve="http://schemas.openxmlformats.org/markup-compatibility/2006" xmlns:a14="http://schemas.microsoft.com/office/drawing/2010/main" xmlns:pic="http://schemas.openxmlformats.org/drawingml/2006/picture" xmlns:a="http://schemas.openxmlformats.org/drawingml/2006/main" xmlns:wps="http://schemas.microsoft.com/office/word/2010/wordprocessingShape" xmlns:wne="http://schemas.microsoft.com/office/word/2006/wordml" xmlns:wpi="http://schemas.microsoft.com/office/word/2010/wordprocessingInk" xmlns:wpg="http://schemas.microsoft.com/office/word/2010/wordprocessingGroup" xmlns:w14="http://schemas.microsoft.com/office/word/2010/wordml" xmlns:w="http://schemas.openxmlformats.org/wordprocessingml/2006/main" xmlns:w10="urn:schemas-microsoft-com:office:word" xmlns:wp="http://schemas.openxmlformats.org/drawingml/2006/wordprocessingDrawing" xmlns:wp14="http://schemas.microsoft.com/office/word/2010/wordprocessingDrawing" xmlns:v="urn:schemas-microsoft-com:vml" xmlns:m="http://schemas.openxmlformats.org/officeDocument/2006/math" xmlns:r="http://schemas.openxmlformats.org/officeDocument/2006/relationships" xmlns:o="urn:schemas-microsoft-com:office:office" xmlns:mv="urn:schemas-microsoft-com:mac:vml" xmlns:mc="http://schemas.openxmlformats.org/markup-compatibility/2006" xmlns:mo="http://schemas.microsoft.com/office/mac/office/2008/main" xmlns:wpc="http://schemas.microsoft.com/office/word/2010/wordprocessingCanvas" xmlns="" val="0"/>
                               </a:ext>
                             </a:extLst>
                           </a:blip>
@@ -7480,7 +7480,19 @@
         <w:rPr>
           <w:rFonts w:asciiTheme="minorHAnsi" w:hAnsiTheme="minorHAnsi" w:cstheme="minorHAnsi"/>
         </w:rPr>
-        <w:t>s (rooms, dropzone, blocks, epartners)  are</w:t>
+        <w:t xml:space="preserve">s (rooms, dropzone, blocks, </w:t>
+      </w:r>
+      <w:r>
+        <w:rPr>
+          <w:rFonts w:asciiTheme="minorHAnsi" w:hAnsiTheme="minorHAnsi" w:cstheme="minorHAnsi"/>
+        </w:rPr>
+        <w:t xml:space="preserve">robots, </w:t>
+      </w:r>
+      <w:r>
+        <w:rPr>
+          <w:rFonts w:asciiTheme="minorHAnsi" w:hAnsiTheme="minorHAnsi" w:cstheme="minorHAnsi"/>
+        </w:rPr>
+        <w:t>epartners)  are</w:t>
       </w:r>
       <w:r>
         <w:rPr>
@@ -7492,7 +7504,19 @@
         <w:rPr>
           <w:rFonts w:asciiTheme="minorHAnsi" w:hAnsiTheme="minorHAnsi" w:cstheme="minorHAnsi"/>
         </w:rPr>
-        <w:t>. Only visible blocks are reported.</w:t>
+        <w:t xml:space="preserve">. Only visible blocks </w:t>
+      </w:r>
+      <w:r>
+        <w:rPr>
+          <w:rFonts w:asciiTheme="minorHAnsi" w:hAnsiTheme="minorHAnsi" w:cstheme="minorHAnsi"/>
+        </w:rPr>
+        <w:t xml:space="preserve">and robots </w:t>
+      </w:r>
+      <w:r>
+        <w:rPr>
+          <w:rFonts w:asciiTheme="minorHAnsi" w:hAnsiTheme="minorHAnsi" w:cstheme="minorHAnsi"/>
+        </w:rPr>
+        <w:t>are reported.</w:t>
       </w:r>
       <w:r>
         <w:rPr>
@@ -16832,7 +16856,7 @@
         <w:rStyle w:val="PageNumber"/>
         <w:noProof/>
       </w:rPr>
-      <w:t>15</w:t>
+      <w:t>8</w:t>
     </w:r>
     <w:r>
       <w:rPr>

</xml_diff>

<commit_message>
#4011 fixed wrong comment on what robots can see; updated resources dir
</commit_message>
<xml_diff>
--- a/doc/src/main/sources/BW4T3 Specification.docx
+++ b/doc/src/main/sources/BW4T3 Specification.docx
@@ -466,19 +466,13 @@
         <w:rPr>
           <w:lang w:val="en-US"/>
         </w:rPr>
-        <w:t>A robot can only see b</w:t>
-      </w:r>
-      <w:r>
-        <w:rPr>
-          <w:lang w:val="en-US"/>
-        </w:rPr>
-        <w:t xml:space="preserve">locks </w:t>
-      </w:r>
-      <w:r>
-        <w:rPr>
-          <w:lang w:val="en-US"/>
-        </w:rPr>
-        <w:t>in a room when</w:t>
+        <w:t xml:space="preserve">A robot can only see </w:t>
+      </w:r>
+      <w:r>
+        <w:rPr>
+          <w:lang w:val="en-US"/>
+        </w:rPr>
+        <w:t>objects</w:t>
       </w:r>
       <w:r>
         <w:rPr>
@@ -490,61 +484,13 @@
         <w:rPr>
           <w:lang w:val="en-US"/>
         </w:rPr>
-        <w:t>it</w:t>
-      </w:r>
-      <w:r>
-        <w:rPr>
-          <w:lang w:val="en-US"/>
-        </w:rPr>
-        <w:t xml:space="preserve"> </w:t>
-      </w:r>
-      <w:r>
-        <w:rPr>
-          <w:lang w:val="en-US"/>
-        </w:rPr>
-        <w:t>is inside</w:t>
-      </w:r>
-      <w:r>
-        <w:rPr>
-          <w:lang w:val="en-US"/>
-        </w:rPr>
-        <w:t xml:space="preserve"> </w:t>
-      </w:r>
-      <w:r>
-        <w:rPr>
-          <w:lang w:val="en-US"/>
-        </w:rPr>
-        <w:t>that</w:t>
-      </w:r>
-      <w:r>
-        <w:rPr>
-          <w:lang w:val="en-US"/>
-        </w:rPr>
-        <w:t xml:space="preserve"> room </w:t>
-      </w:r>
-      <w:r>
-        <w:rPr>
-          <w:lang w:val="en-US"/>
-        </w:rPr>
-        <w:t xml:space="preserve">and then only can see those </w:t>
-      </w:r>
-      <w:r>
-        <w:rPr>
-          <w:lang w:val="en-US"/>
-        </w:rPr>
-        <w:t xml:space="preserve">blocks. </w:t>
-      </w:r>
-      <w:r>
-        <w:rPr>
-          <w:lang w:val="en-US"/>
-        </w:rPr>
-        <w:t>R</w:t>
-      </w:r>
-      <w:r>
-        <w:rPr>
-          <w:lang w:val="en-US"/>
-        </w:rPr>
-        <w:t xml:space="preserve">obots cannot see each other. </w:t>
+        <w:t>in the room where it is inside in</w:t>
+      </w:r>
+      <w:r>
+        <w:rPr>
+          <w:lang w:val="en-US"/>
+        </w:rPr>
+        <w:t xml:space="preserve">. </w:t>
       </w:r>
       <w:r>
         <w:rPr>
@@ -823,7 +769,7 @@
                           <a:blip r:embed="rId8">
                             <a:extLst>
                               <a:ext uri="{28A0092B-C50C-407E-A947-70E740481C1C}">
-                                <a14:useLocalDpi xmlns:ve="http://schemas.openxmlformats.org/markup-compatibility/2006" xmlns:a14="http://schemas.microsoft.com/office/drawing/2010/main" xmlns:pic="http://schemas.openxmlformats.org/drawingml/2006/picture" xmlns:a="http://schemas.openxmlformats.org/drawingml/2006/main" xmlns:wps="http://schemas.microsoft.com/office/word/2010/wordprocessingShape" xmlns:wne="http://schemas.microsoft.com/office/word/2006/wordml" xmlns:wpi="http://schemas.microsoft.com/office/word/2010/wordprocessingInk" xmlns:wpg="http://schemas.microsoft.com/office/word/2010/wordprocessingGroup" xmlns:w14="http://schemas.microsoft.com/office/word/2010/wordml" xmlns:w="http://schemas.openxmlformats.org/wordprocessingml/2006/main" xmlns:w10="urn:schemas-microsoft-com:office:word" xmlns:wp="http://schemas.openxmlformats.org/drawingml/2006/wordprocessingDrawing" xmlns:wp14="http://schemas.microsoft.com/office/word/2010/wordprocessingDrawing" xmlns:v="urn:schemas-microsoft-com:vml" xmlns:m="http://schemas.openxmlformats.org/officeDocument/2006/math" xmlns:r="http://schemas.openxmlformats.org/officeDocument/2006/relationships" xmlns:o="urn:schemas-microsoft-com:office:office" xmlns:mv="urn:schemas-microsoft-com:mac:vml" xmlns:mc="http://schemas.openxmlformats.org/markup-compatibility/2006" xmlns:mo="http://schemas.microsoft.com/office/mac/office/2008/main" xmlns:wpc="http://schemas.microsoft.com/office/word/2010/wordprocessingCanvas" xmlns="" val="0"/>
+                                <a14:useLocalDpi xmlns="" xmlns:wpc="http://schemas.microsoft.com/office/word/2010/wordprocessingCanvas" xmlns:mo="http://schemas.microsoft.com/office/mac/office/2008/main" xmlns:mc="http://schemas.openxmlformats.org/markup-compatibility/2006" xmlns:mv="urn:schemas-microsoft-com:mac:vml" xmlns:o="urn:schemas-microsoft-com:office:office" xmlns:r="http://schemas.openxmlformats.org/officeDocument/2006/relationships" xmlns:m="http://schemas.openxmlformats.org/officeDocument/2006/math" xmlns:v="urn:schemas-microsoft-com:vml" xmlns:wp14="http://schemas.microsoft.com/office/word/2010/wordprocessingDrawing" xmlns:wp="http://schemas.openxmlformats.org/drawingml/2006/wordprocessingDrawing" xmlns:w10="urn:schemas-microsoft-com:office:word" xmlns:w="http://schemas.openxmlformats.org/wordprocessingml/2006/main" xmlns:w14="http://schemas.microsoft.com/office/word/2010/wordml" xmlns:wpg="http://schemas.microsoft.com/office/word/2010/wordprocessingGroup" xmlns:wpi="http://schemas.microsoft.com/office/word/2010/wordprocessingInk" xmlns:wne="http://schemas.microsoft.com/office/word/2006/wordml" xmlns:wps="http://schemas.microsoft.com/office/word/2010/wordprocessingShape" xmlns:a="http://schemas.openxmlformats.org/drawingml/2006/main" xmlns:pic="http://schemas.openxmlformats.org/drawingml/2006/picture" xmlns:a14="http://schemas.microsoft.com/office/drawing/2010/main" xmlns:ve="http://schemas.openxmlformats.org/markup-compatibility/2006" val="0"/>
                               </a:ext>
                             </a:extLst>
                           </a:blip>
@@ -7922,7 +7868,16 @@
         <w:t>.</w:t>
       </w:r>
     </w:p>
-    <w:p/>
+    <w:p>
+      <w:pPr>
+        <w:tabs>
+          <w:tab w:val="left" w:pos="3232"/>
+        </w:tabs>
+      </w:pPr>
+      <w:r>
+        <w:tab/>
+      </w:r>
+    </w:p>
     <w:p>
       <w:pPr>
         <w:rPr>
@@ -16856,7 +16811,7 @@
         <w:rStyle w:val="PageNumber"/>
         <w:noProof/>
       </w:rPr>
-      <w:t>8</w:t>
+      <w:t>3</w:t>
     </w:r>
     <w:r>
       <w:rPr>

</xml_diff>

<commit_message>
#4011 again fixed spec text
</commit_message>
<xml_diff>
--- a/doc/src/main/sources/BW4T3 Specification.docx
+++ b/doc/src/main/sources/BW4T3 Specification.docx
@@ -466,7 +466,19 @@
         <w:rPr>
           <w:lang w:val="en-US"/>
         </w:rPr>
-        <w:t xml:space="preserve">A robot can only see </w:t>
+        <w:t>A robot can only see</w:t>
+      </w:r>
+      <w:r>
+        <w:rPr>
+          <w:lang w:val="en-US"/>
+        </w:rPr>
+        <w:t xml:space="preserve"> blocks and other</w:t>
+      </w:r>
+      <w:r>
+        <w:rPr>
+          <w:lang w:val="en-US"/>
+        </w:rPr>
+        <w:t xml:space="preserve"> </w:t>
       </w:r>
       <w:r>
         <w:rPr>
@@ -484,7 +496,25 @@
         <w:rPr>
           <w:lang w:val="en-US"/>
         </w:rPr>
-        <w:t>in the room where it is inside in</w:t>
+        <w:t>in a room when it is inside that room</w:t>
+      </w:r>
+      <w:r>
+        <w:rPr>
+          <w:lang w:val="en-US"/>
+        </w:rPr>
+        <w:t xml:space="preserve">. </w:t>
+      </w:r>
+      <w:r>
+        <w:rPr>
+          <w:lang w:val="en-US"/>
+        </w:rPr>
+        <w:t xml:space="preserve">Robots can only see other robots when they are </w:t>
+      </w:r>
+      <w:r>
+        <w:rPr>
+          <w:lang w:val="en-US"/>
+        </w:rPr>
+        <w:t>nearby</w:t>
       </w:r>
       <w:r>
         <w:rPr>
@@ -769,7 +799,7 @@
                           <a:blip r:embed="rId8">
                             <a:extLst>
                               <a:ext uri="{28A0092B-C50C-407E-A947-70E740481C1C}">
-                                <a14:useLocalDpi xmlns="" xmlns:wpc="http://schemas.microsoft.com/office/word/2010/wordprocessingCanvas" xmlns:mo="http://schemas.microsoft.com/office/mac/office/2008/main" xmlns:mc="http://schemas.openxmlformats.org/markup-compatibility/2006" xmlns:mv="urn:schemas-microsoft-com:mac:vml" xmlns:o="urn:schemas-microsoft-com:office:office" xmlns:r="http://schemas.openxmlformats.org/officeDocument/2006/relationships" xmlns:m="http://schemas.openxmlformats.org/officeDocument/2006/math" xmlns:v="urn:schemas-microsoft-com:vml" xmlns:wp14="http://schemas.microsoft.com/office/word/2010/wordprocessingDrawing" xmlns:wp="http://schemas.openxmlformats.org/drawingml/2006/wordprocessingDrawing" xmlns:w10="urn:schemas-microsoft-com:office:word" xmlns:w="http://schemas.openxmlformats.org/wordprocessingml/2006/main" xmlns:w14="http://schemas.microsoft.com/office/word/2010/wordml" xmlns:wpg="http://schemas.microsoft.com/office/word/2010/wordprocessingGroup" xmlns:wpi="http://schemas.microsoft.com/office/word/2010/wordprocessingInk" xmlns:wne="http://schemas.microsoft.com/office/word/2006/wordml" xmlns:wps="http://schemas.microsoft.com/office/word/2010/wordprocessingShape" xmlns:a="http://schemas.openxmlformats.org/drawingml/2006/main" xmlns:pic="http://schemas.openxmlformats.org/drawingml/2006/picture" xmlns:a14="http://schemas.microsoft.com/office/drawing/2010/main" xmlns:ve="http://schemas.openxmlformats.org/markup-compatibility/2006" val="0"/>
+                                <a14:useLocalDpi xmlns:ve="http://schemas.openxmlformats.org/markup-compatibility/2006" xmlns:a14="http://schemas.microsoft.com/office/drawing/2010/main" xmlns:pic="http://schemas.openxmlformats.org/drawingml/2006/picture" xmlns:a="http://schemas.openxmlformats.org/drawingml/2006/main" xmlns:wps="http://schemas.microsoft.com/office/word/2010/wordprocessingShape" xmlns:wne="http://schemas.microsoft.com/office/word/2006/wordml" xmlns:wpi="http://schemas.microsoft.com/office/word/2010/wordprocessingInk" xmlns:wpg="http://schemas.microsoft.com/office/word/2010/wordprocessingGroup" xmlns:w14="http://schemas.microsoft.com/office/word/2010/wordml" xmlns:w="http://schemas.openxmlformats.org/wordprocessingml/2006/main" xmlns:w10="urn:schemas-microsoft-com:office:word" xmlns:wp="http://schemas.openxmlformats.org/drawingml/2006/wordprocessingDrawing" xmlns:wp14="http://schemas.microsoft.com/office/word/2010/wordprocessingDrawing" xmlns:v="urn:schemas-microsoft-com:vml" xmlns:m="http://schemas.openxmlformats.org/officeDocument/2006/math" xmlns:r="http://schemas.openxmlformats.org/officeDocument/2006/relationships" xmlns:o="urn:schemas-microsoft-com:office:office" xmlns:mv="urn:schemas-microsoft-com:mac:vml" xmlns:mc="http://schemas.openxmlformats.org/markup-compatibility/2006" xmlns:mo="http://schemas.microsoft.com/office/mac/office/2008/main" xmlns:wpc="http://schemas.microsoft.com/office/word/2010/wordprocessingCanvas" xmlns="" val="0"/>
                               </a:ext>
                             </a:extLst>
                           </a:blip>
@@ -16811,7 +16841,7 @@
         <w:rStyle w:val="PageNumber"/>
         <w:noProof/>
       </w:rPr>
-      <w:t>3</w:t>
+      <w:t>1</w:t>
     </w:r>
     <w:r>
       <w:rPr>

</xml_diff>

<commit_message>
ENV-1325 updated manual, removed negationprocessor
</commit_message>
<xml_diff>
--- a/doc/src/main/sources/BW4T3 Specification.docx
+++ b/doc/src/main/sources/BW4T3 Specification.docx
@@ -799,7 +799,7 @@
                           <a:blip r:embed="rId8">
                             <a:extLst>
                               <a:ext uri="{28A0092B-C50C-407E-A947-70E740481C1C}">
-                                <a14:useLocalDpi xmlns="" xmlns:wpc="http://schemas.microsoft.com/office/word/2010/wordprocessingCanvas" xmlns:mo="http://schemas.microsoft.com/office/mac/office/2008/main" xmlns:mc="http://schemas.openxmlformats.org/markup-compatibility/2006" xmlns:mv="urn:schemas-microsoft-com:mac:vml" xmlns:o="urn:schemas-microsoft-com:office:office" xmlns:r="http://schemas.openxmlformats.org/officeDocument/2006/relationships" xmlns:m="http://schemas.openxmlformats.org/officeDocument/2006/math" xmlns:v="urn:schemas-microsoft-com:vml" xmlns:wp14="http://schemas.microsoft.com/office/word/2010/wordprocessingDrawing" xmlns:wp="http://schemas.openxmlformats.org/drawingml/2006/wordprocessingDrawing" xmlns:w10="urn:schemas-microsoft-com:office:word" xmlns:w="http://schemas.openxmlformats.org/wordprocessingml/2006/main" xmlns:w14="http://schemas.microsoft.com/office/word/2010/wordml" xmlns:wpg="http://schemas.microsoft.com/office/word/2010/wordprocessingGroup" xmlns:wpi="http://schemas.microsoft.com/office/word/2010/wordprocessingInk" xmlns:wne="http://schemas.microsoft.com/office/word/2006/wordml" xmlns:wps="http://schemas.microsoft.com/office/word/2010/wordprocessingShape" xmlns:a="http://schemas.openxmlformats.org/drawingml/2006/main" xmlns:pic="http://schemas.openxmlformats.org/drawingml/2006/picture" xmlns:a14="http://schemas.microsoft.com/office/drawing/2010/main" xmlns:ve="http://schemas.openxmlformats.org/markup-compatibility/2006" val="0"/>
+                                <a14:useLocalDpi xmlns:ve="http://schemas.openxmlformats.org/markup-compatibility/2006" xmlns:a14="http://schemas.microsoft.com/office/drawing/2010/main" xmlns:pic="http://schemas.openxmlformats.org/drawingml/2006/picture" xmlns:a="http://schemas.openxmlformats.org/drawingml/2006/main" xmlns:wps="http://schemas.microsoft.com/office/word/2010/wordprocessingShape" xmlns:wne="http://schemas.microsoft.com/office/word/2006/wordml" xmlns:wpi="http://schemas.microsoft.com/office/word/2010/wordprocessingInk" xmlns:wpg="http://schemas.microsoft.com/office/word/2010/wordprocessingGroup" xmlns:w14="http://schemas.microsoft.com/office/word/2010/wordml" xmlns:w="http://schemas.openxmlformats.org/wordprocessingml/2006/main" xmlns:w10="urn:schemas-microsoft-com:office:word" xmlns:wp="http://schemas.openxmlformats.org/drawingml/2006/wordprocessingDrawing" xmlns:wp14="http://schemas.microsoft.com/office/word/2010/wordprocessingDrawing" xmlns:v="urn:schemas-microsoft-com:vml" xmlns:m="http://schemas.openxmlformats.org/officeDocument/2006/math" xmlns:r="http://schemas.openxmlformats.org/officeDocument/2006/relationships" xmlns:o="urn:schemas-microsoft-com:office:office" xmlns:mv="urn:schemas-microsoft-com:mac:vml" xmlns:mc="http://schemas.openxmlformats.org/markup-compatibility/2006" xmlns:mo="http://schemas.microsoft.com/office/mac/office/2008/main" xmlns:wpc="http://schemas.microsoft.com/office/word/2010/wordprocessingCanvas" xmlns="" val="0"/>
                               </a:ext>
                             </a:extLst>
                           </a:blip>
@@ -3516,7 +3516,13 @@
         <w:rPr>
           <w:lang w:val="en-US"/>
         </w:rPr>
-        <w:t>Four different types of p</w:t>
+        <w:t>Three</w:t>
+      </w:r>
+      <w:r>
+        <w:rPr>
+          <w:lang w:val="en-US"/>
+        </w:rPr>
+        <w:t xml:space="preserve"> different types of p</w:t>
       </w:r>
       <w:r>
         <w:rPr>
@@ -3573,7 +3579,7 @@
           <w:i/>
           <w:lang w:val="en-US"/>
         </w:rPr>
-        <w:t>send on change with negation</w:t>
+        <w:t>send</w:t>
       </w:r>
       <w:r>
         <w:rPr>
@@ -3797,176 +3803,6 @@
           <w:rFonts w:asciiTheme="minorHAnsi" w:hAnsiTheme="minorHAnsi" w:cstheme="minorHAnsi"/>
         </w:rPr>
         <w:t xml:space="preserve"> percept and it will receive a new percept if it moves to another place. </w:t>
-      </w:r>
-    </w:p>
-    <w:p>
-      <w:pPr>
-        <w:pStyle w:val="ListParagraph"/>
-        <w:numPr>
-          <w:ilvl w:val="0"/>
-          <w:numId w:val="18"/>
-        </w:numPr>
-        <w:rPr>
-          <w:rFonts w:asciiTheme="minorHAnsi" w:hAnsiTheme="minorHAnsi" w:cstheme="minorHAnsi"/>
-        </w:rPr>
-      </w:pPr>
-      <w:r>
-        <w:rPr>
-          <w:rFonts w:asciiTheme="minorHAnsi" w:hAnsiTheme="minorHAnsi" w:cstheme="minorHAnsi"/>
-          <w:b/>
-        </w:rPr>
-        <w:t>Send on change with negation</w:t>
-      </w:r>
-      <w:r>
-        <w:rPr>
-          <w:rFonts w:asciiTheme="minorHAnsi" w:hAnsiTheme="minorHAnsi" w:cstheme="minorHAnsi"/>
-          <w:b/>
-        </w:rPr>
-        <w:t>:</w:t>
-      </w:r>
-      <w:r>
-        <w:rPr>
-          <w:rFonts w:asciiTheme="minorHAnsi" w:hAnsiTheme="minorHAnsi" w:cstheme="minorHAnsi"/>
-        </w:rPr>
-        <w:t xml:space="preserve"> </w:t>
-      </w:r>
-      <w:r>
-        <w:rPr>
-          <w:rFonts w:asciiTheme="minorHAnsi" w:hAnsiTheme="minorHAnsi" w:cstheme="minorHAnsi"/>
-        </w:rPr>
-        <w:t>T</w:t>
-      </w:r>
-      <w:r>
-        <w:rPr>
-          <w:rFonts w:asciiTheme="minorHAnsi" w:hAnsiTheme="minorHAnsi" w:cstheme="minorHAnsi"/>
-        </w:rPr>
-        <w:t xml:space="preserve">hese percepts </w:t>
-      </w:r>
-      <w:r>
-        <w:rPr>
-          <w:rFonts w:asciiTheme="minorHAnsi" w:hAnsiTheme="minorHAnsi" w:cstheme="minorHAnsi"/>
-        </w:rPr>
-        <w:t xml:space="preserve">are similar to the “send on change” type of percepts but </w:t>
-      </w:r>
-      <w:r>
-        <w:rPr>
-          <w:rFonts w:asciiTheme="minorHAnsi" w:hAnsiTheme="minorHAnsi" w:cstheme="minorHAnsi"/>
-        </w:rPr>
-        <w:t xml:space="preserve">a </w:t>
-      </w:r>
-      <w:r>
-        <w:rPr>
-          <w:rFonts w:asciiTheme="minorHAnsi" w:hAnsiTheme="minorHAnsi" w:cstheme="minorHAnsi"/>
-        </w:rPr>
-        <w:t xml:space="preserve">negation of an earlier received percept is sent when a change occurs. For example, after entering a room a robot will receive the </w:t>
-      </w:r>
-      <w:r>
-        <w:rPr>
-          <w:rFonts w:ascii="Courier New" w:hAnsi="Courier New" w:cs="Courier New"/>
-          <w:sz w:val="22"/>
-          <w:szCs w:val="22"/>
-        </w:rPr>
-        <w:t>in(</w:t>
-      </w:r>
-      <w:r>
-        <w:rPr>
-          <w:rFonts w:ascii="Courier New" w:hAnsi="Courier New" w:cs="Courier New"/>
-          <w:sz w:val="22"/>
-          <w:szCs w:val="22"/>
-        </w:rPr>
-        <w:t>&lt;</w:t>
-      </w:r>
-      <w:r>
-        <w:rPr>
-          <w:rFonts w:ascii="Courier New" w:hAnsi="Courier New" w:cs="Courier New"/>
-          <w:sz w:val="22"/>
-          <w:szCs w:val="22"/>
-        </w:rPr>
-        <w:t>Room</w:t>
-      </w:r>
-      <w:r>
-        <w:rPr>
-          <w:rFonts w:ascii="Courier New" w:hAnsi="Courier New" w:cs="Courier New"/>
-          <w:sz w:val="22"/>
-          <w:szCs w:val="22"/>
-        </w:rPr>
-        <w:t>ID&gt;</w:t>
-      </w:r>
-      <w:r>
-        <w:rPr>
-          <w:rFonts w:ascii="Courier New" w:hAnsi="Courier New" w:cs="Courier New"/>
-          <w:sz w:val="22"/>
-          <w:szCs w:val="22"/>
-        </w:rPr>
-        <w:t>)</w:t>
-      </w:r>
-      <w:r>
-        <w:rPr>
-          <w:rFonts w:asciiTheme="minorHAnsi" w:hAnsiTheme="minorHAnsi" w:cstheme="minorHAnsi"/>
-        </w:rPr>
-        <w:t xml:space="preserve"> percept and when leaving it will receive the </w:t>
-      </w:r>
-      <w:r>
-        <w:rPr>
-          <w:rFonts w:ascii="Courier New" w:hAnsi="Courier New" w:cs="Courier New"/>
-          <w:sz w:val="22"/>
-          <w:szCs w:val="22"/>
-        </w:rPr>
-        <w:t>not(</w:t>
-      </w:r>
-      <w:r>
-        <w:rPr>
-          <w:rFonts w:ascii="Courier New" w:hAnsi="Courier New" w:cs="Courier New"/>
-          <w:sz w:val="22"/>
-          <w:szCs w:val="22"/>
-        </w:rPr>
-        <w:t>in(</w:t>
-      </w:r>
-      <w:r>
-        <w:rPr>
-          <w:rFonts w:ascii="Courier New" w:hAnsi="Courier New" w:cs="Courier New"/>
-          <w:sz w:val="22"/>
-          <w:szCs w:val="22"/>
-        </w:rPr>
-        <w:t>&lt;</w:t>
-      </w:r>
-      <w:r>
-        <w:rPr>
-          <w:rFonts w:ascii="Courier New" w:hAnsi="Courier New" w:cs="Courier New"/>
-          <w:sz w:val="22"/>
-          <w:szCs w:val="22"/>
-        </w:rPr>
-        <w:t>Room</w:t>
-      </w:r>
-      <w:r>
-        <w:rPr>
-          <w:rFonts w:ascii="Courier New" w:hAnsi="Courier New" w:cs="Courier New"/>
-          <w:sz w:val="22"/>
-          <w:szCs w:val="22"/>
-        </w:rPr>
-        <w:t>ID&gt;</w:t>
-      </w:r>
-      <w:r>
-        <w:rPr>
-          <w:rFonts w:ascii="Courier New" w:hAnsi="Courier New" w:cs="Courier New"/>
-          <w:sz w:val="22"/>
-          <w:szCs w:val="22"/>
-        </w:rPr>
-        <w:t>)</w:t>
-      </w:r>
-      <w:r>
-        <w:rPr>
-          <w:rFonts w:ascii="Courier New" w:hAnsi="Courier New" w:cs="Courier New"/>
-          <w:sz w:val="22"/>
-          <w:szCs w:val="22"/>
-        </w:rPr>
-        <w:t>)</w:t>
-      </w:r>
-      <w:r>
-        <w:rPr>
-          <w:rFonts w:asciiTheme="minorHAnsi" w:hAnsiTheme="minorHAnsi" w:cstheme="minorHAnsi"/>
-        </w:rPr>
-        <w:t xml:space="preserve"> percept.</w:t>
       </w:r>
     </w:p>
     <w:p>
@@ -4501,7 +4337,13 @@
               <w:rPr>
                 <w:rFonts w:asciiTheme="minorHAnsi" w:hAnsiTheme="minorHAnsi" w:cstheme="minorHAnsi"/>
               </w:rPr>
-              <w:t xml:space="preserve"> Send on change with negation.</w:t>
+              <w:t xml:space="preserve"> Send on change</w:t>
+            </w:r>
+            <w:r>
+              <w:rPr>
+                <w:rFonts w:asciiTheme="minorHAnsi" w:hAnsiTheme="minorHAnsi" w:cstheme="minorHAnsi"/>
+              </w:rPr>
+              <w:t>.</w:t>
             </w:r>
             <w:r>
               <w:rPr>
@@ -4886,7 +4728,13 @@
               <w:rPr>
                 <w:rFonts w:asciiTheme="minorHAnsi" w:hAnsiTheme="minorHAnsi" w:cstheme="minorHAnsi"/>
               </w:rPr>
-              <w:t xml:space="preserve"> Send on change with negation.</w:t>
+              <w:t xml:space="preserve"> Send on change</w:t>
+            </w:r>
+            <w:r>
+              <w:rPr>
+                <w:rFonts w:asciiTheme="minorHAnsi" w:hAnsiTheme="minorHAnsi" w:cstheme="minorHAnsi"/>
+              </w:rPr>
+              <w:t>.</w:t>
             </w:r>
             <w:r>
               <w:rPr>
@@ -5274,7 +5122,13 @@
               <w:rPr>
                 <w:rFonts w:asciiTheme="minorHAnsi" w:hAnsiTheme="minorHAnsi" w:cstheme="minorHAnsi"/>
               </w:rPr>
-              <w:t xml:space="preserve"> Send on change with negation.</w:t>
+              <w:t xml:space="preserve"> Send on change</w:t>
+            </w:r>
+            <w:r>
+              <w:rPr>
+                <w:rFonts w:asciiTheme="minorHAnsi" w:hAnsiTheme="minorHAnsi" w:cstheme="minorHAnsi"/>
+              </w:rPr>
+              <w:t>.</w:t>
             </w:r>
           </w:p>
           <w:p>
@@ -5498,7 +5352,13 @@
               <w:rPr>
                 <w:rFonts w:asciiTheme="minorHAnsi" w:hAnsiTheme="minorHAnsi" w:cstheme="minorHAnsi"/>
               </w:rPr>
-              <w:t xml:space="preserve"> Send on change with negation. </w:t>
+              <w:t xml:space="preserve"> Send on change</w:t>
+            </w:r>
+            <w:r>
+              <w:rPr>
+                <w:rFonts w:asciiTheme="minorHAnsi" w:hAnsiTheme="minorHAnsi" w:cstheme="minorHAnsi"/>
+              </w:rPr>
+              <w:t xml:space="preserve">. </w:t>
             </w:r>
           </w:p>
           <w:p>
@@ -6213,7 +6073,13 @@
               <w:rPr>
                 <w:rFonts w:asciiTheme="minorHAnsi" w:hAnsiTheme="minorHAnsi" w:cstheme="minorHAnsi"/>
               </w:rPr>
-              <w:t>n change with negation</w:t>
+              <w:t>n chang</w:t>
+            </w:r>
+            <w:r>
+              <w:rPr>
+                <w:rFonts w:asciiTheme="minorHAnsi" w:hAnsiTheme="minorHAnsi" w:cstheme="minorHAnsi"/>
+              </w:rPr>
+              <w:t>e</w:t>
             </w:r>
             <w:r>
               <w:rPr>
@@ -10222,7 +10088,7 @@
               <w:rPr>
                 <w:rFonts w:asciiTheme="minorHAnsi" w:hAnsiTheme="minorHAnsi" w:cstheme="minorHAnsi"/>
               </w:rPr>
-              <w:t xml:space="preserve"> Sent on change with negation</w:t>
+              <w:t xml:space="preserve"> Sent on change</w:t>
             </w:r>
             <w:r>
               <w:rPr>
@@ -16796,7 +16662,7 @@
         <w:rStyle w:val="PageNumber"/>
         <w:noProof/>
       </w:rPr>
-      <w:t>18</w:t>
+      <w:t>12</w:t>
     </w:r>
     <w:r>
       <w:rPr>

</xml_diff>

<commit_message>
ENV-1336 fixed BW4T human.
</commit_message>
<xml_diff>
--- a/doc/src/main/sources/BW4T3 Specification.docx
+++ b/doc/src/main/sources/BW4T3 Specification.docx
@@ -1,6 +1,6 @@
 
 <file path=word/document.xml><?xml version="1.0" encoding="utf-8"?>
-<w:document xmlns:wpc="http://schemas.microsoft.com/office/word/2010/wordprocessingCanvas" xmlns:cx="http://schemas.microsoft.com/office/drawing/2014/chartex" xmlns:cx1="http://schemas.microsoft.com/office/drawing/2015/9/8/chartex" xmlns:mc="http://schemas.openxmlformats.org/markup-compatibility/2006" xmlns:o="urn:schemas-microsoft-com:office:office" xmlns:r="http://schemas.openxmlformats.org/officeDocument/2006/relationships" xmlns:m="http://schemas.openxmlformats.org/officeDocument/2006/math" xmlns:v="urn:schemas-microsoft-com:vml" xmlns:wp14="http://schemas.microsoft.com/office/word/2010/wordprocessingDrawing" xmlns:wp="http://schemas.openxmlformats.org/drawingml/2006/wordprocessingDrawing" xmlns:w10="urn:schemas-microsoft-com:office:word" xmlns:w="http://schemas.openxmlformats.org/wordprocessingml/2006/main" xmlns:w14="http://schemas.microsoft.com/office/word/2010/wordml" xmlns:w15="http://schemas.microsoft.com/office/word/2012/wordml" xmlns:w16se="http://schemas.microsoft.com/office/word/2015/wordml/symex" xmlns:wpg="http://schemas.microsoft.com/office/word/2010/wordprocessingGroup" xmlns:wpi="http://schemas.microsoft.com/office/word/2010/wordprocessingInk" xmlns:wne="http://schemas.microsoft.com/office/word/2006/wordml" xmlns:wps="http://schemas.microsoft.com/office/word/2010/wordprocessingShape" mc:Ignorable="w14 w15 w16se wp14">
+<w:document xmlns:mo="http://schemas.microsoft.com/office/mac/office/2008/main" xmlns:ve="http://schemas.openxmlformats.org/markup-compatibility/2006" xmlns:mv="urn:schemas-microsoft-com:mac:vml" xmlns:o="urn:schemas-microsoft-com:office:office" xmlns:r="http://schemas.openxmlformats.org/officeDocument/2006/relationships" xmlns:m="http://schemas.openxmlformats.org/officeDocument/2006/math" xmlns:v="urn:schemas-microsoft-com:vml" xmlns:wp="http://schemas.openxmlformats.org/drawingml/2006/wordprocessingDrawing" xmlns:w10="urn:schemas-microsoft-com:office:word" xmlns:w="http://schemas.openxmlformats.org/wordprocessingml/2006/main" xmlns:wne="http://schemas.microsoft.com/office/word/2006/wordml">
   <w:body>
     <w:p>
       <w:pPr>
@@ -638,7 +638,7 @@
           <w:insideH w:val="none" w:sz="0" w:space="0" w:color="auto"/>
           <w:insideV w:val="none" w:sz="0" w:space="0" w:color="auto"/>
         </w:tblBorders>
-        <w:tblLook w:val="00A0" w:firstRow="1" w:lastRow="0" w:firstColumn="1" w:lastColumn="0" w:noHBand="0" w:noVBand="0"/>
+        <w:tblLook w:val="00A0"/>
       </w:tblPr>
       <w:tblGrid>
         <w:gridCol w:w="4644"/>
@@ -760,7 +760,7 @@
                           <a:blip r:embed="rId8" cstate="print">
                             <a:extLst>
                               <a:ext uri="{28A0092B-C50C-407E-A947-70E740481C1C}">
-                                <a14:useLocalDpi xmlns:a14="http://schemas.microsoft.com/office/drawing/2010/main" val="0"/>
+                                <a14:useLocalDpi xmlns="" xmlns:wpc="http://schemas.microsoft.com/office/word/2010/wordprocessingCanvas" xmlns:cx="http://schemas.microsoft.com/office/drawing/2014/chartex" xmlns:cx1="http://schemas.microsoft.com/office/drawing/2015/9/8/chartex" xmlns:mc="http://schemas.openxmlformats.org/markup-compatibility/2006" xmlns:o="urn:schemas-microsoft-com:office:office" xmlns:r="http://schemas.openxmlformats.org/officeDocument/2006/relationships" xmlns:m="http://schemas.openxmlformats.org/officeDocument/2006/math" xmlns:v="urn:schemas-microsoft-com:vml" xmlns:wp14="http://schemas.microsoft.com/office/word/2010/wordprocessingDrawing" xmlns:wp="http://schemas.openxmlformats.org/drawingml/2006/wordprocessingDrawing" xmlns:w10="urn:schemas-microsoft-com:office:word" xmlns:w="http://schemas.openxmlformats.org/wordprocessingml/2006/main" xmlns:w14="http://schemas.microsoft.com/office/word/2010/wordml" xmlns:w15="http://schemas.microsoft.com/office/word/2012/wordml" xmlns:w16se="http://schemas.microsoft.com/office/word/2015/wordml/symex" xmlns:wpg="http://schemas.microsoft.com/office/word/2010/wordprocessingGroup" xmlns:wpi="http://schemas.microsoft.com/office/word/2010/wordprocessingInk" xmlns:wne="http://schemas.microsoft.com/office/word/2006/wordml" xmlns:wps="http://schemas.microsoft.com/office/word/2010/wordprocessingShape" xmlns:a="http://schemas.openxmlformats.org/drawingml/2006/main" xmlns:pic="http://schemas.openxmlformats.org/drawingml/2006/picture" xmlns:a14="http://schemas.microsoft.com/office/drawing/2010/main" xmlns:mv="urn:schemas-microsoft-com:mac:vml" xmlns:ve="http://schemas.openxmlformats.org/markup-compatibility/2006" xmlns:mo="http://schemas.microsoft.com/office/mac/office/2008/main" val="0"/>
                               </a:ext>
                             </a:extLst>
                           </a:blip>
@@ -920,7 +920,6 @@
           <w:szCs w:val="22"/>
           <w:lang w:val="en-US"/>
         </w:rPr>
-        <w:lastRenderedPageBreak/>
         <w:t xml:space="preserve">Robots can be controlled by </w:t>
       </w:r>
       <w:r>
@@ -2109,7 +2108,6 @@
         <w:rPr>
           <w:b/>
         </w:rPr>
-        <w:lastRenderedPageBreak/>
         <w:t>Places</w:t>
       </w:r>
     </w:p>
@@ -2334,49 +2332,17 @@
         </w:rPr>
         <w:t xml:space="preserve"> </w:t>
       </w:r>
-      <w:r>
-        <w:rPr>
-          <w:sz w:val="22"/>
-          <w:szCs w:val="22"/>
-        </w:rPr>
-        <w:fldChar w:fldCharType="begin"/>
-      </w:r>
-      <w:r>
-        <w:rPr>
-          <w:sz w:val="22"/>
-          <w:szCs w:val="22"/>
-        </w:rPr>
-        <w:instrText xml:space="preserve"> REF _Ref184185185 \h  \* MERGEFORMAT </w:instrText>
-      </w:r>
-      <w:r>
-        <w:rPr>
-          <w:sz w:val="22"/>
-          <w:szCs w:val="22"/>
-        </w:rPr>
-      </w:r>
-      <w:r>
-        <w:rPr>
-          <w:sz w:val="22"/>
-          <w:szCs w:val="22"/>
-        </w:rPr>
-        <w:fldChar w:fldCharType="separate"/>
-      </w:r>
-      <w:r>
-        <w:rPr>
-          <w:rFonts w:asciiTheme="minorHAnsi" w:hAnsiTheme="minorHAnsi" w:cstheme="minorHAnsi"/>
-          <w:sz w:val="22"/>
-          <w:szCs w:val="22"/>
-          <w:lang w:val="en-GB"/>
-        </w:rPr>
-        <w:t>Figure 1</w:t>
-      </w:r>
-      <w:r>
-        <w:rPr>
-          <w:sz w:val="22"/>
-          <w:szCs w:val="22"/>
-        </w:rPr>
-        <w:fldChar w:fldCharType="end"/>
-      </w:r>
+      <w:fldSimple w:instr=" REF _Ref184185185 \h  \* MERGEFORMAT ">
+        <w:r>
+          <w:rPr>
+            <w:rFonts w:asciiTheme="minorHAnsi" w:hAnsiTheme="minorHAnsi" w:cstheme="minorHAnsi"/>
+            <w:sz w:val="22"/>
+            <w:szCs w:val="22"/>
+            <w:lang w:val="en-GB"/>
+          </w:rPr>
+          <w:t>Figure 1</w:t>
+        </w:r>
+      </w:fldSimple>
       <w:r>
         <w:rPr>
           <w:rFonts w:asciiTheme="minorHAnsi" w:hAnsiTheme="minorHAnsi" w:cstheme="minorHAnsi"/>
@@ -3845,7 +3811,6 @@
         <w:rPr>
           <w:lang w:val="en-US"/>
         </w:rPr>
-        <w:lastRenderedPageBreak/>
         <w:t>Asynchronous actions and percepts</w:t>
       </w:r>
     </w:p>
@@ -4628,7 +4593,7 @@
       <w:tblPr>
         <w:tblStyle w:val="TableGrid"/>
         <w:tblW w:w="0" w:type="auto"/>
-        <w:tblLook w:val="00A0" w:firstRow="1" w:lastRow="0" w:firstColumn="1" w:lastColumn="0" w:noHBand="0" w:noVBand="0"/>
+        <w:tblLook w:val="00A0"/>
       </w:tblPr>
       <w:tblGrid>
         <w:gridCol w:w="9288"/>
@@ -4650,7 +4615,6 @@
               <w:rPr>
                 <w:b/>
               </w:rPr>
-              <w:lastRenderedPageBreak/>
               <w:t>Predicate</w:t>
             </w:r>
             <w:r>
@@ -6147,7 +6111,6 @@
               <w:rPr>
                 <w:b/>
               </w:rPr>
-              <w:lastRenderedPageBreak/>
               <w:t>Predicate</w:t>
             </w:r>
             <w:r>
@@ -6357,6 +6320,275 @@
                 <w:sz w:val="22"/>
                 <w:szCs w:val="22"/>
               </w:rPr>
+              <w:t>.</w:t>
+            </w:r>
+          </w:p>
+          <w:p>
+            <w:pPr>
+              <w:keepNext/>
+              <w:keepLines/>
+              <w:rPr>
+                <w:b/>
+              </w:rPr>
+            </w:pPr>
+          </w:p>
+        </w:tc>
+      </w:tr>
+      <w:tr>
+        <w:tblPrEx>
+          <w:tblLook w:val="00BF"/>
+        </w:tblPrEx>
+        <w:tc>
+          <w:tcPr>
+            <w:tcW w:w="9288" w:type="dxa"/>
+          </w:tcPr>
+          <w:p>
+            <w:pPr>
+              <w:outlineLvl w:val="0"/>
+            </w:pPr>
+            <w:r>
+              <w:rPr>
+                <w:b/>
+              </w:rPr>
+              <w:t>Predicate</w:t>
+            </w:r>
+            <w:r>
+              <w:t xml:space="preserve">: </w:t>
+            </w:r>
+            <w:r>
+              <w:rPr>
+                <w:rFonts w:ascii="Courier New" w:hAnsi="Courier New" w:cs="Courier New"/>
+              </w:rPr>
+              <w:t>holdingblocks</w:t>
+            </w:r>
+            <w:r>
+              <w:rPr>
+                <w:rFonts w:ascii="Courier New" w:hAnsi="Courier New" w:cs="Courier New"/>
+              </w:rPr>
+              <w:t>(</w:t>
+            </w:r>
+            <w:r>
+              <w:rPr>
+                <w:rFonts w:ascii="Courier New" w:hAnsi="Courier New" w:cs="Courier New"/>
+              </w:rPr>
+              <w:t>List&lt;</w:t>
+            </w:r>
+            <w:r>
+              <w:rPr>
+                <w:rFonts w:ascii="Courier New" w:hAnsi="Courier New" w:cs="Courier New"/>
+              </w:rPr>
+              <w:t>BlockID</w:t>
+            </w:r>
+            <w:r>
+              <w:rPr>
+                <w:rFonts w:ascii="Courier New" w:hAnsi="Courier New" w:cs="Courier New"/>
+              </w:rPr>
+              <w:t>&gt;</w:t>
+            </w:r>
+            <w:r>
+              <w:rPr>
+                <w:rFonts w:ascii="Courier New" w:hAnsi="Courier New" w:cs="Courier New"/>
+              </w:rPr>
+              <w:t>)</w:t>
+            </w:r>
+          </w:p>
+          <w:p>
+            <w:pPr>
+              <w:pStyle w:val="ListParagraph"/>
+              <w:numPr>
+                <w:ilvl w:val="0"/>
+                <w:numId w:val="3"/>
+              </w:numPr>
+              <w:rPr>
+                <w:rFonts w:asciiTheme="minorHAnsi" w:hAnsiTheme="minorHAnsi" w:cstheme="minorHAnsi"/>
+              </w:rPr>
+            </w:pPr>
+            <w:r>
+              <w:rPr>
+                <w:rFonts w:asciiTheme="minorHAnsi" w:hAnsiTheme="minorHAnsi" w:cstheme="minorHAnsi"/>
+                <w:u w:val="single"/>
+              </w:rPr>
+              <w:t>Description</w:t>
+            </w:r>
+            <w:r>
+              <w:rPr>
+                <w:rFonts w:asciiTheme="minorHAnsi" w:hAnsiTheme="minorHAnsi" w:cstheme="minorHAnsi"/>
+              </w:rPr>
+              <w:t xml:space="preserve">: Information on the </w:t>
+            </w:r>
+            <w:r>
+              <w:rPr>
+                <w:rFonts w:asciiTheme="minorHAnsi" w:hAnsiTheme="minorHAnsi" w:cstheme="minorHAnsi"/>
+              </w:rPr>
+              <w:t xml:space="preserve">stack of </w:t>
+            </w:r>
+            <w:r>
+              <w:rPr>
+                <w:rFonts w:asciiTheme="minorHAnsi" w:hAnsiTheme="minorHAnsi" w:cstheme="minorHAnsi"/>
+              </w:rPr>
+              <w:t>block</w:t>
+            </w:r>
+            <w:r>
+              <w:rPr>
+                <w:rFonts w:asciiTheme="minorHAnsi" w:hAnsiTheme="minorHAnsi" w:cstheme="minorHAnsi"/>
+              </w:rPr>
+              <w:t>s</w:t>
+            </w:r>
+            <w:r>
+              <w:rPr>
+                <w:rFonts w:asciiTheme="minorHAnsi" w:hAnsiTheme="minorHAnsi" w:cstheme="minorHAnsi"/>
+              </w:rPr>
+              <w:t xml:space="preserve"> this player is holding. </w:t>
+            </w:r>
+            <w:r>
+              <w:rPr>
+                <w:rFonts w:asciiTheme="minorHAnsi" w:hAnsiTheme="minorHAnsi" w:cstheme="minorHAnsi"/>
+              </w:rPr>
+              <w:t>First list element is the block on top of the stack.</w:t>
+            </w:r>
+          </w:p>
+          <w:p>
+            <w:pPr>
+              <w:pStyle w:val="ListParagraph"/>
+              <w:numPr>
+                <w:ilvl w:val="0"/>
+                <w:numId w:val="3"/>
+              </w:numPr>
+            </w:pPr>
+            <w:r>
+              <w:rPr>
+                <w:rFonts w:asciiTheme="minorHAnsi" w:hAnsiTheme="minorHAnsi" w:cstheme="minorHAnsi"/>
+                <w:u w:val="single"/>
+              </w:rPr>
+              <w:t>Translation</w:t>
+            </w:r>
+            <w:r>
+              <w:rPr>
+                <w:rFonts w:asciiTheme="minorHAnsi" w:hAnsiTheme="minorHAnsi" w:cstheme="minorHAnsi"/>
+              </w:rPr>
+              <w:t xml:space="preserve">: “This player is holding </w:t>
+            </w:r>
+            <w:r>
+              <w:rPr>
+                <w:rFonts w:asciiTheme="minorHAnsi" w:hAnsiTheme="minorHAnsi" w:cstheme="minorHAnsi"/>
+              </w:rPr>
+              <w:t>a stack of blocks &lt;List&lt;BlockID&gt;&gt;</w:t>
+            </w:r>
+            <w:r>
+              <w:t>.</w:t>
+            </w:r>
+          </w:p>
+          <w:p>
+            <w:pPr>
+              <w:pStyle w:val="ListParagraph"/>
+              <w:numPr>
+                <w:ilvl w:val="0"/>
+                <w:numId w:val="3"/>
+              </w:numPr>
+              <w:rPr>
+                <w:rFonts w:asciiTheme="minorHAnsi" w:hAnsiTheme="minorHAnsi" w:cstheme="minorHAnsi"/>
+              </w:rPr>
+            </w:pPr>
+            <w:r>
+              <w:rPr>
+                <w:rFonts w:asciiTheme="minorHAnsi" w:hAnsiTheme="minorHAnsi" w:cstheme="minorHAnsi"/>
+                <w:u w:val="single"/>
+              </w:rPr>
+              <w:t>Type:</w:t>
+            </w:r>
+            <w:r>
+              <w:rPr>
+                <w:rFonts w:asciiTheme="minorHAnsi" w:hAnsiTheme="minorHAnsi" w:cstheme="minorHAnsi"/>
+              </w:rPr>
+              <w:t xml:space="preserve"> Send on change</w:t>
+            </w:r>
+            <w:r>
+              <w:rPr>
+                <w:rFonts w:asciiTheme="minorHAnsi" w:hAnsiTheme="minorHAnsi" w:cstheme="minorHAnsi"/>
+              </w:rPr>
+              <w:t xml:space="preserve">. </w:t>
+            </w:r>
+          </w:p>
+          <w:p>
+            <w:pPr>
+              <w:pStyle w:val="ListParagraph"/>
+              <w:numPr>
+                <w:ilvl w:val="0"/>
+                <w:numId w:val="3"/>
+              </w:numPr>
+              <w:rPr>
+                <w:rFonts w:asciiTheme="minorHAnsi" w:hAnsiTheme="minorHAnsi" w:cstheme="minorHAnsi"/>
+              </w:rPr>
+            </w:pPr>
+            <w:r>
+              <w:rPr>
+                <w:rFonts w:asciiTheme="minorHAnsi" w:hAnsiTheme="minorHAnsi" w:cstheme="minorHAnsi"/>
+                <w:u w:val="single"/>
+              </w:rPr>
+              <w:t>Additional explanation</w:t>
+            </w:r>
+            <w:r>
+              <w:rPr>
+                <w:rFonts w:asciiTheme="minorHAnsi" w:hAnsiTheme="minorHAnsi" w:cstheme="minorHAnsi"/>
+              </w:rPr>
+              <w:t>: Percept is local. It is sent only t</w:t>
+            </w:r>
+            <w:r>
+              <w:rPr>
+                <w:rFonts w:asciiTheme="minorHAnsi" w:hAnsiTheme="minorHAnsi" w:cstheme="minorHAnsi"/>
+              </w:rPr>
+              <w:t>o the agent for which it holds.</w:t>
+            </w:r>
+          </w:p>
+          <w:p>
+            <w:pPr>
+              <w:pStyle w:val="ListParagraph"/>
+              <w:numPr>
+                <w:ilvl w:val="0"/>
+                <w:numId w:val="3"/>
+              </w:numPr>
+            </w:pPr>
+            <w:r>
+              <w:rPr>
+                <w:rFonts w:asciiTheme="minorHAnsi" w:hAnsiTheme="minorHAnsi" w:cstheme="minorHAnsi"/>
+                <w:u w:val="single"/>
+              </w:rPr>
+              <w:t>Example</w:t>
+            </w:r>
+            <w:r>
+              <w:rPr>
+                <w:rFonts w:asciiTheme="minorHAnsi" w:hAnsiTheme="minorHAnsi" w:cstheme="minorHAnsi"/>
+              </w:rPr>
+              <w:t>:</w:t>
+            </w:r>
+            <w:r>
+              <w:t xml:space="preserve"> </w:t>
+            </w:r>
+            <w:r>
+              <w:rPr>
+                <w:rFonts w:ascii="Courier New" w:hAnsi="Courier New" w:cs="Courier New"/>
+              </w:rPr>
+              <w:t>holdingblocks</w:t>
+            </w:r>
+            <w:r>
+              <w:rPr>
+                <w:rFonts w:ascii="Courier New" w:hAnsi="Courier New" w:cs="Courier New"/>
+              </w:rPr>
+              <w:t>(</w:t>
+            </w:r>
+            <w:r>
+              <w:rPr>
+                <w:rFonts w:ascii="Courier New" w:hAnsi="Courier New" w:cs="Courier New"/>
+              </w:rPr>
+              <w:t>[3,2,1]</w:t>
+            </w:r>
+            <w:r>
+              <w:rPr>
+                <w:rFonts w:ascii="Courier New" w:hAnsi="Courier New" w:cs="Courier New"/>
+              </w:rPr>
+              <w:t>)</w:t>
+            </w:r>
+            <w:r>
               <w:t>.</w:t>
             </w:r>
           </w:p>
@@ -7484,16 +7716,7 @@
                 <w:sz w:val="22"/>
                 <w:szCs w:val="22"/>
               </w:rPr>
-              <w:t xml:space="preserve"> The percept is global, i.e., sent to all players. The sequence index is </w:t>
-            </w:r>
-            <w:r>
-              <w:rPr>
-                <w:rFonts w:asciiTheme="minorHAnsi" w:hAnsiTheme="minorHAnsi" w:cstheme="minorHAnsi"/>
-                <w:sz w:val="22"/>
-                <w:szCs w:val="22"/>
-              </w:rPr>
-              <w:lastRenderedPageBreak/>
-              <w:t>also increased and sent when the last block of the goal sequence has been delivered. Players should thus infer themselves that the team goal has been achieved.</w:t>
+              <w:t xml:space="preserve"> The percept is global, i.e., sent to all players. The sequence index is also increased and sent when the last block of the goal sequence has been delivered. Players should thus infer themselves that the team goal has been achieved.</w:t>
             </w:r>
           </w:p>
           <w:p>
@@ -7564,7 +7787,6 @@
               <w:rPr>
                 <w:b/>
               </w:rPr>
-              <w:lastRenderedPageBreak/>
               <w:t>Predicate</w:t>
             </w:r>
             <w:r>
@@ -8050,12 +8272,17 @@
         </w:tc>
       </w:tr>
       <w:tr>
+        <w:tblPrEx>
+          <w:tblLook w:val="00BF"/>
+        </w:tblPrEx>
         <w:tc>
           <w:tcPr>
             <w:tcW w:w="9288" w:type="dxa"/>
           </w:tcPr>
           <w:p>
             <w:pPr>
+              <w:keepNext/>
+              <w:keepLines/>
               <w:rPr>
                 <w:rFonts w:ascii="Courier New" w:hAnsi="Courier New" w:cs="Courier New"/>
                 <w:lang w:val="en-US"/>
@@ -8079,12 +8306,290 @@
                 <w:rFonts w:ascii="Courier New" w:hAnsi="Courier New" w:cs="Courier New"/>
                 <w:lang w:val="en-US"/>
               </w:rPr>
+              <w:t>position</w:t>
+            </w:r>
+            <w:r>
+              <w:rPr>
+                <w:rFonts w:ascii="Courier New" w:hAnsi="Courier New" w:cs="Courier New"/>
+                <w:lang w:val="en-US"/>
+              </w:rPr>
+              <w:t>(&lt;ObjectID&gt;</w:t>
+            </w:r>
+            <w:r>
+              <w:rPr>
+                <w:rFonts w:ascii="Courier New" w:hAnsi="Courier New" w:cs="Courier New"/>
+                <w:lang w:val="en-US"/>
+              </w:rPr>
+              <w:t>,X,Y)</w:t>
+            </w:r>
+          </w:p>
+          <w:p>
+            <w:pPr>
+              <w:pStyle w:val="ListParagraph"/>
+              <w:keepNext/>
+              <w:keepLines/>
+              <w:numPr>
+                <w:ilvl w:val="0"/>
+                <w:numId w:val="3"/>
+              </w:numPr>
+              <w:rPr>
+                <w:rFonts w:asciiTheme="minorHAnsi" w:hAnsiTheme="minorHAnsi" w:cstheme="minorHAnsi"/>
+              </w:rPr>
+            </w:pPr>
+            <w:r>
+              <w:rPr>
+                <w:rFonts w:asciiTheme="minorHAnsi" w:hAnsiTheme="minorHAnsi" w:cstheme="minorHAnsi"/>
+                <w:u w:val="single"/>
+              </w:rPr>
+              <w:t>Description</w:t>
+            </w:r>
+            <w:r>
+              <w:rPr>
+                <w:rFonts w:asciiTheme="minorHAnsi" w:hAnsiTheme="minorHAnsi" w:cstheme="minorHAnsi"/>
+              </w:rPr>
+              <w:t xml:space="preserve">: Information about where </w:t>
+            </w:r>
+            <w:r>
+              <w:rPr>
+                <w:rFonts w:asciiTheme="minorHAnsi" w:hAnsiTheme="minorHAnsi" w:cstheme="minorHAnsi"/>
+              </w:rPr>
+              <w:t>all</w:t>
+            </w:r>
+            <w:r>
+              <w:rPr>
+                <w:rFonts w:asciiTheme="minorHAnsi" w:hAnsiTheme="minorHAnsi" w:cstheme="minorHAnsi"/>
+              </w:rPr>
+              <w:t xml:space="preserve"> object</w:t>
+            </w:r>
+            <w:r>
+              <w:rPr>
+                <w:rFonts w:asciiTheme="minorHAnsi" w:hAnsiTheme="minorHAnsi" w:cstheme="minorHAnsi"/>
+              </w:rPr>
+              <w:t>s (rooms, dropzone, blocks, robots, epartners)  are</w:t>
+            </w:r>
+            <w:r>
+              <w:rPr>
+                <w:rFonts w:asciiTheme="minorHAnsi" w:hAnsiTheme="minorHAnsi" w:cstheme="minorHAnsi"/>
+              </w:rPr>
+              <w:t xml:space="preserve"> in the environment</w:t>
+            </w:r>
+            <w:r>
+              <w:rPr>
+                <w:rFonts w:asciiTheme="minorHAnsi" w:hAnsiTheme="minorHAnsi" w:cstheme="minorHAnsi"/>
+              </w:rPr>
+              <w:t xml:space="preserve">. Only visible blocks and robots are reported. </w:t>
+            </w:r>
+            <w:r>
+              <w:rPr>
+                <w:rFonts w:asciiTheme="minorHAnsi" w:hAnsiTheme="minorHAnsi" w:cstheme="minorHAnsi"/>
+              </w:rPr>
+              <w:t xml:space="preserve">This percept is reported </w:t>
+            </w:r>
+            <w:r>
+              <w:rPr>
+                <w:rFonts w:asciiTheme="minorHAnsi" w:hAnsiTheme="minorHAnsi" w:cstheme="minorHAnsi"/>
+              </w:rPr>
+              <w:t xml:space="preserve">only for Human </w:t>
+            </w:r>
+            <w:r>
+              <w:rPr>
+                <w:rFonts w:asciiTheme="minorHAnsi" w:hAnsiTheme="minorHAnsi" w:cstheme="minorHAnsi"/>
+              </w:rPr>
+              <w:t>entities for efficiency reasons.</w:t>
+            </w:r>
+          </w:p>
+          <w:p>
+            <w:pPr>
+              <w:pStyle w:val="ListParagraph"/>
+              <w:keepNext/>
+              <w:keepLines/>
+              <w:numPr>
+                <w:ilvl w:val="0"/>
+                <w:numId w:val="3"/>
+              </w:numPr>
+              <w:rPr>
+                <w:rFonts w:asciiTheme="minorHAnsi" w:hAnsiTheme="minorHAnsi" w:cstheme="minorHAnsi"/>
+              </w:rPr>
+            </w:pPr>
+            <w:r>
+              <w:rPr>
+                <w:rFonts w:asciiTheme="minorHAnsi" w:hAnsiTheme="minorHAnsi" w:cstheme="minorHAnsi"/>
+                <w:u w:val="single"/>
+              </w:rPr>
+              <w:t>Translation</w:t>
+            </w:r>
+            <w:r>
+              <w:rPr>
+                <w:rFonts w:asciiTheme="minorHAnsi" w:hAnsiTheme="minorHAnsi" w:cstheme="minorHAnsi"/>
+              </w:rPr>
+              <w:t>: “Object with ID &lt;ObjectID&gt; is located at X,Y”</w:t>
+            </w:r>
+          </w:p>
+          <w:p>
+            <w:pPr>
+              <w:pStyle w:val="ListParagraph"/>
+              <w:keepNext/>
+              <w:keepLines/>
+              <w:numPr>
+                <w:ilvl w:val="0"/>
+                <w:numId w:val="3"/>
+              </w:numPr>
+              <w:rPr>
+                <w:rFonts w:asciiTheme="minorHAnsi" w:hAnsiTheme="minorHAnsi" w:cstheme="minorHAnsi"/>
+              </w:rPr>
+            </w:pPr>
+            <w:r>
+              <w:rPr>
+                <w:rFonts w:asciiTheme="minorHAnsi" w:hAnsiTheme="minorHAnsi" w:cstheme="minorHAnsi"/>
+                <w:u w:val="single"/>
+              </w:rPr>
+              <w:t>Type:</w:t>
+            </w:r>
+            <w:r>
+              <w:rPr>
+                <w:rFonts w:asciiTheme="minorHAnsi" w:hAnsiTheme="minorHAnsi" w:cstheme="minorHAnsi"/>
+              </w:rPr>
+              <w:t xml:space="preserve"> Send on change.</w:t>
+            </w:r>
+            <w:r>
+              <w:rPr>
+                <w:rFonts w:asciiTheme="minorHAnsi" w:hAnsiTheme="minorHAnsi" w:cstheme="minorHAnsi"/>
+              </w:rPr>
+              <w:t xml:space="preserve"> Notice, the normal behavior of send on change is that ALL position percepts are re-sent if one of them (eg, your own robot position) changes.</w:t>
+            </w:r>
+          </w:p>
+          <w:p>
+            <w:pPr>
+              <w:pStyle w:val="ListParagraph"/>
+              <w:keepNext/>
+              <w:keepLines/>
+              <w:numPr>
+                <w:ilvl w:val="0"/>
+                <w:numId w:val="3"/>
+              </w:numPr>
+              <w:rPr>
+                <w:rFonts w:asciiTheme="minorHAnsi" w:hAnsiTheme="minorHAnsi" w:cstheme="minorHAnsi"/>
+              </w:rPr>
+            </w:pPr>
+            <w:r>
+              <w:rPr>
+                <w:rFonts w:asciiTheme="minorHAnsi" w:hAnsiTheme="minorHAnsi" w:cstheme="minorHAnsi"/>
+                <w:u w:val="single"/>
+              </w:rPr>
+              <w:t>Additional explanation</w:t>
+            </w:r>
+            <w:r>
+              <w:rPr>
+                <w:rFonts w:asciiTheme="minorHAnsi" w:hAnsiTheme="minorHAnsi" w:cstheme="minorHAnsi"/>
+              </w:rPr>
+              <w:t xml:space="preserve">: Unless specifically wanting to use the </w:t>
+            </w:r>
+            <w:r>
+              <w:rPr>
+                <w:rFonts w:ascii="Courier New" w:hAnsi="Courier New" w:cs="Courier New"/>
+              </w:rPr>
+              <w:t>goTo(X,Y)</w:t>
+            </w:r>
+            <w:r>
+              <w:rPr>
+                <w:rFonts w:asciiTheme="minorHAnsi" w:hAnsiTheme="minorHAnsi" w:cstheme="minorHAnsi"/>
+              </w:rPr>
+              <w:t xml:space="preserve"> action you should not need these percepts. X and Y represent the center of an object.</w:t>
+            </w:r>
+          </w:p>
+          <w:p>
+            <w:pPr>
+              <w:pStyle w:val="ListParagraph"/>
+              <w:keepNext/>
+              <w:keepLines/>
+              <w:numPr>
+                <w:ilvl w:val="0"/>
+                <w:numId w:val="3"/>
+              </w:numPr>
+            </w:pPr>
+            <w:r>
+              <w:rPr>
+                <w:rFonts w:asciiTheme="minorHAnsi" w:hAnsiTheme="minorHAnsi" w:cstheme="minorHAnsi"/>
+                <w:u w:val="single"/>
+              </w:rPr>
+              <w:t>Example</w:t>
+            </w:r>
+            <w:r>
+              <w:rPr>
+                <w:rFonts w:asciiTheme="minorHAnsi" w:hAnsiTheme="minorHAnsi" w:cstheme="minorHAnsi"/>
+              </w:rPr>
+              <w:t>:</w:t>
+            </w:r>
+            <w:r>
+              <w:t xml:space="preserve"> </w:t>
+            </w:r>
+            <w:r>
+              <w:rPr>
+                <w:rFonts w:ascii="Courier New" w:hAnsi="Courier New" w:cs="Courier New"/>
+              </w:rPr>
+              <w:t>position(1, 15.0, 15.0</w:t>
+            </w:r>
+            <w:r>
+              <w:rPr>
+                <w:rFonts w:ascii="Courier New" w:hAnsi="Courier New" w:cs="Courier New"/>
+              </w:rPr>
+              <w:t>)</w:t>
+            </w:r>
+            <w:r>
+              <w:t>.</w:t>
+            </w:r>
+          </w:p>
+          <w:p>
+            <w:pPr>
+              <w:keepNext/>
+              <w:keepLines/>
+              <w:rPr>
+                <w:b/>
+              </w:rPr>
+            </w:pPr>
+          </w:p>
+        </w:tc>
+      </w:tr>
+      <w:tr>
+        <w:tc>
+          <w:tcPr>
+            <w:tcW w:w="9288" w:type="dxa"/>
+          </w:tcPr>
+          <w:p>
+            <w:pPr>
+              <w:keepNext/>
+              <w:keepLines/>
+              <w:rPr>
+                <w:rFonts w:ascii="Courier New" w:hAnsi="Courier New" w:cs="Courier New"/>
+                <w:lang w:val="en-US"/>
+              </w:rPr>
+            </w:pPr>
+            <w:r>
+              <w:rPr>
+                <w:b/>
+                <w:lang w:val="en-US"/>
+              </w:rPr>
+              <w:t>Predicate</w:t>
+            </w:r>
+            <w:r>
+              <w:rPr>
+                <w:lang w:val="en-US"/>
+              </w:rPr>
+              <w:t xml:space="preserve">: </w:t>
+            </w:r>
+            <w:r>
+              <w:rPr>
+                <w:rFonts w:ascii="Courier New" w:hAnsi="Courier New" w:cs="Courier New"/>
+                <w:lang w:val="en-US"/>
+              </w:rPr>
               <w:t>robot(&lt;RobotID&gt;)</w:t>
             </w:r>
           </w:p>
           <w:p>
             <w:pPr>
               <w:pStyle w:val="ListParagraph"/>
+              <w:keepNext/>
+              <w:keepLines/>
               <w:numPr>
                 <w:ilvl w:val="0"/>
                 <w:numId w:val="3"/>
@@ -8116,6 +8621,8 @@
           <w:p>
             <w:pPr>
               <w:pStyle w:val="ListParagraph"/>
+              <w:keepNext/>
+              <w:keepLines/>
               <w:numPr>
                 <w:ilvl w:val="0"/>
                 <w:numId w:val="3"/>
@@ -8147,6 +8654,8 @@
           <w:p>
             <w:pPr>
               <w:pStyle w:val="ListParagraph"/>
+              <w:keepNext/>
+              <w:keepLines/>
               <w:numPr>
                 <w:ilvl w:val="0"/>
                 <w:numId w:val="3"/>
@@ -8178,6 +8687,8 @@
           <w:p>
             <w:pPr>
               <w:pStyle w:val="ListParagraph"/>
+              <w:keepNext/>
+              <w:keepLines/>
               <w:numPr>
                 <w:ilvl w:val="0"/>
                 <w:numId w:val="3"/>
@@ -8255,6 +8766,211 @@
                 <w:sz w:val="22"/>
                 <w:szCs w:val="22"/>
               </w:rPr>
+              <w:t>.</w:t>
+            </w:r>
+          </w:p>
+          <w:p>
+            <w:pPr>
+              <w:rPr>
+                <w:b/>
+              </w:rPr>
+            </w:pPr>
+          </w:p>
+        </w:tc>
+      </w:tr>
+      <w:tr>
+        <w:tblPrEx>
+          <w:tblLook w:val="00BF"/>
+        </w:tblPrEx>
+        <w:tc>
+          <w:tcPr>
+            <w:tcW w:w="9288" w:type="dxa"/>
+          </w:tcPr>
+          <w:p>
+            <w:pPr>
+              <w:rPr>
+                <w:rFonts w:ascii="Courier New" w:hAnsi="Courier New" w:cs="Courier New"/>
+                <w:lang w:val="en-US"/>
+              </w:rPr>
+            </w:pPr>
+            <w:r>
+              <w:rPr>
+                <w:b/>
+                <w:lang w:val="en-US"/>
+              </w:rPr>
+              <w:t>Predicate</w:t>
+            </w:r>
+            <w:r>
+              <w:rPr>
+                <w:lang w:val="en-US"/>
+              </w:rPr>
+              <w:t xml:space="preserve">: </w:t>
+            </w:r>
+            <w:r>
+              <w:rPr>
+                <w:rFonts w:ascii="Courier New" w:hAnsi="Courier New" w:cs="Courier New"/>
+                <w:lang w:val="en-US"/>
+              </w:rPr>
+              <w:t>location</w:t>
+            </w:r>
+            <w:r>
+              <w:rPr>
+                <w:rFonts w:ascii="Courier New" w:hAnsi="Courier New" w:cs="Courier New"/>
+                <w:lang w:val="en-US"/>
+              </w:rPr>
+              <w:t>(</w:t>
+            </w:r>
+            <w:r>
+              <w:rPr>
+                <w:rFonts w:ascii="Courier New" w:hAnsi="Courier New" w:cs="Courier New"/>
+                <w:lang w:val="en-US"/>
+              </w:rPr>
+              <w:t>X,Y)</w:t>
+            </w:r>
+          </w:p>
+          <w:p>
+            <w:pPr>
+              <w:pStyle w:val="ListParagraph"/>
+              <w:numPr>
+                <w:ilvl w:val="0"/>
+                <w:numId w:val="3"/>
+              </w:numPr>
+              <w:rPr>
+                <w:rFonts w:asciiTheme="minorHAnsi" w:hAnsiTheme="minorHAnsi" w:cstheme="minorHAnsi"/>
+              </w:rPr>
+            </w:pPr>
+            <w:r>
+              <w:rPr>
+                <w:rFonts w:asciiTheme="minorHAnsi" w:hAnsiTheme="minorHAnsi" w:cstheme="minorHAnsi"/>
+                <w:u w:val="single"/>
+              </w:rPr>
+              <w:t>Description</w:t>
+            </w:r>
+            <w:r>
+              <w:rPr>
+                <w:rFonts w:asciiTheme="minorHAnsi" w:hAnsiTheme="minorHAnsi" w:cstheme="minorHAnsi"/>
+              </w:rPr>
+              <w:t>: Information about where the controlled robot is.</w:t>
+            </w:r>
+          </w:p>
+          <w:p>
+            <w:pPr>
+              <w:pStyle w:val="ListParagraph"/>
+              <w:numPr>
+                <w:ilvl w:val="0"/>
+                <w:numId w:val="3"/>
+              </w:numPr>
+              <w:rPr>
+                <w:rFonts w:asciiTheme="minorHAnsi" w:hAnsiTheme="minorHAnsi" w:cstheme="minorHAnsi"/>
+              </w:rPr>
+            </w:pPr>
+            <w:r>
+              <w:rPr>
+                <w:rFonts w:asciiTheme="minorHAnsi" w:hAnsiTheme="minorHAnsi" w:cstheme="minorHAnsi"/>
+                <w:u w:val="single"/>
+              </w:rPr>
+              <w:t>Translation</w:t>
+            </w:r>
+            <w:r>
+              <w:rPr>
+                <w:rFonts w:asciiTheme="minorHAnsi" w:hAnsiTheme="minorHAnsi" w:cstheme="minorHAnsi"/>
+              </w:rPr>
+              <w:t>: “Robot is located at X,Y”</w:t>
+            </w:r>
+          </w:p>
+          <w:p>
+            <w:pPr>
+              <w:pStyle w:val="ListParagraph"/>
+              <w:numPr>
+                <w:ilvl w:val="0"/>
+                <w:numId w:val="3"/>
+              </w:numPr>
+              <w:rPr>
+                <w:rFonts w:asciiTheme="minorHAnsi" w:hAnsiTheme="minorHAnsi" w:cstheme="minorHAnsi"/>
+              </w:rPr>
+            </w:pPr>
+            <w:r>
+              <w:rPr>
+                <w:rFonts w:asciiTheme="minorHAnsi" w:hAnsiTheme="minorHAnsi" w:cstheme="minorHAnsi"/>
+                <w:u w:val="single"/>
+              </w:rPr>
+              <w:t>Type:</w:t>
+            </w:r>
+            <w:r>
+              <w:rPr>
+                <w:rFonts w:asciiTheme="minorHAnsi" w:hAnsiTheme="minorHAnsi" w:cstheme="minorHAnsi"/>
+              </w:rPr>
+              <w:t xml:space="preserve"> Send on change.</w:t>
+            </w:r>
+          </w:p>
+          <w:p>
+            <w:pPr>
+              <w:pStyle w:val="ListParagraph"/>
+              <w:numPr>
+                <w:ilvl w:val="0"/>
+                <w:numId w:val="3"/>
+              </w:numPr>
+              <w:rPr>
+                <w:rFonts w:asciiTheme="minorHAnsi" w:hAnsiTheme="minorHAnsi" w:cstheme="minorHAnsi"/>
+              </w:rPr>
+            </w:pPr>
+            <w:r>
+              <w:rPr>
+                <w:rFonts w:asciiTheme="minorHAnsi" w:hAnsiTheme="minorHAnsi" w:cstheme="minorHAnsi"/>
+                <w:u w:val="single"/>
+              </w:rPr>
+              <w:t>Additional explanation</w:t>
+            </w:r>
+            <w:r>
+              <w:rPr>
+                <w:rFonts w:asciiTheme="minorHAnsi" w:hAnsiTheme="minorHAnsi" w:cstheme="minorHAnsi"/>
+              </w:rPr>
+              <w:t xml:space="preserve">: Unless specifically wanting to use the </w:t>
+            </w:r>
+            <w:r>
+              <w:rPr>
+                <w:rFonts w:ascii="Courier New" w:hAnsi="Courier New" w:cs="Courier New"/>
+              </w:rPr>
+              <w:t>goTo(X,Y)</w:t>
+            </w:r>
+            <w:r>
+              <w:rPr>
+                <w:rFonts w:asciiTheme="minorHAnsi" w:hAnsiTheme="minorHAnsi" w:cstheme="minorHAnsi"/>
+              </w:rPr>
+              <w:t xml:space="preserve"> action you should not need these percepts.</w:t>
+            </w:r>
+          </w:p>
+          <w:p>
+            <w:pPr>
+              <w:pStyle w:val="ListParagraph"/>
+              <w:numPr>
+                <w:ilvl w:val="0"/>
+                <w:numId w:val="3"/>
+              </w:numPr>
+            </w:pPr>
+            <w:r>
+              <w:rPr>
+                <w:rFonts w:asciiTheme="minorHAnsi" w:hAnsiTheme="minorHAnsi" w:cstheme="minorHAnsi"/>
+                <w:u w:val="single"/>
+              </w:rPr>
+              <w:t>Example</w:t>
+            </w:r>
+            <w:r>
+              <w:rPr>
+                <w:rFonts w:asciiTheme="minorHAnsi" w:hAnsiTheme="minorHAnsi" w:cstheme="minorHAnsi"/>
+              </w:rPr>
+              <w:t>:</w:t>
+            </w:r>
+            <w:r>
+              <w:t xml:space="preserve"> </w:t>
+            </w:r>
+            <w:r>
+              <w:rPr>
+                <w:rFonts w:ascii="Courier New" w:hAnsi="Courier New" w:cs="Courier New"/>
+              </w:rPr>
+              <w:t>location(45.0,21.0)</w:t>
+            </w:r>
+            <w:r>
               <w:t>.</w:t>
             </w:r>
           </w:p>
@@ -8679,7 +9395,6 @@
                 <w:b/>
                 <w:lang w:val="en-US"/>
               </w:rPr>
-              <w:lastRenderedPageBreak/>
               <w:t>Predicate</w:t>
             </w:r>
             <w:r>
@@ -9587,7 +10302,6 @@
                 <w:b/>
                 <w:lang w:val="en-US"/>
               </w:rPr>
-              <w:lastRenderedPageBreak/>
               <w:t>Predicate</w:t>
             </w:r>
             <w:r>
@@ -9747,6 +10461,8 @@
           </w:tcPr>
           <w:p>
             <w:pPr>
+              <w:keepNext/>
+              <w:keepLines/>
               <w:rPr>
                 <w:rFonts w:ascii="Courier New" w:hAnsi="Courier New" w:cs="Courier New"/>
                 <w:lang w:val="en-US"/>
@@ -9776,6 +10492,8 @@
           <w:p>
             <w:pPr>
               <w:pStyle w:val="ListParagraph"/>
+              <w:keepNext/>
+              <w:keepLines/>
               <w:numPr>
                 <w:ilvl w:val="0"/>
                 <w:numId w:val="3"/>
@@ -9831,6 +10549,8 @@
           <w:p>
             <w:pPr>
               <w:pStyle w:val="ListParagraph"/>
+              <w:keepNext/>
+              <w:keepLines/>
               <w:numPr>
                 <w:ilvl w:val="0"/>
                 <w:numId w:val="3"/>
@@ -9870,6 +10590,8 @@
           <w:p>
             <w:pPr>
               <w:pStyle w:val="ListParagraph"/>
+              <w:keepNext/>
+              <w:keepLines/>
               <w:numPr>
                 <w:ilvl w:val="0"/>
                 <w:numId w:val="3"/>
@@ -10603,7 +11325,6 @@
         <w:rPr>
           <w:lang w:val="en-US"/>
         </w:rPr>
-        <w:lastRenderedPageBreak/>
         <w:t>Basic Actions</w:t>
       </w:r>
     </w:p>
@@ -10631,7 +11352,7 @@
       <w:tblPr>
         <w:tblStyle w:val="TableGrid"/>
         <w:tblW w:w="0" w:type="auto"/>
-        <w:tblLook w:val="00A0" w:firstRow="1" w:lastRow="0" w:firstColumn="1" w:lastColumn="0" w:noHBand="0" w:noVBand="0"/>
+        <w:tblLook w:val="00BF"/>
       </w:tblPr>
       <w:tblGrid>
         <w:gridCol w:w="9288"/>
@@ -10665,7 +11386,40 @@
                 <w:rFonts w:ascii="Courier New" w:hAnsi="Courier New" w:cs="Courier New"/>
                 <w:lang w:val="en-US"/>
               </w:rPr>
-              <w:t>goTo(&lt;PlaceID&gt;)</w:t>
+              <w:t>goTo(</w:t>
+            </w:r>
+            <w:r>
+              <w:rPr>
+                <w:rFonts w:ascii="Courier New" w:hAnsi="Courier New" w:cs="Courier New"/>
+                <w:lang w:val="en-US"/>
+              </w:rPr>
+              <w:t>X,Y</w:t>
+            </w:r>
+            <w:r>
+              <w:rPr>
+                <w:rFonts w:ascii="Courier New" w:hAnsi="Courier New" w:cs="Courier New"/>
+                <w:lang w:val="en-US"/>
+              </w:rPr>
+              <w:t>)</w:t>
+            </w:r>
+          </w:p>
+          <w:p>
+            <w:pPr>
+              <w:pStyle w:val="ListParagraph"/>
+              <w:numPr>
+                <w:ilvl w:val="0"/>
+                <w:numId w:val="24"/>
+              </w:numPr>
+              <w:outlineLvl w:val="0"/>
+            </w:pPr>
+            <w:r>
+              <w:rPr>
+                <w:u w:val="single"/>
+              </w:rPr>
+              <w:t>Precondition</w:t>
+            </w:r>
+            <w:r>
+              <w:t>: None.</w:t>
             </w:r>
           </w:p>
           <w:p>
@@ -10675,41 +11429,96 @@
                 <w:ilvl w:val="0"/>
                 <w:numId w:val="5"/>
               </w:numPr>
-              <w:outlineLvl w:val="0"/>
-              <w:rPr>
-                <w:sz w:val="22"/>
-                <w:szCs w:val="22"/>
-              </w:rPr>
-            </w:pPr>
-            <w:r>
-              <w:rPr>
-                <w:sz w:val="22"/>
-                <w:szCs w:val="22"/>
-                <w:u w:val="single"/>
-              </w:rPr>
-              <w:t>Expected Condition</w:t>
-            </w:r>
-            <w:r>
-              <w:rPr>
-                <w:sz w:val="22"/>
-                <w:szCs w:val="22"/>
-              </w:rPr>
+              <w:ind w:left="720"/>
+              <w:rPr>
+                <w:rFonts w:asciiTheme="minorHAnsi" w:hAnsiTheme="minorHAnsi" w:cstheme="minorHAnsi"/>
+                <w:sz w:val="22"/>
+                <w:szCs w:val="22"/>
+              </w:rPr>
+            </w:pPr>
+            <w:r>
+              <w:rPr>
+                <w:u w:val="single"/>
+              </w:rPr>
+              <w:t>Expected Effect</w:t>
+            </w:r>
+            <w:r>
               <w:t xml:space="preserve">: </w:t>
             </w:r>
             <w:r>
               <w:rPr>
+                <w:lang w:val="en-GB"/>
+              </w:rPr>
+              <w:t xml:space="preserve">The robot first moves to the center of the zone that it is in, or to the nearest zone center. From there it uses a path planner to find the shortest path to the zone that contains (X,Y) or the zone center that is nearest to (X,Y). </w:t>
+            </w:r>
+            <w:r>
+              <w:t xml:space="preserve">From there it then moves to (X,Y). </w:t>
+            </w:r>
+            <w:r>
+              <w:rPr>
+                <w:rFonts w:asciiTheme="minorHAnsi" w:hAnsiTheme="minorHAnsi" w:cstheme="minorHAnsi"/>
+                <w:sz w:val="22"/>
+                <w:szCs w:val="22"/>
+              </w:rPr>
+              <w:t>The goTo action is success</w:t>
+            </w:r>
+            <w:r>
+              <w:rPr>
+                <w:rFonts w:asciiTheme="minorHAnsi" w:hAnsiTheme="minorHAnsi" w:cstheme="minorHAnsi"/>
+                <w:sz w:val="22"/>
+                <w:szCs w:val="22"/>
+              </w:rPr>
+              <w:t>fully terminated when location (X,Y)</w:t>
+            </w:r>
+            <w:r>
+              <w:rPr>
+                <w:rFonts w:asciiTheme="minorHAnsi" w:hAnsiTheme="minorHAnsi" w:cstheme="minorHAnsi"/>
+                <w:sz w:val="22"/>
+                <w:szCs w:val="22"/>
+              </w:rPr>
+              <w:t xml:space="preserve"> is reached, the percept </w:t>
+            </w:r>
+            <w:r>
+              <w:rPr>
                 <w:rFonts w:ascii="Courier New" w:hAnsi="Courier New" w:cs="Courier New"/>
                 <w:sz w:val="22"/>
                 <w:szCs w:val="22"/>
               </w:rPr>
-              <w:t xml:space="preserve">&lt;PlaceID&gt; </w:t>
-            </w:r>
-            <w:r>
-              <w:rPr>
-                <w:sz w:val="22"/>
-                <w:szCs w:val="22"/>
-              </w:rPr>
-              <w:t>must be a place.</w:t>
+              <w:t>state(arrived)</w:t>
+            </w:r>
+            <w:r>
+              <w:rPr>
+                <w:rFonts w:asciiTheme="minorHAnsi" w:hAnsiTheme="minorHAnsi" w:cstheme="minorHAnsi"/>
+                <w:sz w:val="22"/>
+                <w:szCs w:val="22"/>
+              </w:rPr>
+              <w:t xml:space="preserve"> </w:t>
+            </w:r>
+            <w:r>
+              <w:rPr>
+                <w:rFonts w:asciiTheme="minorHAnsi" w:hAnsiTheme="minorHAnsi" w:cstheme="minorHAnsi"/>
+                <w:sz w:val="22"/>
+                <w:szCs w:val="22"/>
+              </w:rPr>
+              <w:t xml:space="preserve"> is sent.</w:t>
+            </w:r>
+          </w:p>
+          <w:p>
+            <w:pPr>
+              <w:pStyle w:val="ListParagraph"/>
+              <w:numPr>
+                <w:ilvl w:val="0"/>
+                <w:numId w:val="24"/>
+              </w:numPr>
+            </w:pPr>
+            <w:r>
+              <w:rPr>
+                <w:u w:val="single"/>
+              </w:rPr>
+              <w:t>Failure</w:t>
+            </w:r>
+            <w:r>
+              <w:t xml:space="preserve">: </w:t>
             </w:r>
           </w:p>
           <w:p>
@@ -10719,94 +11528,36 @@
                 <w:ilvl w:val="0"/>
                 <w:numId w:val="5"/>
               </w:numPr>
-              <w:rPr>
-                <w:rFonts w:asciiTheme="minorHAnsi" w:hAnsiTheme="minorHAnsi" w:cstheme="minorHAnsi"/>
-                <w:sz w:val="22"/>
-                <w:szCs w:val="22"/>
-              </w:rPr>
-            </w:pPr>
-            <w:r>
-              <w:rPr>
-                <w:sz w:val="22"/>
-                <w:szCs w:val="22"/>
-                <w:u w:val="single"/>
-              </w:rPr>
-              <w:t>Expected Effect</w:t>
-            </w:r>
-            <w:r>
-              <w:rPr>
-                <w:sz w:val="22"/>
-                <w:szCs w:val="22"/>
-              </w:rPr>
-              <w:t xml:space="preserve">: </w:t>
-            </w:r>
-            <w:r>
-              <w:rPr>
-                <w:sz w:val="22"/>
-                <w:szCs w:val="22"/>
-                <w:lang w:val="en-GB"/>
-              </w:rPr>
-              <w:t xml:space="preserve">The robot first moves to the center of the zone that it is in, or to the nearest zone center. From there it uses a path planner to find the shortest path to the zone </w:t>
-            </w:r>
-            <w:r>
-              <w:rPr>
-                <w:sz w:val="22"/>
-                <w:szCs w:val="22"/>
-                <w:lang w:val="en-GB"/>
-              </w:rPr>
-              <w:t xml:space="preserve">indicated by </w:t>
-            </w:r>
-            <w:r>
-              <w:rPr>
-                <w:sz w:val="22"/>
-                <w:szCs w:val="22"/>
-                <w:lang w:val="en-GB"/>
-              </w:rPr>
-              <w:t>&lt;</w:t>
-            </w:r>
-            <w:r>
-              <w:rPr>
-                <w:sz w:val="22"/>
-              </w:rPr>
-              <w:t>PlaceID</w:t>
-            </w:r>
-            <w:r>
-              <w:rPr>
-                <w:sz w:val="22"/>
-              </w:rPr>
-              <w:t>&gt;</w:t>
-            </w:r>
-            <w:r>
-              <w:rPr>
-                <w:sz w:val="22"/>
-                <w:szCs w:val="22"/>
-                <w:lang w:val="en-GB"/>
-              </w:rPr>
-              <w:t xml:space="preserve">. </w:t>
-            </w:r>
-            <w:r>
-              <w:rPr>
-                <w:sz w:val="22"/>
-                <w:szCs w:val="22"/>
-                <w:lang w:val="en-GB"/>
-              </w:rPr>
-              <w:t xml:space="preserve">When </w:t>
-            </w:r>
-            <w:r>
-              <w:rPr>
-                <w:rFonts w:asciiTheme="minorHAnsi" w:hAnsiTheme="minorHAnsi" w:cstheme="minorHAnsi"/>
-                <w:sz w:val="22"/>
-                <w:szCs w:val="22"/>
-              </w:rPr>
-              <w:t>successful</w:t>
-            </w:r>
-            <w:r>
-              <w:rPr>
-                <w:rFonts w:asciiTheme="minorHAnsi" w:hAnsiTheme="minorHAnsi" w:cstheme="minorHAnsi"/>
-                <w:sz w:val="22"/>
-                <w:szCs w:val="22"/>
-              </w:rPr>
-              <w:t xml:space="preserve">, the percept </w:t>
+              <w:ind w:left="720"/>
+              <w:rPr>
+                <w:rFonts w:asciiTheme="minorHAnsi" w:hAnsiTheme="minorHAnsi" w:cstheme="minorHAnsi"/>
+                <w:sz w:val="22"/>
+                <w:szCs w:val="22"/>
+              </w:rPr>
+            </w:pPr>
+            <w:r>
+              <w:rPr>
+                <w:rFonts w:asciiTheme="minorHAnsi" w:hAnsiTheme="minorHAnsi" w:cstheme="minorHAnsi"/>
+                <w:sz w:val="22"/>
+                <w:szCs w:val="22"/>
+              </w:rPr>
+              <w:t>If doors are closed, a robot may not be able to go to a location, and in that case the goTo action fails</w:t>
+            </w:r>
+            <w:r>
+              <w:rPr>
+                <w:rFonts w:asciiTheme="minorHAnsi" w:hAnsiTheme="minorHAnsi" w:cstheme="minorHAnsi"/>
+                <w:sz w:val="22"/>
+                <w:szCs w:val="22"/>
+              </w:rPr>
+              <w:t xml:space="preserve"> (silently)</w:t>
+            </w:r>
+            <w:r>
+              <w:rPr>
+                <w:rFonts w:asciiTheme="minorHAnsi" w:hAnsiTheme="minorHAnsi" w:cstheme="minorHAnsi"/>
+                <w:sz w:val="22"/>
+                <w:szCs w:val="22"/>
+              </w:rPr>
+              <w:t xml:space="preserve"> and the robot will be close to the door where the action failed. A percept </w:t>
             </w:r>
             <w:r>
               <w:rPr>
@@ -10814,23 +11565,23 @@
                 <w:sz w:val="22"/>
                 <w:szCs w:val="22"/>
               </w:rPr>
-              <w:t>state(arrived)</w:t>
-            </w:r>
-            <w:r>
-              <w:rPr>
-                <w:rFonts w:asciiTheme="minorHAnsi" w:hAnsiTheme="minorHAnsi" w:cstheme="minorHAnsi"/>
-                <w:sz w:val="22"/>
-                <w:szCs w:val="22"/>
-              </w:rPr>
-              <w:t xml:space="preserve"> </w:t>
-            </w:r>
-            <w:r>
-              <w:rPr>
-                <w:rFonts w:asciiTheme="minorHAnsi" w:hAnsiTheme="minorHAnsi" w:cstheme="minorHAnsi"/>
-                <w:sz w:val="22"/>
-                <w:szCs w:val="22"/>
-              </w:rPr>
-              <w:t>is sent.</w:t>
+              <w:t>state(collided</w:t>
+            </w:r>
+            <w:r>
+              <w:rPr>
+                <w:rFonts w:ascii="Courier New" w:hAnsi="Courier New" w:cs="Courier New"/>
+                <w:sz w:val="22"/>
+                <w:szCs w:val="22"/>
+              </w:rPr>
+              <w:t>)</w:t>
+            </w:r>
+            <w:r>
+              <w:rPr>
+                <w:rFonts w:asciiTheme="minorHAnsi" w:hAnsiTheme="minorHAnsi" w:cstheme="minorHAnsi"/>
+                <w:sz w:val="22"/>
+                <w:szCs w:val="22"/>
+              </w:rPr>
+              <w:t xml:space="preserve"> is sent when the goTo action fails this way.</w:t>
             </w:r>
           </w:p>
           <w:p>
@@ -10840,108 +11591,43 @@
                 <w:ilvl w:val="0"/>
                 <w:numId w:val="5"/>
               </w:numPr>
-              <w:rPr>
-                <w:sz w:val="22"/>
-                <w:szCs w:val="22"/>
-              </w:rPr>
-            </w:pPr>
-            <w:r>
-              <w:rPr>
-                <w:sz w:val="22"/>
-                <w:szCs w:val="22"/>
-                <w:u w:val="single"/>
-              </w:rPr>
-              <w:t>Failure</w:t>
-            </w:r>
-            <w:r>
-              <w:rPr>
-                <w:sz w:val="22"/>
-                <w:szCs w:val="22"/>
-              </w:rPr>
-              <w:t xml:space="preserve">: </w:t>
-            </w:r>
-          </w:p>
-          <w:p>
-            <w:pPr>
-              <w:pStyle w:val="ListParagraph"/>
-              <w:numPr>
-                <w:ilvl w:val="1"/>
-                <w:numId w:val="5"/>
-              </w:numPr>
-              <w:rPr>
-                <w:rFonts w:asciiTheme="minorHAnsi" w:hAnsiTheme="minorHAnsi" w:cstheme="minorHAnsi"/>
-                <w:sz w:val="22"/>
-                <w:szCs w:val="22"/>
-              </w:rPr>
-            </w:pPr>
-            <w:r>
-              <w:rPr>
-                <w:rFonts w:asciiTheme="minorHAnsi" w:hAnsiTheme="minorHAnsi" w:cstheme="minorHAnsi"/>
-                <w:sz w:val="22"/>
-                <w:szCs w:val="22"/>
-              </w:rPr>
-              <w:t xml:space="preserve">If doors are closed, a robot may not be able to go to a location, and in that case the goTo action fails (silently) and the robot will be close to the door where the action failed. A percept </w:t>
-            </w:r>
-            <w:r>
-              <w:rPr>
-                <w:rFonts w:ascii="Courier New" w:hAnsi="Courier New" w:cs="Courier New"/>
-                <w:sz w:val="22"/>
-                <w:szCs w:val="22"/>
-              </w:rPr>
-              <w:t>state(collided)</w:t>
-            </w:r>
-            <w:r>
-              <w:rPr>
-                <w:rFonts w:asciiTheme="minorHAnsi" w:hAnsiTheme="minorHAnsi" w:cstheme="minorHAnsi"/>
-                <w:sz w:val="22"/>
-                <w:szCs w:val="22"/>
-              </w:rPr>
-              <w:t xml:space="preserve"> is sent when the goTo action fails this way.</w:t>
-            </w:r>
-          </w:p>
-          <w:p>
-            <w:pPr>
-              <w:pStyle w:val="ListParagraph"/>
-              <w:numPr>
-                <w:ilvl w:val="1"/>
-                <w:numId w:val="5"/>
-              </w:numPr>
-              <w:rPr>
-                <w:rFonts w:asciiTheme="minorHAnsi" w:hAnsiTheme="minorHAnsi" w:cstheme="minorHAnsi"/>
-                <w:sz w:val="22"/>
-                <w:szCs w:val="22"/>
-              </w:rPr>
-            </w:pPr>
-            <w:r>
-              <w:rPr>
-                <w:rFonts w:asciiTheme="minorHAnsi" w:hAnsiTheme="minorHAnsi" w:cstheme="minorHAnsi"/>
-                <w:sz w:val="22"/>
-                <w:szCs w:val="22"/>
-              </w:rPr>
-              <w:t>I</w:t>
-            </w:r>
-            <w:r>
-              <w:rPr>
-                <w:rFonts w:asciiTheme="minorHAnsi" w:hAnsiTheme="minorHAnsi" w:cstheme="minorHAnsi"/>
-                <w:sz w:val="22"/>
-                <w:szCs w:val="22"/>
-              </w:rPr>
-              <w:t xml:space="preserve">f the map has been customized to use </w:t>
+              <w:ind w:left="720"/>
+              <w:rPr>
+                <w:rFonts w:asciiTheme="minorHAnsi" w:hAnsiTheme="minorHAnsi" w:cstheme="minorHAnsi"/>
+                <w:sz w:val="22"/>
+                <w:szCs w:val="22"/>
+              </w:rPr>
+            </w:pPr>
+            <w:r>
+              <w:rPr>
+                <w:rFonts w:asciiTheme="minorHAnsi" w:hAnsiTheme="minorHAnsi" w:cstheme="minorHAnsi"/>
+                <w:sz w:val="22"/>
+                <w:szCs w:val="22"/>
+              </w:rPr>
+              <w:t xml:space="preserve">if </w:t>
+            </w:r>
+            <w:r>
+              <w:rPr>
+                <w:rFonts w:asciiTheme="minorHAnsi" w:hAnsiTheme="minorHAnsi" w:cstheme="minorHAnsi"/>
+                <w:sz w:val="22"/>
+                <w:szCs w:val="22"/>
+              </w:rPr>
+              <w:t xml:space="preserve">the map has been customized to use </w:t>
             </w:r>
             <w:r>
               <w:rPr>
                 <w:rFonts w:asciiTheme="minorHAnsi" w:hAnsiTheme="minorHAnsi"/>
                 <w:color w:val="000000"/>
-                <w:sz w:val="22"/>
-                <w:szCs w:val="22"/>
+                <w:sz w:val="20"/>
+                <w:szCs w:val="20"/>
               </w:rPr>
               <w:t>oneBotPerCorridorZone, a robot may not be able to enter a zone on the route to the target. Similarly to closed doors</w:t>
             </w:r>
             <w:r>
               <w:rPr>
                 <w:color w:val="000000"/>
-                <w:sz w:val="22"/>
-                <w:szCs w:val="22"/>
+                <w:sz w:val="20"/>
+                <w:szCs w:val="20"/>
               </w:rPr>
               <w:t xml:space="preserve">, </w:t>
             </w:r>
@@ -10959,24 +11645,57 @@
                 <w:sz w:val="22"/>
                 <w:szCs w:val="22"/>
               </w:rPr>
-              <w:t>state(collided)</w:t>
-            </w:r>
-            <w:r>
-              <w:rPr>
-                <w:rFonts w:asciiTheme="minorHAnsi" w:hAnsiTheme="minorHAnsi" w:cstheme="minorHAnsi"/>
-                <w:sz w:val="22"/>
-                <w:szCs w:val="22"/>
-              </w:rPr>
-              <w:t xml:space="preserve"> is sent when the goTo action fails silently this way. Also notice that zones in this case may overlap slightly (or much if designed improperly), and in such cases a bot may be in multiple zones at once.</w:t>
-            </w:r>
-          </w:p>
-          <w:p>
-            <w:pPr>
-              <w:pStyle w:val="ListParagraph"/>
-              <w:numPr>
-                <w:ilvl w:val="1"/>
+              <w:t>state(collided</w:t>
+            </w:r>
+            <w:r>
+              <w:rPr>
+                <w:rFonts w:ascii="Courier New" w:hAnsi="Courier New" w:cs="Courier New"/>
+                <w:sz w:val="22"/>
+                <w:szCs w:val="22"/>
+              </w:rPr>
+              <w:t>)</w:t>
+            </w:r>
+            <w:r>
+              <w:rPr>
+                <w:rFonts w:asciiTheme="minorHAnsi" w:hAnsiTheme="minorHAnsi" w:cstheme="minorHAnsi"/>
+                <w:sz w:val="22"/>
+                <w:szCs w:val="22"/>
+              </w:rPr>
+              <w:t xml:space="preserve"> is sent when the goTo action fails </w:t>
+            </w:r>
+            <w:r>
+              <w:rPr>
+                <w:rFonts w:asciiTheme="minorHAnsi" w:hAnsiTheme="minorHAnsi" w:cstheme="minorHAnsi"/>
+                <w:sz w:val="22"/>
+                <w:szCs w:val="22"/>
+              </w:rPr>
+              <w:t xml:space="preserve">silently </w:t>
+            </w:r>
+            <w:r>
+              <w:rPr>
+                <w:rFonts w:asciiTheme="minorHAnsi" w:hAnsiTheme="minorHAnsi" w:cstheme="minorHAnsi"/>
+                <w:sz w:val="22"/>
+                <w:szCs w:val="22"/>
+              </w:rPr>
+              <w:t>this way</w:t>
+            </w:r>
+            <w:r>
+              <w:rPr>
+                <w:rFonts w:asciiTheme="minorHAnsi" w:hAnsiTheme="minorHAnsi" w:cstheme="minorHAnsi"/>
+                <w:sz w:val="22"/>
+                <w:szCs w:val="22"/>
+              </w:rPr>
+              <w:t>. Also notice that zones in this case may overlap slightly (or much if designed improperly), and in such cases a bot may be in multiple zones at once.</w:t>
+            </w:r>
+          </w:p>
+          <w:p>
+            <w:pPr>
+              <w:pStyle w:val="ListParagraph"/>
+              <w:numPr>
+                <w:ilvl w:val="0"/>
                 <w:numId w:val="5"/>
               </w:numPr>
+              <w:ind w:left="720"/>
               <w:rPr>
                 <w:rFonts w:asciiTheme="minorHAnsi" w:hAnsiTheme="minorHAnsi" w:cstheme="minorHAnsi"/>
                 <w:sz w:val="22"/>
@@ -11031,174 +11750,88 @@
                 <w:rFonts w:ascii="Courier New" w:hAnsi="Courier New" w:cs="Courier New"/>
                 <w:lang w:val="en-US"/>
               </w:rPr>
-              <w:t>goToBlock(&lt;BlockID&gt;)</w:t>
-            </w:r>
-          </w:p>
-          <w:p>
-            <w:pPr>
-              <w:pStyle w:val="ListParagraph"/>
-              <w:numPr>
-                <w:ilvl w:val="0"/>
-                <w:numId w:val="20"/>
+              <w:t>goTo(</w:t>
+            </w:r>
+            <w:r>
+              <w:rPr>
+                <w:rFonts w:ascii="Courier New" w:hAnsi="Courier New" w:cs="Courier New"/>
+                <w:lang w:val="en-US"/>
+              </w:rPr>
+              <w:t>&lt;PlaceID&gt;</w:t>
+            </w:r>
+            <w:r>
+              <w:rPr>
+                <w:rFonts w:ascii="Courier New" w:hAnsi="Courier New" w:cs="Courier New"/>
+                <w:lang w:val="en-US"/>
+              </w:rPr>
+              <w:t>)</w:t>
+            </w:r>
+          </w:p>
+          <w:p>
+            <w:pPr>
+              <w:pStyle w:val="ListParagraph"/>
+              <w:numPr>
+                <w:ilvl w:val="0"/>
+                <w:numId w:val="19"/>
               </w:numPr>
               <w:outlineLvl w:val="0"/>
-              <w:rPr>
-                <w:sz w:val="22"/>
-                <w:szCs w:val="22"/>
-              </w:rPr>
-            </w:pPr>
-            <w:r>
-              <w:rPr>
-                <w:sz w:val="22"/>
-                <w:szCs w:val="22"/>
-                <w:u w:val="single"/>
-              </w:rPr>
-              <w:t>Expected Condition</w:t>
-            </w:r>
-            <w:r>
-              <w:rPr>
-                <w:sz w:val="22"/>
-                <w:szCs w:val="22"/>
-              </w:rPr>
-              <w:t xml:space="preserve">: Robot must be in same room as block </w:t>
+            </w:pPr>
+            <w:r>
+              <w:rPr>
+                <w:u w:val="single"/>
+              </w:rPr>
+              <w:t>Precondition</w:t>
+            </w:r>
+            <w:r>
+              <w:t xml:space="preserve">: </w:t>
             </w:r>
             <w:r>
               <w:rPr>
                 <w:rFonts w:ascii="Courier New" w:hAnsi="Courier New" w:cs="Courier New"/>
-                <w:sz w:val="22"/>
-                <w:szCs w:val="22"/>
-              </w:rPr>
-              <w:t>&lt;BlockID&gt;</w:t>
-            </w:r>
-            <w:r>
-              <w:rPr>
-                <w:sz w:val="22"/>
-                <w:szCs w:val="22"/>
-              </w:rPr>
-              <w:t>.</w:t>
-            </w:r>
-          </w:p>
-          <w:p>
-            <w:pPr>
-              <w:pStyle w:val="ListParagraph"/>
-              <w:numPr>
-                <w:ilvl w:val="0"/>
-                <w:numId w:val="20"/>
+              </w:rPr>
+              <w:t xml:space="preserve">&lt;PlaceID&gt; </w:t>
+            </w:r>
+            <w:r>
+              <w:t>must be a place.</w:t>
+            </w:r>
+          </w:p>
+          <w:p>
+            <w:pPr>
+              <w:pStyle w:val="ListParagraph"/>
+              <w:numPr>
+                <w:ilvl w:val="0"/>
+                <w:numId w:val="19"/>
               </w:numPr>
               <w:outlineLvl w:val="0"/>
-              <w:rPr>
-                <w:sz w:val="22"/>
-                <w:szCs w:val="22"/>
-              </w:rPr>
-            </w:pPr>
-            <w:r>
-              <w:rPr>
-                <w:sz w:val="22"/>
-                <w:szCs w:val="22"/>
+            </w:pPr>
+            <w:r>
+              <w:rPr>
                 <w:u w:val="single"/>
               </w:rPr>
               <w:t>Expected Effect</w:t>
             </w:r>
             <w:r>
-              <w:rPr>
-                <w:sz w:val="22"/>
-                <w:szCs w:val="22"/>
-              </w:rPr>
-              <w:t xml:space="preserve">: You are located at the specified &lt;BlockID&gt; if no obstacles to going to that location are present. </w:t>
-            </w:r>
-            <w:r>
-              <w:rPr>
-                <w:rFonts w:asciiTheme="minorHAnsi" w:hAnsiTheme="minorHAnsi" w:cstheme="minorHAnsi"/>
-                <w:sz w:val="22"/>
-                <w:szCs w:val="22"/>
-              </w:rPr>
-              <w:t xml:space="preserve">The </w:t>
-            </w:r>
-            <w:r>
-              <w:rPr>
-                <w:rFonts w:ascii="Courier New" w:hAnsi="Courier New" w:cs="Courier New"/>
-                <w:sz w:val="22"/>
-                <w:szCs w:val="22"/>
-              </w:rPr>
-              <w:t xml:space="preserve">goToBlock </w:t>
-            </w:r>
-            <w:r>
-              <w:rPr>
-                <w:rFonts w:asciiTheme="minorHAnsi" w:hAnsiTheme="minorHAnsi" w:cstheme="minorHAnsi"/>
-                <w:sz w:val="22"/>
-                <w:szCs w:val="22"/>
-              </w:rPr>
-              <w:t xml:space="preserve">action is successfully terminated when location &lt;BlockID&gt; is reached, the percept </w:t>
-            </w:r>
-            <w:r>
-              <w:rPr>
-                <w:rFonts w:ascii="Courier New" w:hAnsi="Courier New" w:cs="Courier New"/>
-                <w:sz w:val="22"/>
-                <w:szCs w:val="22"/>
-              </w:rPr>
-              <w:t>state(arrived)</w:t>
-            </w:r>
-            <w:r>
-              <w:rPr>
-                <w:rFonts w:asciiTheme="minorHAnsi" w:hAnsiTheme="minorHAnsi" w:cstheme="minorHAnsi"/>
-                <w:sz w:val="22"/>
-                <w:szCs w:val="22"/>
-              </w:rPr>
-              <w:t xml:space="preserve"> is sent.</w:t>
-            </w:r>
-          </w:p>
-          <w:p>
-            <w:pPr>
-              <w:pStyle w:val="ListParagraph"/>
-              <w:numPr>
-                <w:ilvl w:val="0"/>
-                <w:numId w:val="20"/>
-              </w:numPr>
-              <w:outlineLvl w:val="0"/>
-              <w:rPr>
-                <w:rFonts w:asciiTheme="minorHAnsi" w:hAnsiTheme="minorHAnsi" w:cstheme="minorHAnsi"/>
-                <w:sz w:val="22"/>
-                <w:szCs w:val="22"/>
-              </w:rPr>
-            </w:pPr>
-            <w:r>
-              <w:rPr>
-                <w:sz w:val="22"/>
-                <w:szCs w:val="22"/>
-                <w:u w:val="single"/>
-              </w:rPr>
-              <w:t>Failure</w:t>
-            </w:r>
-            <w:r>
-              <w:rPr>
-                <w:sz w:val="22"/>
-                <w:szCs w:val="22"/>
-              </w:rPr>
-              <w:t xml:space="preserve">: </w:t>
-            </w:r>
-            <w:r>
-              <w:rPr>
-                <w:rFonts w:asciiTheme="minorHAnsi" w:hAnsiTheme="minorHAnsi" w:cstheme="minorHAnsi"/>
-                <w:sz w:val="22"/>
-                <w:szCs w:val="22"/>
-              </w:rPr>
-              <w:t xml:space="preserve">If doors are closed, a robot may not be able to go to a location, and in that case the goTo action fails silently and the robot will be close to the door where the action failed. A percept </w:t>
-            </w:r>
-            <w:r>
-              <w:rPr>
-                <w:rFonts w:ascii="Courier New" w:hAnsi="Courier New" w:cs="Courier New"/>
-                <w:sz w:val="22"/>
-                <w:szCs w:val="22"/>
-              </w:rPr>
-              <w:t>state(collided)</w:t>
-            </w:r>
-            <w:r>
-              <w:rPr>
-                <w:rFonts w:asciiTheme="minorHAnsi" w:hAnsiTheme="minorHAnsi" w:cstheme="minorHAnsi"/>
-                <w:sz w:val="22"/>
-                <w:szCs w:val="22"/>
-              </w:rPr>
-              <w:t xml:space="preserve"> is sent when the action fails this way.</w:t>
+              <w:t>: You are located at the specified &lt;PlaceID&gt; if no obstacles to going to that location are present.</w:t>
+            </w:r>
+          </w:p>
+          <w:p>
+            <w:pPr>
+              <w:rPr>
+                <w:lang w:val="en-GB"/>
+              </w:rPr>
+            </w:pPr>
+            <w:r>
+              <w:rPr>
+                <w:u w:val="single"/>
+                <w:lang w:val="en-GB"/>
+              </w:rPr>
+              <w:t>Additional explanation</w:t>
+            </w:r>
+            <w:r>
+              <w:rPr>
+                <w:lang w:val="en-GB"/>
+              </w:rPr>
+              <w:t>: see goTo(X,Y) for details.</w:t>
             </w:r>
           </w:p>
           <w:p>
@@ -11212,6 +11845,9 @@
         </w:tc>
       </w:tr>
       <w:tr>
+        <w:tblPrEx>
+          <w:tblLook w:val="00A0"/>
+        </w:tblPrEx>
         <w:tc>
           <w:tcPr>
             <w:tcW w:w="9288" w:type="dxa"/>
@@ -11240,15 +11876,15 @@
                 <w:rFonts w:ascii="Courier New" w:hAnsi="Courier New" w:cs="Courier New"/>
                 <w:lang w:val="en-US"/>
               </w:rPr>
-              <w:t>pickUp(&lt;BlockID&gt;)</w:t>
-            </w:r>
-          </w:p>
-          <w:p>
-            <w:pPr>
-              <w:pStyle w:val="ListParagraph"/>
-              <w:numPr>
-                <w:ilvl w:val="0"/>
-                <w:numId w:val="21"/>
+              <w:t>goToBlock(&lt;BlockID&gt;)</w:t>
+            </w:r>
+          </w:p>
+          <w:p>
+            <w:pPr>
+              <w:pStyle w:val="ListParagraph"/>
+              <w:numPr>
+                <w:ilvl w:val="0"/>
+                <w:numId w:val="20"/>
               </w:numPr>
               <w:outlineLvl w:val="0"/>
               <w:rPr>
@@ -11269,15 +11905,30 @@
                 <w:sz w:val="22"/>
                 <w:szCs w:val="22"/>
               </w:rPr>
-              <w:t>: Robot is within reach distance of the block at the coordinates (time, place) that this action is executed, and it has still free grippers.</w:t>
-            </w:r>
-          </w:p>
-          <w:p>
-            <w:pPr>
-              <w:pStyle w:val="ListParagraph"/>
-              <w:numPr>
-                <w:ilvl w:val="0"/>
-                <w:numId w:val="21"/>
+              <w:t xml:space="preserve">: Robot must be in same room as block </w:t>
+            </w:r>
+            <w:r>
+              <w:rPr>
+                <w:rFonts w:ascii="Courier New" w:hAnsi="Courier New" w:cs="Courier New"/>
+                <w:sz w:val="22"/>
+                <w:szCs w:val="22"/>
+              </w:rPr>
+              <w:t>&lt;BlockID&gt;</w:t>
+            </w:r>
+            <w:r>
+              <w:rPr>
+                <w:sz w:val="22"/>
+                <w:szCs w:val="22"/>
+              </w:rPr>
+              <w:t>.</w:t>
+            </w:r>
+          </w:p>
+          <w:p>
+            <w:pPr>
+              <w:pStyle w:val="ListParagraph"/>
+              <w:numPr>
+                <w:ilvl w:val="0"/>
+                <w:numId w:val="20"/>
               </w:numPr>
               <w:outlineLvl w:val="0"/>
               <w:rPr>
@@ -11298,7 +11949,15 @@
                 <w:sz w:val="22"/>
                 <w:szCs w:val="22"/>
               </w:rPr>
-              <w:t xml:space="preserve">: If succesful, robot has stacked the block on top in its gripper, and the block is not located anywhere (i.e., there is no "at" percept for the block) until it is dropped. A percept </w:t>
+              <w:t xml:space="preserve">: You are located at the specified &lt;BlockID&gt; if no obstacles to going to that location are present. </w:t>
+            </w:r>
+            <w:r>
+              <w:rPr>
+                <w:rFonts w:asciiTheme="minorHAnsi" w:hAnsiTheme="minorHAnsi" w:cstheme="minorHAnsi"/>
+                <w:sz w:val="22"/>
+                <w:szCs w:val="22"/>
+              </w:rPr>
+              <w:t xml:space="preserve">The </w:t>
             </w:r>
             <w:r>
               <w:rPr>
@@ -11306,25 +11965,43 @@
                 <w:sz w:val="22"/>
                 <w:szCs w:val="22"/>
               </w:rPr>
-              <w:t>holding(&lt;BlockID&gt;)</w:t>
-            </w:r>
-            <w:r>
-              <w:rPr>
-                <w:sz w:val="22"/>
-                <w:szCs w:val="22"/>
-              </w:rPr>
-              <w:t xml:space="preserve"> will be provided to the agent if the action is successful</w:t>
-            </w:r>
-          </w:p>
-          <w:p>
-            <w:pPr>
-              <w:pStyle w:val="ListParagraph"/>
-              <w:numPr>
-                <w:ilvl w:val="0"/>
-                <w:numId w:val="21"/>
+              <w:t xml:space="preserve">goToBlock </w:t>
+            </w:r>
+            <w:r>
+              <w:rPr>
+                <w:rFonts w:asciiTheme="minorHAnsi" w:hAnsiTheme="minorHAnsi" w:cstheme="minorHAnsi"/>
+                <w:sz w:val="22"/>
+                <w:szCs w:val="22"/>
+              </w:rPr>
+              <w:t xml:space="preserve">action is successfully terminated when location &lt;BlockID&gt; is reached, the percept </w:t>
+            </w:r>
+            <w:r>
+              <w:rPr>
+                <w:rFonts w:ascii="Courier New" w:hAnsi="Courier New" w:cs="Courier New"/>
+                <w:sz w:val="22"/>
+                <w:szCs w:val="22"/>
+              </w:rPr>
+              <w:t>state(arrived)</w:t>
+            </w:r>
+            <w:r>
+              <w:rPr>
+                <w:rFonts w:asciiTheme="minorHAnsi" w:hAnsiTheme="minorHAnsi" w:cstheme="minorHAnsi"/>
+                <w:sz w:val="22"/>
+                <w:szCs w:val="22"/>
+              </w:rPr>
+              <w:t xml:space="preserve"> is sent.</w:t>
+            </w:r>
+          </w:p>
+          <w:p>
+            <w:pPr>
+              <w:pStyle w:val="ListParagraph"/>
+              <w:numPr>
+                <w:ilvl w:val="0"/>
+                <w:numId w:val="20"/>
               </w:numPr>
               <w:outlineLvl w:val="0"/>
               <w:rPr>
+                <w:rFonts w:asciiTheme="minorHAnsi" w:hAnsiTheme="minorHAnsi" w:cstheme="minorHAnsi"/>
                 <w:sz w:val="22"/>
                 <w:szCs w:val="22"/>
               </w:rPr>
@@ -11342,7 +12019,31 @@
                 <w:sz w:val="22"/>
                 <w:szCs w:val="22"/>
               </w:rPr>
-              <w:t>: The action will fail with an error if you are not within range of the block when executing this action.</w:t>
+              <w:t xml:space="preserve">: </w:t>
+            </w:r>
+            <w:r>
+              <w:rPr>
+                <w:rFonts w:asciiTheme="minorHAnsi" w:hAnsiTheme="minorHAnsi" w:cstheme="minorHAnsi"/>
+                <w:sz w:val="22"/>
+                <w:szCs w:val="22"/>
+              </w:rPr>
+              <w:t xml:space="preserve">If doors are closed, a robot may not be able to go to a location, and in that case the goTo action fails silently and the robot will be close to the door where the action failed. A percept </w:t>
+            </w:r>
+            <w:r>
+              <w:rPr>
+                <w:rFonts w:ascii="Courier New" w:hAnsi="Courier New" w:cs="Courier New"/>
+                <w:sz w:val="22"/>
+                <w:szCs w:val="22"/>
+              </w:rPr>
+              <w:t>state(collided)</w:t>
+            </w:r>
+            <w:r>
+              <w:rPr>
+                <w:rFonts w:asciiTheme="minorHAnsi" w:hAnsiTheme="minorHAnsi" w:cstheme="minorHAnsi"/>
+                <w:sz w:val="22"/>
+                <w:szCs w:val="22"/>
+              </w:rPr>
+              <w:t xml:space="preserve"> is sent when the action fails this way.</w:t>
             </w:r>
           </w:p>
           <w:p>
@@ -11356,44 +12057,48 @@
         </w:tc>
       </w:tr>
       <w:tr>
+        <w:tblPrEx>
+          <w:tblLook w:val="00A0"/>
+        </w:tblPrEx>
         <w:tc>
           <w:tcPr>
             <w:tcW w:w="9288" w:type="dxa"/>
           </w:tcPr>
           <w:p>
             <w:pPr>
+              <w:keepLines/>
+              <w:rPr>
+                <w:lang w:val="en-US"/>
+              </w:rPr>
+            </w:pPr>
+            <w:r>
               <w:rPr>
                 <w:b/>
                 <w:lang w:val="en-US"/>
               </w:rPr>
-            </w:pPr>
-            <w:r>
-              <w:rPr>
-                <w:b/>
-                <w:lang w:val="en-US"/>
-              </w:rPr>
               <w:t>Action</w:t>
             </w:r>
             <w:r>
               <w:rPr>
                 <w:lang w:val="en-US"/>
               </w:rPr>
-              <w:t>:</w:t>
+              <w:t xml:space="preserve">: </w:t>
             </w:r>
             <w:r>
               <w:rPr>
                 <w:rFonts w:ascii="Courier New" w:hAnsi="Courier New" w:cs="Courier New"/>
                 <w:lang w:val="en-US"/>
               </w:rPr>
-              <w:t xml:space="preserve"> putDown</w:t>
-            </w:r>
-          </w:p>
-          <w:p>
-            <w:pPr>
-              <w:pStyle w:val="ListParagraph"/>
-              <w:numPr>
-                <w:ilvl w:val="0"/>
-                <w:numId w:val="22"/>
+              <w:t>pickUp(&lt;BlockID&gt;)</w:t>
+            </w:r>
+          </w:p>
+          <w:p>
+            <w:pPr>
+              <w:pStyle w:val="ListParagraph"/>
+              <w:keepLines/>
+              <w:numPr>
+                <w:ilvl w:val="0"/>
+                <w:numId w:val="21"/>
               </w:numPr>
               <w:outlineLvl w:val="0"/>
               <w:rPr>
@@ -11414,16 +12119,18 @@
                 <w:sz w:val="22"/>
                 <w:szCs w:val="22"/>
               </w:rPr>
-              <w:t>: Robot is holding at least one block</w:t>
-            </w:r>
-          </w:p>
-          <w:p>
-            <w:pPr>
-              <w:pStyle w:val="ListParagraph"/>
-              <w:numPr>
-                <w:ilvl w:val="0"/>
-                <w:numId w:val="22"/>
-              </w:numPr>
+              <w:t>: Robot is within reach distance of the block at the coordinates (time, place) that this action is executed, and it has still free grippers.</w:t>
+            </w:r>
+          </w:p>
+          <w:p>
+            <w:pPr>
+              <w:pStyle w:val="ListParagraph"/>
+              <w:keepLines/>
+              <w:numPr>
+                <w:ilvl w:val="0"/>
+                <w:numId w:val="21"/>
+              </w:numPr>
+              <w:outlineLvl w:val="0"/>
               <w:rPr>
                 <w:sz w:val="22"/>
                 <w:szCs w:val="22"/>
@@ -11442,16 +12149,33 @@
                 <w:sz w:val="22"/>
                 <w:szCs w:val="22"/>
               </w:rPr>
-              <w:t>: The block on top of the gripper stack is dropped. Additionally, (i) if robot is in a room, the block is dropped within a tolerance range of the current position of the robot. (ii) If robot is not in a room and not at the drop zone, then the block leaves the environment and (iii) if robot is at the drop zone, the block is also removed from the environment; in case it matches the current color needed according to the sequence predicate (representing the goal of the game) then this sequence (goal) is updated as well correspondingly.</w:t>
-            </w:r>
-          </w:p>
-          <w:p>
-            <w:pPr>
-              <w:pStyle w:val="ListParagraph"/>
-              <w:numPr>
-                <w:ilvl w:val="0"/>
-                <w:numId w:val="22"/>
-              </w:numPr>
+              <w:t xml:space="preserve">: If succesful, robot has stacked the block on top in its gripper, and the block is not located anywhere (i.e., there is no "at" percept for the block) until it is dropped. A percept </w:t>
+            </w:r>
+            <w:r>
+              <w:rPr>
+                <w:rFonts w:ascii="Courier New" w:hAnsi="Courier New" w:cs="Courier New"/>
+                <w:sz w:val="22"/>
+                <w:szCs w:val="22"/>
+              </w:rPr>
+              <w:t>holding(&lt;BlockID&gt;)</w:t>
+            </w:r>
+            <w:r>
+              <w:rPr>
+                <w:sz w:val="22"/>
+                <w:szCs w:val="22"/>
+              </w:rPr>
+              <w:t xml:space="preserve"> will be provided to the agent if the action is successful</w:t>
+            </w:r>
+          </w:p>
+          <w:p>
+            <w:pPr>
+              <w:pStyle w:val="ListParagraph"/>
+              <w:keepLines/>
+              <w:numPr>
+                <w:ilvl w:val="0"/>
+                <w:numId w:val="21"/>
+              </w:numPr>
+              <w:outlineLvl w:val="0"/>
               <w:rPr>
                 <w:sz w:val="22"/>
                 <w:szCs w:val="22"/>
@@ -11470,7 +12194,7 @@
                 <w:sz w:val="22"/>
                 <w:szCs w:val="22"/>
               </w:rPr>
-              <w:t>: The action will fail with an error if robot is not holding a block.</w:t>
+              <w:t>: The action will fail with an error if you are not within range of the block when executing this action.</w:t>
             </w:r>
           </w:p>
           <w:p>
@@ -11484,61 +12208,51 @@
         </w:tc>
       </w:tr>
       <w:tr>
+        <w:tblPrEx>
+          <w:tblLook w:val="00A0"/>
+        </w:tblPrEx>
         <w:tc>
           <w:tcPr>
             <w:tcW w:w="9288" w:type="dxa"/>
           </w:tcPr>
           <w:p>
             <w:pPr>
+              <w:keepNext/>
+              <w:keepLines/>
               <w:rPr>
                 <w:b/>
                 <w:lang w:val="en-US"/>
               </w:rPr>
             </w:pPr>
-          </w:p>
-          <w:p>
-            <w:pPr>
+            <w:r>
               <w:rPr>
                 <w:b/>
                 <w:lang w:val="en-US"/>
               </w:rPr>
-            </w:pPr>
-          </w:p>
-          <w:p>
-            <w:pPr>
-              <w:rPr>
-                <w:b/>
-                <w:lang w:val="en-US"/>
-              </w:rPr>
-            </w:pPr>
-            <w:r>
-              <w:rPr>
-                <w:b/>
-                <w:lang w:val="en-US"/>
-              </w:rPr>
-              <w:lastRenderedPageBreak/>
               <w:t>Action</w:t>
             </w:r>
             <w:r>
               <w:rPr>
                 <w:lang w:val="en-US"/>
               </w:rPr>
-              <w:t xml:space="preserve">: </w:t>
+              <w:t>:</w:t>
             </w:r>
             <w:r>
               <w:rPr>
                 <w:rFonts w:ascii="Courier New" w:hAnsi="Courier New" w:cs="Courier New"/>
                 <w:lang w:val="en-US"/>
               </w:rPr>
-              <w:t>sendmessage(&lt;PlayerID&gt;, &lt;Content&gt;)</w:t>
-            </w:r>
-          </w:p>
-          <w:p>
-            <w:pPr>
-              <w:pStyle w:val="ListParagraph"/>
-              <w:numPr>
-                <w:ilvl w:val="0"/>
-                <w:numId w:val="23"/>
+              <w:t xml:space="preserve"> putDown</w:t>
+            </w:r>
+          </w:p>
+          <w:p>
+            <w:pPr>
+              <w:pStyle w:val="ListParagraph"/>
+              <w:keepNext/>
+              <w:keepLines/>
+              <w:numPr>
+                <w:ilvl w:val="0"/>
+                <w:numId w:val="22"/>
               </w:numPr>
               <w:outlineLvl w:val="0"/>
               <w:rPr>
@@ -11559,149 +12273,72 @@
                 <w:sz w:val="22"/>
                 <w:szCs w:val="22"/>
               </w:rPr>
-              <w:t>: None.</w:t>
-            </w:r>
-          </w:p>
-          <w:p>
-            <w:pPr>
-              <w:pStyle w:val="ListParagraph"/>
-              <w:numPr>
-                <w:ilvl w:val="0"/>
-                <w:numId w:val="23"/>
-              </w:numPr>
+              <w:t>: Robot is holding at least one block</w:t>
+            </w:r>
+          </w:p>
+          <w:p>
+            <w:pPr>
+              <w:pStyle w:val="ListParagraph"/>
+              <w:keepNext/>
+              <w:keepLines/>
+              <w:numPr>
+                <w:ilvl w:val="0"/>
+                <w:numId w:val="22"/>
+              </w:numPr>
+              <w:rPr>
+                <w:sz w:val="22"/>
+                <w:szCs w:val="22"/>
+              </w:rPr>
+            </w:pPr>
+            <w:r>
+              <w:rPr>
+                <w:sz w:val="22"/>
+                <w:szCs w:val="22"/>
+                <w:u w:val="single"/>
+              </w:rPr>
+              <w:t>Expected Effect</w:t>
+            </w:r>
+            <w:r>
+              <w:rPr>
+                <w:sz w:val="22"/>
+                <w:szCs w:val="22"/>
+              </w:rPr>
+              <w:t>: The block on top of the gripper stack is dropped. Additionally, (i) if robot is in a room, the block is dropped within a tolerance range of the current position of the robot. (ii) If robot is not in a room and not at the drop zone, then the block leaves the environment and (iii) if robot is at the drop zone, the block is also removed from the environment; in case it matches the current color needed according to the sequence predicate (representing the goal of the game) then this sequence (goal) is updated as well correspondingly.</w:t>
+            </w:r>
+          </w:p>
+          <w:p>
+            <w:pPr>
+              <w:pStyle w:val="ListParagraph"/>
+              <w:keepNext/>
+              <w:keepLines/>
+              <w:numPr>
+                <w:ilvl w:val="0"/>
+                <w:numId w:val="22"/>
+              </w:numPr>
+              <w:rPr>
+                <w:sz w:val="22"/>
+                <w:szCs w:val="22"/>
+              </w:rPr>
+            </w:pPr>
+            <w:r>
+              <w:rPr>
+                <w:sz w:val="22"/>
+                <w:szCs w:val="22"/>
+                <w:u w:val="single"/>
+              </w:rPr>
+              <w:t>Failure</w:t>
+            </w:r>
+            <w:r>
+              <w:rPr>
+                <w:sz w:val="22"/>
+                <w:szCs w:val="22"/>
+              </w:rPr>
+              <w:t>: The action will fail with an error if robot is not holding a block.</w:t>
+            </w:r>
+          </w:p>
+          <w:p>
+            <w:pPr>
               <w:outlineLvl w:val="0"/>
-              <w:rPr>
-                <w:sz w:val="22"/>
-                <w:szCs w:val="22"/>
-              </w:rPr>
-            </w:pPr>
-            <w:r>
-              <w:rPr>
-                <w:sz w:val="22"/>
-                <w:szCs w:val="22"/>
-                <w:u w:val="single"/>
-              </w:rPr>
-              <w:t>Expected Effect</w:t>
-            </w:r>
-            <w:r>
-              <w:rPr>
-                <w:sz w:val="22"/>
-                <w:szCs w:val="22"/>
-              </w:rPr>
-              <w:t xml:space="preserve">: The message is delivered as a </w:t>
-            </w:r>
-            <w:r>
-              <w:rPr>
-                <w:rFonts w:ascii="Courier New" w:hAnsi="Courier New" w:cs="Courier New"/>
-                <w:sz w:val="22"/>
-                <w:szCs w:val="22"/>
-              </w:rPr>
-              <w:t>message</w:t>
-            </w:r>
-            <w:r>
-              <w:rPr>
-                <w:rFonts w:cs="Courier New"/>
-                <w:sz w:val="22"/>
-                <w:szCs w:val="22"/>
-              </w:rPr>
-              <w:t xml:space="preserve"> percept (see percept section) </w:t>
-            </w:r>
-            <w:r>
-              <w:rPr>
-                <w:sz w:val="22"/>
-                <w:szCs w:val="22"/>
-              </w:rPr>
-              <w:t>to the player with the specified &lt;PlayerID &gt;. This can also be set to ‘all’ in which case it will be sent to all other players.</w:t>
-            </w:r>
-          </w:p>
-          <w:p>
-            <w:pPr>
-              <w:rPr>
-                <w:lang w:val="en-US"/>
-              </w:rPr>
-            </w:pPr>
-            <w:r>
-              <w:rPr>
-                <w:u w:val="single"/>
-                <w:lang w:val="en-US"/>
-              </w:rPr>
-              <w:t>Additional explanation</w:t>
-            </w:r>
-            <w:r>
-              <w:rPr>
-                <w:lang w:val="en-US"/>
-              </w:rPr>
-              <w:t xml:space="preserve">: See for list of supported messages below. </w:t>
-            </w:r>
-            <w:r>
-              <w:rPr>
-                <w:highlight w:val="yellow"/>
-                <w:lang w:val="en-US"/>
-              </w:rPr>
-              <w:t xml:space="preserve">It is advised not to use this action when developing a </w:t>
-            </w:r>
-            <w:r>
-              <w:rPr>
-                <w:smallCaps/>
-                <w:highlight w:val="yellow"/>
-                <w:lang w:val="en-US"/>
-              </w:rPr>
-              <w:t>Goal</w:t>
-            </w:r>
-            <w:r>
-              <w:rPr>
-                <w:highlight w:val="yellow"/>
-                <w:lang w:val="en-US"/>
-              </w:rPr>
-              <w:t xml:space="preserve"> agent; instead use the built-in </w:t>
-            </w:r>
-            <w:r>
-              <w:rPr>
-                <w:rFonts w:ascii="Courier New" w:hAnsi="Courier New" w:cs="Courier New"/>
-                <w:highlight w:val="yellow"/>
-                <w:lang w:val="en-US"/>
-              </w:rPr>
-              <w:t>send</w:t>
-            </w:r>
-            <w:r>
-              <w:rPr>
-                <w:highlight w:val="yellow"/>
-                <w:lang w:val="en-US"/>
-              </w:rPr>
-              <w:t xml:space="preserve"> command</w:t>
-            </w:r>
-            <w:r>
-              <w:rPr>
-                <w:highlight w:val="yellow"/>
-                <w:lang w:val="en-US"/>
-              </w:rPr>
-              <w:t>s</w:t>
-            </w:r>
-            <w:r>
-              <w:rPr>
-                <w:highlight w:val="yellow"/>
-                <w:lang w:val="en-US"/>
-              </w:rPr>
-              <w:t xml:space="preserve"> of </w:t>
-            </w:r>
-            <w:r>
-              <w:rPr>
-                <w:smallCaps/>
-                <w:highlight w:val="yellow"/>
-                <w:lang w:val="en-US"/>
-              </w:rPr>
-              <w:t>Goal</w:t>
-            </w:r>
-            <w:r>
-              <w:rPr>
-                <w:highlight w:val="yellow"/>
-                <w:lang w:val="en-US"/>
-              </w:rPr>
-              <w:t>.</w:t>
-            </w:r>
-          </w:p>
-          <w:p>
-            <w:pPr>
               <w:rPr>
                 <w:lang w:val="en-US"/>
               </w:rPr>
@@ -11710,6 +12347,9 @@
         </w:tc>
       </w:tr>
       <w:tr>
+        <w:tblPrEx>
+          <w:tblLook w:val="00A0"/>
+        </w:tblPrEx>
         <w:tc>
           <w:tcPr>
             <w:tcW w:w="9288" w:type="dxa"/>
@@ -11721,12 +12361,27 @@
                 <w:lang w:val="en-US"/>
               </w:rPr>
             </w:pPr>
-            <w:r>
+          </w:p>
+          <w:p>
+            <w:pPr>
               <w:rPr>
                 <w:b/>
                 <w:lang w:val="en-US"/>
               </w:rPr>
-              <w:lastRenderedPageBreak/>
+            </w:pPr>
+          </w:p>
+          <w:p>
+            <w:pPr>
+              <w:rPr>
+                <w:b/>
+                <w:lang w:val="en-US"/>
+              </w:rPr>
+            </w:pPr>
+            <w:r>
+              <w:rPr>
+                <w:b/>
+                <w:lang w:val="en-US"/>
+              </w:rPr>
               <w:t>Action</w:t>
             </w:r>
             <w:r>
@@ -11740,7 +12395,7 @@
                 <w:rFonts w:ascii="Courier New" w:hAnsi="Courier New" w:cs="Courier New"/>
                 <w:lang w:val="en-US"/>
               </w:rPr>
-              <w:t>pickUpEpartner</w:t>
+              <w:t>sendmessage(&lt;PlayerID&gt;, &lt;Content&gt;)</w:t>
             </w:r>
           </w:p>
           <w:p>
@@ -11769,7 +12424,7 @@
                 <w:sz w:val="22"/>
                 <w:szCs w:val="22"/>
               </w:rPr>
-              <w:t>: The HumanBot can pick up an e-Partner.</w:t>
+              <w:t>: None.</w:t>
             </w:r>
           </w:p>
           <w:p>
@@ -11798,7 +12453,30 @@
                 <w:sz w:val="22"/>
                 <w:szCs w:val="22"/>
               </w:rPr>
-              <w:t xml:space="preserve">: The HumanBot has picked up the e-Partner. </w:t>
+              <w:t xml:space="preserve">: The message is delivered as a </w:t>
+            </w:r>
+            <w:r>
+              <w:rPr>
+                <w:rFonts w:ascii="Courier New" w:hAnsi="Courier New" w:cs="Courier New"/>
+                <w:sz w:val="22"/>
+                <w:szCs w:val="22"/>
+              </w:rPr>
+              <w:t>message</w:t>
+            </w:r>
+            <w:r>
+              <w:rPr>
+                <w:rFonts w:cs="Courier New"/>
+                <w:sz w:val="22"/>
+                <w:szCs w:val="22"/>
+              </w:rPr>
+              <w:t xml:space="preserve"> percept (see percept section) </w:t>
+            </w:r>
+            <w:r>
+              <w:rPr>
+                <w:sz w:val="22"/>
+                <w:szCs w:val="22"/>
+              </w:rPr>
+              <w:t>to the player with the specified &lt;PlayerID &gt;. This can also be set to ‘all’ in which case it will be sent to all other players.</w:t>
             </w:r>
           </w:p>
           <w:p>
@@ -11818,12 +12496,77 @@
               <w:rPr>
                 <w:lang w:val="en-US"/>
               </w:rPr>
-              <w:t xml:space="preserve">: if a non-human bot attempts to pick the e-Partner, nothing will happen. </w:t>
-            </w:r>
-          </w:p>
-          <w:p>
-            <w:pPr>
-              <w:outlineLvl w:val="0"/>
+              <w:t xml:space="preserve">: See for list of supported messages below. </w:t>
+            </w:r>
+            <w:r>
+              <w:rPr>
+                <w:highlight w:val="yellow"/>
+                <w:lang w:val="en-US"/>
+              </w:rPr>
+              <w:t xml:space="preserve">It is advised not to use this action when developing a </w:t>
+            </w:r>
+            <w:r>
+              <w:rPr>
+                <w:smallCaps/>
+                <w:highlight w:val="yellow"/>
+                <w:lang w:val="en-US"/>
+              </w:rPr>
+              <w:t>Goal</w:t>
+            </w:r>
+            <w:r>
+              <w:rPr>
+                <w:highlight w:val="yellow"/>
+                <w:lang w:val="en-US"/>
+              </w:rPr>
+              <w:t xml:space="preserve"> agent; instead use the built-in </w:t>
+            </w:r>
+            <w:r>
+              <w:rPr>
+                <w:rFonts w:ascii="Courier New" w:hAnsi="Courier New" w:cs="Courier New"/>
+                <w:highlight w:val="yellow"/>
+                <w:lang w:val="en-US"/>
+              </w:rPr>
+              <w:t>send</w:t>
+            </w:r>
+            <w:r>
+              <w:rPr>
+                <w:highlight w:val="yellow"/>
+                <w:lang w:val="en-US"/>
+              </w:rPr>
+              <w:t xml:space="preserve"> command</w:t>
+            </w:r>
+            <w:r>
+              <w:rPr>
+                <w:highlight w:val="yellow"/>
+                <w:lang w:val="en-US"/>
+              </w:rPr>
+              <w:t>s</w:t>
+            </w:r>
+            <w:r>
+              <w:rPr>
+                <w:highlight w:val="yellow"/>
+                <w:lang w:val="en-US"/>
+              </w:rPr>
+              <w:t xml:space="preserve"> of </w:t>
+            </w:r>
+            <w:r>
+              <w:rPr>
+                <w:smallCaps/>
+                <w:highlight w:val="yellow"/>
+                <w:lang w:val="en-US"/>
+              </w:rPr>
+              <w:t>Goal</w:t>
+            </w:r>
+            <w:r>
+              <w:rPr>
+                <w:highlight w:val="yellow"/>
+                <w:lang w:val="en-US"/>
+              </w:rPr>
+              <w:t>.</w:t>
+            </w:r>
+          </w:p>
+          <w:p>
+            <w:pPr>
               <w:rPr>
                 <w:lang w:val="en-US"/>
               </w:rPr>
@@ -11832,6 +12575,9 @@
         </w:tc>
       </w:tr>
       <w:tr>
+        <w:tblPrEx>
+          <w:tblLook w:val="00A0"/>
+        </w:tblPrEx>
         <w:tc>
           <w:tcPr>
             <w:tcW w:w="9288" w:type="dxa"/>
@@ -11861,7 +12607,7 @@
                 <w:rFonts w:ascii="Courier New" w:hAnsi="Courier New" w:cs="Courier New"/>
                 <w:lang w:val="en-US"/>
               </w:rPr>
-              <w:t>dropEPartner</w:t>
+              <w:t>pickUpEpartner</w:t>
             </w:r>
           </w:p>
           <w:p>
@@ -11890,7 +12636,7 @@
                 <w:sz w:val="22"/>
                 <w:szCs w:val="22"/>
               </w:rPr>
-              <w:t>: The HumanBot is holding a e-Partner.</w:t>
+              <w:t>: The HumanBot can pick up an e-Partner.</w:t>
             </w:r>
           </w:p>
           <w:p>
@@ -11919,7 +12665,27 @@
                 <w:sz w:val="22"/>
                 <w:szCs w:val="22"/>
               </w:rPr>
-              <w:t xml:space="preserve">: The e-Partner is dropped. </w:t>
+              <w:t xml:space="preserve">: The HumanBot has picked up the e-Partner. </w:t>
+            </w:r>
+          </w:p>
+          <w:p>
+            <w:pPr>
+              <w:rPr>
+                <w:lang w:val="en-US"/>
+              </w:rPr>
+            </w:pPr>
+            <w:r>
+              <w:rPr>
+                <w:u w:val="single"/>
+                <w:lang w:val="en-US"/>
+              </w:rPr>
+              <w:t>Additional explanation</w:t>
+            </w:r>
+            <w:r>
+              <w:rPr>
+                <w:lang w:val="en-US"/>
+              </w:rPr>
+              <w:t xml:space="preserve">: if a non-human bot attempts to pick the e-Partner, nothing will happen. </w:t>
             </w:r>
           </w:p>
           <w:p>
@@ -11933,6 +12699,113 @@
         </w:tc>
       </w:tr>
       <w:tr>
+        <w:tblPrEx>
+          <w:tblLook w:val="00A0"/>
+        </w:tblPrEx>
+        <w:tc>
+          <w:tcPr>
+            <w:tcW w:w="9288" w:type="dxa"/>
+          </w:tcPr>
+          <w:p>
+            <w:pPr>
+              <w:rPr>
+                <w:b/>
+                <w:lang w:val="en-US"/>
+              </w:rPr>
+            </w:pPr>
+            <w:r>
+              <w:rPr>
+                <w:b/>
+                <w:lang w:val="en-US"/>
+              </w:rPr>
+              <w:t>Action</w:t>
+            </w:r>
+            <w:r>
+              <w:rPr>
+                <w:lang w:val="en-US"/>
+              </w:rPr>
+              <w:t xml:space="preserve">: </w:t>
+            </w:r>
+            <w:r>
+              <w:rPr>
+                <w:rFonts w:ascii="Courier New" w:hAnsi="Courier New" w:cs="Courier New"/>
+                <w:lang w:val="en-US"/>
+              </w:rPr>
+              <w:t>dropEPartner</w:t>
+            </w:r>
+          </w:p>
+          <w:p>
+            <w:pPr>
+              <w:pStyle w:val="ListParagraph"/>
+              <w:numPr>
+                <w:ilvl w:val="0"/>
+                <w:numId w:val="23"/>
+              </w:numPr>
+              <w:outlineLvl w:val="0"/>
+              <w:rPr>
+                <w:sz w:val="22"/>
+                <w:szCs w:val="22"/>
+              </w:rPr>
+            </w:pPr>
+            <w:r>
+              <w:rPr>
+                <w:sz w:val="22"/>
+                <w:szCs w:val="22"/>
+                <w:u w:val="single"/>
+              </w:rPr>
+              <w:t>Expected Condition</w:t>
+            </w:r>
+            <w:r>
+              <w:rPr>
+                <w:sz w:val="22"/>
+                <w:szCs w:val="22"/>
+              </w:rPr>
+              <w:t>: The HumanBot is holding a e-Partner.</w:t>
+            </w:r>
+          </w:p>
+          <w:p>
+            <w:pPr>
+              <w:pStyle w:val="ListParagraph"/>
+              <w:numPr>
+                <w:ilvl w:val="0"/>
+                <w:numId w:val="23"/>
+              </w:numPr>
+              <w:outlineLvl w:val="0"/>
+              <w:rPr>
+                <w:sz w:val="22"/>
+                <w:szCs w:val="22"/>
+              </w:rPr>
+            </w:pPr>
+            <w:r>
+              <w:rPr>
+                <w:sz w:val="22"/>
+                <w:szCs w:val="22"/>
+                <w:u w:val="single"/>
+              </w:rPr>
+              <w:t>Expected Effect</w:t>
+            </w:r>
+            <w:r>
+              <w:rPr>
+                <w:sz w:val="22"/>
+                <w:szCs w:val="22"/>
+              </w:rPr>
+              <w:t xml:space="preserve">: The e-Partner is dropped. </w:t>
+            </w:r>
+          </w:p>
+          <w:p>
+            <w:pPr>
+              <w:outlineLvl w:val="0"/>
+              <w:rPr>
+                <w:lang w:val="en-US"/>
+              </w:rPr>
+            </w:pPr>
+          </w:p>
+        </w:tc>
+      </w:tr>
+      <w:tr>
+        <w:tblPrEx>
+          <w:tblLook w:val="00A0"/>
+        </w:tblPrEx>
         <w:tc>
           <w:tcPr>
             <w:tcW w:w="9288" w:type="dxa"/>
@@ -12098,7 +12971,7 @@
       <w:tblPr>
         <w:tblStyle w:val="TableGrid"/>
         <w:tblW w:w="0" w:type="auto"/>
-        <w:tblLook w:val="00A0" w:firstRow="1" w:lastRow="0" w:firstColumn="1" w:lastColumn="0" w:noHBand="0" w:noVBand="0"/>
+        <w:tblLook w:val="00A0"/>
       </w:tblPr>
       <w:tblGrid>
         <w:gridCol w:w="9288"/>
@@ -12641,7 +13514,6 @@
                 <w:b/>
                 <w:lang w:val="en-US"/>
               </w:rPr>
-              <w:lastRenderedPageBreak/>
               <w:t>Predicate</w:t>
             </w:r>
             <w:r>
@@ -13225,7 +14097,6 @@
         <w:rPr>
           <w:lang w:val="en-US"/>
         </w:rPr>
-        <w:lastRenderedPageBreak/>
         <w:t>Messages</w:t>
       </w:r>
     </w:p>
@@ -13507,7 +14378,7 @@
       <w:tblPr>
         <w:tblStyle w:val="TableGrid"/>
         <w:tblW w:w="0" w:type="auto"/>
-        <w:tblLook w:val="00A0" w:firstRow="1" w:lastRow="0" w:firstColumn="1" w:lastColumn="0" w:noHBand="0" w:noVBand="0"/>
+        <w:tblLook w:val="00A0"/>
       </w:tblPr>
       <w:tblGrid>
         <w:gridCol w:w="9288"/>
@@ -14045,7 +14916,7 @@
       <w:tblPr>
         <w:tblStyle w:val="TableGrid"/>
         <w:tblW w:w="0" w:type="auto"/>
-        <w:tblLook w:val="00A0" w:firstRow="1" w:lastRow="0" w:firstColumn="1" w:lastColumn="0" w:noHBand="0" w:noVBand="0"/>
+        <w:tblLook w:val="00A0"/>
       </w:tblPr>
       <w:tblGrid>
         <w:gridCol w:w="9288"/>
@@ -14257,7 +15128,6 @@
                 <w:b/>
                 <w:lang w:val="en-US"/>
               </w:rPr>
-              <w:lastRenderedPageBreak/>
               <w:t xml:space="preserve">Message: </w:t>
             </w:r>
             <w:r>
@@ -14459,7 +15329,7 @@
       <w:tblPr>
         <w:tblStyle w:val="TableGrid"/>
         <w:tblW w:w="0" w:type="auto"/>
-        <w:tblLook w:val="00A0" w:firstRow="1" w:lastRow="0" w:firstColumn="1" w:lastColumn="0" w:noHBand="0" w:noVBand="0"/>
+        <w:tblLook w:val="00A0"/>
       </w:tblPr>
       <w:tblGrid>
         <w:gridCol w:w="9288"/>
@@ -14764,7 +15634,7 @@
       <w:tblPr>
         <w:tblStyle w:val="TableGrid"/>
         <w:tblW w:w="0" w:type="auto"/>
-        <w:tblLook w:val="00A0" w:firstRow="1" w:lastRow="0" w:firstColumn="1" w:lastColumn="0" w:noHBand="0" w:noVBand="0"/>
+        <w:tblLook w:val="00A0"/>
       </w:tblPr>
       <w:tblGrid>
         <w:gridCol w:w="9288"/>
@@ -15243,7 +16113,6 @@
               <w:rPr>
                 <w:b/>
               </w:rPr>
-              <w:lastRenderedPageBreak/>
               <w:t xml:space="preserve">Message: </w:t>
             </w:r>
             <w:r>
@@ -15335,7 +16204,6 @@
               <w:rPr>
                 <w:b/>
               </w:rPr>
-              <w:lastRenderedPageBreak/>
               <w:t xml:space="preserve">Message: </w:t>
             </w:r>
             <w:r>
@@ -15714,7 +16582,7 @@
       <w:tblPr>
         <w:tblStyle w:val="TableGrid"/>
         <w:tblW w:w="0" w:type="auto"/>
-        <w:tblLook w:val="00A0" w:firstRow="1" w:lastRow="0" w:firstColumn="1" w:lastColumn="0" w:noHBand="0" w:noVBand="0"/>
+        <w:tblLook w:val="00A0"/>
       </w:tblPr>
       <w:tblGrid>
         <w:gridCol w:w="9288"/>
@@ -15991,7 +16859,7 @@
       <w:tblPr>
         <w:tblStyle w:val="TableGrid"/>
         <w:tblW w:w="0" w:type="auto"/>
-        <w:tblLook w:val="00A0" w:firstRow="1" w:lastRow="0" w:firstColumn="1" w:lastColumn="0" w:noHBand="0" w:noVBand="0"/>
+        <w:tblLook w:val="00A0"/>
       </w:tblPr>
       <w:tblGrid>
         <w:gridCol w:w="9288"/>
@@ -16266,7 +17134,6 @@
                 <w:b/>
                 <w:lang w:val="en-US"/>
               </w:rPr>
-              <w:lastRenderedPageBreak/>
               <w:t xml:space="preserve">Message: </w:t>
             </w:r>
             <w:r>
@@ -16933,7 +17800,7 @@
       <w:tblPr>
         <w:tblStyle w:val="TableGrid"/>
         <w:tblW w:w="0" w:type="auto"/>
-        <w:tblLook w:val="00A0" w:firstRow="1" w:lastRow="0" w:firstColumn="1" w:lastColumn="0" w:noHBand="0" w:noVBand="0"/>
+        <w:tblLook w:val="00A0"/>
       </w:tblPr>
       <w:tblGrid>
         <w:gridCol w:w="9288"/>
@@ -17172,7 +18039,7 @@
 </file>
 
 <file path=word/endnotes.xml><?xml version="1.0" encoding="utf-8"?>
-<w:endnotes xmlns:wpc="http://schemas.microsoft.com/office/word/2010/wordprocessingCanvas" xmlns:cx="http://schemas.microsoft.com/office/drawing/2014/chartex" xmlns:cx1="http://schemas.microsoft.com/office/drawing/2015/9/8/chartex" xmlns:mc="http://schemas.openxmlformats.org/markup-compatibility/2006" xmlns:o="urn:schemas-microsoft-com:office:office" xmlns:r="http://schemas.openxmlformats.org/officeDocument/2006/relationships" xmlns:m="http://schemas.openxmlformats.org/officeDocument/2006/math" xmlns:v="urn:schemas-microsoft-com:vml" xmlns:wp14="http://schemas.microsoft.com/office/word/2010/wordprocessingDrawing" xmlns:wp="http://schemas.openxmlformats.org/drawingml/2006/wordprocessingDrawing" xmlns:w10="urn:schemas-microsoft-com:office:word" xmlns:w="http://schemas.openxmlformats.org/wordprocessingml/2006/main" xmlns:w14="http://schemas.microsoft.com/office/word/2010/wordml" xmlns:w15="http://schemas.microsoft.com/office/word/2012/wordml" xmlns:w16se="http://schemas.microsoft.com/office/word/2015/wordml/symex" xmlns:wpg="http://schemas.microsoft.com/office/word/2010/wordprocessingGroup" xmlns:wpi="http://schemas.microsoft.com/office/word/2010/wordprocessingInk" xmlns:wne="http://schemas.microsoft.com/office/word/2006/wordml" xmlns:wps="http://schemas.microsoft.com/office/word/2010/wordprocessingShape" mc:Ignorable="w14 w15 w16se wp14">
+<w:endnotes xmlns:mo="http://schemas.microsoft.com/office/mac/office/2008/main" xmlns:ve="http://schemas.openxmlformats.org/markup-compatibility/2006" xmlns:mv="urn:schemas-microsoft-com:mac:vml" xmlns:o="urn:schemas-microsoft-com:office:office" xmlns:r="http://schemas.openxmlformats.org/officeDocument/2006/relationships" xmlns:m="http://schemas.openxmlformats.org/officeDocument/2006/math" xmlns:v="urn:schemas-microsoft-com:vml" xmlns:wp="http://schemas.openxmlformats.org/drawingml/2006/wordprocessingDrawing" xmlns:w10="urn:schemas-microsoft-com:office:word" xmlns:w="http://schemas.openxmlformats.org/wordprocessingml/2006/main" xmlns:wne="http://schemas.microsoft.com/office/word/2006/wordml">
   <w:endnote w:type="separator" w:id="-1">
     <w:p>
       <w:pPr>
@@ -17197,7 +18064,7 @@
 </file>
 
 <file path=word/footer1.xml><?xml version="1.0" encoding="utf-8"?>
-<w:ftr xmlns:wpc="http://schemas.microsoft.com/office/word/2010/wordprocessingCanvas" xmlns:cx="http://schemas.microsoft.com/office/drawing/2014/chartex" xmlns:cx1="http://schemas.microsoft.com/office/drawing/2015/9/8/chartex" xmlns:mc="http://schemas.openxmlformats.org/markup-compatibility/2006" xmlns:o="urn:schemas-microsoft-com:office:office" xmlns:r="http://schemas.openxmlformats.org/officeDocument/2006/relationships" xmlns:m="http://schemas.openxmlformats.org/officeDocument/2006/math" xmlns:v="urn:schemas-microsoft-com:vml" xmlns:wp14="http://schemas.microsoft.com/office/word/2010/wordprocessingDrawing" xmlns:wp="http://schemas.openxmlformats.org/drawingml/2006/wordprocessingDrawing" xmlns:w10="urn:schemas-microsoft-com:office:word" xmlns:w="http://schemas.openxmlformats.org/wordprocessingml/2006/main" xmlns:w14="http://schemas.microsoft.com/office/word/2010/wordml" xmlns:w15="http://schemas.microsoft.com/office/word/2012/wordml" xmlns:w16se="http://schemas.microsoft.com/office/word/2015/wordml/symex" xmlns:wpg="http://schemas.microsoft.com/office/word/2010/wordprocessingGroup" xmlns:wpi="http://schemas.microsoft.com/office/word/2010/wordprocessingInk" xmlns:wne="http://schemas.microsoft.com/office/word/2006/wordml" xmlns:wps="http://schemas.microsoft.com/office/word/2010/wordprocessingShape" mc:Ignorable="w14 w15 w16se wp14">
+<w:ftr xmlns:mo="http://schemas.microsoft.com/office/mac/office/2008/main" xmlns:ve="http://schemas.openxmlformats.org/markup-compatibility/2006" xmlns:mv="urn:schemas-microsoft-com:mac:vml" xmlns:o="urn:schemas-microsoft-com:office:office" xmlns:r="http://schemas.openxmlformats.org/officeDocument/2006/relationships" xmlns:m="http://schemas.openxmlformats.org/officeDocument/2006/math" xmlns:v="urn:schemas-microsoft-com:vml" xmlns:wp="http://schemas.openxmlformats.org/drawingml/2006/wordprocessingDrawing" xmlns:w10="urn:schemas-microsoft-com:office:word" xmlns:w="http://schemas.openxmlformats.org/wordprocessingml/2006/main" xmlns:wne="http://schemas.microsoft.com/office/word/2006/wordml">
   <w:p>
     <w:pPr>
       <w:pStyle w:val="Footer"/>
@@ -17235,7 +18102,7 @@
 </file>
 
 <file path=word/footer2.xml><?xml version="1.0" encoding="utf-8"?>
-<w:ftr xmlns:wpc="http://schemas.microsoft.com/office/word/2010/wordprocessingCanvas" xmlns:cx="http://schemas.microsoft.com/office/drawing/2014/chartex" xmlns:cx1="http://schemas.microsoft.com/office/drawing/2015/9/8/chartex" xmlns:mc="http://schemas.openxmlformats.org/markup-compatibility/2006" xmlns:o="urn:schemas-microsoft-com:office:office" xmlns:r="http://schemas.openxmlformats.org/officeDocument/2006/relationships" xmlns:m="http://schemas.openxmlformats.org/officeDocument/2006/math" xmlns:v="urn:schemas-microsoft-com:vml" xmlns:wp14="http://schemas.microsoft.com/office/word/2010/wordprocessingDrawing" xmlns:wp="http://schemas.openxmlformats.org/drawingml/2006/wordprocessingDrawing" xmlns:w10="urn:schemas-microsoft-com:office:word" xmlns:w="http://schemas.openxmlformats.org/wordprocessingml/2006/main" xmlns:w14="http://schemas.microsoft.com/office/word/2010/wordml" xmlns:w15="http://schemas.microsoft.com/office/word/2012/wordml" xmlns:w16se="http://schemas.microsoft.com/office/word/2015/wordml/symex" xmlns:wpg="http://schemas.microsoft.com/office/word/2010/wordprocessingGroup" xmlns:wpi="http://schemas.microsoft.com/office/word/2010/wordprocessingInk" xmlns:wne="http://schemas.microsoft.com/office/word/2006/wordml" xmlns:wps="http://schemas.microsoft.com/office/word/2010/wordprocessingShape" mc:Ignorable="w14 w15 w16se wp14">
+<w:ftr xmlns:mo="http://schemas.microsoft.com/office/mac/office/2008/main" xmlns:ve="http://schemas.openxmlformats.org/markup-compatibility/2006" xmlns:mv="urn:schemas-microsoft-com:mac:vml" xmlns:o="urn:schemas-microsoft-com:office:office" xmlns:r="http://schemas.openxmlformats.org/officeDocument/2006/relationships" xmlns:m="http://schemas.openxmlformats.org/officeDocument/2006/math" xmlns:v="urn:schemas-microsoft-com:vml" xmlns:wp="http://schemas.openxmlformats.org/drawingml/2006/wordprocessingDrawing" xmlns:w10="urn:schemas-microsoft-com:office:word" xmlns:w="http://schemas.openxmlformats.org/wordprocessingml/2006/main" xmlns:wne="http://schemas.microsoft.com/office/word/2006/wordml">
   <w:p>
     <w:pPr>
       <w:pStyle w:val="Footer"/>
@@ -17267,7 +18134,7 @@
         <w:rStyle w:val="PageNumber"/>
         <w:noProof/>
       </w:rPr>
-      <w:t>16</w:t>
+      <w:t>17</w:t>
     </w:r>
     <w:r>
       <w:rPr>
@@ -17286,7 +18153,7 @@
 </file>
 
 <file path=word/footnotes.xml><?xml version="1.0" encoding="utf-8"?>
-<w:footnotes xmlns:wpc="http://schemas.microsoft.com/office/word/2010/wordprocessingCanvas" xmlns:cx="http://schemas.microsoft.com/office/drawing/2014/chartex" xmlns:cx1="http://schemas.microsoft.com/office/drawing/2015/9/8/chartex" xmlns:mc="http://schemas.openxmlformats.org/markup-compatibility/2006" xmlns:o="urn:schemas-microsoft-com:office:office" xmlns:r="http://schemas.openxmlformats.org/officeDocument/2006/relationships" xmlns:m="http://schemas.openxmlformats.org/officeDocument/2006/math" xmlns:v="urn:schemas-microsoft-com:vml" xmlns:wp14="http://schemas.microsoft.com/office/word/2010/wordprocessingDrawing" xmlns:wp="http://schemas.openxmlformats.org/drawingml/2006/wordprocessingDrawing" xmlns:w10="urn:schemas-microsoft-com:office:word" xmlns:w="http://schemas.openxmlformats.org/wordprocessingml/2006/main" xmlns:w14="http://schemas.microsoft.com/office/word/2010/wordml" xmlns:w15="http://schemas.microsoft.com/office/word/2012/wordml" xmlns:w16se="http://schemas.microsoft.com/office/word/2015/wordml/symex" xmlns:wpg="http://schemas.microsoft.com/office/word/2010/wordprocessingGroup" xmlns:wpi="http://schemas.microsoft.com/office/word/2010/wordprocessingInk" xmlns:wne="http://schemas.microsoft.com/office/word/2006/wordml" xmlns:wps="http://schemas.microsoft.com/office/word/2010/wordprocessingShape" mc:Ignorable="w14 w15 w16se wp14">
+<w:footnotes xmlns:mo="http://schemas.microsoft.com/office/mac/office/2008/main" xmlns:ve="http://schemas.openxmlformats.org/markup-compatibility/2006" xmlns:mv="urn:schemas-microsoft-com:mac:vml" xmlns:o="urn:schemas-microsoft-com:office:office" xmlns:r="http://schemas.openxmlformats.org/officeDocument/2006/relationships" xmlns:m="http://schemas.openxmlformats.org/officeDocument/2006/math" xmlns:v="urn:schemas-microsoft-com:vml" xmlns:wp="http://schemas.openxmlformats.org/drawingml/2006/wordprocessingDrawing" xmlns:w10="urn:schemas-microsoft-com:office:word" xmlns:w="http://schemas.openxmlformats.org/wordprocessingml/2006/main" xmlns:wne="http://schemas.microsoft.com/office/word/2006/wordml">
   <w:footnote w:type="separator" w:id="-1">
     <w:p>
       <w:pPr>
@@ -17311,8 +18178,8 @@
 </file>
 
 <file path=word/numbering.xml><?xml version="1.0" encoding="utf-8"?>
-<w:numbering xmlns:wpc="http://schemas.microsoft.com/office/word/2010/wordprocessingCanvas" xmlns:cx="http://schemas.microsoft.com/office/drawing/2014/chartex" xmlns:cx1="http://schemas.microsoft.com/office/drawing/2015/9/8/chartex" xmlns:mc="http://schemas.openxmlformats.org/markup-compatibility/2006" xmlns:o="urn:schemas-microsoft-com:office:office" xmlns:r="http://schemas.openxmlformats.org/officeDocument/2006/relationships" xmlns:m="http://schemas.openxmlformats.org/officeDocument/2006/math" xmlns:v="urn:schemas-microsoft-com:vml" xmlns:wp14="http://schemas.microsoft.com/office/word/2010/wordprocessingDrawing" xmlns:wp="http://schemas.openxmlformats.org/drawingml/2006/wordprocessingDrawing" xmlns:w10="urn:schemas-microsoft-com:office:word" xmlns:w="http://schemas.openxmlformats.org/wordprocessingml/2006/main" xmlns:w14="http://schemas.microsoft.com/office/word/2010/wordml" xmlns:w15="http://schemas.microsoft.com/office/word/2012/wordml" xmlns:w16se="http://schemas.microsoft.com/office/word/2015/wordml/symex" xmlns:wpg="http://schemas.microsoft.com/office/word/2010/wordprocessingGroup" xmlns:wpi="http://schemas.microsoft.com/office/word/2010/wordprocessingInk" xmlns:wne="http://schemas.microsoft.com/office/word/2006/wordml" xmlns:wps="http://schemas.microsoft.com/office/word/2010/wordprocessingShape" mc:Ignorable="w14 w15 w16se wp14">
-  <w:abstractNum w:abstractNumId="0" w15:restartNumberingAfterBreak="0">
+<w:numbering xmlns:mo="http://schemas.microsoft.com/office/mac/office/2008/main" xmlns:ve="http://schemas.openxmlformats.org/markup-compatibility/2006" xmlns:mv="urn:schemas-microsoft-com:mac:vml" xmlns:o="urn:schemas-microsoft-com:office:office" xmlns:r="http://schemas.openxmlformats.org/officeDocument/2006/relationships" xmlns:m="http://schemas.openxmlformats.org/officeDocument/2006/math" xmlns:v="urn:schemas-microsoft-com:vml" xmlns:wp="http://schemas.openxmlformats.org/drawingml/2006/wordprocessingDrawing" xmlns:w10="urn:schemas-microsoft-com:office:word" xmlns:w="http://schemas.openxmlformats.org/wordprocessingml/2006/main" xmlns:wne="http://schemas.microsoft.com/office/word/2006/wordml">
+  <w:abstractNum w:abstractNumId="0">
     <w:nsid w:val="00B837D8"/>
     <w:multiLevelType w:val="hybridMultilevel"/>
     <w:tmpl w:val="21D8A644"/>
@@ -17425,7 +18292,7 @@
       </w:rPr>
     </w:lvl>
   </w:abstractNum>
-  <w:abstractNum w:abstractNumId="1" w15:restartNumberingAfterBreak="0">
+  <w:abstractNum w:abstractNumId="1">
     <w:nsid w:val="043D3820"/>
     <w:multiLevelType w:val="hybridMultilevel"/>
     <w:tmpl w:val="D1ECF674"/>
@@ -17450,7 +18317,7 @@
         <w:ind w:left="1440" w:hanging="360"/>
       </w:pPr>
       <w:rPr>
-        <w:rFonts w:ascii="Courier New" w:hAnsi="Courier New" w:cs="Arial" w:hint="default"/>
+        <w:rFonts w:ascii="Courier New" w:hAnsi="Courier New" w:cs="Symbol" w:hint="default"/>
       </w:rPr>
     </w:lvl>
     <w:lvl w:ilvl="2" w:tplc="04090005" w:tentative="1">
@@ -17486,7 +18353,7 @@
         <w:ind w:left="3600" w:hanging="360"/>
       </w:pPr>
       <w:rPr>
-        <w:rFonts w:ascii="Courier New" w:hAnsi="Courier New" w:cs="Arial" w:hint="default"/>
+        <w:rFonts w:ascii="Courier New" w:hAnsi="Courier New" w:cs="Symbol" w:hint="default"/>
       </w:rPr>
     </w:lvl>
     <w:lvl w:ilvl="5" w:tplc="04090005" w:tentative="1">
@@ -17522,7 +18389,7 @@
         <w:ind w:left="5760" w:hanging="360"/>
       </w:pPr>
       <w:rPr>
-        <w:rFonts w:ascii="Courier New" w:hAnsi="Courier New" w:cs="Arial" w:hint="default"/>
+        <w:rFonts w:ascii="Courier New" w:hAnsi="Courier New" w:cs="Symbol" w:hint="default"/>
       </w:rPr>
     </w:lvl>
     <w:lvl w:ilvl="8" w:tplc="04090005" w:tentative="1">
@@ -17538,7 +18405,7 @@
       </w:rPr>
     </w:lvl>
   </w:abstractNum>
-  <w:abstractNum w:abstractNumId="2" w15:restartNumberingAfterBreak="0">
+  <w:abstractNum w:abstractNumId="2">
     <w:nsid w:val="066C0799"/>
     <w:multiLevelType w:val="hybridMultilevel"/>
     <w:tmpl w:val="55FC3798"/>
@@ -17563,7 +18430,7 @@
         <w:ind w:left="1080" w:hanging="360"/>
       </w:pPr>
       <w:rPr>
-        <w:rFonts w:ascii="Courier New" w:hAnsi="Courier New" w:cs="Courier New" w:hint="default"/>
+        <w:rFonts w:ascii="Courier New" w:hAnsi="Courier New" w:cs="Arial" w:hint="default"/>
       </w:rPr>
     </w:lvl>
     <w:lvl w:ilvl="2" w:tplc="04090005" w:tentative="1">
@@ -17599,7 +18466,7 @@
         <w:ind w:left="3240" w:hanging="360"/>
       </w:pPr>
       <w:rPr>
-        <w:rFonts w:ascii="Courier New" w:hAnsi="Courier New" w:cs="Courier New" w:hint="default"/>
+        <w:rFonts w:ascii="Courier New" w:hAnsi="Courier New" w:cs="Arial" w:hint="default"/>
       </w:rPr>
     </w:lvl>
     <w:lvl w:ilvl="5" w:tplc="04090005" w:tentative="1">
@@ -17635,7 +18502,7 @@
         <w:ind w:left="5400" w:hanging="360"/>
       </w:pPr>
       <w:rPr>
-        <w:rFonts w:ascii="Courier New" w:hAnsi="Courier New" w:cs="Courier New" w:hint="default"/>
+        <w:rFonts w:ascii="Courier New" w:hAnsi="Courier New" w:cs="Arial" w:hint="default"/>
       </w:rPr>
     </w:lvl>
     <w:lvl w:ilvl="8" w:tplc="04090005" w:tentative="1">
@@ -17651,7 +18518,7 @@
       </w:rPr>
     </w:lvl>
   </w:abstractNum>
-  <w:abstractNum w:abstractNumId="3" w15:restartNumberingAfterBreak="0">
+  <w:abstractNum w:abstractNumId="3">
     <w:nsid w:val="08E60E6E"/>
     <w:multiLevelType w:val="hybridMultilevel"/>
     <w:tmpl w:val="4D2AD884"/>
@@ -17764,7 +18631,7 @@
       </w:rPr>
     </w:lvl>
   </w:abstractNum>
-  <w:abstractNum w:abstractNumId="4" w15:restartNumberingAfterBreak="0">
+  <w:abstractNum w:abstractNumId="4">
     <w:nsid w:val="0D151155"/>
     <w:multiLevelType w:val="hybridMultilevel"/>
     <w:tmpl w:val="4FBA2016"/>
@@ -17789,7 +18656,7 @@
         <w:ind w:left="1080" w:hanging="360"/>
       </w:pPr>
       <w:rPr>
-        <w:rFonts w:ascii="Courier New" w:hAnsi="Courier New" w:cs="Courier New" w:hint="default"/>
+        <w:rFonts w:ascii="Courier New" w:hAnsi="Courier New" w:cs="Arial" w:hint="default"/>
       </w:rPr>
     </w:lvl>
     <w:lvl w:ilvl="2" w:tplc="04090005" w:tentative="1">
@@ -17825,7 +18692,7 @@
         <w:ind w:left="3240" w:hanging="360"/>
       </w:pPr>
       <w:rPr>
-        <w:rFonts w:ascii="Courier New" w:hAnsi="Courier New" w:cs="Courier New" w:hint="default"/>
+        <w:rFonts w:ascii="Courier New" w:hAnsi="Courier New" w:cs="Arial" w:hint="default"/>
       </w:rPr>
     </w:lvl>
     <w:lvl w:ilvl="5" w:tplc="04090005" w:tentative="1">
@@ -17861,7 +18728,7 @@
         <w:ind w:left="5400" w:hanging="360"/>
       </w:pPr>
       <w:rPr>
-        <w:rFonts w:ascii="Courier New" w:hAnsi="Courier New" w:cs="Courier New" w:hint="default"/>
+        <w:rFonts w:ascii="Courier New" w:hAnsi="Courier New" w:cs="Arial" w:hint="default"/>
       </w:rPr>
     </w:lvl>
     <w:lvl w:ilvl="8" w:tplc="04090005" w:tentative="1">
@@ -17877,7 +18744,7 @@
       </w:rPr>
     </w:lvl>
   </w:abstractNum>
-  <w:abstractNum w:abstractNumId="5" w15:restartNumberingAfterBreak="0">
+  <w:abstractNum w:abstractNumId="5">
     <w:nsid w:val="15923451"/>
     <w:multiLevelType w:val="hybridMultilevel"/>
     <w:tmpl w:val="915E3C6E"/>
@@ -17902,7 +18769,7 @@
         <w:ind w:left="1080" w:hanging="360"/>
       </w:pPr>
       <w:rPr>
-        <w:rFonts w:ascii="Courier New" w:hAnsi="Courier New" w:cs="Courier New" w:hint="default"/>
+        <w:rFonts w:ascii="Courier New" w:hAnsi="Courier New" w:cs="Arial" w:hint="default"/>
       </w:rPr>
     </w:lvl>
     <w:lvl w:ilvl="2" w:tplc="04090005" w:tentative="1">
@@ -17938,7 +18805,7 @@
         <w:ind w:left="3240" w:hanging="360"/>
       </w:pPr>
       <w:rPr>
-        <w:rFonts w:ascii="Courier New" w:hAnsi="Courier New" w:cs="Courier New" w:hint="default"/>
+        <w:rFonts w:ascii="Courier New" w:hAnsi="Courier New" w:cs="Arial" w:hint="default"/>
       </w:rPr>
     </w:lvl>
     <w:lvl w:ilvl="5" w:tplc="04090005" w:tentative="1">
@@ -17974,7 +18841,7 @@
         <w:ind w:left="5400" w:hanging="360"/>
       </w:pPr>
       <w:rPr>
-        <w:rFonts w:ascii="Courier New" w:hAnsi="Courier New" w:cs="Courier New" w:hint="default"/>
+        <w:rFonts w:ascii="Courier New" w:hAnsi="Courier New" w:cs="Arial" w:hint="default"/>
       </w:rPr>
     </w:lvl>
     <w:lvl w:ilvl="8" w:tplc="04090005" w:tentative="1">
@@ -17990,7 +18857,7 @@
       </w:rPr>
     </w:lvl>
   </w:abstractNum>
-  <w:abstractNum w:abstractNumId="6" w15:restartNumberingAfterBreak="0">
+  <w:abstractNum w:abstractNumId="6">
     <w:nsid w:val="18582F79"/>
     <w:multiLevelType w:val="hybridMultilevel"/>
     <w:tmpl w:val="D442734C"/>
@@ -18015,7 +18882,7 @@
         <w:ind w:left="1080" w:hanging="360"/>
       </w:pPr>
       <w:rPr>
-        <w:rFonts w:ascii="Courier New" w:hAnsi="Courier New" w:cs="Arial" w:hint="default"/>
+        <w:rFonts w:ascii="Courier New" w:hAnsi="Courier New" w:cs="Symbol" w:hint="default"/>
       </w:rPr>
     </w:lvl>
     <w:lvl w:ilvl="2" w:tplc="04090005" w:tentative="1">
@@ -18051,7 +18918,7 @@
         <w:ind w:left="3240" w:hanging="360"/>
       </w:pPr>
       <w:rPr>
-        <w:rFonts w:ascii="Courier New" w:hAnsi="Courier New" w:cs="Arial" w:hint="default"/>
+        <w:rFonts w:ascii="Courier New" w:hAnsi="Courier New" w:cs="Symbol" w:hint="default"/>
       </w:rPr>
     </w:lvl>
     <w:lvl w:ilvl="5" w:tplc="04090005" w:tentative="1">
@@ -18087,7 +18954,7 @@
         <w:ind w:left="5400" w:hanging="360"/>
       </w:pPr>
       <w:rPr>
-        <w:rFonts w:ascii="Courier New" w:hAnsi="Courier New" w:cs="Arial" w:hint="default"/>
+        <w:rFonts w:ascii="Courier New" w:hAnsi="Courier New" w:cs="Symbol" w:hint="default"/>
       </w:rPr>
     </w:lvl>
     <w:lvl w:ilvl="8" w:tplc="04090005" w:tentative="1">
@@ -18103,7 +18970,7 @@
       </w:rPr>
     </w:lvl>
   </w:abstractNum>
-  <w:abstractNum w:abstractNumId="7" w15:restartNumberingAfterBreak="0">
+  <w:abstractNum w:abstractNumId="7">
     <w:nsid w:val="1B750C9A"/>
     <w:multiLevelType w:val="hybridMultilevel"/>
     <w:tmpl w:val="5B80AD60"/>
@@ -18128,7 +18995,7 @@
         <w:ind w:left="1440" w:hanging="360"/>
       </w:pPr>
       <w:rPr>
-        <w:rFonts w:ascii="Courier New" w:hAnsi="Courier New" w:cs="Courier New" w:hint="default"/>
+        <w:rFonts w:ascii="Courier New" w:hAnsi="Courier New" w:cs="Arial" w:hint="default"/>
       </w:rPr>
     </w:lvl>
     <w:lvl w:ilvl="2" w:tplc="08090005" w:tentative="1">
@@ -18164,7 +19031,7 @@
         <w:ind w:left="3600" w:hanging="360"/>
       </w:pPr>
       <w:rPr>
-        <w:rFonts w:ascii="Courier New" w:hAnsi="Courier New" w:cs="Courier New" w:hint="default"/>
+        <w:rFonts w:ascii="Courier New" w:hAnsi="Courier New" w:cs="Arial" w:hint="default"/>
       </w:rPr>
     </w:lvl>
     <w:lvl w:ilvl="5" w:tplc="08090005" w:tentative="1">
@@ -18200,7 +19067,7 @@
         <w:ind w:left="5760" w:hanging="360"/>
       </w:pPr>
       <w:rPr>
-        <w:rFonts w:ascii="Courier New" w:hAnsi="Courier New" w:cs="Courier New" w:hint="default"/>
+        <w:rFonts w:ascii="Courier New" w:hAnsi="Courier New" w:cs="Arial" w:hint="default"/>
       </w:rPr>
     </w:lvl>
     <w:lvl w:ilvl="8" w:tplc="08090005" w:tentative="1">
@@ -18216,7 +19083,7 @@
       </w:rPr>
     </w:lvl>
   </w:abstractNum>
-  <w:abstractNum w:abstractNumId="8" w15:restartNumberingAfterBreak="0">
+  <w:abstractNum w:abstractNumId="8">
     <w:nsid w:val="2D3633D7"/>
     <w:multiLevelType w:val="hybridMultilevel"/>
     <w:tmpl w:val="CCEAD742"/>
@@ -18241,7 +19108,7 @@
         <w:ind w:left="1080" w:hanging="360"/>
       </w:pPr>
       <w:rPr>
-        <w:rFonts w:ascii="Courier New" w:hAnsi="Courier New" w:cs="Arial" w:hint="default"/>
+        <w:rFonts w:ascii="Courier New" w:hAnsi="Courier New" w:cs="Symbol" w:hint="default"/>
       </w:rPr>
     </w:lvl>
     <w:lvl w:ilvl="2" w:tplc="04090005" w:tentative="1">
@@ -18277,7 +19144,7 @@
         <w:ind w:left="3240" w:hanging="360"/>
       </w:pPr>
       <w:rPr>
-        <w:rFonts w:ascii="Courier New" w:hAnsi="Courier New" w:cs="Arial" w:hint="default"/>
+        <w:rFonts w:ascii="Courier New" w:hAnsi="Courier New" w:cs="Symbol" w:hint="default"/>
       </w:rPr>
     </w:lvl>
     <w:lvl w:ilvl="5" w:tplc="04090005" w:tentative="1">
@@ -18313,7 +19180,7 @@
         <w:ind w:left="5400" w:hanging="360"/>
       </w:pPr>
       <w:rPr>
-        <w:rFonts w:ascii="Courier New" w:hAnsi="Courier New" w:cs="Arial" w:hint="default"/>
+        <w:rFonts w:ascii="Courier New" w:hAnsi="Courier New" w:cs="Symbol" w:hint="default"/>
       </w:rPr>
     </w:lvl>
     <w:lvl w:ilvl="8" w:tplc="04090005" w:tentative="1">
@@ -18329,7 +19196,7 @@
       </w:rPr>
     </w:lvl>
   </w:abstractNum>
-  <w:abstractNum w:abstractNumId="9" w15:restartNumberingAfterBreak="0">
+  <w:abstractNum w:abstractNumId="9">
     <w:nsid w:val="359547E3"/>
     <w:multiLevelType w:val="hybridMultilevel"/>
     <w:tmpl w:val="213A10EA"/>
@@ -18442,7 +19309,7 @@
       </w:rPr>
     </w:lvl>
   </w:abstractNum>
-  <w:abstractNum w:abstractNumId="10" w15:restartNumberingAfterBreak="0">
+  <w:abstractNum w:abstractNumId="10">
     <w:nsid w:val="395C2C60"/>
     <w:multiLevelType w:val="hybridMultilevel"/>
     <w:tmpl w:val="D444BD82"/>
@@ -18555,7 +19422,7 @@
       </w:rPr>
     </w:lvl>
   </w:abstractNum>
-  <w:abstractNum w:abstractNumId="11" w15:restartNumberingAfterBreak="0">
+  <w:abstractNum w:abstractNumId="11">
     <w:nsid w:val="448431DB"/>
     <w:multiLevelType w:val="hybridMultilevel"/>
     <w:tmpl w:val="D30E403A"/>
@@ -18668,7 +19535,7 @@
       </w:rPr>
     </w:lvl>
   </w:abstractNum>
-  <w:abstractNum w:abstractNumId="12" w15:restartNumberingAfterBreak="0">
+  <w:abstractNum w:abstractNumId="12">
     <w:nsid w:val="46155007"/>
     <w:multiLevelType w:val="hybridMultilevel"/>
     <w:tmpl w:val="FD428026"/>
@@ -18681,7 +19548,7 @@
         <w:ind w:left="720" w:hanging="360"/>
       </w:pPr>
       <w:rPr>
-        <w:rFonts w:ascii="Calibri" w:eastAsiaTheme="minorHAnsi" w:hAnsi="Calibri" w:cs="Calibri" w:hint="default"/>
+        <w:rFonts w:ascii="Calibri" w:eastAsiaTheme="minorHAnsi" w:hAnsi="Calibri" w:cs="Lucida Grande" w:hint="default"/>
       </w:rPr>
     </w:lvl>
     <w:lvl w:ilvl="1" w:tplc="04090003" w:tentative="1">
@@ -18693,7 +19560,7 @@
         <w:ind w:left="1440" w:hanging="360"/>
       </w:pPr>
       <w:rPr>
-        <w:rFonts w:ascii="Courier New" w:hAnsi="Courier New" w:cs="Courier New" w:hint="default"/>
+        <w:rFonts w:ascii="Courier New" w:hAnsi="Courier New" w:cs="Arial" w:hint="default"/>
       </w:rPr>
     </w:lvl>
     <w:lvl w:ilvl="2" w:tplc="04090005" w:tentative="1">
@@ -18729,7 +19596,7 @@
         <w:ind w:left="3600" w:hanging="360"/>
       </w:pPr>
       <w:rPr>
-        <w:rFonts w:ascii="Courier New" w:hAnsi="Courier New" w:cs="Courier New" w:hint="default"/>
+        <w:rFonts w:ascii="Courier New" w:hAnsi="Courier New" w:cs="Arial" w:hint="default"/>
       </w:rPr>
     </w:lvl>
     <w:lvl w:ilvl="5" w:tplc="04090005" w:tentative="1">
@@ -18765,7 +19632,7 @@
         <w:ind w:left="5760" w:hanging="360"/>
       </w:pPr>
       <w:rPr>
-        <w:rFonts w:ascii="Courier New" w:hAnsi="Courier New" w:cs="Courier New" w:hint="default"/>
+        <w:rFonts w:ascii="Courier New" w:hAnsi="Courier New" w:cs="Arial" w:hint="default"/>
       </w:rPr>
     </w:lvl>
     <w:lvl w:ilvl="8" w:tplc="04090005" w:tentative="1">
@@ -18781,7 +19648,7 @@
       </w:rPr>
     </w:lvl>
   </w:abstractNum>
-  <w:abstractNum w:abstractNumId="13" w15:restartNumberingAfterBreak="0">
+  <w:abstractNum w:abstractNumId="13">
     <w:nsid w:val="4E5D117D"/>
     <w:multiLevelType w:val="hybridMultilevel"/>
     <w:tmpl w:val="14EAC6AA"/>
@@ -18867,7 +19734,7 @@
       </w:pPr>
     </w:lvl>
   </w:abstractNum>
-  <w:abstractNum w:abstractNumId="14" w15:restartNumberingAfterBreak="0">
+  <w:abstractNum w:abstractNumId="14">
     <w:nsid w:val="50004B00"/>
     <w:multiLevelType w:val="hybridMultilevel"/>
     <w:tmpl w:val="E71A60AC"/>
@@ -18980,7 +19847,7 @@
       </w:rPr>
     </w:lvl>
   </w:abstractNum>
-  <w:abstractNum w:abstractNumId="15" w15:restartNumberingAfterBreak="0">
+  <w:abstractNum w:abstractNumId="15">
     <w:nsid w:val="52C52897"/>
     <w:multiLevelType w:val="hybridMultilevel"/>
     <w:tmpl w:val="A70CF028"/>
@@ -19093,7 +19960,7 @@
       </w:rPr>
     </w:lvl>
   </w:abstractNum>
-  <w:abstractNum w:abstractNumId="16" w15:restartNumberingAfterBreak="0">
+  <w:abstractNum w:abstractNumId="16">
     <w:nsid w:val="5AD15957"/>
     <w:multiLevelType w:val="hybridMultilevel"/>
     <w:tmpl w:val="44D2B392"/>
@@ -19179,7 +20046,7 @@
       </w:pPr>
     </w:lvl>
   </w:abstractNum>
-  <w:abstractNum w:abstractNumId="17" w15:restartNumberingAfterBreak="0">
+  <w:abstractNum w:abstractNumId="17">
     <w:nsid w:val="5C2C4B3B"/>
     <w:multiLevelType w:val="hybridMultilevel"/>
     <w:tmpl w:val="39A25D82"/>
@@ -19292,7 +20159,7 @@
       </w:rPr>
     </w:lvl>
   </w:abstractNum>
-  <w:abstractNum w:abstractNumId="18" w15:restartNumberingAfterBreak="0">
+  <w:abstractNum w:abstractNumId="18">
     <w:nsid w:val="5C5D1634"/>
     <w:multiLevelType w:val="hybridMultilevel"/>
     <w:tmpl w:val="238619EA"/>
@@ -19405,7 +20272,7 @@
       </w:rPr>
     </w:lvl>
   </w:abstractNum>
-  <w:abstractNum w:abstractNumId="19" w15:restartNumberingAfterBreak="0">
+  <w:abstractNum w:abstractNumId="19">
     <w:nsid w:val="5E0C324A"/>
     <w:multiLevelType w:val="hybridMultilevel"/>
     <w:tmpl w:val="B2EA6C08"/>
@@ -19430,7 +20297,7 @@
         <w:ind w:left="1080" w:hanging="360"/>
       </w:pPr>
       <w:rPr>
-        <w:rFonts w:ascii="Courier New" w:hAnsi="Courier New" w:cs="Arial" w:hint="default"/>
+        <w:rFonts w:ascii="Courier New" w:hAnsi="Courier New" w:cs="Symbol" w:hint="default"/>
       </w:rPr>
     </w:lvl>
     <w:lvl w:ilvl="2" w:tplc="04090005" w:tentative="1">
@@ -19466,7 +20333,7 @@
         <w:ind w:left="3240" w:hanging="360"/>
       </w:pPr>
       <w:rPr>
-        <w:rFonts w:ascii="Courier New" w:hAnsi="Courier New" w:cs="Arial" w:hint="default"/>
+        <w:rFonts w:ascii="Courier New" w:hAnsi="Courier New" w:cs="Symbol" w:hint="default"/>
       </w:rPr>
     </w:lvl>
     <w:lvl w:ilvl="5" w:tplc="04090005" w:tentative="1">
@@ -19502,7 +20369,7 @@
         <w:ind w:left="5400" w:hanging="360"/>
       </w:pPr>
       <w:rPr>
-        <w:rFonts w:ascii="Courier New" w:hAnsi="Courier New" w:cs="Arial" w:hint="default"/>
+        <w:rFonts w:ascii="Courier New" w:hAnsi="Courier New" w:cs="Symbol" w:hint="default"/>
       </w:rPr>
     </w:lvl>
     <w:lvl w:ilvl="8" w:tplc="04090005" w:tentative="1">
@@ -19518,7 +20385,7 @@
       </w:rPr>
     </w:lvl>
   </w:abstractNum>
-  <w:abstractNum w:abstractNumId="20" w15:restartNumberingAfterBreak="0">
+  <w:abstractNum w:abstractNumId="20">
     <w:nsid w:val="689C6972"/>
     <w:multiLevelType w:val="hybridMultilevel"/>
     <w:tmpl w:val="C1C6459E"/>
@@ -19631,7 +20498,7 @@
       </w:rPr>
     </w:lvl>
   </w:abstractNum>
-  <w:abstractNum w:abstractNumId="21" w15:restartNumberingAfterBreak="0">
+  <w:abstractNum w:abstractNumId="21">
     <w:nsid w:val="6C710828"/>
     <w:multiLevelType w:val="hybridMultilevel"/>
     <w:tmpl w:val="1A661842"/>
@@ -19744,7 +20611,7 @@
       </w:rPr>
     </w:lvl>
   </w:abstractNum>
-  <w:abstractNum w:abstractNumId="22" w15:restartNumberingAfterBreak="0">
+  <w:abstractNum w:abstractNumId="22">
     <w:nsid w:val="6D0943A4"/>
     <w:multiLevelType w:val="hybridMultilevel"/>
     <w:tmpl w:val="6E12011E"/>
@@ -19769,7 +20636,7 @@
         <w:ind w:left="1440" w:hanging="360"/>
       </w:pPr>
       <w:rPr>
-        <w:rFonts w:ascii="Courier New" w:hAnsi="Courier New" w:cs="Courier New" w:hint="default"/>
+        <w:rFonts w:ascii="Courier New" w:hAnsi="Courier New" w:cs="Arial" w:hint="default"/>
       </w:rPr>
     </w:lvl>
     <w:lvl w:ilvl="2" w:tplc="04130005" w:tentative="1">
@@ -19805,7 +20672,7 @@
         <w:ind w:left="3600" w:hanging="360"/>
       </w:pPr>
       <w:rPr>
-        <w:rFonts w:ascii="Courier New" w:hAnsi="Courier New" w:cs="Courier New" w:hint="default"/>
+        <w:rFonts w:ascii="Courier New" w:hAnsi="Courier New" w:cs="Arial" w:hint="default"/>
       </w:rPr>
     </w:lvl>
     <w:lvl w:ilvl="5" w:tplc="04130005" w:tentative="1">
@@ -19841,7 +20708,7 @@
         <w:ind w:left="5760" w:hanging="360"/>
       </w:pPr>
       <w:rPr>
-        <w:rFonts w:ascii="Courier New" w:hAnsi="Courier New" w:cs="Courier New" w:hint="default"/>
+        <w:rFonts w:ascii="Courier New" w:hAnsi="Courier New" w:cs="Arial" w:hint="default"/>
       </w:rPr>
     </w:lvl>
     <w:lvl w:ilvl="8" w:tplc="04130005" w:tentative="1">
@@ -19857,7 +20724,7 @@
       </w:rPr>
     </w:lvl>
   </w:abstractNum>
-  <w:abstractNum w:abstractNumId="23" w15:restartNumberingAfterBreak="0">
+  <w:abstractNum w:abstractNumId="23">
     <w:nsid w:val="6E323B6A"/>
     <w:multiLevelType w:val="hybridMultilevel"/>
     <w:tmpl w:val="2C10C6B8"/>
@@ -19882,7 +20749,7 @@
         <w:ind w:left="1080" w:hanging="360"/>
       </w:pPr>
       <w:rPr>
-        <w:rFonts w:ascii="Courier New" w:hAnsi="Courier New" w:cs="Courier New" w:hint="default"/>
+        <w:rFonts w:ascii="Courier New" w:hAnsi="Courier New" w:cs="Arial" w:hint="default"/>
       </w:rPr>
     </w:lvl>
     <w:lvl w:ilvl="2" w:tplc="04090005" w:tentative="1">
@@ -19918,7 +20785,7 @@
         <w:ind w:left="3240" w:hanging="360"/>
       </w:pPr>
       <w:rPr>
-        <w:rFonts w:ascii="Courier New" w:hAnsi="Courier New" w:cs="Courier New" w:hint="default"/>
+        <w:rFonts w:ascii="Courier New" w:hAnsi="Courier New" w:cs="Arial" w:hint="default"/>
       </w:rPr>
     </w:lvl>
     <w:lvl w:ilvl="5" w:tplc="04090005" w:tentative="1">
@@ -19954,7 +20821,7 @@
         <w:ind w:left="5400" w:hanging="360"/>
       </w:pPr>
       <w:rPr>
-        <w:rFonts w:ascii="Courier New" w:hAnsi="Courier New" w:cs="Courier New" w:hint="default"/>
+        <w:rFonts w:ascii="Courier New" w:hAnsi="Courier New" w:cs="Arial" w:hint="default"/>
       </w:rPr>
     </w:lvl>
     <w:lvl w:ilvl="8" w:tplc="04090005" w:tentative="1">
@@ -19970,7 +20837,7 @@
       </w:rPr>
     </w:lvl>
   </w:abstractNum>
-  <w:abstractNum w:abstractNumId="24" w15:restartNumberingAfterBreak="0">
+  <w:abstractNum w:abstractNumId="24">
     <w:nsid w:val="7DB61366"/>
     <w:multiLevelType w:val="hybridMultilevel"/>
     <w:tmpl w:val="2D080DA6"/>
@@ -19995,7 +20862,7 @@
         <w:ind w:left="1080" w:hanging="360"/>
       </w:pPr>
       <w:rPr>
-        <w:rFonts w:ascii="Courier New" w:hAnsi="Courier New" w:cs="Courier New" w:hint="default"/>
+        <w:rFonts w:ascii="Courier New" w:hAnsi="Courier New" w:cs="Arial" w:hint="default"/>
       </w:rPr>
     </w:lvl>
     <w:lvl w:ilvl="2" w:tplc="04090005" w:tentative="1">
@@ -20031,7 +20898,7 @@
         <w:ind w:left="3240" w:hanging="360"/>
       </w:pPr>
       <w:rPr>
-        <w:rFonts w:ascii="Courier New" w:hAnsi="Courier New" w:cs="Courier New" w:hint="default"/>
+        <w:rFonts w:ascii="Courier New" w:hAnsi="Courier New" w:cs="Arial" w:hint="default"/>
       </w:rPr>
     </w:lvl>
     <w:lvl w:ilvl="5" w:tplc="04090005" w:tentative="1">
@@ -20067,7 +20934,7 @@
         <w:ind w:left="5400" w:hanging="360"/>
       </w:pPr>
       <w:rPr>
-        <w:rFonts w:ascii="Courier New" w:hAnsi="Courier New" w:cs="Courier New" w:hint="default"/>
+        <w:rFonts w:ascii="Courier New" w:hAnsi="Courier New" w:cs="Arial" w:hint="default"/>
       </w:rPr>
     </w:lvl>
     <w:lvl w:ilvl="8" w:tplc="04090005" w:tentative="1">
@@ -20083,7 +20950,7 @@
       </w:rPr>
     </w:lvl>
   </w:abstractNum>
-  <w:abstractNum w:abstractNumId="25" w15:restartNumberingAfterBreak="0">
+  <w:abstractNum w:abstractNumId="25">
     <w:nsid w:val="7FA060EA"/>
     <w:multiLevelType w:val="hybridMultilevel"/>
     <w:tmpl w:val="841451FA"/>
@@ -20108,7 +20975,7 @@
         <w:ind w:left="1080" w:hanging="360"/>
       </w:pPr>
       <w:rPr>
-        <w:rFonts w:ascii="Courier New" w:hAnsi="Courier New" w:cs="Courier New" w:hint="default"/>
+        <w:rFonts w:ascii="Courier New" w:hAnsi="Courier New" w:cs="Arial" w:hint="default"/>
       </w:rPr>
     </w:lvl>
     <w:lvl w:ilvl="2" w:tplc="04090005" w:tentative="1">
@@ -20144,7 +21011,7 @@
         <w:ind w:left="3240" w:hanging="360"/>
       </w:pPr>
       <w:rPr>
-        <w:rFonts w:ascii="Courier New" w:hAnsi="Courier New" w:cs="Courier New" w:hint="default"/>
+        <w:rFonts w:ascii="Courier New" w:hAnsi="Courier New" w:cs="Arial" w:hint="default"/>
       </w:rPr>
     </w:lvl>
     <w:lvl w:ilvl="5" w:tplc="04090005" w:tentative="1">
@@ -20180,7 +21047,7 @@
         <w:ind w:left="5400" w:hanging="360"/>
       </w:pPr>
       <w:rPr>
-        <w:rFonts w:ascii="Courier New" w:hAnsi="Courier New" w:cs="Courier New" w:hint="default"/>
+        <w:rFonts w:ascii="Courier New" w:hAnsi="Courier New" w:cs="Arial" w:hint="default"/>
       </w:rPr>
     </w:lvl>
     <w:lvl w:ilvl="8" w:tplc="04090005" w:tentative="1">
@@ -20278,7 +21145,7 @@
 </file>
 
 <file path=word/styles.xml><?xml version="1.0" encoding="utf-8"?>
-<w:styles xmlns:mc="http://schemas.openxmlformats.org/markup-compatibility/2006" xmlns:r="http://schemas.openxmlformats.org/officeDocument/2006/relationships" xmlns:w="http://schemas.openxmlformats.org/wordprocessingml/2006/main" xmlns:w14="http://schemas.microsoft.com/office/word/2010/wordml" xmlns:w15="http://schemas.microsoft.com/office/word/2012/wordml" xmlns:w16se="http://schemas.microsoft.com/office/word/2015/wordml/symex" mc:Ignorable="w14 w15 w16se">
+<w:styles xmlns:r="http://schemas.openxmlformats.org/officeDocument/2006/relationships" xmlns:w="http://schemas.openxmlformats.org/wordprocessingml/2006/main">
   <w:docDefaults>
     <w:rPrDefault>
       <w:rPr>
@@ -20294,339 +21161,9 @@
       </w:pPr>
     </w:pPrDefault>
   </w:docDefaults>
-  <w:latentStyles w:defLockedState="0" w:defUIPriority="0" w:defSemiHidden="0" w:defUnhideWhenUsed="0" w:defQFormat="0" w:count="371">
-    <w:lsdException w:name="index 1" w:semiHidden="1" w:unhideWhenUsed="1"/>
-    <w:lsdException w:name="index 7" w:semiHidden="1" w:unhideWhenUsed="1"/>
-    <w:lsdException w:name="index 8" w:semiHidden="1" w:unhideWhenUsed="1"/>
-    <w:lsdException w:name="index 9" w:semiHidden="1" w:unhideWhenUsed="1"/>
-    <w:lsdException w:name="toc 1" w:semiHidden="1" w:unhideWhenUsed="1"/>
-    <w:lsdException w:name="toc 2" w:semiHidden="1" w:unhideWhenUsed="1"/>
-    <w:lsdException w:name="toc 3" w:semiHidden="1" w:unhideWhenUsed="1"/>
-    <w:lsdException w:name="toc 4" w:semiHidden="1" w:unhideWhenUsed="1"/>
-    <w:lsdException w:name="toc 5" w:semiHidden="1" w:unhideWhenUsed="1"/>
-    <w:lsdException w:name="toc 6" w:semiHidden="1" w:unhideWhenUsed="1"/>
-    <w:lsdException w:name="toc 7" w:semiHidden="1" w:unhideWhenUsed="1"/>
-    <w:lsdException w:name="toc 8" w:semiHidden="1" w:unhideWhenUsed="1"/>
-    <w:lsdException w:name="toc 9" w:semiHidden="1" w:unhideWhenUsed="1"/>
-    <w:lsdException w:name="Normal Indent" w:semiHidden="1" w:unhideWhenUsed="1"/>
-    <w:lsdException w:name="footnote text" w:semiHidden="1" w:unhideWhenUsed="1"/>
-    <w:lsdException w:name="annotation text" w:semiHidden="1" w:unhideWhenUsed="1"/>
-    <w:lsdException w:name="header" w:semiHidden="1" w:unhideWhenUsed="1"/>
-    <w:lsdException w:name="footer" w:semiHidden="1" w:unhideWhenUsed="1"/>
-    <w:lsdException w:name="index heading" w:semiHidden="1" w:unhideWhenUsed="1"/>
-    <w:lsdException w:name="caption" w:semiHidden="1" w:unhideWhenUsed="1"/>
-    <w:lsdException w:name="table of figures" w:semiHidden="1" w:unhideWhenUsed="1"/>
-    <w:lsdException w:name="envelope address" w:semiHidden="1" w:unhideWhenUsed="1"/>
-    <w:lsdException w:name="envelope return" w:semiHidden="1" w:unhideWhenUsed="1"/>
-    <w:lsdException w:name="footnote reference" w:semiHidden="1" w:unhideWhenUsed="1"/>
-    <w:lsdException w:name="annotation reference" w:semiHidden="1" w:unhideWhenUsed="1"/>
-    <w:lsdException w:name="line number" w:semiHidden="1" w:unhideWhenUsed="1"/>
-    <w:lsdException w:name="page number" w:semiHidden="1" w:unhideWhenUsed="1"/>
-    <w:lsdException w:name="endnote reference" w:semiHidden="1" w:unhideWhenUsed="1"/>
-    <w:lsdException w:name="endnote text" w:semiHidden="1" w:unhideWhenUsed="1"/>
-    <w:lsdException w:name="table of authorities" w:semiHidden="1" w:unhideWhenUsed="1"/>
-    <w:lsdException w:name="macro" w:semiHidden="1" w:unhideWhenUsed="1"/>
-    <w:lsdException w:name="toa heading" w:semiHidden="1" w:unhideWhenUsed="1"/>
-    <w:lsdException w:name="List" w:semiHidden="1" w:unhideWhenUsed="1"/>
-    <w:lsdException w:name="List Bullet" w:semiHidden="1" w:unhideWhenUsed="1"/>
-    <w:lsdException w:name="List Number" w:semiHidden="1" w:unhideWhenUsed="1"/>
-    <w:lsdException w:name="List 2" w:semiHidden="1" w:unhideWhenUsed="1"/>
-    <w:lsdException w:name="List 3" w:semiHidden="1" w:unhideWhenUsed="1"/>
-    <w:lsdException w:name="List 4" w:semiHidden="1" w:unhideWhenUsed="1"/>
-    <w:lsdException w:name="List 5" w:semiHidden="1" w:unhideWhenUsed="1"/>
-    <w:lsdException w:name="List Bullet 2" w:semiHidden="1" w:unhideWhenUsed="1"/>
-    <w:lsdException w:name="List Bullet 3" w:semiHidden="1" w:unhideWhenUsed="1"/>
-    <w:lsdException w:name="List Bullet 4" w:semiHidden="1" w:unhideWhenUsed="1"/>
-    <w:lsdException w:name="List Bullet 5" w:semiHidden="1" w:unhideWhenUsed="1"/>
-    <w:lsdException w:name="List Number 3" w:semiHidden="1" w:unhideWhenUsed="1"/>
-    <w:lsdException w:name="List Number 4" w:semiHidden="1" w:unhideWhenUsed="1"/>
-    <w:lsdException w:name="Closing" w:semiHidden="1" w:unhideWhenUsed="1"/>
-    <w:lsdException w:name="Signature" w:semiHidden="1" w:unhideWhenUsed="1"/>
-    <w:lsdException w:name="Default Paragraph Font" w:semiHidden="1" w:unhideWhenUsed="1"/>
-    <w:lsdException w:name="Body Text" w:semiHidden="1" w:unhideWhenUsed="1"/>
-    <w:lsdException w:name="Body Text Indent" w:semiHidden="1" w:unhideWhenUsed="1"/>
-    <w:lsdException w:name="List Continue" w:semiHidden="1" w:unhideWhenUsed="1"/>
-    <w:lsdException w:name="List Continue 2" w:semiHidden="1" w:unhideWhenUsed="1"/>
-    <w:lsdException w:name="List Continue 3" w:semiHidden="1" w:unhideWhenUsed="1"/>
-    <w:lsdException w:name="List Continue 4" w:semiHidden="1" w:unhideWhenUsed="1"/>
-    <w:lsdException w:name="List Continue 5" w:semiHidden="1" w:unhideWhenUsed="1"/>
-    <w:lsdException w:name="Message Header" w:semiHidden="1" w:unhideWhenUsed="1"/>
-    <w:lsdException w:name="Salutation" w:semiHidden="1" w:unhideWhenUsed="1"/>
-    <w:lsdException w:name="Date" w:semiHidden="1" w:unhideWhenUsed="1"/>
-    <w:lsdException w:name="Body Text First Indent" w:semiHidden="1" w:unhideWhenUsed="1"/>
-    <w:lsdException w:name="Body Text First Indent 2" w:semiHidden="1" w:unhideWhenUsed="1"/>
-    <w:lsdException w:name="Note Heading" w:semiHidden="1" w:unhideWhenUsed="1"/>
-    <w:lsdException w:name="Body Text 2" w:semiHidden="1" w:unhideWhenUsed="1"/>
-    <w:lsdException w:name="Body Text 3" w:semiHidden="1" w:unhideWhenUsed="1"/>
-    <w:lsdException w:name="Body Text Indent 2" w:semiHidden="1" w:unhideWhenUsed="1"/>
-    <w:lsdException w:name="Document Map" w:semiHidden="1" w:unhideWhenUsed="1"/>
-    <w:lsdException w:name="Plain Text" w:semiHidden="1" w:unhideWhenUsed="1"/>
-    <w:lsdException w:name="E-mail Signature" w:semiHidden="1" w:unhideWhenUsed="1"/>
-    <w:lsdException w:name="HTML Top of Form" w:semiHidden="1" w:unhideWhenUsed="1"/>
-    <w:lsdException w:name="HTML Bottom of Form" w:semiHidden="1" w:unhideWhenUsed="1"/>
-    <w:lsdException w:name="Normal (Web)" w:semiHidden="1" w:unhideWhenUsed="1"/>
-    <w:lsdException w:name="HTML Acronym" w:semiHidden="1" w:unhideWhenUsed="1"/>
-    <w:lsdException w:name="HTML Address" w:semiHidden="1" w:unhideWhenUsed="1"/>
-    <w:lsdException w:name="HTML Cite" w:semiHidden="1" w:unhideWhenUsed="1"/>
-    <w:lsdException w:name="HTML Code" w:semiHidden="1" w:unhideWhenUsed="1"/>
-    <w:lsdException w:name="HTML Definition" w:semiHidden="1" w:unhideWhenUsed="1"/>
-    <w:lsdException w:name="HTML Keyboard" w:semiHidden="1" w:unhideWhenUsed="1"/>
-    <w:lsdException w:name="HTML Preformatted" w:semiHidden="1" w:unhideWhenUsed="1"/>
-    <w:lsdException w:name="HTML Sample" w:semiHidden="1" w:unhideWhenUsed="1"/>
-    <w:lsdException w:name="HTML Typewriter" w:semiHidden="1" w:unhideWhenUsed="1"/>
-    <w:lsdException w:name="HTML Variable" w:semiHidden="1" w:unhideWhenUsed="1"/>
-    <w:lsdException w:name="Normal Table" w:semiHidden="1" w:unhideWhenUsed="1"/>
-    <w:lsdException w:name="annotation subject" w:semiHidden="1" w:unhideWhenUsed="1"/>
-    <w:lsdException w:name="No List" w:semiHidden="1" w:unhideWhenUsed="1"/>
-    <w:lsdException w:name="Outline List 1" w:semiHidden="1" w:unhideWhenUsed="1"/>
-    <w:lsdException w:name="Outline List 2" w:semiHidden="1" w:unhideWhenUsed="1"/>
-    <w:lsdException w:name="Outline List 3" w:semiHidden="1" w:unhideWhenUsed="1"/>
-    <w:lsdException w:name="Table Simple 1" w:semiHidden="1" w:unhideWhenUsed="1"/>
-    <w:lsdException w:name="Table Simple 2" w:semiHidden="1" w:unhideWhenUsed="1"/>
-    <w:lsdException w:name="Table Simple 3" w:semiHidden="1" w:unhideWhenUsed="1"/>
-    <w:lsdException w:name="Table Classic 1" w:semiHidden="1" w:unhideWhenUsed="1"/>
-    <w:lsdException w:name="Table Classic 2" w:semiHidden="1" w:unhideWhenUsed="1"/>
-    <w:lsdException w:name="Table Classic 3" w:semiHidden="1" w:unhideWhenUsed="1"/>
-    <w:lsdException w:name="Table Classic 4" w:semiHidden="1" w:unhideWhenUsed="1"/>
-    <w:lsdException w:name="Table Colorful 1" w:semiHidden="1" w:unhideWhenUsed="1"/>
-    <w:lsdException w:name="Table Colorful 2" w:semiHidden="1" w:unhideWhenUsed="1"/>
-    <w:lsdException w:name="Table Colorful 3" w:semiHidden="1" w:unhideWhenUsed="1"/>
-    <w:lsdException w:name="Table Columns 1" w:semiHidden="1" w:unhideWhenUsed="1"/>
-    <w:lsdException w:name="Table Columns 2" w:semiHidden="1" w:unhideWhenUsed="1"/>
-    <w:lsdException w:name="Table Columns 3" w:semiHidden="1" w:unhideWhenUsed="1"/>
-    <w:lsdException w:name="Table Columns 4" w:semiHidden="1" w:unhideWhenUsed="1"/>
-    <w:lsdException w:name="Table Columns 5" w:semiHidden="1" w:unhideWhenUsed="1"/>
-    <w:lsdException w:name="Table Grid 1" w:semiHidden="1" w:unhideWhenUsed="1"/>
-    <w:lsdException w:name="Table Grid 2" w:semiHidden="1" w:unhideWhenUsed="1"/>
-    <w:lsdException w:name="Table Grid 3" w:semiHidden="1" w:unhideWhenUsed="1"/>
-    <w:lsdException w:name="Table Grid 4" w:semiHidden="1" w:unhideWhenUsed="1"/>
-    <w:lsdException w:name="Table Grid 5" w:semiHidden="1" w:unhideWhenUsed="1"/>
-    <w:lsdException w:name="Table Grid 6" w:semiHidden="1" w:unhideWhenUsed="1"/>
-    <w:lsdException w:name="Table Grid 7" w:semiHidden="1" w:unhideWhenUsed="1"/>
-    <w:lsdException w:name="Table Grid 8" w:semiHidden="1" w:unhideWhenUsed="1"/>
-    <w:lsdException w:name="Table List 1" w:semiHidden="1" w:unhideWhenUsed="1"/>
-    <w:lsdException w:name="Table List 2" w:semiHidden="1" w:unhideWhenUsed="1"/>
-    <w:lsdException w:name="Table List 3" w:semiHidden="1" w:unhideWhenUsed="1"/>
-    <w:lsdException w:name="Table List 4" w:semiHidden="1" w:unhideWhenUsed="1"/>
-    <w:lsdException w:name="Table List 5" w:semiHidden="1" w:unhideWhenUsed="1"/>
-    <w:lsdException w:name="Table List 6" w:semiHidden="1" w:unhideWhenUsed="1"/>
-    <w:lsdException w:name="Table List 7" w:semiHidden="1" w:unhideWhenUsed="1"/>
-    <w:lsdException w:name="Table List 8" w:semiHidden="1" w:unhideWhenUsed="1"/>
-    <w:lsdException w:name="Table 3D effects 1" w:semiHidden="1" w:unhideWhenUsed="1"/>
-    <w:lsdException w:name="Table 3D effects 2" w:semiHidden="1" w:unhideWhenUsed="1"/>
-    <w:lsdException w:name="Table 3D effects 3" w:semiHidden="1" w:unhideWhenUsed="1"/>
-    <w:lsdException w:name="Table Contemporary" w:semiHidden="1" w:unhideWhenUsed="1"/>
-    <w:lsdException w:name="Table Elegant" w:semiHidden="1" w:unhideWhenUsed="1"/>
-    <w:lsdException w:name="Table Professional" w:semiHidden="1" w:unhideWhenUsed="1"/>
-    <w:lsdException w:name="Table Subtle 1" w:semiHidden="1" w:unhideWhenUsed="1"/>
-    <w:lsdException w:name="Table Subtle 2" w:semiHidden="1" w:unhideWhenUsed="1"/>
-    <w:lsdException w:name="Table Web 1" w:semiHidden="1" w:unhideWhenUsed="1"/>
-    <w:lsdException w:name="Table Web 2" w:semiHidden="1" w:unhideWhenUsed="1"/>
-    <w:lsdException w:name="Table Web 3" w:semiHidden="1" w:unhideWhenUsed="1"/>
-    <w:lsdException w:name="Balloon Text" w:semiHidden="1" w:unhideWhenUsed="1"/>
-    <w:lsdException w:name="Table Theme" w:semiHidden="1" w:unhideWhenUsed="1"/>
-    <w:lsdException w:name="Placeholder Text" w:semiHidden="1"/>
-    <w:lsdException w:name="Light Shading"/>
-    <w:lsdException w:name="Light List"/>
-    <w:lsdException w:name="Light Grid"/>
-    <w:lsdException w:name="Medium Shading 1"/>
-    <w:lsdException w:name="Medium Shading 2"/>
-    <w:lsdException w:name="Medium List 1"/>
-    <w:lsdException w:name="Medium List 2"/>
-    <w:lsdException w:name="Medium Grid 1"/>
-    <w:lsdException w:name="Medium Grid 2"/>
-    <w:lsdException w:name="Medium Grid 3"/>
-    <w:lsdException w:name="Dark List"/>
-    <w:lsdException w:name="Colorful Shading"/>
-    <w:lsdException w:name="Colorful List"/>
-    <w:lsdException w:name="Colorful Grid"/>
-    <w:lsdException w:name="Light Shading Accent 1"/>
-    <w:lsdException w:name="Light List Accent 1"/>
-    <w:lsdException w:name="Light Grid Accent 1"/>
-    <w:lsdException w:name="Medium Shading 1 Accent 1"/>
-    <w:lsdException w:name="Medium Shading 2 Accent 1"/>
-    <w:lsdException w:name="Medium List 1 Accent 1"/>
-    <w:lsdException w:name="Revision" w:semiHidden="1"/>
-    <w:lsdException w:name="Medium List 2 Accent 1"/>
-    <w:lsdException w:name="Medium Grid 1 Accent 1"/>
-    <w:lsdException w:name="Medium Grid 2 Accent 1"/>
-    <w:lsdException w:name="Medium Grid 3 Accent 1"/>
-    <w:lsdException w:name="Dark List Accent 1"/>
-    <w:lsdException w:name="Colorful Shading Accent 1"/>
-    <w:lsdException w:name="Colorful List Accent 1"/>
-    <w:lsdException w:name="Colorful Grid Accent 1"/>
-    <w:lsdException w:name="Light Shading Accent 2"/>
-    <w:lsdException w:name="Light List Accent 2"/>
-    <w:lsdException w:name="Light Grid Accent 2"/>
-    <w:lsdException w:name="Medium Shading 1 Accent 2"/>
-    <w:lsdException w:name="Medium Shading 2 Accent 2"/>
-    <w:lsdException w:name="Medium List 1 Accent 2"/>
-    <w:lsdException w:name="Medium List 2 Accent 2"/>
-    <w:lsdException w:name="Medium Grid 1 Accent 2"/>
-    <w:lsdException w:name="Medium Grid 2 Accent 2"/>
-    <w:lsdException w:name="Medium Grid 3 Accent 2"/>
-    <w:lsdException w:name="Dark List Accent 2"/>
-    <w:lsdException w:name="Colorful Shading Accent 2"/>
-    <w:lsdException w:name="Colorful List Accent 2"/>
-    <w:lsdException w:name="Colorful Grid Accent 2"/>
-    <w:lsdException w:name="Light Shading Accent 3"/>
-    <w:lsdException w:name="Light List Accent 3"/>
-    <w:lsdException w:name="Light Grid Accent 3"/>
-    <w:lsdException w:name="Medium Shading 1 Accent 3"/>
-    <w:lsdException w:name="Medium Shading 2 Accent 3"/>
-    <w:lsdException w:name="Medium List 1 Accent 3"/>
-    <w:lsdException w:name="Medium List 2 Accent 3"/>
-    <w:lsdException w:name="Medium Grid 1 Accent 3"/>
-    <w:lsdException w:name="Medium Grid 2 Accent 3"/>
-    <w:lsdException w:name="Medium Grid 3 Accent 3"/>
-    <w:lsdException w:name="Dark List Accent 3"/>
-    <w:lsdException w:name="Colorful Shading Accent 3"/>
-    <w:lsdException w:name="Colorful List Accent 3"/>
-    <w:lsdException w:name="Colorful Grid Accent 3"/>
-    <w:lsdException w:name="Light Shading Accent 4"/>
-    <w:lsdException w:name="Light List Accent 4"/>
-    <w:lsdException w:name="Light Grid Accent 4"/>
-    <w:lsdException w:name="Medium Shading 1 Accent 4"/>
-    <w:lsdException w:name="Medium Shading 2 Accent 4"/>
-    <w:lsdException w:name="Medium List 1 Accent 4"/>
-    <w:lsdException w:name="Medium List 2 Accent 4"/>
-    <w:lsdException w:name="Medium Grid 1 Accent 4"/>
-    <w:lsdException w:name="Medium Grid 2 Accent 4"/>
-    <w:lsdException w:name="Medium Grid 3 Accent 4"/>
-    <w:lsdException w:name="Dark List Accent 4"/>
-    <w:lsdException w:name="Colorful Shading Accent 4"/>
-    <w:lsdException w:name="Colorful List Accent 4"/>
-    <w:lsdException w:name="Colorful Grid Accent 4"/>
-    <w:lsdException w:name="Light Shading Accent 5"/>
-    <w:lsdException w:name="Light List Accent 5"/>
-    <w:lsdException w:name="Light Grid Accent 5"/>
-    <w:lsdException w:name="Medium Shading 1 Accent 5"/>
-    <w:lsdException w:name="Medium Shading 2 Accent 5"/>
-    <w:lsdException w:name="Medium List 1 Accent 5"/>
-    <w:lsdException w:name="Medium List 2 Accent 5"/>
-    <w:lsdException w:name="Medium Grid 1 Accent 5"/>
-    <w:lsdException w:name="Medium Grid 2 Accent 5"/>
-    <w:lsdException w:name="Medium Grid 3 Accent 5"/>
-    <w:lsdException w:name="Dark List Accent 5"/>
-    <w:lsdException w:name="Colorful Shading Accent 5"/>
-    <w:lsdException w:name="Colorful List Accent 5"/>
-    <w:lsdException w:name="Colorful Grid Accent 5"/>
-    <w:lsdException w:name="Light Shading Accent 6"/>
-    <w:lsdException w:name="Light List Accent 6"/>
-    <w:lsdException w:name="Light Grid Accent 6"/>
-    <w:lsdException w:name="Medium Shading 1 Accent 6"/>
-    <w:lsdException w:name="Medium Shading 2 Accent 6"/>
-    <w:lsdException w:name="Medium List 1 Accent 6"/>
-    <w:lsdException w:name="Medium List 2 Accent 6"/>
-    <w:lsdException w:name="Medium Grid 1 Accent 6"/>
-    <w:lsdException w:name="Medium Grid 2 Accent 6"/>
-    <w:lsdException w:name="Medium Grid 3 Accent 6"/>
-    <w:lsdException w:name="Dark List Accent 6"/>
-    <w:lsdException w:name="Colorful Shading Accent 6"/>
-    <w:lsdException w:name="Colorful List Accent 6" w:uiPriority="72"/>
-    <w:lsdException w:name="Colorful Grid Accent 6" w:uiPriority="73"/>
-    <w:lsdException w:name="Subtle Emphasis" w:uiPriority="19" w:qFormat="1"/>
-    <w:lsdException w:name="Intense Emphasis" w:uiPriority="21" w:qFormat="1"/>
-    <w:lsdException w:name="Subtle Reference" w:uiPriority="31" w:qFormat="1"/>
-    <w:lsdException w:name="Intense Reference" w:uiPriority="32" w:qFormat="1"/>
-    <w:lsdException w:name="Book Title" w:uiPriority="33" w:qFormat="1"/>
-    <w:lsdException w:name="Bibliography" w:semiHidden="1" w:uiPriority="37" w:unhideWhenUsed="1"/>
-    <w:lsdException w:name="TOC Heading" w:semiHidden="1" w:uiPriority="39" w:unhideWhenUsed="1" w:qFormat="1"/>
-    <w:lsdException w:name="Grid Table 4" w:uiPriority="49"/>
-    <w:lsdException w:name="Grid Table 5 Dark" w:uiPriority="50"/>
-    <w:lsdException w:name="Grid Table 6 Colorful" w:uiPriority="51"/>
-    <w:lsdException w:name="Grid Table 7 Colorful" w:uiPriority="52"/>
-    <w:lsdException w:name="Grid Table 1 Light Accent 1" w:uiPriority="46"/>
-    <w:lsdException w:name="Grid Table 2 Accent 1" w:uiPriority="47"/>
-    <w:lsdException w:name="Grid Table 3 Accent 1" w:uiPriority="48"/>
-    <w:lsdException w:name="Grid Table 4 Accent 1" w:uiPriority="49"/>
-    <w:lsdException w:name="Grid Table 5 Dark Accent 1" w:uiPriority="50"/>
-    <w:lsdException w:name="Grid Table 6 Colorful Accent 1" w:uiPriority="51"/>
-    <w:lsdException w:name="Grid Table 7 Colorful Accent 1" w:uiPriority="52"/>
-    <w:lsdException w:name="Grid Table 1 Light Accent 2" w:uiPriority="46"/>
-    <w:lsdException w:name="Grid Table 2 Accent 2" w:uiPriority="47"/>
-    <w:lsdException w:name="Grid Table 3 Accent 2" w:uiPriority="48"/>
-    <w:lsdException w:name="Grid Table 4 Accent 2" w:uiPriority="49"/>
-    <w:lsdException w:name="Grid Table 5 Dark Accent 2" w:uiPriority="50"/>
-    <w:lsdException w:name="Grid Table 6 Colorful Accent 2" w:uiPriority="51"/>
-    <w:lsdException w:name="Grid Table 7 Colorful Accent 2" w:uiPriority="52"/>
-    <w:lsdException w:name="Grid Table 1 Light Accent 3" w:uiPriority="46"/>
-    <w:lsdException w:name="Grid Table 2 Accent 3" w:uiPriority="47"/>
-    <w:lsdException w:name="Grid Table 3 Accent 3" w:uiPriority="48"/>
-    <w:lsdException w:name="Grid Table 4 Accent 3" w:uiPriority="49"/>
-    <w:lsdException w:name="Grid Table 5 Dark Accent 3" w:uiPriority="50"/>
-    <w:lsdException w:name="Grid Table 6 Colorful Accent 3" w:uiPriority="51"/>
-    <w:lsdException w:name="Grid Table 7 Colorful Accent 3" w:uiPriority="52"/>
-    <w:lsdException w:name="Grid Table 1 Light Accent 4" w:uiPriority="46"/>
-    <w:lsdException w:name="Grid Table 2 Accent 4" w:uiPriority="47"/>
-    <w:lsdException w:name="Grid Table 3 Accent 4" w:uiPriority="48"/>
-    <w:lsdException w:name="Grid Table 4 Accent 4" w:uiPriority="49"/>
-    <w:lsdException w:name="Grid Table 5 Dark Accent 4" w:uiPriority="50"/>
-    <w:lsdException w:name="Grid Table 6 Colorful Accent 4" w:uiPriority="51"/>
-    <w:lsdException w:name="Grid Table 7 Colorful Accent 4" w:uiPriority="52"/>
-    <w:lsdException w:name="Grid Table 1 Light Accent 5" w:uiPriority="46"/>
-    <w:lsdException w:name="Grid Table 2 Accent 5" w:uiPriority="47"/>
-    <w:lsdException w:name="Grid Table 3 Accent 5" w:uiPriority="48"/>
-    <w:lsdException w:name="Grid Table 4 Accent 5" w:uiPriority="49"/>
-    <w:lsdException w:name="Grid Table 5 Dark Accent 5" w:uiPriority="50"/>
-    <w:lsdException w:name="Grid Table 6 Colorful Accent 5" w:uiPriority="51"/>
-    <w:lsdException w:name="Grid Table 7 Colorful Accent 5" w:uiPriority="52"/>
-    <w:lsdException w:name="Grid Table 1 Light Accent 6" w:uiPriority="46"/>
-    <w:lsdException w:name="Grid Table 2 Accent 6" w:uiPriority="47"/>
-    <w:lsdException w:name="Grid Table 3 Accent 6" w:uiPriority="48"/>
-    <w:lsdException w:name="Grid Table 4 Accent 6" w:uiPriority="49"/>
-    <w:lsdException w:name="Grid Table 5 Dark Accent 6" w:uiPriority="50"/>
-    <w:lsdException w:name="Grid Table 6 Colorful Accent 6" w:uiPriority="51"/>
-    <w:lsdException w:name="Grid Table 7 Colorful Accent 6" w:uiPriority="52"/>
-    <w:lsdException w:name="List Table 1 Light" w:uiPriority="46"/>
-    <w:lsdException w:name="List Table 2" w:uiPriority="47"/>
-    <w:lsdException w:name="List Table 3" w:uiPriority="48"/>
-    <w:lsdException w:name="List Table 4" w:uiPriority="49"/>
-    <w:lsdException w:name="List Table 5 Dark" w:uiPriority="50"/>
-    <w:lsdException w:name="List Table 6 Colorful" w:uiPriority="51"/>
-    <w:lsdException w:name="List Table 7 Colorful" w:uiPriority="52"/>
-    <w:lsdException w:name="List Table 1 Light Accent 1" w:uiPriority="46"/>
-    <w:lsdException w:name="List Table 2 Accent 1" w:uiPriority="47"/>
-    <w:lsdException w:name="List Table 3 Accent 1" w:uiPriority="48"/>
-    <w:lsdException w:name="List Table 4 Accent 1" w:uiPriority="49"/>
-    <w:lsdException w:name="List Table 5 Dark Accent 1" w:uiPriority="50"/>
-    <w:lsdException w:name="List Table 6 Colorful Accent 1" w:uiPriority="51"/>
-    <w:lsdException w:name="List Table 7 Colorful Accent 1" w:uiPriority="52"/>
-    <w:lsdException w:name="List Table 1 Light Accent 2" w:uiPriority="46"/>
-    <w:lsdException w:name="List Table 2 Accent 2" w:uiPriority="47"/>
-    <w:lsdException w:name="List Table 3 Accent 2" w:uiPriority="48"/>
-    <w:lsdException w:name="List Table 4 Accent 2" w:uiPriority="49"/>
-    <w:lsdException w:name="List Table 5 Dark Accent 2" w:uiPriority="50"/>
-    <w:lsdException w:name="List Table 6 Colorful Accent 2" w:uiPriority="51"/>
-    <w:lsdException w:name="List Table 7 Colorful Accent 2" w:uiPriority="52"/>
-    <w:lsdException w:name="List Table 1 Light Accent 3" w:uiPriority="46"/>
-    <w:lsdException w:name="List Table 2 Accent 3" w:uiPriority="47"/>
-    <w:lsdException w:name="List Table 3 Accent 3" w:uiPriority="48"/>
-    <w:lsdException w:name="List Table 4 Accent 3" w:uiPriority="49"/>
-    <w:lsdException w:name="List Table 5 Dark Accent 3" w:uiPriority="50"/>
-    <w:lsdException w:name="List Table 6 Colorful Accent 3" w:uiPriority="51"/>
-    <w:lsdException w:name="List Table 7 Colorful Accent 3" w:uiPriority="52"/>
-    <w:lsdException w:name="List Table 1 Light Accent 4" w:uiPriority="46"/>
-    <w:lsdException w:name="List Table 2 Accent 4" w:uiPriority="47"/>
-    <w:lsdException w:name="List Table 3 Accent 4" w:uiPriority="48"/>
-    <w:lsdException w:name="List Table 4 Accent 4" w:uiPriority="49"/>
-    <w:lsdException w:name="List Table 5 Dark Accent 4" w:uiPriority="50"/>
-    <w:lsdException w:name="List Table 6 Colorful Accent 4" w:uiPriority="51"/>
-    <w:lsdException w:name="List Table 7 Colorful Accent 4" w:uiPriority="52"/>
-    <w:lsdException w:name="List Table 1 Light Accent 5" w:uiPriority="46"/>
-    <w:lsdException w:name="List Table 2 Accent 5" w:uiPriority="47"/>
-    <w:lsdException w:name="List Table 3 Accent 5" w:uiPriority="48"/>
-    <w:lsdException w:name="List Table 4 Accent 5" w:uiPriority="49"/>
-    <w:lsdException w:name="List Table 5 Dark Accent 5" w:uiPriority="50"/>
-    <w:lsdException w:name="List Table 6 Colorful Accent 5" w:uiPriority="51"/>
-    <w:lsdException w:name="List Table 7 Colorful Accent 5" w:uiPriority="52"/>
-    <w:lsdException w:name="List Table 1 Light Accent 6" w:uiPriority="46"/>
-    <w:lsdException w:name="List Table 2 Accent 6" w:uiPriority="47"/>
-    <w:lsdException w:name="List Table 3 Accent 6" w:uiPriority="48"/>
-    <w:lsdException w:name="List Table 4 Accent 6" w:uiPriority="49"/>
-    <w:lsdException w:name="List Table 5 Dark Accent 6" w:uiPriority="50"/>
-    <w:lsdException w:name="List Table 6 Colorful Accent 6" w:uiPriority="51"/>
-    <w:lsdException w:name="List Table 7 Colorful Accent 6" w:uiPriority="52"/>
+  <w:latentStyles w:defLockedState="0" w:defUIPriority="0" w:defSemiHidden="0" w:defUnhideWhenUsed="0" w:defQFormat="0" w:count="276">
+    <w:lsdException w:name="Table Grid" w:uiPriority="59"/>
+    <w:lsdException w:name="List Paragraph" w:uiPriority="34" w:qFormat="1"/>
   </w:latentStyles>
   <w:style w:type="paragraph" w:default="1" w:styleId="Normal">
     <w:name w:val="Normal"/>
@@ -20679,15 +21216,14 @@
   </w:style>
   <w:style w:type="character" w:default="1" w:styleId="DefaultParagraphFont">
     <w:name w:val="Default Paragraph Font"/>
-    <w:uiPriority w:val="1"/>
     <w:semiHidden/>
     <w:unhideWhenUsed/>
   </w:style>
   <w:style w:type="table" w:default="1" w:styleId="TableNormal">
     <w:name w:val="Normal Table"/>
-    <w:uiPriority w:val="99"/>
     <w:semiHidden/>
     <w:unhideWhenUsed/>
+    <w:qFormat/>
     <w:tblPr>
       <w:tblInd w:w="0" w:type="dxa"/>
       <w:tblCellMar>
@@ -20700,7 +21236,6 @@
   </w:style>
   <w:style w:type="numbering" w:default="1" w:styleId="NoList">
     <w:name w:val="No List"/>
-    <w:uiPriority w:val="99"/>
     <w:semiHidden/>
     <w:unhideWhenUsed/>
   </w:style>
@@ -20947,6 +21482,7 @@
       <w:spacing w:after="0" w:line="240" w:lineRule="auto"/>
     </w:pPr>
     <w:tblPr>
+      <w:tblInd w:w="0" w:type="dxa"/>
       <w:tblBorders>
         <w:top w:val="single" w:sz="4" w:space="0" w:color="000000" w:themeColor="text1"/>
         <w:left w:val="single" w:sz="4" w:space="0" w:color="000000" w:themeColor="text1"/>
@@ -20955,6 +21491,12 @@
         <w:insideH w:val="single" w:sz="4" w:space="0" w:color="000000" w:themeColor="text1"/>
         <w:insideV w:val="single" w:sz="4" w:space="0" w:color="000000" w:themeColor="text1"/>
       </w:tblBorders>
+      <w:tblCellMar>
+        <w:top w:w="0" w:type="dxa"/>
+        <w:left w:w="108" w:type="dxa"/>
+        <w:bottom w:w="0" w:type="dxa"/>
+        <w:right w:w="108" w:type="dxa"/>
+      </w:tblCellMar>
     </w:tblPr>
   </w:style>
   <w:style w:type="paragraph" w:styleId="Footer">

</xml_diff>

<commit_message>
- fix nullpointerexception in the color percept (happened on the edges of boundaries) - fix concurrentmodificationexception in the cleaning-up of agents - fix TCP exceptions when resetting the server whilst the client is already gone (unclean shutdown like the GOAL run command) - fix first-time GUI rendering (hack: call reset once at the start of the program) - correct the zone percept in the specification (the X,Y parameters were missing there)
</commit_message>
<xml_diff>
--- a/doc/src/main/sources/BW4T3 Specification.docx
+++ b/doc/src/main/sources/BW4T3 Specification.docx
@@ -1,6 +1,6 @@
 
 <file path=word/document.xml><?xml version="1.0" encoding="utf-8"?>
-<w:document xmlns:mo="http://schemas.microsoft.com/office/mac/office/2008/main" xmlns:ve="http://schemas.openxmlformats.org/markup-compatibility/2006" xmlns:mv="urn:schemas-microsoft-com:mac:vml" xmlns:o="urn:schemas-microsoft-com:office:office" xmlns:r="http://schemas.openxmlformats.org/officeDocument/2006/relationships" xmlns:m="http://schemas.openxmlformats.org/officeDocument/2006/math" xmlns:v="urn:schemas-microsoft-com:vml" xmlns:wp="http://schemas.openxmlformats.org/drawingml/2006/wordprocessingDrawing" xmlns:w10="urn:schemas-microsoft-com:office:word" xmlns:w="http://schemas.openxmlformats.org/wordprocessingml/2006/main" xmlns:wne="http://schemas.microsoft.com/office/word/2006/wordml">
+<w:document xmlns:wpc="http://schemas.microsoft.com/office/word/2010/wordprocessingCanvas" xmlns:cx="http://schemas.microsoft.com/office/drawing/2014/chartex" xmlns:cx1="http://schemas.microsoft.com/office/drawing/2015/9/8/chartex" xmlns:cx2="http://schemas.microsoft.com/office/drawing/2015/10/21/chartex" xmlns:cx3="http://schemas.microsoft.com/office/drawing/2016/5/9/chartex" xmlns:cx4="http://schemas.microsoft.com/office/drawing/2016/5/10/chartex" xmlns:cx5="http://schemas.microsoft.com/office/drawing/2016/5/11/chartex" xmlns:cx6="http://schemas.microsoft.com/office/drawing/2016/5/12/chartex" xmlns:cx7="http://schemas.microsoft.com/office/drawing/2016/5/13/chartex" xmlns:cx8="http://schemas.microsoft.com/office/drawing/2016/5/14/chartex" xmlns:mc="http://schemas.openxmlformats.org/markup-compatibility/2006" xmlns:aink="http://schemas.microsoft.com/office/drawing/2016/ink" xmlns:am3d="http://schemas.microsoft.com/office/drawing/2017/model3d" xmlns:o="urn:schemas-microsoft-com:office:office" xmlns:r="http://schemas.openxmlformats.org/officeDocument/2006/relationships" xmlns:m="http://schemas.openxmlformats.org/officeDocument/2006/math" xmlns:v="urn:schemas-microsoft-com:vml" xmlns:wp14="http://schemas.microsoft.com/office/word/2010/wordprocessingDrawing" xmlns:wp="http://schemas.openxmlformats.org/drawingml/2006/wordprocessingDrawing" xmlns:w10="urn:schemas-microsoft-com:office:word" xmlns:w="http://schemas.openxmlformats.org/wordprocessingml/2006/main" xmlns:w14="http://schemas.microsoft.com/office/word/2010/wordml" xmlns:w15="http://schemas.microsoft.com/office/word/2012/wordml" xmlns:w16cid="http://schemas.microsoft.com/office/word/2016/wordml/cid" xmlns:w16se="http://schemas.microsoft.com/office/word/2015/wordml/symex" xmlns:wpg="http://schemas.microsoft.com/office/word/2010/wordprocessingGroup" xmlns:wpi="http://schemas.microsoft.com/office/word/2010/wordprocessingInk" xmlns:wne="http://schemas.microsoft.com/office/word/2006/wordml" xmlns:wps="http://schemas.microsoft.com/office/word/2010/wordprocessingShape" mc:Ignorable="w14 w15 w16se w16cid wp14">
   <w:body>
     <w:p>
       <w:pPr>
@@ -23,7 +23,7 @@
         <w:jc w:val="center"/>
         <w:rPr>
           <w:sz w:val="24"/>
-          <w:lang w:val="en-GB"/>
+          <w:lang w:val="en-US"/>
         </w:rPr>
       </w:pPr>
       <w:r>
@@ -51,21 +51,21 @@
           <w:sz w:val="24"/>
           <w:lang w:val="en-US"/>
         </w:rPr>
-        <w:t>March</w:t>
+        <w:t>November</w:t>
       </w:r>
       <w:r>
         <w:rPr>
           <w:sz w:val="24"/>
-          <w:lang w:val="en-GB"/>
-        </w:rPr>
-        <w:t>, 201</w:t>
+          <w:lang w:val="en-US"/>
+        </w:rPr>
+        <w:t xml:space="preserve"> 201</w:t>
       </w:r>
       <w:r>
         <w:rPr>
           <w:sz w:val="24"/>
-          <w:lang w:val="en-GB"/>
-        </w:rPr>
-        <w:t>8</w:t>
+          <w:lang w:val="en-US"/>
+        </w:rPr>
+        <w:t>9</w:t>
       </w:r>
     </w:p>
     <w:p>
@@ -199,50 +199,44 @@
         <w:rPr>
           <w:lang w:val="en-US"/>
         </w:rPr>
+        <w:t xml:space="preserve"> and a </w:t>
+      </w:r>
+      <w:r>
+        <w:rPr>
+          <w:lang w:val="en-US"/>
+        </w:rPr>
+        <w:t xml:space="preserve">so-called </w:t>
+      </w:r>
+      <w:r>
+        <w:rPr>
+          <w:i/>
+          <w:lang w:val="en-US"/>
+        </w:rPr>
+        <w:t>drop zone</w:t>
+      </w:r>
+      <w:r>
+        <w:rPr>
+          <w:lang w:val="en-US"/>
+        </w:rPr>
         <w:t xml:space="preserve"> </w:t>
       </w:r>
       <w:r>
         <w:rPr>
           <w:lang w:val="en-US"/>
         </w:rPr>
-        <w:t xml:space="preserve">and a </w:t>
-      </w:r>
-      <w:r>
-        <w:rPr>
-          <w:lang w:val="en-US"/>
-        </w:rPr>
-        <w:t xml:space="preserve">so-called </w:t>
+        <w:t>which</w:t>
+      </w:r>
+      <w:r>
+        <w:rPr>
+          <w:lang w:val="en-US"/>
+        </w:rPr>
+        <w:t xml:space="preserve"> are connected through </w:t>
       </w:r>
       <w:r>
         <w:rPr>
           <w:i/>
           <w:lang w:val="en-US"/>
         </w:rPr>
-        <w:t>drop zone</w:t>
-      </w:r>
-      <w:r>
-        <w:rPr>
-          <w:lang w:val="en-US"/>
-        </w:rPr>
-        <w:t xml:space="preserve"> </w:t>
-      </w:r>
-      <w:r>
-        <w:rPr>
-          <w:lang w:val="en-US"/>
-        </w:rPr>
-        <w:t>which</w:t>
-      </w:r>
-      <w:r>
-        <w:rPr>
-          <w:lang w:val="en-US"/>
-        </w:rPr>
-        <w:t xml:space="preserve"> are connected through </w:t>
-      </w:r>
-      <w:r>
-        <w:rPr>
-          <w:i/>
-          <w:lang w:val="en-US"/>
-        </w:rPr>
         <w:t>halls</w:t>
       </w:r>
       <w:r>
@@ -255,13 +249,7 @@
         <w:rPr>
           <w:lang w:val="en-US"/>
         </w:rPr>
-        <w:t>ee</w:t>
-      </w:r>
-      <w:r>
-        <w:rPr>
-          <w:lang w:val="en-US"/>
-        </w:rPr>
-        <w:t xml:space="preserve"> Figure 1 and 2</w:t>
+        <w:t>ee Figure 1 and 2</w:t>
       </w:r>
       <w:r>
         <w:rPr>
@@ -285,19 +273,7 @@
         <w:rPr>
           <w:lang w:val="en-US"/>
         </w:rPr>
-        <w:t xml:space="preserve">. </w:t>
-      </w:r>
-      <w:r>
-        <w:rPr>
-          <w:lang w:val="en-GB"/>
-        </w:rPr>
-        <w:t>Colored</w:t>
-      </w:r>
-      <w:r>
-        <w:rPr>
-          <w:lang w:val="en-US"/>
-        </w:rPr>
-        <w:t xml:space="preserve"> </w:t>
+        <w:t xml:space="preserve">. Colored </w:t>
       </w:r>
       <w:r>
         <w:rPr>
@@ -523,7 +499,13 @@
         <w:rPr>
           <w:lang w:val="en-US"/>
         </w:rPr>
-        <w:t xml:space="preserve"> that space any more</w:t>
+        <w:t xml:space="preserve"> that space </w:t>
+      </w:r>
+      <w:r>
+        <w:rPr>
+          <w:lang w:val="en-US"/>
+        </w:rPr>
+        <w:t>anymore</w:t>
       </w:r>
       <w:r>
         <w:rPr>
@@ -638,7 +620,7 @@
           <w:insideH w:val="none" w:sz="0" w:space="0" w:color="auto"/>
           <w:insideV w:val="none" w:sz="0" w:space="0" w:color="auto"/>
         </w:tblBorders>
-        <w:tblLook w:val="00A0"/>
+        <w:tblLook w:val="00A0" w:firstRow="1" w:lastRow="0" w:firstColumn="1" w:lastColumn="0" w:noHBand="0" w:noVBand="0"/>
       </w:tblPr>
       <w:tblGrid>
         <w:gridCol w:w="4644"/>
@@ -671,11 +653,10 @@
             </w:pPr>
             <w:r>
               <w:rPr>
-                <w:noProof/>
                 <w:lang w:val="en-US"/>
               </w:rPr>
               <w:drawing>
-                <wp:inline distT="0" distB="0" distL="0" distR="0">
+                <wp:inline distT="0" distB="0" distL="0" distR="0" wp14:anchorId="5EB76790" wp14:editId="3D0CFA45">
                   <wp:extent cx="2605828" cy="2529093"/>
                   <wp:effectExtent l="25400" t="0" r="10372" b="0"/>
                   <wp:docPr id="3" name="Picture 1" descr="OSX_10.6:Users:wouter:Desktop:rooms.png"/>
@@ -730,17 +711,15 @@
             <w:pPr>
               <w:jc w:val="center"/>
               <w:rPr>
-                <w:noProof/>
-                <w:lang w:val="en-US"/>
-              </w:rPr>
-            </w:pPr>
-            <w:r>
-              <w:rPr>
-                <w:noProof/>
+                <w:lang w:val="en-US"/>
+              </w:rPr>
+            </w:pPr>
+            <w:r>
+              <w:rPr>
                 <w:lang w:val="en-US"/>
               </w:rPr>
               <w:drawing>
-                <wp:inline distT="0" distB="0" distL="0" distR="0">
+                <wp:inline distT="0" distB="0" distL="0" distR="0" wp14:anchorId="35EA05AE" wp14:editId="6DE8AB2A">
                   <wp:extent cx="1829435" cy="3108263"/>
                   <wp:effectExtent l="0" t="0" r="0" b="0"/>
                   <wp:docPr id="1" name="Picture 1" descr="system1:Users:wouter:Desktop:Screen Shot 2014-10-23 at 11.03.58.png"/>
@@ -760,7 +739,7 @@
                           <a:blip r:embed="rId8" cstate="print">
                             <a:extLst>
                               <a:ext uri="{28A0092B-C50C-407E-A947-70E740481C1C}">
-                                <a14:useLocalDpi xmlns="" xmlns:wpc="http://schemas.microsoft.com/office/word/2010/wordprocessingCanvas" xmlns:cx="http://schemas.microsoft.com/office/drawing/2014/chartex" xmlns:cx1="http://schemas.microsoft.com/office/drawing/2015/9/8/chartex" xmlns:mc="http://schemas.openxmlformats.org/markup-compatibility/2006" xmlns:o="urn:schemas-microsoft-com:office:office" xmlns:r="http://schemas.openxmlformats.org/officeDocument/2006/relationships" xmlns:m="http://schemas.openxmlformats.org/officeDocument/2006/math" xmlns:v="urn:schemas-microsoft-com:vml" xmlns:wp14="http://schemas.microsoft.com/office/word/2010/wordprocessingDrawing" xmlns:wp="http://schemas.openxmlformats.org/drawingml/2006/wordprocessingDrawing" xmlns:w10="urn:schemas-microsoft-com:office:word" xmlns:w="http://schemas.openxmlformats.org/wordprocessingml/2006/main" xmlns:w14="http://schemas.microsoft.com/office/word/2010/wordml" xmlns:w15="http://schemas.microsoft.com/office/word/2012/wordml" xmlns:w16se="http://schemas.microsoft.com/office/word/2015/wordml/symex" xmlns:wpg="http://schemas.microsoft.com/office/word/2010/wordprocessingGroup" xmlns:wpi="http://schemas.microsoft.com/office/word/2010/wordprocessingInk" xmlns:wne="http://schemas.microsoft.com/office/word/2006/wordml" xmlns:wps="http://schemas.microsoft.com/office/word/2010/wordprocessingShape" xmlns:a="http://schemas.openxmlformats.org/drawingml/2006/main" xmlns:pic="http://schemas.openxmlformats.org/drawingml/2006/picture" xmlns:a14="http://schemas.microsoft.com/office/drawing/2010/main" xmlns:mv="urn:schemas-microsoft-com:mac:vml" xmlns:ve="http://schemas.openxmlformats.org/markup-compatibility/2006" xmlns:mo="http://schemas.microsoft.com/office/mac/office/2008/main" val="0"/>
+                                <a14:useLocalDpi xmlns:a14="http://schemas.microsoft.com/office/drawing/2010/main" val="0"/>
                               </a:ext>
                             </a:extLst>
                           </a:blip>
@@ -806,36 +785,45 @@
             <w:bookmarkStart w:id="0" w:name="_Ref184185185"/>
             <w:r>
               <w:rPr>
-                <w:lang w:val="en-GB"/>
+                <w:lang w:val="en-US"/>
               </w:rPr>
               <w:t xml:space="preserve">Figure </w:t>
             </w:r>
             <w:r>
+              <w:rPr>
+                <w:lang w:val="en-US"/>
+              </w:rPr>
               <w:fldChar w:fldCharType="begin"/>
             </w:r>
             <w:r>
               <w:rPr>
-                <w:lang w:val="en-GB"/>
+                <w:lang w:val="en-US"/>
               </w:rPr>
               <w:instrText xml:space="preserve"> SEQ Figure \* ARABIC </w:instrText>
             </w:r>
             <w:r>
+              <w:rPr>
+                <w:lang w:val="en-US"/>
+              </w:rPr>
               <w:fldChar w:fldCharType="separate"/>
             </w:r>
             <w:r>
               <w:rPr>
                 <w:noProof/>
-                <w:lang w:val="en-GB"/>
+                <w:lang w:val="en-US"/>
               </w:rPr>
               <w:t>1</w:t>
             </w:r>
             <w:r>
+              <w:rPr>
+                <w:lang w:val="en-US"/>
+              </w:rPr>
               <w:fldChar w:fldCharType="end"/>
             </w:r>
             <w:bookmarkEnd w:id="0"/>
             <w:r>
               <w:rPr>
-                <w:lang w:val="en-GB"/>
+                <w:lang w:val="en-US"/>
               </w:rPr>
               <w:t>. Rooms and connections (default Map1)</w:t>
             </w:r>
@@ -849,46 +837,55 @@
             <w:pPr>
               <w:pStyle w:val="Caption"/>
               <w:rPr>
-                <w:lang w:val="en-GB"/>
-              </w:rPr>
-            </w:pPr>
-            <w:r>
-              <w:rPr>
-                <w:lang w:val="en-GB"/>
+                <w:lang w:val="en-US"/>
+              </w:rPr>
+            </w:pPr>
+            <w:r>
+              <w:rPr>
+                <w:lang w:val="en-US"/>
               </w:rPr>
               <w:t xml:space="preserve">Figure </w:t>
             </w:r>
             <w:r>
+              <w:rPr>
+                <w:lang w:val="en-US"/>
+              </w:rPr>
               <w:fldChar w:fldCharType="begin"/>
             </w:r>
             <w:r>
               <w:rPr>
-                <w:lang w:val="en-GB"/>
+                <w:lang w:val="en-US"/>
               </w:rPr>
               <w:instrText xml:space="preserve"> SEQ Figure \* ARABIC </w:instrText>
             </w:r>
             <w:r>
+              <w:rPr>
+                <w:lang w:val="en-US"/>
+              </w:rPr>
               <w:fldChar w:fldCharType="separate"/>
             </w:r>
             <w:r>
               <w:rPr>
                 <w:noProof/>
-                <w:lang w:val="en-GB"/>
+                <w:lang w:val="en-US"/>
               </w:rPr>
               <w:t>2</w:t>
             </w:r>
             <w:r>
+              <w:rPr>
+                <w:lang w:val="en-US"/>
+              </w:rPr>
               <w:fldChar w:fldCharType="end"/>
             </w:r>
             <w:r>
               <w:rPr>
-                <w:lang w:val="en-GB"/>
+                <w:lang w:val="en-US"/>
               </w:rPr>
               <w:t>. Overview w</w:t>
             </w:r>
             <w:r>
               <w:rPr>
-                <w:lang w:val="en-GB"/>
+                <w:lang w:val="en-US"/>
               </w:rPr>
               <w:t>indow of the Environment.</w:t>
             </w:r>
@@ -920,6 +917,7 @@
           <w:szCs w:val="22"/>
           <w:lang w:val="en-US"/>
         </w:rPr>
+        <w:lastRenderedPageBreak/>
         <w:t xml:space="preserve">Robots can be controlled by </w:t>
       </w:r>
       <w:r>
@@ -945,19 +943,7 @@
           <w:szCs w:val="22"/>
           <w:lang w:val="en-US"/>
         </w:rPr>
-        <w:t xml:space="preserve"> </w:t>
-      </w:r>
-      <w:r>
-        <w:rPr>
-          <w:rFonts w:asciiTheme="minorHAnsi" w:eastAsiaTheme="minorHAnsi" w:hAnsiTheme="minorHAnsi" w:cstheme="minorBidi"/>
-          <w:b w:val="0"/>
-          <w:bCs w:val="0"/>
-          <w:color w:val="auto"/>
-          <w:sz w:val="22"/>
-          <w:szCs w:val="22"/>
-          <w:lang w:val="en-US"/>
-        </w:rPr>
-        <w:t>or</w:t>
+        <w:t xml:space="preserve"> or</w:t>
       </w:r>
       <w:r>
         <w:rPr>
@@ -1081,7 +1067,7 @@
           <w:szCs w:val="22"/>
           <w:lang w:val="en-US"/>
         </w:rPr>
-        <w:t xml:space="preserve"> can understand the messages, a fixed set of messages has been defined. Humans can select these through </w:t>
+        <w:t xml:space="preserve"> can understand the messages, a fixed set of messages has been defined. Humans can select these through a GUI, and agents can send them using a predefined action</w:t>
       </w:r>
       <w:r>
         <w:rPr>
@@ -1093,7 +1079,7 @@
           <w:szCs w:val="22"/>
           <w:lang w:val="en-US"/>
         </w:rPr>
-        <w:t>a</w:t>
+        <w:t xml:space="preserve"> (see below for more on this)</w:t>
       </w:r>
       <w:r>
         <w:rPr>
@@ -1105,30 +1091,6 @@
           <w:szCs w:val="22"/>
           <w:lang w:val="en-US"/>
         </w:rPr>
-        <w:t xml:space="preserve"> GUI, and agents can send them using a predefined action</w:t>
-      </w:r>
-      <w:r>
-        <w:rPr>
-          <w:rFonts w:asciiTheme="minorHAnsi" w:eastAsiaTheme="minorHAnsi" w:hAnsiTheme="minorHAnsi" w:cstheme="minorBidi"/>
-          <w:b w:val="0"/>
-          <w:bCs w:val="0"/>
-          <w:color w:val="auto"/>
-          <w:sz w:val="22"/>
-          <w:szCs w:val="22"/>
-          <w:lang w:val="en-US"/>
-        </w:rPr>
-        <w:t xml:space="preserve"> (see below for more on this)</w:t>
-      </w:r>
-      <w:r>
-        <w:rPr>
-          <w:rFonts w:asciiTheme="minorHAnsi" w:eastAsiaTheme="minorHAnsi" w:hAnsiTheme="minorHAnsi" w:cstheme="minorBidi"/>
-          <w:b w:val="0"/>
-          <w:bCs w:val="0"/>
-          <w:color w:val="auto"/>
-          <w:sz w:val="22"/>
-          <w:szCs w:val="22"/>
-          <w:lang w:val="en-US"/>
-        </w:rPr>
         <w:t>.</w:t>
       </w:r>
     </w:p>
@@ -1260,13 +1222,7 @@
         <w:rPr>
           <w:lang w:val="en-US"/>
         </w:rPr>
-        <w:t xml:space="preserve">. </w:t>
-      </w:r>
-      <w:r>
-        <w:rPr>
-          <w:lang w:val="en-US"/>
-        </w:rPr>
-        <w:t xml:space="preserve">These </w:t>
+        <w:t xml:space="preserve">. These </w:t>
       </w:r>
       <w:r>
         <w:rPr>
@@ -1291,19 +1247,7 @@
         <w:rPr>
           <w:lang w:val="en-US"/>
         </w:rPr>
-        <w:t xml:space="preserve"> </w:t>
-      </w:r>
-      <w:r>
-        <w:rPr>
-          <w:lang w:val="en-US"/>
-        </w:rPr>
-        <w:t>for</w:t>
-      </w:r>
-      <w:r>
-        <w:rPr>
-          <w:lang w:val="en-US"/>
-        </w:rPr>
-        <w:t xml:space="preserve"> actions, percepts</w:t>
+        <w:t xml:space="preserve"> for actions, percepts</w:t>
       </w:r>
       <w:r>
         <w:rPr>
@@ -1681,12 +1625,14 @@
         <w:rPr>
           <w:rFonts w:cstheme="minorHAnsi"/>
           <w:b/>
+          <w:lang w:val="en-US"/>
         </w:rPr>
       </w:pPr>
       <w:r>
         <w:rPr>
           <w:rFonts w:cstheme="minorHAnsi"/>
           <w:b/>
+          <w:lang w:val="en-US"/>
         </w:rPr>
         <w:t>E-Partners</w:t>
       </w:r>
@@ -1829,11 +1775,13 @@
         <w:spacing w:after="0"/>
         <w:rPr>
           <w:b/>
+          <w:lang w:val="en-US"/>
         </w:rPr>
       </w:pPr>
       <w:r>
         <w:rPr>
           <w:b/>
+          <w:lang w:val="en-US"/>
         </w:rPr>
         <w:t>Blocks</w:t>
       </w:r>
@@ -2102,12 +2050,15 @@
         <w:spacing w:after="0"/>
         <w:rPr>
           <w:b/>
+          <w:lang w:val="en-US"/>
         </w:rPr>
       </w:pPr>
       <w:r>
         <w:rPr>
           <w:b/>
-        </w:rPr>
+          <w:lang w:val="en-US"/>
+        </w:rPr>
+        <w:lastRenderedPageBreak/>
         <w:t>Places</w:t>
       </w:r>
     </w:p>
@@ -2332,17 +2283,26 @@
         </w:rPr>
         <w:t xml:space="preserve"> </w:t>
       </w:r>
-      <w:fldSimple w:instr=" REF _Ref184185185 \h  \* MERGEFORMAT ">
-        <w:r>
-          <w:rPr>
-            <w:rFonts w:asciiTheme="minorHAnsi" w:hAnsiTheme="minorHAnsi" w:cstheme="minorHAnsi"/>
-            <w:sz w:val="22"/>
-            <w:szCs w:val="22"/>
-            <w:lang w:val="en-GB"/>
-          </w:rPr>
-          <w:t>Figure 1</w:t>
-        </w:r>
-      </w:fldSimple>
+      <w:r>
+        <w:fldChar w:fldCharType="begin"/>
+      </w:r>
+      <w:r>
+        <w:instrText xml:space="preserve"> REF _Ref184185185 \h  \* MERGEFORMAT </w:instrText>
+      </w:r>
+      <w:r>
+        <w:fldChar w:fldCharType="separate"/>
+      </w:r>
+      <w:r>
+        <w:rPr>
+          <w:rFonts w:asciiTheme="minorHAnsi" w:hAnsiTheme="minorHAnsi" w:cstheme="minorHAnsi"/>
+          <w:sz w:val="22"/>
+          <w:szCs w:val="22"/>
+        </w:rPr>
+        <w:t>Figure 1</w:t>
+      </w:r>
+      <w:r>
+        <w:fldChar w:fldCharType="end"/>
+      </w:r>
       <w:r>
         <w:rPr>
           <w:rFonts w:asciiTheme="minorHAnsi" w:hAnsiTheme="minorHAnsi" w:cstheme="minorHAnsi"/>
@@ -2397,11 +2357,13 @@
         <w:spacing w:after="0"/>
         <w:rPr>
           <w:b/>
+          <w:lang w:val="en-US"/>
         </w:rPr>
       </w:pPr>
       <w:r>
         <w:rPr>
           <w:b/>
+          <w:lang w:val="en-US"/>
         </w:rPr>
         <w:t>Rooms</w:t>
       </w:r>
@@ -2744,11 +2706,13 @@
         <w:spacing w:after="0"/>
         <w:rPr>
           <w:b/>
+          <w:lang w:val="en-US"/>
         </w:rPr>
       </w:pPr>
       <w:r>
         <w:rPr>
           <w:b/>
+          <w:lang w:val="en-US"/>
         </w:rPr>
         <w:t>Colors</w:t>
       </w:r>
@@ -3169,11 +3133,13 @@
         <w:spacing w:after="0"/>
         <w:rPr>
           <w:b/>
+          <w:lang w:val="en-US"/>
         </w:rPr>
       </w:pPr>
       <w:r>
         <w:rPr>
           <w:b/>
+          <w:lang w:val="en-US"/>
         </w:rPr>
         <w:t>State</w:t>
       </w:r>
@@ -3811,6 +3777,7 @@
         <w:rPr>
           <w:lang w:val="en-US"/>
         </w:rPr>
+        <w:lastRenderedPageBreak/>
         <w:t>Asynchronous actions and percepts</w:t>
       </w:r>
     </w:p>
@@ -4528,7 +4495,7 @@
       <w:pPr>
         <w:rPr>
           <w:rFonts w:cstheme="minorHAnsi"/>
-          <w:lang w:val="en-GB"/>
+          <w:lang w:val="en-US"/>
         </w:rPr>
       </w:pPr>
     </w:p>
@@ -4573,15 +4540,7 @@
           <w:i/>
           <w:lang w:val="en-US"/>
         </w:rPr>
-        <w:t>NB: these “HumanBot” percepts are irrelevant when developing your own agent that controls a robot in BW4T</w:t>
-      </w:r>
-      <w:r>
-        <w:rPr>
-          <w:rFonts w:cstheme="minorHAnsi"/>
-          <w:i/>
-          <w:lang w:val="en-US"/>
-        </w:rPr>
-        <w:t>.</w:t>
+        <w:t>NB: these “HumanBot” percepts are irrelevant when developing your own agent that controls a robot in BW4T.</w:t>
       </w:r>
     </w:p>
     <w:p>
@@ -4593,7 +4552,7 @@
       <w:tblPr>
         <w:tblStyle w:val="TableGrid"/>
         <w:tblW w:w="0" w:type="auto"/>
-        <w:tblLook w:val="00A0"/>
+        <w:tblLook w:val="00A0" w:firstRow="1" w:lastRow="0" w:firstColumn="1" w:lastColumn="0" w:noHBand="0" w:noVBand="0"/>
       </w:tblPr>
       <w:tblGrid>
         <w:gridCol w:w="9288"/>
@@ -4609,20 +4568,27 @@
               <w:keepLines/>
               <w:rPr>
                 <w:rFonts w:ascii="Courier New" w:hAnsi="Courier New" w:cs="Courier New"/>
+                <w:lang w:val="en-US"/>
               </w:rPr>
             </w:pPr>
             <w:r>
               <w:rPr>
                 <w:b/>
-              </w:rPr>
+                <w:lang w:val="en-US"/>
+              </w:rPr>
+              <w:lastRenderedPageBreak/>
               <w:t>Predicate</w:t>
             </w:r>
             <w:r>
+              <w:rPr>
+                <w:lang w:val="en-US"/>
+              </w:rPr>
               <w:t xml:space="preserve">: </w:t>
             </w:r>
             <w:r>
               <w:rPr>
                 <w:rFonts w:ascii="Courier New" w:hAnsi="Courier New" w:cs="Courier New"/>
+                <w:lang w:val="en-US"/>
               </w:rPr>
               <w:t>place(&lt;PlaceID&gt;)</w:t>
             </w:r>
@@ -4835,6 +4801,7 @@
               <w:keepLines/>
               <w:rPr>
                 <w:b/>
+                <w:lang w:val="en-US"/>
               </w:rPr>
             </w:pPr>
           </w:p>
@@ -4846,18 +4813,28 @@
             <w:tcW w:w="9288" w:type="dxa"/>
           </w:tcPr>
           <w:p>
+            <w:pPr>
+              <w:rPr>
+                <w:lang w:val="en-US"/>
+              </w:rPr>
+            </w:pPr>
             <w:r>
               <w:rPr>
                 <w:b/>
+                <w:lang w:val="en-US"/>
               </w:rPr>
               <w:t>Predicate</w:t>
             </w:r>
             <w:r>
+              <w:rPr>
+                <w:lang w:val="en-US"/>
+              </w:rPr>
               <w:t xml:space="preserve">: </w:t>
             </w:r>
             <w:r>
               <w:rPr>
                 <w:rFonts w:ascii="Courier New" w:hAnsi="Courier New" w:cs="Courier New"/>
+                <w:lang w:val="en-US"/>
               </w:rPr>
               <w:t>in(&lt;RoomID&gt;)</w:t>
             </w:r>
@@ -5104,6 +5081,7 @@
               <w:keepLines/>
               <w:rPr>
                 <w:b/>
+                <w:lang w:val="en-US"/>
               </w:rPr>
             </w:pPr>
           </w:p>
@@ -5115,18 +5093,28 @@
             <w:tcW w:w="9288" w:type="dxa"/>
           </w:tcPr>
           <w:p>
+            <w:pPr>
+              <w:rPr>
+                <w:lang w:val="en-US"/>
+              </w:rPr>
+            </w:pPr>
             <w:r>
               <w:rPr>
                 <w:b/>
+                <w:lang w:val="en-US"/>
               </w:rPr>
               <w:t>Predicate</w:t>
             </w:r>
             <w:r>
+              <w:rPr>
+                <w:lang w:val="en-US"/>
+              </w:rPr>
               <w:t xml:space="preserve">: </w:t>
             </w:r>
             <w:r>
               <w:rPr>
                 <w:rFonts w:ascii="Courier New" w:hAnsi="Courier New" w:cs="Courier New"/>
+                <w:lang w:val="en-US"/>
               </w:rPr>
               <w:t>at(&lt;PlaceID&gt;)</w:t>
             </w:r>
@@ -5358,6 +5346,7 @@
               <w:keepLines/>
               <w:rPr>
                 <w:b/>
+                <w:lang w:val="en-US"/>
               </w:rPr>
             </w:pPr>
           </w:p>
@@ -5369,18 +5358,28 @@
             <w:tcW w:w="9288" w:type="dxa"/>
           </w:tcPr>
           <w:p>
+            <w:pPr>
+              <w:rPr>
+                <w:lang w:val="en-US"/>
+              </w:rPr>
+            </w:pPr>
             <w:r>
               <w:rPr>
                 <w:b/>
+                <w:lang w:val="en-US"/>
               </w:rPr>
               <w:t>Predicate</w:t>
             </w:r>
             <w:r>
+              <w:rPr>
+                <w:lang w:val="en-US"/>
+              </w:rPr>
               <w:t xml:space="preserve">: </w:t>
             </w:r>
             <w:r>
               <w:rPr>
                 <w:rFonts w:ascii="Courier New" w:hAnsi="Courier New" w:cs="Courier New"/>
+                <w:lang w:val="en-US"/>
               </w:rPr>
               <w:t>atBlock(&lt;BlockID&gt;)</w:t>
             </w:r>
@@ -5590,6 +5589,7 @@
               <w:keepLines/>
               <w:rPr>
                 <w:b/>
+                <w:lang w:val="en-US"/>
               </w:rPr>
             </w:pPr>
           </w:p>
@@ -5601,18 +5601,28 @@
             <w:tcW w:w="9288" w:type="dxa"/>
           </w:tcPr>
           <w:p>
+            <w:pPr>
+              <w:rPr>
+                <w:lang w:val="en-US"/>
+              </w:rPr>
+            </w:pPr>
             <w:r>
               <w:rPr>
                 <w:b/>
+                <w:lang w:val="en-US"/>
               </w:rPr>
               <w:t>Predicate</w:t>
             </w:r>
             <w:r>
+              <w:rPr>
+                <w:lang w:val="en-US"/>
+              </w:rPr>
               <w:t xml:space="preserve">: </w:t>
             </w:r>
             <w:r>
               <w:rPr>
                 <w:rFonts w:ascii="Courier New" w:hAnsi="Courier New" w:cs="Courier New"/>
+                <w:lang w:val="en-US"/>
               </w:rPr>
               <w:t>color(&lt;BlockID&gt;, &lt;ColorID&gt;)</w:t>
             </w:r>
@@ -5836,18 +5846,28 @@
             <w:tcW w:w="9288" w:type="dxa"/>
           </w:tcPr>
           <w:p>
+            <w:pPr>
+              <w:rPr>
+                <w:lang w:val="en-US"/>
+              </w:rPr>
+            </w:pPr>
             <w:r>
               <w:rPr>
                 <w:b/>
+                <w:lang w:val="en-US"/>
               </w:rPr>
               <w:t>Predicate</w:t>
             </w:r>
             <w:r>
+              <w:rPr>
+                <w:lang w:val="en-US"/>
+              </w:rPr>
               <w:t xml:space="preserve">: </w:t>
             </w:r>
             <w:r>
               <w:rPr>
                 <w:rFonts w:ascii="Courier New" w:hAnsi="Courier New" w:cs="Courier New"/>
+                <w:lang w:val="en-US"/>
               </w:rPr>
               <w:t>occupied(&lt;RoomId&gt;)</w:t>
             </w:r>
@@ -6106,19 +6126,28 @@
               <w:keepNext/>
               <w:keepLines/>
               <w:outlineLvl w:val="0"/>
+              <w:rPr>
+                <w:lang w:val="en-US"/>
+              </w:rPr>
             </w:pPr>
             <w:r>
               <w:rPr>
                 <w:b/>
-              </w:rPr>
+                <w:lang w:val="en-US"/>
+              </w:rPr>
+              <w:lastRenderedPageBreak/>
               <w:t>Predicate</w:t>
             </w:r>
             <w:r>
+              <w:rPr>
+                <w:lang w:val="en-US"/>
+              </w:rPr>
               <w:t xml:space="preserve">: </w:t>
             </w:r>
             <w:r>
               <w:rPr>
                 <w:rFonts w:ascii="Courier New" w:hAnsi="Courier New" w:cs="Courier New"/>
+                <w:lang w:val="en-US"/>
               </w:rPr>
               <w:t>holding(&lt;BlockID&gt;)</w:t>
             </w:r>
@@ -6329,6 +6358,7 @@
               <w:keepLines/>
               <w:rPr>
                 <w:b/>
+                <w:lang w:val="en-US"/>
               </w:rPr>
             </w:pPr>
           </w:p>
@@ -6336,7 +6366,7 @@
       </w:tr>
       <w:tr>
         <w:tblPrEx>
-          <w:tblLook w:val="00BF"/>
+          <w:tblLook w:val="00BF" w:firstRow="1" w:lastRow="0" w:firstColumn="1" w:lastColumn="0" w:noHBand="0" w:noVBand="0"/>
         </w:tblPrEx>
         <w:tc>
           <w:tcPr>
@@ -6345,248 +6375,160 @@
           <w:p>
             <w:pPr>
               <w:outlineLvl w:val="0"/>
+              <w:rPr>
+                <w:lang w:val="en-US"/>
+              </w:rPr>
             </w:pPr>
             <w:r>
               <w:rPr>
                 <w:b/>
+                <w:lang w:val="en-US"/>
               </w:rPr>
               <w:t>Predicate</w:t>
             </w:r>
             <w:r>
+              <w:rPr>
+                <w:lang w:val="en-US"/>
+              </w:rPr>
               <w:t xml:space="preserve">: </w:t>
             </w:r>
             <w:r>
               <w:rPr>
                 <w:rFonts w:ascii="Courier New" w:hAnsi="Courier New" w:cs="Courier New"/>
-              </w:rPr>
-              <w:t>holdingblocks</w:t>
+                <w:lang w:val="en-US"/>
+              </w:rPr>
+              <w:t>holdingblocks(List&lt;BlockID&gt;)</w:t>
+            </w:r>
+          </w:p>
+          <w:p>
+            <w:pPr>
+              <w:pStyle w:val="ListParagraph"/>
+              <w:numPr>
+                <w:ilvl w:val="0"/>
+                <w:numId w:val="3"/>
+              </w:numPr>
+              <w:rPr>
+                <w:rFonts w:asciiTheme="minorHAnsi" w:hAnsiTheme="minorHAnsi" w:cstheme="minorHAnsi"/>
+              </w:rPr>
+            </w:pPr>
+            <w:r>
+              <w:rPr>
+                <w:rFonts w:asciiTheme="minorHAnsi" w:hAnsiTheme="minorHAnsi" w:cstheme="minorHAnsi"/>
+                <w:u w:val="single"/>
+              </w:rPr>
+              <w:t>Description</w:t>
+            </w:r>
+            <w:r>
+              <w:rPr>
+                <w:rFonts w:asciiTheme="minorHAnsi" w:hAnsiTheme="minorHAnsi" w:cstheme="minorHAnsi"/>
+              </w:rPr>
+              <w:t>: Information on the stack of blocks this player is holding. First list element is the block on top of the stack.</w:t>
+            </w:r>
+          </w:p>
+          <w:p>
+            <w:pPr>
+              <w:pStyle w:val="ListParagraph"/>
+              <w:numPr>
+                <w:ilvl w:val="0"/>
+                <w:numId w:val="3"/>
+              </w:numPr>
+            </w:pPr>
+            <w:r>
+              <w:rPr>
+                <w:rFonts w:asciiTheme="minorHAnsi" w:hAnsiTheme="minorHAnsi" w:cstheme="minorHAnsi"/>
+                <w:u w:val="single"/>
+              </w:rPr>
+              <w:t>Translation</w:t>
+            </w:r>
+            <w:r>
+              <w:rPr>
+                <w:rFonts w:asciiTheme="minorHAnsi" w:hAnsiTheme="minorHAnsi" w:cstheme="minorHAnsi"/>
+              </w:rPr>
+              <w:t>: “This player is holding a stack of blocks &lt;List&lt;BlockID&gt;&gt;</w:t>
+            </w:r>
+            <w:r>
+              <w:t>.</w:t>
+            </w:r>
+          </w:p>
+          <w:p>
+            <w:pPr>
+              <w:pStyle w:val="ListParagraph"/>
+              <w:numPr>
+                <w:ilvl w:val="0"/>
+                <w:numId w:val="3"/>
+              </w:numPr>
+              <w:rPr>
+                <w:rFonts w:asciiTheme="minorHAnsi" w:hAnsiTheme="minorHAnsi" w:cstheme="minorHAnsi"/>
+              </w:rPr>
+            </w:pPr>
+            <w:r>
+              <w:rPr>
+                <w:rFonts w:asciiTheme="minorHAnsi" w:hAnsiTheme="minorHAnsi" w:cstheme="minorHAnsi"/>
+                <w:u w:val="single"/>
+              </w:rPr>
+              <w:t>Type:</w:t>
+            </w:r>
+            <w:r>
+              <w:rPr>
+                <w:rFonts w:asciiTheme="minorHAnsi" w:hAnsiTheme="minorHAnsi" w:cstheme="minorHAnsi"/>
+              </w:rPr>
+              <w:t xml:space="preserve"> Send on change. </w:t>
+            </w:r>
+          </w:p>
+          <w:p>
+            <w:pPr>
+              <w:pStyle w:val="ListParagraph"/>
+              <w:numPr>
+                <w:ilvl w:val="0"/>
+                <w:numId w:val="3"/>
+              </w:numPr>
+              <w:rPr>
+                <w:rFonts w:asciiTheme="minorHAnsi" w:hAnsiTheme="minorHAnsi" w:cstheme="minorHAnsi"/>
+              </w:rPr>
+            </w:pPr>
+            <w:r>
+              <w:rPr>
+                <w:rFonts w:asciiTheme="minorHAnsi" w:hAnsiTheme="minorHAnsi" w:cstheme="minorHAnsi"/>
+                <w:u w:val="single"/>
+              </w:rPr>
+              <w:t>Additional explanation</w:t>
+            </w:r>
+            <w:r>
+              <w:rPr>
+                <w:rFonts w:asciiTheme="minorHAnsi" w:hAnsiTheme="minorHAnsi" w:cstheme="minorHAnsi"/>
+              </w:rPr>
+              <w:t>: Percept is local. It is sent only to the agent for which it holds.</w:t>
+            </w:r>
+          </w:p>
+          <w:p>
+            <w:pPr>
+              <w:pStyle w:val="ListParagraph"/>
+              <w:numPr>
+                <w:ilvl w:val="0"/>
+                <w:numId w:val="3"/>
+              </w:numPr>
+            </w:pPr>
+            <w:r>
+              <w:rPr>
+                <w:rFonts w:asciiTheme="minorHAnsi" w:hAnsiTheme="minorHAnsi" w:cstheme="minorHAnsi"/>
+                <w:u w:val="single"/>
+              </w:rPr>
+              <w:t>Example</w:t>
+            </w:r>
+            <w:r>
+              <w:rPr>
+                <w:rFonts w:asciiTheme="minorHAnsi" w:hAnsiTheme="minorHAnsi" w:cstheme="minorHAnsi"/>
+              </w:rPr>
+              <w:t>:</w:t>
+            </w:r>
+            <w:r>
+              <w:t xml:space="preserve"> </w:t>
             </w:r>
             <w:r>
               <w:rPr>
                 <w:rFonts w:ascii="Courier New" w:hAnsi="Courier New" w:cs="Courier New"/>
               </w:rPr>
-              <w:t>(</w:t>
-            </w:r>
-            <w:r>
-              <w:rPr>
-                <w:rFonts w:ascii="Courier New" w:hAnsi="Courier New" w:cs="Courier New"/>
-              </w:rPr>
-              <w:t>List&lt;</w:t>
-            </w:r>
-            <w:r>
-              <w:rPr>
-                <w:rFonts w:ascii="Courier New" w:hAnsi="Courier New" w:cs="Courier New"/>
-              </w:rPr>
-              <w:t>BlockID</w:t>
-            </w:r>
-            <w:r>
-              <w:rPr>
-                <w:rFonts w:ascii="Courier New" w:hAnsi="Courier New" w:cs="Courier New"/>
-              </w:rPr>
-              <w:t>&gt;</w:t>
-            </w:r>
-            <w:r>
-              <w:rPr>
-                <w:rFonts w:ascii="Courier New" w:hAnsi="Courier New" w:cs="Courier New"/>
-              </w:rPr>
-              <w:t>)</w:t>
-            </w:r>
-          </w:p>
-          <w:p>
-            <w:pPr>
-              <w:pStyle w:val="ListParagraph"/>
-              <w:numPr>
-                <w:ilvl w:val="0"/>
-                <w:numId w:val="3"/>
-              </w:numPr>
-              <w:rPr>
-                <w:rFonts w:asciiTheme="minorHAnsi" w:hAnsiTheme="minorHAnsi" w:cstheme="minorHAnsi"/>
-              </w:rPr>
-            </w:pPr>
-            <w:r>
-              <w:rPr>
-                <w:rFonts w:asciiTheme="minorHAnsi" w:hAnsiTheme="minorHAnsi" w:cstheme="minorHAnsi"/>
-                <w:u w:val="single"/>
-              </w:rPr>
-              <w:t>Description</w:t>
-            </w:r>
-            <w:r>
-              <w:rPr>
-                <w:rFonts w:asciiTheme="minorHAnsi" w:hAnsiTheme="minorHAnsi" w:cstheme="minorHAnsi"/>
-              </w:rPr>
-              <w:t xml:space="preserve">: Information on the </w:t>
-            </w:r>
-            <w:r>
-              <w:rPr>
-                <w:rFonts w:asciiTheme="minorHAnsi" w:hAnsiTheme="minorHAnsi" w:cstheme="minorHAnsi"/>
-              </w:rPr>
-              <w:t xml:space="preserve">stack of </w:t>
-            </w:r>
-            <w:r>
-              <w:rPr>
-                <w:rFonts w:asciiTheme="minorHAnsi" w:hAnsiTheme="minorHAnsi" w:cstheme="minorHAnsi"/>
-              </w:rPr>
-              <w:t>block</w:t>
-            </w:r>
-            <w:r>
-              <w:rPr>
-                <w:rFonts w:asciiTheme="minorHAnsi" w:hAnsiTheme="minorHAnsi" w:cstheme="minorHAnsi"/>
-              </w:rPr>
-              <w:t>s</w:t>
-            </w:r>
-            <w:r>
-              <w:rPr>
-                <w:rFonts w:asciiTheme="minorHAnsi" w:hAnsiTheme="minorHAnsi" w:cstheme="minorHAnsi"/>
-              </w:rPr>
-              <w:t xml:space="preserve"> this player is holding. </w:t>
-            </w:r>
-            <w:r>
-              <w:rPr>
-                <w:rFonts w:asciiTheme="minorHAnsi" w:hAnsiTheme="minorHAnsi" w:cstheme="minorHAnsi"/>
-              </w:rPr>
-              <w:t>First list element is the block on top of the stack.</w:t>
-            </w:r>
-          </w:p>
-          <w:p>
-            <w:pPr>
-              <w:pStyle w:val="ListParagraph"/>
-              <w:numPr>
-                <w:ilvl w:val="0"/>
-                <w:numId w:val="3"/>
-              </w:numPr>
-            </w:pPr>
-            <w:r>
-              <w:rPr>
-                <w:rFonts w:asciiTheme="minorHAnsi" w:hAnsiTheme="minorHAnsi" w:cstheme="minorHAnsi"/>
-                <w:u w:val="single"/>
-              </w:rPr>
-              <w:t>Translation</w:t>
-            </w:r>
-            <w:r>
-              <w:rPr>
-                <w:rFonts w:asciiTheme="minorHAnsi" w:hAnsiTheme="minorHAnsi" w:cstheme="minorHAnsi"/>
-              </w:rPr>
-              <w:t xml:space="preserve">: “This player is holding </w:t>
-            </w:r>
-            <w:r>
-              <w:rPr>
-                <w:rFonts w:asciiTheme="minorHAnsi" w:hAnsiTheme="minorHAnsi" w:cstheme="minorHAnsi"/>
-              </w:rPr>
-              <w:t>a stack of blocks &lt;List&lt;BlockID&gt;&gt;</w:t>
-            </w:r>
-            <w:r>
-              <w:t>.</w:t>
-            </w:r>
-          </w:p>
-          <w:p>
-            <w:pPr>
-              <w:pStyle w:val="ListParagraph"/>
-              <w:numPr>
-                <w:ilvl w:val="0"/>
-                <w:numId w:val="3"/>
-              </w:numPr>
-              <w:rPr>
-                <w:rFonts w:asciiTheme="minorHAnsi" w:hAnsiTheme="minorHAnsi" w:cstheme="minorHAnsi"/>
-              </w:rPr>
-            </w:pPr>
-            <w:r>
-              <w:rPr>
-                <w:rFonts w:asciiTheme="minorHAnsi" w:hAnsiTheme="minorHAnsi" w:cstheme="minorHAnsi"/>
-                <w:u w:val="single"/>
-              </w:rPr>
-              <w:t>Type:</w:t>
-            </w:r>
-            <w:r>
-              <w:rPr>
-                <w:rFonts w:asciiTheme="minorHAnsi" w:hAnsiTheme="minorHAnsi" w:cstheme="minorHAnsi"/>
-              </w:rPr>
-              <w:t xml:space="preserve"> Send on change</w:t>
-            </w:r>
-            <w:r>
-              <w:rPr>
-                <w:rFonts w:asciiTheme="minorHAnsi" w:hAnsiTheme="minorHAnsi" w:cstheme="minorHAnsi"/>
-              </w:rPr>
-              <w:t xml:space="preserve">. </w:t>
-            </w:r>
-          </w:p>
-          <w:p>
-            <w:pPr>
-              <w:pStyle w:val="ListParagraph"/>
-              <w:numPr>
-                <w:ilvl w:val="0"/>
-                <w:numId w:val="3"/>
-              </w:numPr>
-              <w:rPr>
-                <w:rFonts w:asciiTheme="minorHAnsi" w:hAnsiTheme="minorHAnsi" w:cstheme="minorHAnsi"/>
-              </w:rPr>
-            </w:pPr>
-            <w:r>
-              <w:rPr>
-                <w:rFonts w:asciiTheme="minorHAnsi" w:hAnsiTheme="minorHAnsi" w:cstheme="minorHAnsi"/>
-                <w:u w:val="single"/>
-              </w:rPr>
-              <w:t>Additional explanation</w:t>
-            </w:r>
-            <w:r>
-              <w:rPr>
-                <w:rFonts w:asciiTheme="minorHAnsi" w:hAnsiTheme="minorHAnsi" w:cstheme="minorHAnsi"/>
-              </w:rPr>
-              <w:t>: Percept is local. It is sent only t</w:t>
-            </w:r>
-            <w:r>
-              <w:rPr>
-                <w:rFonts w:asciiTheme="minorHAnsi" w:hAnsiTheme="minorHAnsi" w:cstheme="minorHAnsi"/>
-              </w:rPr>
-              <w:t>o the agent for which it holds.</w:t>
-            </w:r>
-          </w:p>
-          <w:p>
-            <w:pPr>
-              <w:pStyle w:val="ListParagraph"/>
-              <w:numPr>
-                <w:ilvl w:val="0"/>
-                <w:numId w:val="3"/>
-              </w:numPr>
-            </w:pPr>
-            <w:r>
-              <w:rPr>
-                <w:rFonts w:asciiTheme="minorHAnsi" w:hAnsiTheme="minorHAnsi" w:cstheme="minorHAnsi"/>
-                <w:u w:val="single"/>
-              </w:rPr>
-              <w:t>Example</w:t>
-            </w:r>
-            <w:r>
-              <w:rPr>
-                <w:rFonts w:asciiTheme="minorHAnsi" w:hAnsiTheme="minorHAnsi" w:cstheme="minorHAnsi"/>
-              </w:rPr>
-              <w:t>:</w:t>
-            </w:r>
-            <w:r>
-              <w:t xml:space="preserve"> </w:t>
-            </w:r>
-            <w:r>
-              <w:rPr>
-                <w:rFonts w:ascii="Courier New" w:hAnsi="Courier New" w:cs="Courier New"/>
-              </w:rPr>
-              <w:t>holdingblocks</w:t>
-            </w:r>
-            <w:r>
-              <w:rPr>
-                <w:rFonts w:ascii="Courier New" w:hAnsi="Courier New" w:cs="Courier New"/>
-              </w:rPr>
-              <w:t>(</w:t>
-            </w:r>
-            <w:r>
-              <w:rPr>
-                <w:rFonts w:ascii="Courier New" w:hAnsi="Courier New" w:cs="Courier New"/>
-              </w:rPr>
-              <w:t>[3,2,1]</w:t>
-            </w:r>
-            <w:r>
-              <w:rPr>
-                <w:rFonts w:ascii="Courier New" w:hAnsi="Courier New" w:cs="Courier New"/>
-              </w:rPr>
-              <w:t>)</w:t>
+              <w:t>holdingblocks([3,2,1])</w:t>
             </w:r>
             <w:r>
               <w:t>.</w:t>
@@ -6598,6 +6540,7 @@
               <w:keepLines/>
               <w:rPr>
                 <w:b/>
+                <w:lang w:val="en-US"/>
               </w:rPr>
             </w:pPr>
           </w:p>
@@ -6611,19 +6554,27 @@
           <w:p>
             <w:pPr>
               <w:outlineLvl w:val="0"/>
+              <w:rPr>
+                <w:lang w:val="en-US"/>
+              </w:rPr>
             </w:pPr>
             <w:r>
               <w:rPr>
                 <w:b/>
+                <w:lang w:val="en-US"/>
               </w:rPr>
               <w:t>Predicate</w:t>
             </w:r>
             <w:r>
+              <w:rPr>
+                <w:lang w:val="en-US"/>
+              </w:rPr>
               <w:t xml:space="preserve">: </w:t>
             </w:r>
             <w:r>
               <w:rPr>
                 <w:rFonts w:ascii="Courier New" w:hAnsi="Courier New" w:cs="Courier New"/>
+                <w:lang w:val="en-US"/>
               </w:rPr>
               <w:t>gripperCapacity(&lt;Integer&gt;)</w:t>
             </w:r>
@@ -6809,6 +6760,7 @@
               <w:keepLines/>
               <w:rPr>
                 <w:b/>
+                <w:lang w:val="en-US"/>
               </w:rPr>
             </w:pPr>
           </w:p>
@@ -6820,22 +6772,35 @@
             <w:tcW w:w="9288" w:type="dxa"/>
           </w:tcPr>
           <w:p>
+            <w:pPr>
+              <w:rPr>
+                <w:lang w:val="en-US"/>
+              </w:rPr>
+            </w:pPr>
             <w:r>
               <w:rPr>
                 <w:b/>
+                <w:lang w:val="en-US"/>
               </w:rPr>
               <w:t>Predicate</w:t>
             </w:r>
             <w:r>
+              <w:rPr>
+                <w:lang w:val="en-US"/>
+              </w:rPr>
               <w:t xml:space="preserve">: </w:t>
             </w:r>
             <w:r>
               <w:rPr>
                 <w:rFonts w:ascii="Courier New" w:hAnsi="Courier New" w:cs="Courier New"/>
+                <w:lang w:val="en-US"/>
               </w:rPr>
               <w:t>player(&lt;PlayerID&gt;)</w:t>
             </w:r>
             <w:r>
+              <w:rPr>
+                <w:lang w:val="en-US"/>
+              </w:rPr>
               <w:t xml:space="preserve"> </w:t>
             </w:r>
           </w:p>
@@ -7070,6 +7035,7 @@
               <w:keepLines/>
               <w:rPr>
                 <w:b/>
+                <w:lang w:val="en-US"/>
               </w:rPr>
             </w:pPr>
           </w:p>
@@ -7081,22 +7047,35 @@
             <w:tcW w:w="9288" w:type="dxa"/>
           </w:tcPr>
           <w:p>
+            <w:pPr>
+              <w:rPr>
+                <w:lang w:val="en-US"/>
+              </w:rPr>
+            </w:pPr>
             <w:r>
               <w:rPr>
                 <w:b/>
+                <w:lang w:val="en-US"/>
               </w:rPr>
               <w:t>Predicate</w:t>
             </w:r>
             <w:r>
+              <w:rPr>
+                <w:lang w:val="en-US"/>
+              </w:rPr>
               <w:t xml:space="preserve">: </w:t>
             </w:r>
             <w:r>
               <w:rPr>
                 <w:rFonts w:ascii="Courier New" w:hAnsi="Courier New" w:cs="Courier New"/>
+                <w:lang w:val="en-US"/>
               </w:rPr>
               <w:t>ownName(&lt;PlayerID&gt;)</w:t>
             </w:r>
             <w:r>
+              <w:rPr>
+                <w:lang w:val="en-US"/>
+              </w:rPr>
               <w:t xml:space="preserve"> </w:t>
             </w:r>
           </w:p>
@@ -7317,6 +7296,7 @@
               <w:keepLines/>
               <w:rPr>
                 <w:b/>
+                <w:lang w:val="en-US"/>
               </w:rPr>
             </w:pPr>
           </w:p>
@@ -7334,20 +7314,27 @@
               <w:outlineLvl w:val="0"/>
               <w:rPr>
                 <w:rFonts w:ascii="Courier New" w:hAnsi="Courier New" w:cs="Courier New"/>
+                <w:lang w:val="en-US"/>
               </w:rPr>
             </w:pPr>
             <w:r>
               <w:rPr>
                 <w:b/>
-              </w:rPr>
+                <w:lang w:val="en-US"/>
+              </w:rPr>
+              <w:lastRenderedPageBreak/>
               <w:t>Predicate</w:t>
             </w:r>
             <w:r>
+              <w:rPr>
+                <w:lang w:val="en-US"/>
+              </w:rPr>
               <w:t xml:space="preserve">: </w:t>
             </w:r>
             <w:r>
               <w:rPr>
                 <w:rFonts w:ascii="Courier New" w:hAnsi="Courier New" w:cs="Courier New"/>
+                <w:lang w:val="en-US"/>
               </w:rPr>
               <w:t>sequence([&lt;ColorID&gt;])</w:t>
             </w:r>
@@ -7573,20 +7560,26 @@
               <w:outlineLvl w:val="0"/>
               <w:rPr>
                 <w:rFonts w:ascii="Courier New" w:hAnsi="Courier New" w:cs="Courier New"/>
+                <w:lang w:val="en-US"/>
               </w:rPr>
             </w:pPr>
             <w:r>
               <w:rPr>
                 <w:b/>
+                <w:lang w:val="en-US"/>
               </w:rPr>
               <w:t>Predicate</w:t>
             </w:r>
             <w:r>
+              <w:rPr>
+                <w:lang w:val="en-US"/>
+              </w:rPr>
               <w:t xml:space="preserve">: </w:t>
             </w:r>
             <w:r>
               <w:rPr>
                 <w:rFonts w:ascii="Courier New" w:hAnsi="Courier New" w:cs="Courier New"/>
+                <w:lang w:val="en-US"/>
               </w:rPr>
               <w:t>sequenceIndex(&lt;Integer&gt;)</w:t>
             </w:r>
@@ -7763,6 +7756,7 @@
               <w:keepLines/>
               <w:rPr>
                 <w:b/>
+                <w:lang w:val="en-US"/>
               </w:rPr>
             </w:pPr>
           </w:p>
@@ -7781,20 +7775,26 @@
               <w:outlineLvl w:val="0"/>
               <w:rPr>
                 <w:rFonts w:ascii="Courier New" w:hAnsi="Courier New" w:cs="Courier New"/>
+                <w:lang w:val="en-US"/>
               </w:rPr>
             </w:pPr>
             <w:r>
               <w:rPr>
                 <w:b/>
+                <w:lang w:val="en-US"/>
               </w:rPr>
               <w:t>Predicate</w:t>
             </w:r>
             <w:r>
+              <w:rPr>
+                <w:lang w:val="en-US"/>
+              </w:rPr>
               <w:t xml:space="preserve">: </w:t>
             </w:r>
             <w:r>
               <w:rPr>
                 <w:rFonts w:ascii="Courier New" w:hAnsi="Courier New" w:cs="Courier New"/>
+                <w:lang w:val="en-US"/>
               </w:rPr>
               <w:t>state(&lt;State&gt;)</w:t>
             </w:r>
@@ -8029,6 +8029,7 @@
               <w:keepLines/>
               <w:rPr>
                 <w:b/>
+                <w:lang w:val="en-US"/>
               </w:rPr>
             </w:pPr>
           </w:p>
@@ -8044,26 +8045,26 @@
             <w:pPr>
               <w:outlineLvl w:val="0"/>
               <w:rPr>
-                <w:lang w:val="en-GB"/>
+                <w:lang w:val="en-US"/>
               </w:rPr>
             </w:pPr>
             <w:r>
               <w:rPr>
                 <w:b/>
-                <w:lang w:val="en-GB"/>
+                <w:lang w:val="en-US"/>
               </w:rPr>
               <w:t>Predicate</w:t>
             </w:r>
             <w:r>
               <w:rPr>
-                <w:lang w:val="en-GB"/>
+                <w:lang w:val="en-US"/>
               </w:rPr>
               <w:t xml:space="preserve">: </w:t>
             </w:r>
             <w:r>
               <w:rPr>
                 <w:rFonts w:ascii="Courier New" w:hAnsi="Courier New" w:cs="Courier New"/>
-                <w:lang w:val="en-GB"/>
+                <w:lang w:val="en-US"/>
               </w:rPr>
               <w:t>message(&lt;PlayerID&gt;, &lt;Content&gt;)</w:t>
             </w:r>
@@ -8273,7 +8274,7 @@
       </w:tr>
       <w:tr>
         <w:tblPrEx>
-          <w:tblLook w:val="00BF"/>
+          <w:tblLook w:val="00BF" w:firstRow="1" w:lastRow="0" w:firstColumn="1" w:lastColumn="0" w:noHBand="0" w:noVBand="0"/>
         </w:tblPrEx>
         <w:tc>
           <w:tcPr>
@@ -8293,6 +8294,7 @@
                 <w:b/>
                 <w:lang w:val="en-US"/>
               </w:rPr>
+              <w:lastRenderedPageBreak/>
               <w:t>Predicate</w:t>
             </w:r>
             <w:r>
@@ -8306,21 +8308,7 @@
                 <w:rFonts w:ascii="Courier New" w:hAnsi="Courier New" w:cs="Courier New"/>
                 <w:lang w:val="en-US"/>
               </w:rPr>
-              <w:t>position</w:t>
-            </w:r>
-            <w:r>
-              <w:rPr>
-                <w:rFonts w:ascii="Courier New" w:hAnsi="Courier New" w:cs="Courier New"/>
-                <w:lang w:val="en-US"/>
-              </w:rPr>
-              <w:t>(&lt;ObjectID&gt;</w:t>
-            </w:r>
-            <w:r>
-              <w:rPr>
-                <w:rFonts w:ascii="Courier New" w:hAnsi="Courier New" w:cs="Courier New"/>
-                <w:lang w:val="en-US"/>
-              </w:rPr>
-              <w:t>,X,Y)</w:t>
+              <w:t>position(&lt;ObjectID&gt;,X,Y)</w:t>
             </w:r>
           </w:p>
           <w:p>
@@ -8347,37 +8335,7 @@
               <w:rPr>
                 <w:rFonts w:asciiTheme="minorHAnsi" w:hAnsiTheme="minorHAnsi" w:cstheme="minorHAnsi"/>
               </w:rPr>
-              <w:t xml:space="preserve">: Information about where </w:t>
-            </w:r>
-            <w:r>
-              <w:rPr>
-                <w:rFonts w:asciiTheme="minorHAnsi" w:hAnsiTheme="minorHAnsi" w:cstheme="minorHAnsi"/>
-              </w:rPr>
-              <w:t>all</w:t>
-            </w:r>
-            <w:r>
-              <w:rPr>
-                <w:rFonts w:asciiTheme="minorHAnsi" w:hAnsiTheme="minorHAnsi" w:cstheme="minorHAnsi"/>
-              </w:rPr>
-              <w:t xml:space="preserve"> object</w:t>
-            </w:r>
-            <w:r>
-              <w:rPr>
-                <w:rFonts w:asciiTheme="minorHAnsi" w:hAnsiTheme="minorHAnsi" w:cstheme="minorHAnsi"/>
-              </w:rPr>
-              <w:t>s (rooms, dropzone, blocks, robots, epartners)  are</w:t>
-            </w:r>
-            <w:r>
-              <w:rPr>
-                <w:rFonts w:asciiTheme="minorHAnsi" w:hAnsiTheme="minorHAnsi" w:cstheme="minorHAnsi"/>
-              </w:rPr>
-              <w:t xml:space="preserve"> in the environment</w:t>
-            </w:r>
-            <w:r>
-              <w:rPr>
-                <w:rFonts w:asciiTheme="minorHAnsi" w:hAnsiTheme="minorHAnsi" w:cstheme="minorHAnsi"/>
-              </w:rPr>
-              <w:t xml:space="preserve">. Only visible blocks and robots are reported. </w:t>
+              <w:t xml:space="preserve">: Information about where all objects (rooms, dropzone, blocks, robots, epartners)  are in the environment. Only visible blocks and robots are reported. </w:t>
             </w:r>
             <w:r>
               <w:rPr>
@@ -8449,13 +8407,7 @@
               <w:rPr>
                 <w:rFonts w:asciiTheme="minorHAnsi" w:hAnsiTheme="minorHAnsi" w:cstheme="minorHAnsi"/>
               </w:rPr>
-              <w:t xml:space="preserve"> Send on change.</w:t>
-            </w:r>
-            <w:r>
-              <w:rPr>
-                <w:rFonts w:asciiTheme="minorHAnsi" w:hAnsiTheme="minorHAnsi" w:cstheme="minorHAnsi"/>
-              </w:rPr>
-              <w:t xml:space="preserve"> Notice, the normal behavior of send on change is that ALL position percepts are re-sent if one of them (eg, your own robot position) changes.</w:t>
+              <w:t xml:space="preserve"> Send on change. Notice, the normal behavior of send on change is that ALL position percepts are re-sent if one of them (eg, your own robot position) changes.</w:t>
             </w:r>
           </w:p>
           <w:p>
@@ -8527,13 +8479,7 @@
               <w:rPr>
                 <w:rFonts w:ascii="Courier New" w:hAnsi="Courier New" w:cs="Courier New"/>
               </w:rPr>
-              <w:t>position(1, 15.0, 15.0</w:t>
-            </w:r>
-            <w:r>
-              <w:rPr>
-                <w:rFonts w:ascii="Courier New" w:hAnsi="Courier New" w:cs="Courier New"/>
-              </w:rPr>
-              <w:t>)</w:t>
+              <w:t>position(1, 15.0, 15.0)</w:t>
             </w:r>
             <w:r>
               <w:t>.</w:t>
@@ -8545,6 +8491,7 @@
               <w:keepLines/>
               <w:rPr>
                 <w:b/>
+                <w:lang w:val="en-US"/>
               </w:rPr>
             </w:pPr>
           </w:p>
@@ -8773,6 +8720,7 @@
             <w:pPr>
               <w:rPr>
                 <w:b/>
+                <w:lang w:val="en-US"/>
               </w:rPr>
             </w:pPr>
           </w:p>
@@ -8780,7 +8728,7 @@
       </w:tr>
       <w:tr>
         <w:tblPrEx>
-          <w:tblLook w:val="00BF"/>
+          <w:tblLook w:val="00BF" w:firstRow="1" w:lastRow="0" w:firstColumn="1" w:lastColumn="0" w:noHBand="0" w:noVBand="0"/>
         </w:tblPrEx>
         <w:tc>
           <w:tcPr>
@@ -8811,162 +8759,148 @@
                 <w:rFonts w:ascii="Courier New" w:hAnsi="Courier New" w:cs="Courier New"/>
                 <w:lang w:val="en-US"/>
               </w:rPr>
-              <w:t>location</w:t>
+              <w:t>location(X,Y)</w:t>
+            </w:r>
+          </w:p>
+          <w:p>
+            <w:pPr>
+              <w:pStyle w:val="ListParagraph"/>
+              <w:numPr>
+                <w:ilvl w:val="0"/>
+                <w:numId w:val="3"/>
+              </w:numPr>
+              <w:rPr>
+                <w:rFonts w:asciiTheme="minorHAnsi" w:hAnsiTheme="minorHAnsi" w:cstheme="minorHAnsi"/>
+              </w:rPr>
+            </w:pPr>
+            <w:r>
+              <w:rPr>
+                <w:rFonts w:asciiTheme="minorHAnsi" w:hAnsiTheme="minorHAnsi" w:cstheme="minorHAnsi"/>
+                <w:u w:val="single"/>
+              </w:rPr>
+              <w:t>Description</w:t>
+            </w:r>
+            <w:r>
+              <w:rPr>
+                <w:rFonts w:asciiTheme="minorHAnsi" w:hAnsiTheme="minorHAnsi" w:cstheme="minorHAnsi"/>
+              </w:rPr>
+              <w:t>: Information about where the controlled robot is.</w:t>
+            </w:r>
+          </w:p>
+          <w:p>
+            <w:pPr>
+              <w:pStyle w:val="ListParagraph"/>
+              <w:numPr>
+                <w:ilvl w:val="0"/>
+                <w:numId w:val="3"/>
+              </w:numPr>
+              <w:rPr>
+                <w:rFonts w:asciiTheme="minorHAnsi" w:hAnsiTheme="minorHAnsi" w:cstheme="minorHAnsi"/>
+              </w:rPr>
+            </w:pPr>
+            <w:r>
+              <w:rPr>
+                <w:rFonts w:asciiTheme="minorHAnsi" w:hAnsiTheme="minorHAnsi" w:cstheme="minorHAnsi"/>
+                <w:u w:val="single"/>
+              </w:rPr>
+              <w:t>Translation</w:t>
+            </w:r>
+            <w:r>
+              <w:rPr>
+                <w:rFonts w:asciiTheme="minorHAnsi" w:hAnsiTheme="minorHAnsi" w:cstheme="minorHAnsi"/>
+              </w:rPr>
+              <w:t>: “Robot is located at X,Y”</w:t>
+            </w:r>
+          </w:p>
+          <w:p>
+            <w:pPr>
+              <w:pStyle w:val="ListParagraph"/>
+              <w:numPr>
+                <w:ilvl w:val="0"/>
+                <w:numId w:val="3"/>
+              </w:numPr>
+              <w:rPr>
+                <w:rFonts w:asciiTheme="minorHAnsi" w:hAnsiTheme="minorHAnsi" w:cstheme="minorHAnsi"/>
+              </w:rPr>
+            </w:pPr>
+            <w:r>
+              <w:rPr>
+                <w:rFonts w:asciiTheme="minorHAnsi" w:hAnsiTheme="minorHAnsi" w:cstheme="minorHAnsi"/>
+                <w:u w:val="single"/>
+              </w:rPr>
+              <w:t>Type:</w:t>
+            </w:r>
+            <w:r>
+              <w:rPr>
+                <w:rFonts w:asciiTheme="minorHAnsi" w:hAnsiTheme="minorHAnsi" w:cstheme="minorHAnsi"/>
+              </w:rPr>
+              <w:t xml:space="preserve"> Send on change.</w:t>
+            </w:r>
+          </w:p>
+          <w:p>
+            <w:pPr>
+              <w:pStyle w:val="ListParagraph"/>
+              <w:numPr>
+                <w:ilvl w:val="0"/>
+                <w:numId w:val="3"/>
+              </w:numPr>
+              <w:rPr>
+                <w:rFonts w:asciiTheme="minorHAnsi" w:hAnsiTheme="minorHAnsi" w:cstheme="minorHAnsi"/>
+              </w:rPr>
+            </w:pPr>
+            <w:r>
+              <w:rPr>
+                <w:rFonts w:asciiTheme="minorHAnsi" w:hAnsiTheme="minorHAnsi" w:cstheme="minorHAnsi"/>
+                <w:u w:val="single"/>
+              </w:rPr>
+              <w:t>Additional explanation</w:t>
+            </w:r>
+            <w:r>
+              <w:rPr>
+                <w:rFonts w:asciiTheme="minorHAnsi" w:hAnsiTheme="minorHAnsi" w:cstheme="minorHAnsi"/>
+              </w:rPr>
+              <w:t xml:space="preserve">: Unless specifically wanting to use the </w:t>
             </w:r>
             <w:r>
               <w:rPr>
                 <w:rFonts w:ascii="Courier New" w:hAnsi="Courier New" w:cs="Courier New"/>
-                <w:lang w:val="en-US"/>
-              </w:rPr>
-              <w:t>(</w:t>
+              </w:rPr>
+              <w:t>goTo(X,Y)</w:t>
+            </w:r>
+            <w:r>
+              <w:rPr>
+                <w:rFonts w:asciiTheme="minorHAnsi" w:hAnsiTheme="minorHAnsi" w:cstheme="minorHAnsi"/>
+              </w:rPr>
+              <w:t xml:space="preserve"> action you should not need these percepts.</w:t>
+            </w:r>
+          </w:p>
+          <w:p>
+            <w:pPr>
+              <w:pStyle w:val="ListParagraph"/>
+              <w:numPr>
+                <w:ilvl w:val="0"/>
+                <w:numId w:val="3"/>
+              </w:numPr>
+            </w:pPr>
+            <w:r>
+              <w:rPr>
+                <w:rFonts w:asciiTheme="minorHAnsi" w:hAnsiTheme="minorHAnsi" w:cstheme="minorHAnsi"/>
+                <w:u w:val="single"/>
+              </w:rPr>
+              <w:t>Example</w:t>
+            </w:r>
+            <w:r>
+              <w:rPr>
+                <w:rFonts w:asciiTheme="minorHAnsi" w:hAnsiTheme="minorHAnsi" w:cstheme="minorHAnsi"/>
+              </w:rPr>
+              <w:t>:</w:t>
+            </w:r>
+            <w:r>
+              <w:t xml:space="preserve"> </w:t>
             </w:r>
             <w:r>
               <w:rPr>
                 <w:rFonts w:ascii="Courier New" w:hAnsi="Courier New" w:cs="Courier New"/>
-                <w:lang w:val="en-US"/>
-              </w:rPr>
-              <w:t>X,Y)</w:t>
-            </w:r>
-          </w:p>
-          <w:p>
-            <w:pPr>
-              <w:pStyle w:val="ListParagraph"/>
-              <w:numPr>
-                <w:ilvl w:val="0"/>
-                <w:numId w:val="3"/>
-              </w:numPr>
-              <w:rPr>
-                <w:rFonts w:asciiTheme="minorHAnsi" w:hAnsiTheme="minorHAnsi" w:cstheme="minorHAnsi"/>
-              </w:rPr>
-            </w:pPr>
-            <w:r>
-              <w:rPr>
-                <w:rFonts w:asciiTheme="minorHAnsi" w:hAnsiTheme="minorHAnsi" w:cstheme="minorHAnsi"/>
-                <w:u w:val="single"/>
-              </w:rPr>
-              <w:t>Description</w:t>
-            </w:r>
-            <w:r>
-              <w:rPr>
-                <w:rFonts w:asciiTheme="minorHAnsi" w:hAnsiTheme="minorHAnsi" w:cstheme="minorHAnsi"/>
-              </w:rPr>
-              <w:t>: Information about where the controlled robot is.</w:t>
-            </w:r>
-          </w:p>
-          <w:p>
-            <w:pPr>
-              <w:pStyle w:val="ListParagraph"/>
-              <w:numPr>
-                <w:ilvl w:val="0"/>
-                <w:numId w:val="3"/>
-              </w:numPr>
-              <w:rPr>
-                <w:rFonts w:asciiTheme="minorHAnsi" w:hAnsiTheme="minorHAnsi" w:cstheme="minorHAnsi"/>
-              </w:rPr>
-            </w:pPr>
-            <w:r>
-              <w:rPr>
-                <w:rFonts w:asciiTheme="minorHAnsi" w:hAnsiTheme="minorHAnsi" w:cstheme="minorHAnsi"/>
-                <w:u w:val="single"/>
-              </w:rPr>
-              <w:t>Translation</w:t>
-            </w:r>
-            <w:r>
-              <w:rPr>
-                <w:rFonts w:asciiTheme="minorHAnsi" w:hAnsiTheme="minorHAnsi" w:cstheme="minorHAnsi"/>
-              </w:rPr>
-              <w:t>: “Robot is located at X,Y”</w:t>
-            </w:r>
-          </w:p>
-          <w:p>
-            <w:pPr>
-              <w:pStyle w:val="ListParagraph"/>
-              <w:numPr>
-                <w:ilvl w:val="0"/>
-                <w:numId w:val="3"/>
-              </w:numPr>
-              <w:rPr>
-                <w:rFonts w:asciiTheme="minorHAnsi" w:hAnsiTheme="minorHAnsi" w:cstheme="minorHAnsi"/>
-              </w:rPr>
-            </w:pPr>
-            <w:r>
-              <w:rPr>
-                <w:rFonts w:asciiTheme="minorHAnsi" w:hAnsiTheme="minorHAnsi" w:cstheme="minorHAnsi"/>
-                <w:u w:val="single"/>
-              </w:rPr>
-              <w:t>Type:</w:t>
-            </w:r>
-            <w:r>
-              <w:rPr>
-                <w:rFonts w:asciiTheme="minorHAnsi" w:hAnsiTheme="minorHAnsi" w:cstheme="minorHAnsi"/>
-              </w:rPr>
-              <w:t xml:space="preserve"> Send on change.</w:t>
-            </w:r>
-          </w:p>
-          <w:p>
-            <w:pPr>
-              <w:pStyle w:val="ListParagraph"/>
-              <w:numPr>
-                <w:ilvl w:val="0"/>
-                <w:numId w:val="3"/>
-              </w:numPr>
-              <w:rPr>
-                <w:rFonts w:asciiTheme="minorHAnsi" w:hAnsiTheme="minorHAnsi" w:cstheme="minorHAnsi"/>
-              </w:rPr>
-            </w:pPr>
-            <w:r>
-              <w:rPr>
-                <w:rFonts w:asciiTheme="minorHAnsi" w:hAnsiTheme="minorHAnsi" w:cstheme="minorHAnsi"/>
-                <w:u w:val="single"/>
-              </w:rPr>
-              <w:t>Additional explanation</w:t>
-            </w:r>
-            <w:r>
-              <w:rPr>
-                <w:rFonts w:asciiTheme="minorHAnsi" w:hAnsiTheme="minorHAnsi" w:cstheme="minorHAnsi"/>
-              </w:rPr>
-              <w:t xml:space="preserve">: Unless specifically wanting to use the </w:t>
-            </w:r>
-            <w:r>
-              <w:rPr>
-                <w:rFonts w:ascii="Courier New" w:hAnsi="Courier New" w:cs="Courier New"/>
-              </w:rPr>
-              <w:t>goTo(X,Y)</w:t>
-            </w:r>
-            <w:r>
-              <w:rPr>
-                <w:rFonts w:asciiTheme="minorHAnsi" w:hAnsiTheme="minorHAnsi" w:cstheme="minorHAnsi"/>
-              </w:rPr>
-              <w:t xml:space="preserve"> action you should not need these percepts.</w:t>
-            </w:r>
-          </w:p>
-          <w:p>
-            <w:pPr>
-              <w:pStyle w:val="ListParagraph"/>
-              <w:numPr>
-                <w:ilvl w:val="0"/>
-                <w:numId w:val="3"/>
-              </w:numPr>
-            </w:pPr>
-            <w:r>
-              <w:rPr>
-                <w:rFonts w:asciiTheme="minorHAnsi" w:hAnsiTheme="minorHAnsi" w:cstheme="minorHAnsi"/>
-                <w:u w:val="single"/>
-              </w:rPr>
-              <w:t>Example</w:t>
-            </w:r>
-            <w:r>
-              <w:rPr>
-                <w:rFonts w:asciiTheme="minorHAnsi" w:hAnsiTheme="minorHAnsi" w:cstheme="minorHAnsi"/>
-              </w:rPr>
-              <w:t>:</w:t>
-            </w:r>
-            <w:r>
-              <w:t xml:space="preserve"> </w:t>
-            </w:r>
-            <w:r>
-              <w:rPr>
-                <w:rFonts w:ascii="Courier New" w:hAnsi="Courier New" w:cs="Courier New"/>
               </w:rPr>
               <w:t>location(45.0,21.0)</w:t>
             </w:r>
@@ -8978,6 +8912,7 @@
             <w:pPr>
               <w:rPr>
                 <w:b/>
+                <w:lang w:val="en-US"/>
               </w:rPr>
             </w:pPr>
           </w:p>
@@ -9016,7 +8951,21 @@
                 <w:rFonts w:ascii="Courier New" w:hAnsi="Courier New" w:cs="Courier New"/>
                 <w:lang w:val="en-US"/>
               </w:rPr>
-              <w:t>zone(zoneID, zoneName, Neighbours)</w:t>
+              <w:t>zone(zoneID, zoneName,</w:t>
+            </w:r>
+            <w:r>
+              <w:rPr>
+                <w:rFonts w:ascii="Courier New" w:hAnsi="Courier New" w:cs="Courier New"/>
+                <w:lang w:val="en-US"/>
+              </w:rPr>
+              <w:t xml:space="preserve"> X, Y,</w:t>
+            </w:r>
+            <w:r>
+              <w:rPr>
+                <w:rFonts w:ascii="Courier New" w:hAnsi="Courier New" w:cs="Courier New"/>
+                <w:lang w:val="en-US"/>
+              </w:rPr>
+              <w:t xml:space="preserve"> Neighbours)</w:t>
             </w:r>
           </w:p>
           <w:p>
@@ -9078,7 +9027,25 @@
                 <w:sz w:val="22"/>
                 <w:szCs w:val="22"/>
               </w:rPr>
-              <w:t>: “zoneName with ID zoneID has neighbours Neighbours”</w:t>
+              <w:t>: “zoneName with ID zoneID</w:t>
+            </w:r>
+            <w:r>
+              <w:rPr>
+                <w:rFonts w:asciiTheme="minorHAnsi" w:hAnsiTheme="minorHAnsi" w:cstheme="minorHAnsi"/>
+                <w:sz w:val="22"/>
+                <w:szCs w:val="22"/>
+              </w:rPr>
+              <w:t xml:space="preserve"> at (X,Y)</w:t>
+            </w:r>
+            <w:bookmarkStart w:id="1" w:name="_GoBack"/>
+            <w:bookmarkEnd w:id="1"/>
+            <w:r>
+              <w:rPr>
+                <w:rFonts w:asciiTheme="minorHAnsi" w:hAnsiTheme="minorHAnsi" w:cstheme="minorHAnsi"/>
+                <w:sz w:val="22"/>
+                <w:szCs w:val="22"/>
+              </w:rPr>
+              <w:t xml:space="preserve"> has neighbours Neighbours”</w:t>
             </w:r>
           </w:p>
           <w:p>
@@ -9146,6 +9113,7 @@
             <w:pPr>
               <w:rPr>
                 <w:b/>
+                <w:lang w:val="en-US"/>
               </w:rPr>
             </w:pPr>
           </w:p>
@@ -9395,6 +9363,7 @@
                 <w:b/>
                 <w:lang w:val="en-US"/>
               </w:rPr>
+              <w:lastRenderedPageBreak/>
               <w:t>Predicate</w:t>
             </w:r>
             <w:r>
@@ -10302,6 +10271,7 @@
                 <w:b/>
                 <w:lang w:val="en-US"/>
               </w:rPr>
+              <w:lastRenderedPageBreak/>
               <w:t>Predicate</w:t>
             </w:r>
             <w:r>
@@ -10852,6 +10822,7 @@
             <w:pPr>
               <w:rPr>
                 <w:b/>
+                <w:lang w:val="en-US"/>
               </w:rPr>
             </w:pPr>
           </w:p>
@@ -10965,6 +10936,7 @@
             <w:pPr>
               <w:rPr>
                 <w:b/>
+                <w:lang w:val="en-US"/>
               </w:rPr>
             </w:pPr>
           </w:p>
@@ -11325,6 +11297,7 @@
         <w:rPr>
           <w:lang w:val="en-US"/>
         </w:rPr>
+        <w:lastRenderedPageBreak/>
         <w:t>Basic Actions</w:t>
       </w:r>
     </w:p>
@@ -11352,7 +11325,7 @@
       <w:tblPr>
         <w:tblStyle w:val="TableGrid"/>
         <w:tblW w:w="0" w:type="auto"/>
-        <w:tblLook w:val="00BF"/>
+        <w:tblLook w:val="00BF" w:firstRow="1" w:lastRow="0" w:firstColumn="1" w:lastColumn="0" w:noHBand="0" w:noVBand="0"/>
       </w:tblPr>
       <w:tblGrid>
         <w:gridCol w:w="9288"/>
@@ -11386,40 +11359,131 @@
                 <w:rFonts w:ascii="Courier New" w:hAnsi="Courier New" w:cs="Courier New"/>
                 <w:lang w:val="en-US"/>
               </w:rPr>
-              <w:t>goTo(</w:t>
+              <w:t>goTo(X,Y)</w:t>
+            </w:r>
+          </w:p>
+          <w:p>
+            <w:pPr>
+              <w:pStyle w:val="ListParagraph"/>
+              <w:numPr>
+                <w:ilvl w:val="0"/>
+                <w:numId w:val="24"/>
+              </w:numPr>
+              <w:outlineLvl w:val="0"/>
+            </w:pPr>
+            <w:r>
+              <w:rPr>
+                <w:u w:val="single"/>
+              </w:rPr>
+              <w:t>Precondition</w:t>
+            </w:r>
+            <w:r>
+              <w:t>: None.</w:t>
+            </w:r>
+          </w:p>
+          <w:p>
+            <w:pPr>
+              <w:pStyle w:val="ListParagraph"/>
+              <w:numPr>
+                <w:ilvl w:val="0"/>
+                <w:numId w:val="5"/>
+              </w:numPr>
+              <w:ind w:left="720"/>
+              <w:rPr>
+                <w:rFonts w:asciiTheme="minorHAnsi" w:hAnsiTheme="minorHAnsi" w:cstheme="minorHAnsi"/>
+                <w:sz w:val="22"/>
+                <w:szCs w:val="22"/>
+              </w:rPr>
+            </w:pPr>
+            <w:r>
+              <w:rPr>
+                <w:u w:val="single"/>
+              </w:rPr>
+              <w:t>Expected Effect</w:t>
+            </w:r>
+            <w:r>
+              <w:t xml:space="preserve">: The robot first moves to the center of the zone that it is in, or to the nearest zone center. From there it uses a path planner to find the shortest path to the zone that contains (X,Y) or the zone center that is nearest to (X,Y). From there it then moves to (X,Y). </w:t>
+            </w:r>
+            <w:r>
+              <w:rPr>
+                <w:rFonts w:asciiTheme="minorHAnsi" w:hAnsiTheme="minorHAnsi" w:cstheme="minorHAnsi"/>
+                <w:sz w:val="22"/>
+                <w:szCs w:val="22"/>
+              </w:rPr>
+              <w:t xml:space="preserve">The goTo action is successfully terminated when location (X,Y) is reached, the percept </w:t>
             </w:r>
             <w:r>
               <w:rPr>
                 <w:rFonts w:ascii="Courier New" w:hAnsi="Courier New" w:cs="Courier New"/>
-                <w:lang w:val="en-US"/>
-              </w:rPr>
-              <w:t>X,Y</w:t>
+                <w:sz w:val="22"/>
+                <w:szCs w:val="22"/>
+              </w:rPr>
+              <w:t>state(arrived)</w:t>
+            </w:r>
+            <w:r>
+              <w:rPr>
+                <w:rFonts w:asciiTheme="minorHAnsi" w:hAnsiTheme="minorHAnsi" w:cstheme="minorHAnsi"/>
+                <w:sz w:val="22"/>
+                <w:szCs w:val="22"/>
+              </w:rPr>
+              <w:t xml:space="preserve">  is sent.</w:t>
+            </w:r>
+          </w:p>
+          <w:p>
+            <w:pPr>
+              <w:pStyle w:val="ListParagraph"/>
+              <w:numPr>
+                <w:ilvl w:val="0"/>
+                <w:numId w:val="24"/>
+              </w:numPr>
+            </w:pPr>
+            <w:r>
+              <w:rPr>
+                <w:u w:val="single"/>
+              </w:rPr>
+              <w:t>Failure</w:t>
+            </w:r>
+            <w:r>
+              <w:t xml:space="preserve">: </w:t>
+            </w:r>
+          </w:p>
+          <w:p>
+            <w:pPr>
+              <w:pStyle w:val="ListParagraph"/>
+              <w:numPr>
+                <w:ilvl w:val="0"/>
+                <w:numId w:val="5"/>
+              </w:numPr>
+              <w:ind w:left="720"/>
+              <w:rPr>
+                <w:rFonts w:asciiTheme="minorHAnsi" w:hAnsiTheme="minorHAnsi" w:cstheme="minorHAnsi"/>
+                <w:sz w:val="22"/>
+                <w:szCs w:val="22"/>
+              </w:rPr>
+            </w:pPr>
+            <w:r>
+              <w:rPr>
+                <w:rFonts w:asciiTheme="minorHAnsi" w:hAnsiTheme="minorHAnsi" w:cstheme="minorHAnsi"/>
+                <w:sz w:val="22"/>
+                <w:szCs w:val="22"/>
+              </w:rPr>
+              <w:t xml:space="preserve">If doors are closed, a robot may not be able to go to a location, and in that case the goTo action fails (silently) and the robot will be close to the door where the action failed. A percept </w:t>
             </w:r>
             <w:r>
               <w:rPr>
                 <w:rFonts w:ascii="Courier New" w:hAnsi="Courier New" w:cs="Courier New"/>
-                <w:lang w:val="en-US"/>
-              </w:rPr>
-              <w:t>)</w:t>
-            </w:r>
-          </w:p>
-          <w:p>
-            <w:pPr>
-              <w:pStyle w:val="ListParagraph"/>
-              <w:numPr>
-                <w:ilvl w:val="0"/>
-                <w:numId w:val="24"/>
-              </w:numPr>
-              <w:outlineLvl w:val="0"/>
-            </w:pPr>
-            <w:r>
-              <w:rPr>
-                <w:u w:val="single"/>
-              </w:rPr>
-              <w:t>Precondition</w:t>
-            </w:r>
-            <w:r>
-              <w:t>: None.</w:t>
+                <w:sz w:val="22"/>
+                <w:szCs w:val="22"/>
+              </w:rPr>
+              <w:t>state(collided)</w:t>
+            </w:r>
+            <w:r>
+              <w:rPr>
+                <w:rFonts w:asciiTheme="minorHAnsi" w:hAnsiTheme="minorHAnsi" w:cstheme="minorHAnsi"/>
+                <w:sz w:val="22"/>
+                <w:szCs w:val="22"/>
+              </w:rPr>
+              <w:t xml:space="preserve"> is sent when the goTo action fails this way.</w:t>
             </w:r>
           </w:p>
           <w:p>
@@ -11438,181 +11502,11 @@
             </w:pPr>
             <w:r>
               <w:rPr>
-                <w:u w:val="single"/>
-              </w:rPr>
-              <w:t>Expected Effect</w:t>
-            </w:r>
-            <w:r>
-              <w:t xml:space="preserve">: </w:t>
-            </w:r>
-            <w:r>
-              <w:rPr>
-                <w:lang w:val="en-GB"/>
-              </w:rPr>
-              <w:t xml:space="preserve">The robot first moves to the center of the zone that it is in, or to the nearest zone center. From there it uses a path planner to find the shortest path to the zone that contains (X,Y) or the zone center that is nearest to (X,Y). </w:t>
-            </w:r>
-            <w:r>
-              <w:t xml:space="preserve">From there it then moves to (X,Y). </w:t>
-            </w:r>
-            <w:r>
-              <w:rPr>
-                <w:rFonts w:asciiTheme="minorHAnsi" w:hAnsiTheme="minorHAnsi" w:cstheme="minorHAnsi"/>
-                <w:sz w:val="22"/>
-                <w:szCs w:val="22"/>
-              </w:rPr>
-              <w:t>The goTo action is success</w:t>
-            </w:r>
-            <w:r>
-              <w:rPr>
-                <w:rFonts w:asciiTheme="minorHAnsi" w:hAnsiTheme="minorHAnsi" w:cstheme="minorHAnsi"/>
-                <w:sz w:val="22"/>
-                <w:szCs w:val="22"/>
-              </w:rPr>
-              <w:t>fully terminated when location (X,Y)</w:t>
-            </w:r>
-            <w:r>
-              <w:rPr>
-                <w:rFonts w:asciiTheme="minorHAnsi" w:hAnsiTheme="minorHAnsi" w:cstheme="minorHAnsi"/>
-                <w:sz w:val="22"/>
-                <w:szCs w:val="22"/>
-              </w:rPr>
-              <w:t xml:space="preserve"> is reached, the percept </w:t>
-            </w:r>
-            <w:r>
-              <w:rPr>
-                <w:rFonts w:ascii="Courier New" w:hAnsi="Courier New" w:cs="Courier New"/>
-                <w:sz w:val="22"/>
-                <w:szCs w:val="22"/>
-              </w:rPr>
-              <w:t>state(arrived)</w:t>
-            </w:r>
-            <w:r>
-              <w:rPr>
-                <w:rFonts w:asciiTheme="minorHAnsi" w:hAnsiTheme="minorHAnsi" w:cstheme="minorHAnsi"/>
-                <w:sz w:val="22"/>
-                <w:szCs w:val="22"/>
-              </w:rPr>
-              <w:t xml:space="preserve"> </w:t>
-            </w:r>
-            <w:r>
-              <w:rPr>
-                <w:rFonts w:asciiTheme="minorHAnsi" w:hAnsiTheme="minorHAnsi" w:cstheme="minorHAnsi"/>
-                <w:sz w:val="22"/>
-                <w:szCs w:val="22"/>
-              </w:rPr>
-              <w:t xml:space="preserve"> is sent.</w:t>
-            </w:r>
-          </w:p>
-          <w:p>
-            <w:pPr>
-              <w:pStyle w:val="ListParagraph"/>
-              <w:numPr>
-                <w:ilvl w:val="0"/>
-                <w:numId w:val="24"/>
-              </w:numPr>
-            </w:pPr>
-            <w:r>
-              <w:rPr>
-                <w:u w:val="single"/>
-              </w:rPr>
-              <w:t>Failure</w:t>
-            </w:r>
-            <w:r>
-              <w:t xml:space="preserve">: </w:t>
-            </w:r>
-          </w:p>
-          <w:p>
-            <w:pPr>
-              <w:pStyle w:val="ListParagraph"/>
-              <w:numPr>
-                <w:ilvl w:val="0"/>
-                <w:numId w:val="5"/>
-              </w:numPr>
-              <w:ind w:left="720"/>
-              <w:rPr>
-                <w:rFonts w:asciiTheme="minorHAnsi" w:hAnsiTheme="minorHAnsi" w:cstheme="minorHAnsi"/>
-                <w:sz w:val="22"/>
-                <w:szCs w:val="22"/>
-              </w:rPr>
-            </w:pPr>
-            <w:r>
-              <w:rPr>
-                <w:rFonts w:asciiTheme="minorHAnsi" w:hAnsiTheme="minorHAnsi" w:cstheme="minorHAnsi"/>
-                <w:sz w:val="22"/>
-                <w:szCs w:val="22"/>
-              </w:rPr>
-              <w:t>If doors are closed, a robot may not be able to go to a location, and in that case the goTo action fails</w:t>
-            </w:r>
-            <w:r>
-              <w:rPr>
-                <w:rFonts w:asciiTheme="minorHAnsi" w:hAnsiTheme="minorHAnsi" w:cstheme="minorHAnsi"/>
-                <w:sz w:val="22"/>
-                <w:szCs w:val="22"/>
-              </w:rPr>
-              <w:t xml:space="preserve"> (silently)</w:t>
-            </w:r>
-            <w:r>
-              <w:rPr>
-                <w:rFonts w:asciiTheme="minorHAnsi" w:hAnsiTheme="minorHAnsi" w:cstheme="minorHAnsi"/>
-                <w:sz w:val="22"/>
-                <w:szCs w:val="22"/>
-              </w:rPr>
-              <w:t xml:space="preserve"> and the robot will be close to the door where the action failed. A percept </w:t>
-            </w:r>
-            <w:r>
-              <w:rPr>
-                <w:rFonts w:ascii="Courier New" w:hAnsi="Courier New" w:cs="Courier New"/>
-                <w:sz w:val="22"/>
-                <w:szCs w:val="22"/>
-              </w:rPr>
-              <w:t>state(collided</w:t>
-            </w:r>
-            <w:r>
-              <w:rPr>
-                <w:rFonts w:ascii="Courier New" w:hAnsi="Courier New" w:cs="Courier New"/>
-                <w:sz w:val="22"/>
-                <w:szCs w:val="22"/>
-              </w:rPr>
-              <w:t>)</w:t>
-            </w:r>
-            <w:r>
-              <w:rPr>
-                <w:rFonts w:asciiTheme="minorHAnsi" w:hAnsiTheme="minorHAnsi" w:cstheme="minorHAnsi"/>
-                <w:sz w:val="22"/>
-                <w:szCs w:val="22"/>
-              </w:rPr>
-              <w:t xml:space="preserve"> is sent when the goTo action fails this way.</w:t>
-            </w:r>
-          </w:p>
-          <w:p>
-            <w:pPr>
-              <w:pStyle w:val="ListParagraph"/>
-              <w:numPr>
-                <w:ilvl w:val="0"/>
-                <w:numId w:val="5"/>
-              </w:numPr>
-              <w:ind w:left="720"/>
-              <w:rPr>
-                <w:rFonts w:asciiTheme="minorHAnsi" w:hAnsiTheme="minorHAnsi" w:cstheme="minorHAnsi"/>
-                <w:sz w:val="22"/>
-                <w:szCs w:val="22"/>
-              </w:rPr>
-            </w:pPr>
-            <w:r>
-              <w:rPr>
-                <w:rFonts w:asciiTheme="minorHAnsi" w:hAnsiTheme="minorHAnsi" w:cstheme="minorHAnsi"/>
-                <w:sz w:val="22"/>
-                <w:szCs w:val="22"/>
-              </w:rPr>
-              <w:t xml:space="preserve">if </w:t>
-            </w:r>
-            <w:r>
-              <w:rPr>
-                <w:rFonts w:asciiTheme="minorHAnsi" w:hAnsiTheme="minorHAnsi" w:cstheme="minorHAnsi"/>
-                <w:sz w:val="22"/>
-                <w:szCs w:val="22"/>
-              </w:rPr>
-              <w:t xml:space="preserve">the map has been customized to use </w:t>
+                <w:rFonts w:asciiTheme="minorHAnsi" w:hAnsiTheme="minorHAnsi" w:cstheme="minorHAnsi"/>
+                <w:sz w:val="22"/>
+                <w:szCs w:val="22"/>
+              </w:rPr>
+              <w:t xml:space="preserve">if the map has been customized to use </w:t>
             </w:r>
             <w:r>
               <w:rPr>
@@ -11645,47 +11539,15 @@
                 <w:sz w:val="22"/>
                 <w:szCs w:val="22"/>
               </w:rPr>
-              <w:t>state(collided</w:t>
-            </w:r>
-            <w:r>
-              <w:rPr>
-                <w:rFonts w:ascii="Courier New" w:hAnsi="Courier New" w:cs="Courier New"/>
-                <w:sz w:val="22"/>
-                <w:szCs w:val="22"/>
-              </w:rPr>
-              <w:t>)</w:t>
-            </w:r>
-            <w:r>
-              <w:rPr>
-                <w:rFonts w:asciiTheme="minorHAnsi" w:hAnsiTheme="minorHAnsi" w:cstheme="minorHAnsi"/>
-                <w:sz w:val="22"/>
-                <w:szCs w:val="22"/>
-              </w:rPr>
-              <w:t xml:space="preserve"> is sent when the goTo action fails </w:t>
-            </w:r>
-            <w:r>
-              <w:rPr>
-                <w:rFonts w:asciiTheme="minorHAnsi" w:hAnsiTheme="minorHAnsi" w:cstheme="minorHAnsi"/>
-                <w:sz w:val="22"/>
-                <w:szCs w:val="22"/>
-              </w:rPr>
-              <w:t xml:space="preserve">silently </w:t>
-            </w:r>
-            <w:r>
-              <w:rPr>
-                <w:rFonts w:asciiTheme="minorHAnsi" w:hAnsiTheme="minorHAnsi" w:cstheme="minorHAnsi"/>
-                <w:sz w:val="22"/>
-                <w:szCs w:val="22"/>
-              </w:rPr>
-              <w:t>this way</w:t>
-            </w:r>
-            <w:r>
-              <w:rPr>
-                <w:rFonts w:asciiTheme="minorHAnsi" w:hAnsiTheme="minorHAnsi" w:cstheme="minorHAnsi"/>
-                <w:sz w:val="22"/>
-                <w:szCs w:val="22"/>
-              </w:rPr>
-              <w:t>. Also notice that zones in this case may overlap slightly (or much if designed improperly), and in such cases a bot may be in multiple zones at once.</w:t>
+              <w:t>state(collided)</w:t>
+            </w:r>
+            <w:r>
+              <w:rPr>
+                <w:rFonts w:asciiTheme="minorHAnsi" w:hAnsiTheme="minorHAnsi" w:cstheme="minorHAnsi"/>
+                <w:sz w:val="22"/>
+                <w:szCs w:val="22"/>
+              </w:rPr>
+              <w:t xml:space="preserve"> is sent when the goTo action fails silently this way. Also notice that zones in this case may overlap slightly (or much if designed improperly), and in such cases a bot may be in multiple zones at once.</w:t>
             </w:r>
           </w:p>
           <w:p>
@@ -11750,21 +11612,35 @@
                 <w:rFonts w:ascii="Courier New" w:hAnsi="Courier New" w:cs="Courier New"/>
                 <w:lang w:val="en-US"/>
               </w:rPr>
-              <w:t>goTo(</w:t>
+              <w:t>goTo(&lt;PlaceID&gt;)</w:t>
+            </w:r>
+          </w:p>
+          <w:p>
+            <w:pPr>
+              <w:pStyle w:val="ListParagraph"/>
+              <w:numPr>
+                <w:ilvl w:val="0"/>
+                <w:numId w:val="19"/>
+              </w:numPr>
+              <w:outlineLvl w:val="0"/>
+            </w:pPr>
+            <w:r>
+              <w:rPr>
+                <w:u w:val="single"/>
+              </w:rPr>
+              <w:t>Precondition</w:t>
+            </w:r>
+            <w:r>
+              <w:t xml:space="preserve">: </w:t>
             </w:r>
             <w:r>
               <w:rPr>
                 <w:rFonts w:ascii="Courier New" w:hAnsi="Courier New" w:cs="Courier New"/>
-                <w:lang w:val="en-US"/>
-              </w:rPr>
-              <w:t>&lt;PlaceID&gt;</w:t>
-            </w:r>
-            <w:r>
-              <w:rPr>
-                <w:rFonts w:ascii="Courier New" w:hAnsi="Courier New" w:cs="Courier New"/>
-                <w:lang w:val="en-US"/>
-              </w:rPr>
-              <w:t>)</w:t>
+              </w:rPr>
+              <w:t xml:space="preserve">&lt;PlaceID&gt; </w:t>
+            </w:r>
+            <w:r>
+              <w:t>must be a place.</w:t>
             </w:r>
           </w:p>
           <w:p>
@@ -11780,34 +11656,6 @@
               <w:rPr>
                 <w:u w:val="single"/>
               </w:rPr>
-              <w:t>Precondition</w:t>
-            </w:r>
-            <w:r>
-              <w:t xml:space="preserve">: </w:t>
-            </w:r>
-            <w:r>
-              <w:rPr>
-                <w:rFonts w:ascii="Courier New" w:hAnsi="Courier New" w:cs="Courier New"/>
-              </w:rPr>
-              <w:t xml:space="preserve">&lt;PlaceID&gt; </w:t>
-            </w:r>
-            <w:r>
-              <w:t>must be a place.</w:t>
-            </w:r>
-          </w:p>
-          <w:p>
-            <w:pPr>
-              <w:pStyle w:val="ListParagraph"/>
-              <w:numPr>
-                <w:ilvl w:val="0"/>
-                <w:numId w:val="19"/>
-              </w:numPr>
-              <w:outlineLvl w:val="0"/>
-            </w:pPr>
-            <w:r>
-              <w:rPr>
-                <w:u w:val="single"/>
-              </w:rPr>
               <w:t>Expected Effect</w:t>
             </w:r>
             <w:r>
@@ -11817,19 +11665,19 @@
           <w:p>
             <w:pPr>
               <w:rPr>
-                <w:lang w:val="en-GB"/>
-              </w:rPr>
-            </w:pPr>
-            <w:r>
-              <w:rPr>
-                <w:u w:val="single"/>
-                <w:lang w:val="en-GB"/>
+                <w:lang w:val="en-US"/>
+              </w:rPr>
+            </w:pPr>
+            <w:r>
+              <w:rPr>
+                <w:u w:val="single"/>
+                <w:lang w:val="en-US"/>
               </w:rPr>
               <w:t>Additional explanation</w:t>
             </w:r>
             <w:r>
               <w:rPr>
-                <w:lang w:val="en-GB"/>
+                <w:lang w:val="en-US"/>
               </w:rPr>
               <w:t>: see goTo(X,Y) for details.</w:t>
             </w:r>
@@ -11846,7 +11694,7 @@
       </w:tr>
       <w:tr>
         <w:tblPrEx>
-          <w:tblLook w:val="00A0"/>
+          <w:tblLook w:val="00A0" w:firstRow="1" w:lastRow="0" w:firstColumn="1" w:lastColumn="0" w:noHBand="0" w:noVBand="0"/>
         </w:tblPrEx>
         <w:tc>
           <w:tcPr>
@@ -12058,7 +11906,7 @@
       </w:tr>
       <w:tr>
         <w:tblPrEx>
-          <w:tblLook w:val="00A0"/>
+          <w:tblLook w:val="00A0" w:firstRow="1" w:lastRow="0" w:firstColumn="1" w:lastColumn="0" w:noHBand="0" w:noVBand="0"/>
         </w:tblPrEx>
         <w:tc>
           <w:tcPr>
@@ -12209,7 +12057,7 @@
       </w:tr>
       <w:tr>
         <w:tblPrEx>
-          <w:tblLook w:val="00A0"/>
+          <w:tblLook w:val="00A0" w:firstRow="1" w:lastRow="0" w:firstColumn="1" w:lastColumn="0" w:noHBand="0" w:noVBand="0"/>
         </w:tblPrEx>
         <w:tc>
           <w:tcPr>
@@ -12229,6 +12077,7 @@
                 <w:b/>
                 <w:lang w:val="en-US"/>
               </w:rPr>
+              <w:lastRenderedPageBreak/>
               <w:t>Action</w:t>
             </w:r>
             <w:r>
@@ -12348,7 +12197,7 @@
       </w:tr>
       <w:tr>
         <w:tblPrEx>
-          <w:tblLook w:val="00A0"/>
+          <w:tblLook w:val="00A0" w:firstRow="1" w:lastRow="0" w:firstColumn="1" w:lastColumn="0" w:noHBand="0" w:noVBand="0"/>
         </w:tblPrEx>
         <w:tc>
           <w:tcPr>
@@ -12576,7 +12425,7 @@
       </w:tr>
       <w:tr>
         <w:tblPrEx>
-          <w:tblLook w:val="00A0"/>
+          <w:tblLook w:val="00A0" w:firstRow="1" w:lastRow="0" w:firstColumn="1" w:lastColumn="0" w:noHBand="0" w:noVBand="0"/>
         </w:tblPrEx>
         <w:tc>
           <w:tcPr>
@@ -12700,7 +12549,7 @@
       </w:tr>
       <w:tr>
         <w:tblPrEx>
-          <w:tblLook w:val="00A0"/>
+          <w:tblLook w:val="00A0" w:firstRow="1" w:lastRow="0" w:firstColumn="1" w:lastColumn="0" w:noHBand="0" w:noVBand="0"/>
         </w:tblPrEx>
         <w:tc>
           <w:tcPr>
@@ -12804,7 +12653,7 @@
       </w:tr>
       <w:tr>
         <w:tblPrEx>
-          <w:tblLook w:val="00A0"/>
+          <w:tblLook w:val="00A0" w:firstRow="1" w:lastRow="0" w:firstColumn="1" w:lastColumn="0" w:noHBand="0" w:noVBand="0"/>
         </w:tblPrEx>
         <w:tc>
           <w:tcPr>
@@ -12945,13 +12794,7 @@
         <w:rPr>
           <w:lang w:val="en-US"/>
         </w:rPr>
-        <w:t xml:space="preserve">E-Partner </w:t>
-      </w:r>
-      <w:r>
-        <w:rPr>
-          <w:lang w:val="en-US"/>
-        </w:rPr>
-        <w:t>Percepts</w:t>
+        <w:t>E-Partner Percepts</w:t>
       </w:r>
     </w:p>
     <w:p>
@@ -12971,7 +12814,7 @@
       <w:tblPr>
         <w:tblStyle w:val="TableGrid"/>
         <w:tblW w:w="0" w:type="auto"/>
-        <w:tblLook w:val="00A0"/>
+        <w:tblLook w:val="00A0" w:firstRow="1" w:lastRow="0" w:firstColumn="1" w:lastColumn="0" w:noHBand="0" w:noVBand="0"/>
       </w:tblPr>
       <w:tblGrid>
         <w:gridCol w:w="9288"/>
@@ -13131,6 +12974,7 @@
                 <w:b/>
                 <w:lang w:val="en-US"/>
               </w:rPr>
+              <w:lastRenderedPageBreak/>
               <w:t>Predicate</w:t>
             </w:r>
             <w:r>
@@ -14001,16 +13845,7 @@
                 <w:sz w:val="22"/>
                 <w:szCs w:val="22"/>
               </w:rPr>
-              <w:t xml:space="preserve"> Sent once.</w:t>
-            </w:r>
-            <w:r>
-              <w:rPr>
-                <w:rFonts w:asciiTheme="minorHAnsi" w:hAnsiTheme="minorHAnsi" w:cstheme="minorHAnsi"/>
-                <w:sz w:val="22"/>
-                <w:szCs w:val="22"/>
-                <w:lang w:val="en-GB"/>
-              </w:rPr>
-              <w:t xml:space="preserve">  </w:t>
+              <w:t xml:space="preserve"> Sent once.  </w:t>
             </w:r>
             <w:r>
               <w:rPr>
@@ -14041,13 +13876,13 @@
       <w:pPr>
         <w:rPr>
           <w:rFonts w:cstheme="minorHAnsi"/>
-          <w:lang w:val="en-GB"/>
+          <w:lang w:val="en-US"/>
         </w:rPr>
       </w:pPr>
       <w:r>
         <w:rPr>
           <w:rFonts w:cstheme="minorHAnsi"/>
-          <w:lang w:val="en-GB"/>
+          <w:lang w:val="en-US"/>
         </w:rPr>
         <w:t xml:space="preserve">  </w:t>
       </w:r>
@@ -14097,6 +13932,7 @@
         <w:rPr>
           <w:lang w:val="en-US"/>
         </w:rPr>
+        <w:lastRenderedPageBreak/>
         <w:t>Messages</w:t>
       </w:r>
     </w:p>
@@ -14311,6 +14147,9 @@
         <w:tabs>
           <w:tab w:val="left" w:pos="5103"/>
         </w:tabs>
+        <w:rPr>
+          <w:lang w:val="en-US"/>
+        </w:rPr>
       </w:pPr>
     </w:p>
     <w:p>
@@ -14326,37 +14165,7 @@
         <w:rPr>
           <w:lang w:val="en-US"/>
         </w:rPr>
-        <w:t xml:space="preserve">For each message described below we will also add </w:t>
-      </w:r>
-      <w:r>
-        <w:rPr>
-          <w:lang w:val="en-US"/>
-        </w:rPr>
-        <w:t xml:space="preserve">how to create </w:t>
-      </w:r>
-      <w:r>
-        <w:rPr>
-          <w:lang w:val="en-US"/>
-        </w:rPr>
-        <w:t xml:space="preserve">the equivalent </w:t>
-      </w:r>
-      <w:r>
-        <w:rPr>
-          <w:lang w:val="en-US"/>
-        </w:rPr>
-        <w:t>in</w:t>
-      </w:r>
-      <w:r>
-        <w:rPr>
-          <w:lang w:val="en-US"/>
-        </w:rPr>
-        <w:t xml:space="preserve"> Java. </w:t>
-      </w:r>
-      <w:r>
-        <w:rPr>
-          <w:lang w:val="en-US"/>
-        </w:rPr>
-        <w:t>The MessageTranslator class provides translation capabilities from natural language to BW4TMessage and vice versa for Java agents.</w:t>
+        <w:t>For each message described below we will also add how to create the equivalent in Java. The MessageTranslator class provides translation capabilities from natural language to BW4TMessage and vice versa for Java agents.</w:t>
       </w:r>
     </w:p>
     <w:p>
@@ -14378,7 +14187,7 @@
       <w:tblPr>
         <w:tblStyle w:val="TableGrid"/>
         <w:tblW w:w="0" w:type="auto"/>
-        <w:tblLook w:val="00A0"/>
+        <w:tblLook w:val="00A0" w:firstRow="1" w:lastRow="0" w:firstColumn="1" w:lastColumn="0" w:noHBand="0" w:noVBand="0"/>
       </w:tblPr>
       <w:tblGrid>
         <w:gridCol w:w="9288"/>
@@ -14916,7 +14725,7 @@
       <w:tblPr>
         <w:tblStyle w:val="TableGrid"/>
         <w:tblW w:w="0" w:type="auto"/>
-        <w:tblLook w:val="00A0"/>
+        <w:tblLook w:val="00A0" w:firstRow="1" w:lastRow="0" w:firstColumn="1" w:lastColumn="0" w:noHBand="0" w:noVBand="0"/>
       </w:tblPr>
       <w:tblGrid>
         <w:gridCol w:w="9288"/>
@@ -15128,6 +14937,7 @@
                 <w:b/>
                 <w:lang w:val="en-US"/>
               </w:rPr>
+              <w:lastRenderedPageBreak/>
               <w:t xml:space="preserve">Message: </w:t>
             </w:r>
             <w:r>
@@ -15329,7 +15139,7 @@
       <w:tblPr>
         <w:tblStyle w:val="TableGrid"/>
         <w:tblW w:w="0" w:type="auto"/>
-        <w:tblLook w:val="00A0"/>
+        <w:tblLook w:val="00A0" w:firstRow="1" w:lastRow="0" w:firstColumn="1" w:lastColumn="0" w:noHBand="0" w:noVBand="0"/>
       </w:tblPr>
       <w:tblGrid>
         <w:gridCol w:w="9288"/>
@@ -15343,17 +15153,20 @@
             <w:pPr>
               <w:rPr>
                 <w:rFonts w:ascii="Courier New" w:hAnsi="Courier New" w:cs="Courier New"/>
+                <w:lang w:val="en-US"/>
               </w:rPr>
             </w:pPr>
             <w:r>
               <w:rPr>
                 <w:b/>
+                <w:lang w:val="en-US"/>
               </w:rPr>
               <w:t xml:space="preserve">Message: </w:t>
             </w:r>
             <w:r>
               <w:rPr>
                 <w:rFonts w:ascii="Courier New" w:hAnsi="Courier New" w:cs="Courier New"/>
+                <w:lang w:val="en-US"/>
               </w:rPr>
               <w:t>at(&lt;ColorID&gt;,&lt;RoomID&gt;)</w:t>
             </w:r>
@@ -15524,20 +15337,20 @@
             <w:pPr>
               <w:rPr>
                 <w:b/>
-                <w:lang w:val="en-GB"/>
+                <w:lang w:val="en-US"/>
               </w:rPr>
             </w:pPr>
             <w:r>
               <w:rPr>
                 <w:b/>
-                <w:lang w:val="en-GB"/>
+                <w:lang w:val="en-US"/>
               </w:rPr>
               <w:t xml:space="preserve">Message: </w:t>
             </w:r>
             <w:r>
               <w:rPr>
                 <w:rFonts w:ascii="Courier New" w:hAnsi="Courier New" w:cs="Courier New"/>
-                <w:lang w:val="en-GB"/>
+                <w:lang w:val="en-US"/>
               </w:rPr>
               <w:t>empty(&lt;RoomID&gt;)</w:t>
             </w:r>
@@ -15634,7 +15447,7 @@
       <w:tblPr>
         <w:tblStyle w:val="TableGrid"/>
         <w:tblW w:w="0" w:type="auto"/>
-        <w:tblLook w:val="00A0"/>
+        <w:tblLook w:val="00A0" w:firstRow="1" w:lastRow="0" w:firstColumn="1" w:lastColumn="0" w:noHBand="0" w:noVBand="0"/>
       </w:tblPr>
       <w:tblGrid>
         <w:gridCol w:w="9288"/>
@@ -15648,17 +15461,20 @@
             <w:pPr>
               <w:rPr>
                 <w:rFonts w:ascii="Courier New" w:hAnsi="Courier New" w:cs="Courier New"/>
+                <w:lang w:val="en-US"/>
               </w:rPr>
             </w:pPr>
             <w:r>
               <w:rPr>
                 <w:b/>
+                <w:lang w:val="en-US"/>
               </w:rPr>
               <w:t xml:space="preserve">Message: </w:t>
             </w:r>
             <w:r>
               <w:rPr>
                 <w:rFonts w:ascii="Courier New" w:hAnsi="Courier New" w:cs="Courier New"/>
+                <w:lang w:val="en-US"/>
               </w:rPr>
               <w:t>in(&lt;Me&gt;,&lt;RoomID&gt;)</w:t>
             </w:r>
@@ -15737,17 +15553,20 @@
             <w:pPr>
               <w:rPr>
                 <w:rFonts w:ascii="Courier New" w:hAnsi="Courier New" w:cs="Courier New"/>
+                <w:lang w:val="en-US"/>
               </w:rPr>
             </w:pPr>
             <w:r>
               <w:rPr>
                 <w:b/>
+                <w:lang w:val="en-US"/>
               </w:rPr>
               <w:t xml:space="preserve">Message: </w:t>
             </w:r>
             <w:r>
               <w:rPr>
                 <w:rFonts w:ascii="Courier New" w:hAnsi="Courier New" w:cs="Courier New"/>
+                <w:lang w:val="en-US"/>
               </w:rPr>
               <w:t>at(&lt;BlockID&gt;)</w:t>
             </w:r>
@@ -15826,17 +15645,20 @@
             <w:pPr>
               <w:rPr>
                 <w:rFonts w:ascii="Courier New" w:hAnsi="Courier New" w:cs="Courier New"/>
+                <w:lang w:val="en-US"/>
               </w:rPr>
             </w:pPr>
             <w:r>
               <w:rPr>
                 <w:b/>
+                <w:lang w:val="en-US"/>
               </w:rPr>
               <w:t xml:space="preserve">Message: </w:t>
             </w:r>
             <w:r>
               <w:rPr>
                 <w:rFonts w:ascii="Courier New" w:hAnsi="Courier New" w:cs="Courier New"/>
+                <w:lang w:val="en-US"/>
               </w:rPr>
               <w:t>holding(&lt;Me&gt;,&lt;ColorID&gt;)</w:t>
             </w:r>
@@ -16007,17 +15829,20 @@
             <w:pPr>
               <w:rPr>
                 <w:rFonts w:ascii="Courier New" w:hAnsi="Courier New" w:cs="Courier New"/>
+                <w:lang w:val="en-US"/>
               </w:rPr>
             </w:pPr>
             <w:r>
               <w:rPr>
                 <w:b/>
+                <w:lang w:val="en-US"/>
               </w:rPr>
               <w:t xml:space="preserve">Message: </w:t>
             </w:r>
             <w:r>
               <w:rPr>
                 <w:rFonts w:ascii="Courier New" w:hAnsi="Courier New" w:cs="Courier New"/>
+                <w:lang w:val="en-US"/>
               </w:rPr>
               <w:t>putDown(&lt;Me&gt;)</w:t>
             </w:r>
@@ -16098,6 +15923,7 @@
             <w:pPr>
               <w:rPr>
                 <w:b/>
+                <w:lang w:val="en-US"/>
               </w:rPr>
             </w:pPr>
           </w:p>
@@ -16105,19 +15931,21 @@
             <w:pPr>
               <w:rPr>
                 <w:rFonts w:ascii="Courier New" w:hAnsi="Courier New" w:cs="Courier New"/>
-              </w:rPr>
-            </w:pPr>
-            <w:bookmarkStart w:id="1" w:name="_GoBack"/>
-            <w:bookmarkEnd w:id="1"/>
+                <w:lang w:val="en-US"/>
+              </w:rPr>
+            </w:pPr>
             <w:r>
               <w:rPr>
                 <w:b/>
-              </w:rPr>
+                <w:lang w:val="en-US"/>
+              </w:rPr>
+              <w:lastRenderedPageBreak/>
               <w:t xml:space="preserve">Message: </w:t>
             </w:r>
             <w:r>
               <w:rPr>
                 <w:rFonts w:ascii="Courier New" w:hAnsi="Courier New" w:cs="Courier New"/>
+                <w:lang w:val="en-US"/>
               </w:rPr>
               <w:t>putDown(&lt;Me&gt;,&lt;ColorID&gt;)</w:t>
             </w:r>
@@ -16198,17 +16026,21 @@
             <w:pPr>
               <w:rPr>
                 <w:rFonts w:ascii="Courier New" w:hAnsi="Courier New" w:cs="Courier New"/>
+                <w:lang w:val="en-US"/>
               </w:rPr>
             </w:pPr>
             <w:r>
               <w:rPr>
                 <w:b/>
-              </w:rPr>
+                <w:lang w:val="en-US"/>
+              </w:rPr>
+              <w:lastRenderedPageBreak/>
               <w:t xml:space="preserve">Message: </w:t>
             </w:r>
             <w:r>
               <w:rPr>
                 <w:rFonts w:ascii="Courier New" w:hAnsi="Courier New" w:cs="Courier New"/>
+                <w:lang w:val="en-US"/>
               </w:rPr>
               <w:t>waitingOutside(&lt;Me&gt;,&lt;RoomID&gt;)</w:t>
             </w:r>
@@ -16289,17 +16121,20 @@
             <w:pPr>
               <w:rPr>
                 <w:rFonts w:ascii="Courier New" w:hAnsi="Courier New" w:cs="Courier New"/>
+                <w:lang w:val="en-US"/>
               </w:rPr>
             </w:pPr>
             <w:r>
               <w:rPr>
                 <w:b/>
+                <w:lang w:val="en-US"/>
               </w:rPr>
               <w:t xml:space="preserve">Message: </w:t>
             </w:r>
             <w:r>
               <w:rPr>
                 <w:rFonts w:ascii="Courier New" w:hAnsi="Courier New" w:cs="Courier New"/>
+                <w:lang w:val="en-US"/>
               </w:rPr>
               <w:t>need(&lt;ColorID&gt;)</w:t>
             </w:r>
@@ -16380,17 +16215,20 @@
             <w:pPr>
               <w:rPr>
                 <w:rFonts w:ascii="Courier New" w:hAnsi="Courier New" w:cs="Courier New"/>
+                <w:lang w:val="en-US"/>
               </w:rPr>
             </w:pPr>
             <w:r>
               <w:rPr>
                 <w:b/>
+                <w:lang w:val="en-US"/>
               </w:rPr>
               <w:t xml:space="preserve">Message: </w:t>
             </w:r>
             <w:r>
               <w:rPr>
                 <w:rFonts w:ascii="Courier New" w:hAnsi="Courier New" w:cs="Courier New"/>
+                <w:lang w:val="en-US"/>
               </w:rPr>
               <w:t>checked(&lt;RoomID&gt;)</w:t>
             </w:r>
@@ -16471,17 +16309,20 @@
             <w:pPr>
               <w:rPr>
                 <w:rFonts w:ascii="Courier New" w:hAnsi="Courier New" w:cs="Courier New"/>
+                <w:lang w:val="en-US"/>
               </w:rPr>
             </w:pPr>
             <w:r>
               <w:rPr>
                 <w:b/>
+                <w:lang w:val="en-US"/>
               </w:rPr>
               <w:t xml:space="preserve">Message: </w:t>
             </w:r>
             <w:r>
               <w:rPr>
                 <w:rFonts w:ascii="Courier New" w:hAnsi="Courier New" w:cs="Courier New"/>
+                <w:lang w:val="en-US"/>
               </w:rPr>
               <w:t>checked(&lt;PlayerID&gt;,&lt;RoomID&gt;)</w:t>
             </w:r>
@@ -16582,7 +16423,7 @@
       <w:tblPr>
         <w:tblStyle w:val="TableGrid"/>
         <w:tblW w:w="0" w:type="auto"/>
-        <w:tblLook w:val="00A0"/>
+        <w:tblLook w:val="00A0" w:firstRow="1" w:lastRow="0" w:firstColumn="1" w:lastColumn="0" w:noHBand="0" w:noVBand="0"/>
       </w:tblPr>
       <w:tblGrid>
         <w:gridCol w:w="9288"/>
@@ -16596,17 +16437,20 @@
             <w:pPr>
               <w:rPr>
                 <w:rFonts w:ascii="Courier New" w:hAnsi="Courier New" w:cs="Courier New"/>
+                <w:lang w:val="en-US"/>
               </w:rPr>
             </w:pPr>
             <w:r>
               <w:rPr>
                 <w:b/>
+                <w:lang w:val="en-US"/>
               </w:rPr>
               <w:t xml:space="preserve">Message: </w:t>
             </w:r>
             <w:r>
               <w:rPr>
                 <w:rFonts w:ascii="Courier New" w:hAnsi="Courier New" w:cs="Courier New"/>
+                <w:lang w:val="en-US"/>
               </w:rPr>
               <w:t>int(at(_,&lt;RoomID&gt;))</w:t>
             </w:r>
@@ -16715,17 +16559,20 @@
               <w:keepLines/>
               <w:rPr>
                 <w:rFonts w:ascii="Courier New" w:hAnsi="Courier New" w:cs="Courier New"/>
+                <w:lang w:val="en-US"/>
               </w:rPr>
             </w:pPr>
             <w:r>
               <w:rPr>
                 <w:b/>
+                <w:lang w:val="en-US"/>
               </w:rPr>
               <w:t xml:space="preserve">Message: </w:t>
             </w:r>
             <w:r>
               <w:rPr>
                 <w:rFonts w:ascii="Courier New" w:hAnsi="Courier New" w:cs="Courier New"/>
+                <w:lang w:val="en-US"/>
               </w:rPr>
               <w:t>int(at(&lt;ColorID&gt;,_))</w:t>
             </w:r>
@@ -16859,7 +16706,7 @@
       <w:tblPr>
         <w:tblStyle w:val="TableGrid"/>
         <w:tblW w:w="0" w:type="auto"/>
-        <w:tblLook w:val="00A0"/>
+        <w:tblLook w:val="00A0" w:firstRow="1" w:lastRow="0" w:firstColumn="1" w:lastColumn="0" w:noHBand="0" w:noVBand="0"/>
       </w:tblPr>
       <w:tblGrid>
         <w:gridCol w:w="9288"/>
@@ -16873,17 +16720,20 @@
             <w:pPr>
               <w:rPr>
                 <w:rFonts w:ascii="Courier New" w:hAnsi="Courier New" w:cs="Courier New"/>
+                <w:lang w:val="en-US"/>
               </w:rPr>
             </w:pPr>
             <w:r>
               <w:rPr>
                 <w:b/>
+                <w:lang w:val="en-US"/>
               </w:rPr>
               <w:t xml:space="preserve">Message: </w:t>
             </w:r>
             <w:r>
               <w:rPr>
                 <w:rFonts w:ascii="Courier New" w:hAnsi="Courier New" w:cs="Courier New"/>
+                <w:lang w:val="en-US"/>
               </w:rPr>
               <w:t>int(in(_,&lt;RoomID&gt;))</w:t>
             </w:r>
@@ -17134,6 +16984,7 @@
                 <w:b/>
                 <w:lang w:val="en-US"/>
               </w:rPr>
+              <w:lastRenderedPageBreak/>
               <w:t xml:space="preserve">Message: </w:t>
             </w:r>
             <w:r>
@@ -17254,6 +17105,7 @@
                 <w:b/>
                 <w:lang w:val="en-US"/>
               </w:rPr>
+              <w:lastRenderedPageBreak/>
               <w:t xml:space="preserve">Message: </w:t>
             </w:r>
             <w:r>
@@ -17366,17 +17218,20 @@
             <w:pPr>
               <w:rPr>
                 <w:rFonts w:ascii="Courier New" w:hAnsi="Courier New" w:cs="Courier New"/>
+                <w:lang w:val="en-US"/>
               </w:rPr>
             </w:pPr>
             <w:r>
               <w:rPr>
                 <w:b/>
+                <w:lang w:val="en-US"/>
               </w:rPr>
               <w:t xml:space="preserve">Message: </w:t>
             </w:r>
             <w:r>
               <w:rPr>
                 <w:rFonts w:ascii="Courier New" w:hAnsi="Courier New" w:cs="Courier New"/>
+                <w:lang w:val="en-US"/>
               </w:rPr>
               <w:t>int(willBeLong(&lt;PlayerID&gt;))</w:t>
             </w:r>
@@ -17455,17 +17310,20 @@
             <w:pPr>
               <w:rPr>
                 <w:rFonts w:ascii="Courier New" w:hAnsi="Courier New" w:cs="Courier New"/>
+                <w:lang w:val="en-US"/>
               </w:rPr>
             </w:pPr>
             <w:r>
               <w:rPr>
                 <w:b/>
+                <w:lang w:val="en-US"/>
               </w:rPr>
               <w:t xml:space="preserve">Message: </w:t>
             </w:r>
             <w:r>
               <w:rPr>
                 <w:rFonts w:ascii="Courier New" w:hAnsi="Courier New" w:cs="Courier New"/>
+                <w:lang w:val="en-US"/>
               </w:rPr>
               <w:t>int(checked(_, &lt;RoomID&gt;))</w:t>
             </w:r>
@@ -17572,17 +17430,20 @@
             <w:pPr>
               <w:rPr>
                 <w:rFonts w:ascii="Courier New" w:hAnsi="Courier New" w:cs="Courier New"/>
+                <w:lang w:val="en-US"/>
               </w:rPr>
             </w:pPr>
             <w:r>
               <w:rPr>
                 <w:b/>
+                <w:lang w:val="en-US"/>
               </w:rPr>
               <w:t xml:space="preserve">Message: </w:t>
             </w:r>
             <w:r>
               <w:rPr>
                 <w:rFonts w:ascii="Courier New" w:hAnsi="Courier New" w:cs="Courier New"/>
+                <w:lang w:val="en-US"/>
               </w:rPr>
               <w:t>int(areClose(&lt;PlayerID&gt;))</w:t>
             </w:r>
@@ -17661,29 +17522,34 @@
             <w:pPr>
               <w:rPr>
                 <w:rFonts w:ascii="Courier New" w:hAnsi="Courier New" w:cs="Courier New"/>
+                <w:lang w:val="en-US"/>
               </w:rPr>
             </w:pPr>
             <w:r>
               <w:rPr>
                 <w:b/>
+                <w:lang w:val="en-US"/>
               </w:rPr>
               <w:t xml:space="preserve">Message: </w:t>
             </w:r>
             <w:r>
               <w:rPr>
                 <w:rFonts w:ascii="Courier New" w:hAnsi="Courier New" w:cs="Courier New"/>
+                <w:lang w:val="en-US"/>
               </w:rPr>
               <w:t>int(</w:t>
             </w:r>
             <w:r>
               <w:rPr>
                 <w:rFonts w:ascii="Courier New" w:hAnsi="Courier New"/>
+                <w:lang w:val="en-US"/>
               </w:rPr>
               <w:t>holding(_, &lt;ColorID&gt;)</w:t>
             </w:r>
             <w:r>
               <w:rPr>
                 <w:rFonts w:ascii="Courier New" w:hAnsi="Courier New" w:cs="Courier New"/>
+                <w:lang w:val="en-US"/>
               </w:rPr>
               <w:t>)</w:t>
             </w:r>
@@ -17800,7 +17666,7 @@
       <w:tblPr>
         <w:tblStyle w:val="TableGrid"/>
         <w:tblW w:w="0" w:type="auto"/>
-        <w:tblLook w:val="00A0"/>
+        <w:tblLook w:val="00A0" w:firstRow="1" w:lastRow="0" w:firstColumn="1" w:lastColumn="0" w:noHBand="0" w:noVBand="0"/>
       </w:tblPr>
       <w:tblGrid>
         <w:gridCol w:w="9288"/>
@@ -17915,17 +17781,20 @@
             <w:pPr>
               <w:rPr>
                 <w:rFonts w:ascii="Courier New" w:hAnsi="Courier New" w:cs="Courier New"/>
+                <w:lang w:val="en-US"/>
               </w:rPr>
             </w:pPr>
             <w:r>
               <w:rPr>
                 <w:b/>
+                <w:lang w:val="en-US"/>
               </w:rPr>
               <w:t xml:space="preserve">Message: </w:t>
             </w:r>
             <w:r>
               <w:rPr>
                 <w:rFonts w:ascii="Courier New" w:hAnsi="Courier New" w:cs="Courier New"/>
+                <w:lang w:val="en-US"/>
               </w:rPr>
               <w:t>ok(&lt;RoomID&gt;)</w:t>
             </w:r>
@@ -18015,14 +17884,14 @@
     <w:p>
       <w:pPr>
         <w:rPr>
-          <w:lang w:val="en-GB"/>
+          <w:lang w:val="en-US"/>
         </w:rPr>
       </w:pPr>
     </w:p>
     <w:p>
       <w:pPr>
         <w:rPr>
-          <w:lang w:val="en-GB"/>
+          <w:lang w:val="en-US"/>
         </w:rPr>
       </w:pPr>
     </w:p>
@@ -18039,7 +17908,7 @@
 </file>
 
 <file path=word/endnotes.xml><?xml version="1.0" encoding="utf-8"?>
-<w:endnotes xmlns:mo="http://schemas.microsoft.com/office/mac/office/2008/main" xmlns:ve="http://schemas.openxmlformats.org/markup-compatibility/2006" xmlns:mv="urn:schemas-microsoft-com:mac:vml" xmlns:o="urn:schemas-microsoft-com:office:office" xmlns:r="http://schemas.openxmlformats.org/officeDocument/2006/relationships" xmlns:m="http://schemas.openxmlformats.org/officeDocument/2006/math" xmlns:v="urn:schemas-microsoft-com:vml" xmlns:wp="http://schemas.openxmlformats.org/drawingml/2006/wordprocessingDrawing" xmlns:w10="urn:schemas-microsoft-com:office:word" xmlns:w="http://schemas.openxmlformats.org/wordprocessingml/2006/main" xmlns:wne="http://schemas.microsoft.com/office/word/2006/wordml">
+<w:endnotes xmlns:wpc="http://schemas.microsoft.com/office/word/2010/wordprocessingCanvas" xmlns:cx="http://schemas.microsoft.com/office/drawing/2014/chartex" xmlns:cx1="http://schemas.microsoft.com/office/drawing/2015/9/8/chartex" xmlns:cx2="http://schemas.microsoft.com/office/drawing/2015/10/21/chartex" xmlns:cx3="http://schemas.microsoft.com/office/drawing/2016/5/9/chartex" xmlns:cx4="http://schemas.microsoft.com/office/drawing/2016/5/10/chartex" xmlns:cx5="http://schemas.microsoft.com/office/drawing/2016/5/11/chartex" xmlns:cx6="http://schemas.microsoft.com/office/drawing/2016/5/12/chartex" xmlns:cx7="http://schemas.microsoft.com/office/drawing/2016/5/13/chartex" xmlns:cx8="http://schemas.microsoft.com/office/drawing/2016/5/14/chartex" xmlns:mc="http://schemas.openxmlformats.org/markup-compatibility/2006" xmlns:aink="http://schemas.microsoft.com/office/drawing/2016/ink" xmlns:am3d="http://schemas.microsoft.com/office/drawing/2017/model3d" xmlns:o="urn:schemas-microsoft-com:office:office" xmlns:r="http://schemas.openxmlformats.org/officeDocument/2006/relationships" xmlns:m="http://schemas.openxmlformats.org/officeDocument/2006/math" xmlns:v="urn:schemas-microsoft-com:vml" xmlns:wp14="http://schemas.microsoft.com/office/word/2010/wordprocessingDrawing" xmlns:wp="http://schemas.openxmlformats.org/drawingml/2006/wordprocessingDrawing" xmlns:w10="urn:schemas-microsoft-com:office:word" xmlns:w="http://schemas.openxmlformats.org/wordprocessingml/2006/main" xmlns:w14="http://schemas.microsoft.com/office/word/2010/wordml" xmlns:w15="http://schemas.microsoft.com/office/word/2012/wordml" xmlns:w16cid="http://schemas.microsoft.com/office/word/2016/wordml/cid" xmlns:w16se="http://schemas.microsoft.com/office/word/2015/wordml/symex" xmlns:wpg="http://schemas.microsoft.com/office/word/2010/wordprocessingGroup" xmlns:wpi="http://schemas.microsoft.com/office/word/2010/wordprocessingInk" xmlns:wne="http://schemas.microsoft.com/office/word/2006/wordml" xmlns:wps="http://schemas.microsoft.com/office/word/2010/wordprocessingShape" mc:Ignorable="w14 w15 w16se w16cid wp14">
   <w:endnote w:type="separator" w:id="-1">
     <w:p>
       <w:pPr>
@@ -18064,7 +17933,7 @@
 </file>
 
 <file path=word/footer1.xml><?xml version="1.0" encoding="utf-8"?>
-<w:ftr xmlns:mo="http://schemas.microsoft.com/office/mac/office/2008/main" xmlns:ve="http://schemas.openxmlformats.org/markup-compatibility/2006" xmlns:mv="urn:schemas-microsoft-com:mac:vml" xmlns:o="urn:schemas-microsoft-com:office:office" xmlns:r="http://schemas.openxmlformats.org/officeDocument/2006/relationships" xmlns:m="http://schemas.openxmlformats.org/officeDocument/2006/math" xmlns:v="urn:schemas-microsoft-com:vml" xmlns:wp="http://schemas.openxmlformats.org/drawingml/2006/wordprocessingDrawing" xmlns:w10="urn:schemas-microsoft-com:office:word" xmlns:w="http://schemas.openxmlformats.org/wordprocessingml/2006/main" xmlns:wne="http://schemas.microsoft.com/office/word/2006/wordml">
+<w:ftr xmlns:wpc="http://schemas.microsoft.com/office/word/2010/wordprocessingCanvas" xmlns:cx="http://schemas.microsoft.com/office/drawing/2014/chartex" xmlns:cx1="http://schemas.microsoft.com/office/drawing/2015/9/8/chartex" xmlns:cx2="http://schemas.microsoft.com/office/drawing/2015/10/21/chartex" xmlns:cx3="http://schemas.microsoft.com/office/drawing/2016/5/9/chartex" xmlns:cx4="http://schemas.microsoft.com/office/drawing/2016/5/10/chartex" xmlns:cx5="http://schemas.microsoft.com/office/drawing/2016/5/11/chartex" xmlns:cx6="http://schemas.microsoft.com/office/drawing/2016/5/12/chartex" xmlns:cx7="http://schemas.microsoft.com/office/drawing/2016/5/13/chartex" xmlns:cx8="http://schemas.microsoft.com/office/drawing/2016/5/14/chartex" xmlns:mc="http://schemas.openxmlformats.org/markup-compatibility/2006" xmlns:aink="http://schemas.microsoft.com/office/drawing/2016/ink" xmlns:am3d="http://schemas.microsoft.com/office/drawing/2017/model3d" xmlns:o="urn:schemas-microsoft-com:office:office" xmlns:r="http://schemas.openxmlformats.org/officeDocument/2006/relationships" xmlns:m="http://schemas.openxmlformats.org/officeDocument/2006/math" xmlns:v="urn:schemas-microsoft-com:vml" xmlns:wp14="http://schemas.microsoft.com/office/word/2010/wordprocessingDrawing" xmlns:wp="http://schemas.openxmlformats.org/drawingml/2006/wordprocessingDrawing" xmlns:w10="urn:schemas-microsoft-com:office:word" xmlns:w="http://schemas.openxmlformats.org/wordprocessingml/2006/main" xmlns:w14="http://schemas.microsoft.com/office/word/2010/wordml" xmlns:w15="http://schemas.microsoft.com/office/word/2012/wordml" xmlns:w16cid="http://schemas.microsoft.com/office/word/2016/wordml/cid" xmlns:w16se="http://schemas.microsoft.com/office/word/2015/wordml/symex" xmlns:wpg="http://schemas.microsoft.com/office/word/2010/wordprocessingGroup" xmlns:wpi="http://schemas.microsoft.com/office/word/2010/wordprocessingInk" xmlns:wne="http://schemas.microsoft.com/office/word/2006/wordml" xmlns:wps="http://schemas.microsoft.com/office/word/2010/wordprocessingShape" mc:Ignorable="w14 w15 w16se w16cid wp14">
   <w:p>
     <w:pPr>
       <w:pStyle w:val="Footer"/>
@@ -18102,7 +17971,7 @@
 </file>
 
 <file path=word/footer2.xml><?xml version="1.0" encoding="utf-8"?>
-<w:ftr xmlns:mo="http://schemas.microsoft.com/office/mac/office/2008/main" xmlns:ve="http://schemas.openxmlformats.org/markup-compatibility/2006" xmlns:mv="urn:schemas-microsoft-com:mac:vml" xmlns:o="urn:schemas-microsoft-com:office:office" xmlns:r="http://schemas.openxmlformats.org/officeDocument/2006/relationships" xmlns:m="http://schemas.openxmlformats.org/officeDocument/2006/math" xmlns:v="urn:schemas-microsoft-com:vml" xmlns:wp="http://schemas.openxmlformats.org/drawingml/2006/wordprocessingDrawing" xmlns:w10="urn:schemas-microsoft-com:office:word" xmlns:w="http://schemas.openxmlformats.org/wordprocessingml/2006/main" xmlns:wne="http://schemas.microsoft.com/office/word/2006/wordml">
+<w:ftr xmlns:wpc="http://schemas.microsoft.com/office/word/2010/wordprocessingCanvas" xmlns:cx="http://schemas.microsoft.com/office/drawing/2014/chartex" xmlns:cx1="http://schemas.microsoft.com/office/drawing/2015/9/8/chartex" xmlns:cx2="http://schemas.microsoft.com/office/drawing/2015/10/21/chartex" xmlns:cx3="http://schemas.microsoft.com/office/drawing/2016/5/9/chartex" xmlns:cx4="http://schemas.microsoft.com/office/drawing/2016/5/10/chartex" xmlns:cx5="http://schemas.microsoft.com/office/drawing/2016/5/11/chartex" xmlns:cx6="http://schemas.microsoft.com/office/drawing/2016/5/12/chartex" xmlns:cx7="http://schemas.microsoft.com/office/drawing/2016/5/13/chartex" xmlns:cx8="http://schemas.microsoft.com/office/drawing/2016/5/14/chartex" xmlns:mc="http://schemas.openxmlformats.org/markup-compatibility/2006" xmlns:aink="http://schemas.microsoft.com/office/drawing/2016/ink" xmlns:am3d="http://schemas.microsoft.com/office/drawing/2017/model3d" xmlns:o="urn:schemas-microsoft-com:office:office" xmlns:r="http://schemas.openxmlformats.org/officeDocument/2006/relationships" xmlns:m="http://schemas.openxmlformats.org/officeDocument/2006/math" xmlns:v="urn:schemas-microsoft-com:vml" xmlns:wp14="http://schemas.microsoft.com/office/word/2010/wordprocessingDrawing" xmlns:wp="http://schemas.openxmlformats.org/drawingml/2006/wordprocessingDrawing" xmlns:w10="urn:schemas-microsoft-com:office:word" xmlns:w="http://schemas.openxmlformats.org/wordprocessingml/2006/main" xmlns:w14="http://schemas.microsoft.com/office/word/2010/wordml" xmlns:w15="http://schemas.microsoft.com/office/word/2012/wordml" xmlns:w16cid="http://schemas.microsoft.com/office/word/2016/wordml/cid" xmlns:w16se="http://schemas.microsoft.com/office/word/2015/wordml/symex" xmlns:wpg="http://schemas.microsoft.com/office/word/2010/wordprocessingGroup" xmlns:wpi="http://schemas.microsoft.com/office/word/2010/wordprocessingInk" xmlns:wne="http://schemas.microsoft.com/office/word/2006/wordml" xmlns:wps="http://schemas.microsoft.com/office/word/2010/wordprocessingShape" mc:Ignorable="w14 w15 w16se w16cid wp14">
   <w:p>
     <w:pPr>
       <w:pStyle w:val="Footer"/>
@@ -18153,7 +18022,7 @@
 </file>
 
 <file path=word/footnotes.xml><?xml version="1.0" encoding="utf-8"?>
-<w:footnotes xmlns:mo="http://schemas.microsoft.com/office/mac/office/2008/main" xmlns:ve="http://schemas.openxmlformats.org/markup-compatibility/2006" xmlns:mv="urn:schemas-microsoft-com:mac:vml" xmlns:o="urn:schemas-microsoft-com:office:office" xmlns:r="http://schemas.openxmlformats.org/officeDocument/2006/relationships" xmlns:m="http://schemas.openxmlformats.org/officeDocument/2006/math" xmlns:v="urn:schemas-microsoft-com:vml" xmlns:wp="http://schemas.openxmlformats.org/drawingml/2006/wordprocessingDrawing" xmlns:w10="urn:schemas-microsoft-com:office:word" xmlns:w="http://schemas.openxmlformats.org/wordprocessingml/2006/main" xmlns:wne="http://schemas.microsoft.com/office/word/2006/wordml">
+<w:footnotes xmlns:wpc="http://schemas.microsoft.com/office/word/2010/wordprocessingCanvas" xmlns:cx="http://schemas.microsoft.com/office/drawing/2014/chartex" xmlns:cx1="http://schemas.microsoft.com/office/drawing/2015/9/8/chartex" xmlns:cx2="http://schemas.microsoft.com/office/drawing/2015/10/21/chartex" xmlns:cx3="http://schemas.microsoft.com/office/drawing/2016/5/9/chartex" xmlns:cx4="http://schemas.microsoft.com/office/drawing/2016/5/10/chartex" xmlns:cx5="http://schemas.microsoft.com/office/drawing/2016/5/11/chartex" xmlns:cx6="http://schemas.microsoft.com/office/drawing/2016/5/12/chartex" xmlns:cx7="http://schemas.microsoft.com/office/drawing/2016/5/13/chartex" xmlns:cx8="http://schemas.microsoft.com/office/drawing/2016/5/14/chartex" xmlns:mc="http://schemas.openxmlformats.org/markup-compatibility/2006" xmlns:aink="http://schemas.microsoft.com/office/drawing/2016/ink" xmlns:am3d="http://schemas.microsoft.com/office/drawing/2017/model3d" xmlns:o="urn:schemas-microsoft-com:office:office" xmlns:r="http://schemas.openxmlformats.org/officeDocument/2006/relationships" xmlns:m="http://schemas.openxmlformats.org/officeDocument/2006/math" xmlns:v="urn:schemas-microsoft-com:vml" xmlns:wp14="http://schemas.microsoft.com/office/word/2010/wordprocessingDrawing" xmlns:wp="http://schemas.openxmlformats.org/drawingml/2006/wordprocessingDrawing" xmlns:w10="urn:schemas-microsoft-com:office:word" xmlns:w="http://schemas.openxmlformats.org/wordprocessingml/2006/main" xmlns:w14="http://schemas.microsoft.com/office/word/2010/wordml" xmlns:w15="http://schemas.microsoft.com/office/word/2012/wordml" xmlns:w16cid="http://schemas.microsoft.com/office/word/2016/wordml/cid" xmlns:w16se="http://schemas.microsoft.com/office/word/2015/wordml/symex" xmlns:wpg="http://schemas.microsoft.com/office/word/2010/wordprocessingGroup" xmlns:wpi="http://schemas.microsoft.com/office/word/2010/wordprocessingInk" xmlns:wne="http://schemas.microsoft.com/office/word/2006/wordml" xmlns:wps="http://schemas.microsoft.com/office/word/2010/wordprocessingShape" mc:Ignorable="w14 w15 w16se w16cid wp14">
   <w:footnote w:type="separator" w:id="-1">
     <w:p>
       <w:pPr>
@@ -18178,8 +18047,8 @@
 </file>
 
 <file path=word/numbering.xml><?xml version="1.0" encoding="utf-8"?>
-<w:numbering xmlns:mo="http://schemas.microsoft.com/office/mac/office/2008/main" xmlns:ve="http://schemas.openxmlformats.org/markup-compatibility/2006" xmlns:mv="urn:schemas-microsoft-com:mac:vml" xmlns:o="urn:schemas-microsoft-com:office:office" xmlns:r="http://schemas.openxmlformats.org/officeDocument/2006/relationships" xmlns:m="http://schemas.openxmlformats.org/officeDocument/2006/math" xmlns:v="urn:schemas-microsoft-com:vml" xmlns:wp="http://schemas.openxmlformats.org/drawingml/2006/wordprocessingDrawing" xmlns:w10="urn:schemas-microsoft-com:office:word" xmlns:w="http://schemas.openxmlformats.org/wordprocessingml/2006/main" xmlns:wne="http://schemas.microsoft.com/office/word/2006/wordml">
-  <w:abstractNum w:abstractNumId="0">
+<w:numbering xmlns:wpc="http://schemas.microsoft.com/office/word/2010/wordprocessingCanvas" xmlns:cx="http://schemas.microsoft.com/office/drawing/2014/chartex" xmlns:cx1="http://schemas.microsoft.com/office/drawing/2015/9/8/chartex" xmlns:cx2="http://schemas.microsoft.com/office/drawing/2015/10/21/chartex" xmlns:cx3="http://schemas.microsoft.com/office/drawing/2016/5/9/chartex" xmlns:cx4="http://schemas.microsoft.com/office/drawing/2016/5/10/chartex" xmlns:cx5="http://schemas.microsoft.com/office/drawing/2016/5/11/chartex" xmlns:cx6="http://schemas.microsoft.com/office/drawing/2016/5/12/chartex" xmlns:cx7="http://schemas.microsoft.com/office/drawing/2016/5/13/chartex" xmlns:cx8="http://schemas.microsoft.com/office/drawing/2016/5/14/chartex" xmlns:mc="http://schemas.openxmlformats.org/markup-compatibility/2006" xmlns:aink="http://schemas.microsoft.com/office/drawing/2016/ink" xmlns:am3d="http://schemas.microsoft.com/office/drawing/2017/model3d" xmlns:o="urn:schemas-microsoft-com:office:office" xmlns:r="http://schemas.openxmlformats.org/officeDocument/2006/relationships" xmlns:m="http://schemas.openxmlformats.org/officeDocument/2006/math" xmlns:v="urn:schemas-microsoft-com:vml" xmlns:wp14="http://schemas.microsoft.com/office/word/2010/wordprocessingDrawing" xmlns:wp="http://schemas.openxmlformats.org/drawingml/2006/wordprocessingDrawing" xmlns:w10="urn:schemas-microsoft-com:office:word" xmlns:w="http://schemas.openxmlformats.org/wordprocessingml/2006/main" xmlns:w14="http://schemas.microsoft.com/office/word/2010/wordml" xmlns:w15="http://schemas.microsoft.com/office/word/2012/wordml" xmlns:w16cid="http://schemas.microsoft.com/office/word/2016/wordml/cid" xmlns:w16se="http://schemas.microsoft.com/office/word/2015/wordml/symex" xmlns:wpg="http://schemas.microsoft.com/office/word/2010/wordprocessingGroup" xmlns:wpi="http://schemas.microsoft.com/office/word/2010/wordprocessingInk" xmlns:wne="http://schemas.microsoft.com/office/word/2006/wordml" xmlns:wps="http://schemas.microsoft.com/office/word/2010/wordprocessingShape" mc:Ignorable="w14 w15 w16se w16cid wp14">
+  <w:abstractNum w:abstractNumId="0" w15:restartNumberingAfterBreak="0">
     <w:nsid w:val="00B837D8"/>
     <w:multiLevelType w:val="hybridMultilevel"/>
     <w:tmpl w:val="21D8A644"/>
@@ -18292,7 +18161,7 @@
       </w:rPr>
     </w:lvl>
   </w:abstractNum>
-  <w:abstractNum w:abstractNumId="1">
+  <w:abstractNum w:abstractNumId="1" w15:restartNumberingAfterBreak="0">
     <w:nsid w:val="043D3820"/>
     <w:multiLevelType w:val="hybridMultilevel"/>
     <w:tmpl w:val="D1ECF674"/>
@@ -18405,7 +18274,7 @@
       </w:rPr>
     </w:lvl>
   </w:abstractNum>
-  <w:abstractNum w:abstractNumId="2">
+  <w:abstractNum w:abstractNumId="2" w15:restartNumberingAfterBreak="0">
     <w:nsid w:val="066C0799"/>
     <w:multiLevelType w:val="hybridMultilevel"/>
     <w:tmpl w:val="55FC3798"/>
@@ -18518,7 +18387,7 @@
       </w:rPr>
     </w:lvl>
   </w:abstractNum>
-  <w:abstractNum w:abstractNumId="3">
+  <w:abstractNum w:abstractNumId="3" w15:restartNumberingAfterBreak="0">
     <w:nsid w:val="08E60E6E"/>
     <w:multiLevelType w:val="hybridMultilevel"/>
     <w:tmpl w:val="4D2AD884"/>
@@ -18631,7 +18500,7 @@
       </w:rPr>
     </w:lvl>
   </w:abstractNum>
-  <w:abstractNum w:abstractNumId="4">
+  <w:abstractNum w:abstractNumId="4" w15:restartNumberingAfterBreak="0">
     <w:nsid w:val="0D151155"/>
     <w:multiLevelType w:val="hybridMultilevel"/>
     <w:tmpl w:val="4FBA2016"/>
@@ -18744,7 +18613,7 @@
       </w:rPr>
     </w:lvl>
   </w:abstractNum>
-  <w:abstractNum w:abstractNumId="5">
+  <w:abstractNum w:abstractNumId="5" w15:restartNumberingAfterBreak="0">
     <w:nsid w:val="15923451"/>
     <w:multiLevelType w:val="hybridMultilevel"/>
     <w:tmpl w:val="915E3C6E"/>
@@ -18857,7 +18726,7 @@
       </w:rPr>
     </w:lvl>
   </w:abstractNum>
-  <w:abstractNum w:abstractNumId="6">
+  <w:abstractNum w:abstractNumId="6" w15:restartNumberingAfterBreak="0">
     <w:nsid w:val="18582F79"/>
     <w:multiLevelType w:val="hybridMultilevel"/>
     <w:tmpl w:val="D442734C"/>
@@ -18970,7 +18839,7 @@
       </w:rPr>
     </w:lvl>
   </w:abstractNum>
-  <w:abstractNum w:abstractNumId="7">
+  <w:abstractNum w:abstractNumId="7" w15:restartNumberingAfterBreak="0">
     <w:nsid w:val="1B750C9A"/>
     <w:multiLevelType w:val="hybridMultilevel"/>
     <w:tmpl w:val="5B80AD60"/>
@@ -19083,7 +18952,7 @@
       </w:rPr>
     </w:lvl>
   </w:abstractNum>
-  <w:abstractNum w:abstractNumId="8">
+  <w:abstractNum w:abstractNumId="8" w15:restartNumberingAfterBreak="0">
     <w:nsid w:val="2D3633D7"/>
     <w:multiLevelType w:val="hybridMultilevel"/>
     <w:tmpl w:val="CCEAD742"/>
@@ -19196,7 +19065,7 @@
       </w:rPr>
     </w:lvl>
   </w:abstractNum>
-  <w:abstractNum w:abstractNumId="9">
+  <w:abstractNum w:abstractNumId="9" w15:restartNumberingAfterBreak="0">
     <w:nsid w:val="359547E3"/>
     <w:multiLevelType w:val="hybridMultilevel"/>
     <w:tmpl w:val="213A10EA"/>
@@ -19309,7 +19178,7 @@
       </w:rPr>
     </w:lvl>
   </w:abstractNum>
-  <w:abstractNum w:abstractNumId="10">
+  <w:abstractNum w:abstractNumId="10" w15:restartNumberingAfterBreak="0">
     <w:nsid w:val="395C2C60"/>
     <w:multiLevelType w:val="hybridMultilevel"/>
     <w:tmpl w:val="D444BD82"/>
@@ -19422,7 +19291,7 @@
       </w:rPr>
     </w:lvl>
   </w:abstractNum>
-  <w:abstractNum w:abstractNumId="11">
+  <w:abstractNum w:abstractNumId="11" w15:restartNumberingAfterBreak="0">
     <w:nsid w:val="448431DB"/>
     <w:multiLevelType w:val="hybridMultilevel"/>
     <w:tmpl w:val="D30E403A"/>
@@ -19535,7 +19404,7 @@
       </w:rPr>
     </w:lvl>
   </w:abstractNum>
-  <w:abstractNum w:abstractNumId="12">
+  <w:abstractNum w:abstractNumId="12" w15:restartNumberingAfterBreak="0">
     <w:nsid w:val="46155007"/>
     <w:multiLevelType w:val="hybridMultilevel"/>
     <w:tmpl w:val="FD428026"/>
@@ -19648,7 +19517,7 @@
       </w:rPr>
     </w:lvl>
   </w:abstractNum>
-  <w:abstractNum w:abstractNumId="13">
+  <w:abstractNum w:abstractNumId="13" w15:restartNumberingAfterBreak="0">
     <w:nsid w:val="4E5D117D"/>
     <w:multiLevelType w:val="hybridMultilevel"/>
     <w:tmpl w:val="14EAC6AA"/>
@@ -19734,7 +19603,7 @@
       </w:pPr>
     </w:lvl>
   </w:abstractNum>
-  <w:abstractNum w:abstractNumId="14">
+  <w:abstractNum w:abstractNumId="14" w15:restartNumberingAfterBreak="0">
     <w:nsid w:val="50004B00"/>
     <w:multiLevelType w:val="hybridMultilevel"/>
     <w:tmpl w:val="E71A60AC"/>
@@ -19847,7 +19716,7 @@
       </w:rPr>
     </w:lvl>
   </w:abstractNum>
-  <w:abstractNum w:abstractNumId="15">
+  <w:abstractNum w:abstractNumId="15" w15:restartNumberingAfterBreak="0">
     <w:nsid w:val="52C52897"/>
     <w:multiLevelType w:val="hybridMultilevel"/>
     <w:tmpl w:val="A70CF028"/>
@@ -19960,7 +19829,7 @@
       </w:rPr>
     </w:lvl>
   </w:abstractNum>
-  <w:abstractNum w:abstractNumId="16">
+  <w:abstractNum w:abstractNumId="16" w15:restartNumberingAfterBreak="0">
     <w:nsid w:val="5AD15957"/>
     <w:multiLevelType w:val="hybridMultilevel"/>
     <w:tmpl w:val="44D2B392"/>
@@ -20046,7 +19915,7 @@
       </w:pPr>
     </w:lvl>
   </w:abstractNum>
-  <w:abstractNum w:abstractNumId="17">
+  <w:abstractNum w:abstractNumId="17" w15:restartNumberingAfterBreak="0">
     <w:nsid w:val="5C2C4B3B"/>
     <w:multiLevelType w:val="hybridMultilevel"/>
     <w:tmpl w:val="39A25D82"/>
@@ -20159,7 +20028,7 @@
       </w:rPr>
     </w:lvl>
   </w:abstractNum>
-  <w:abstractNum w:abstractNumId="18">
+  <w:abstractNum w:abstractNumId="18" w15:restartNumberingAfterBreak="0">
     <w:nsid w:val="5C5D1634"/>
     <w:multiLevelType w:val="hybridMultilevel"/>
     <w:tmpl w:val="238619EA"/>
@@ -20272,7 +20141,7 @@
       </w:rPr>
     </w:lvl>
   </w:abstractNum>
-  <w:abstractNum w:abstractNumId="19">
+  <w:abstractNum w:abstractNumId="19" w15:restartNumberingAfterBreak="0">
     <w:nsid w:val="5E0C324A"/>
     <w:multiLevelType w:val="hybridMultilevel"/>
     <w:tmpl w:val="B2EA6C08"/>
@@ -20385,7 +20254,7 @@
       </w:rPr>
     </w:lvl>
   </w:abstractNum>
-  <w:abstractNum w:abstractNumId="20">
+  <w:abstractNum w:abstractNumId="20" w15:restartNumberingAfterBreak="0">
     <w:nsid w:val="689C6972"/>
     <w:multiLevelType w:val="hybridMultilevel"/>
     <w:tmpl w:val="C1C6459E"/>
@@ -20498,7 +20367,7 @@
       </w:rPr>
     </w:lvl>
   </w:abstractNum>
-  <w:abstractNum w:abstractNumId="21">
+  <w:abstractNum w:abstractNumId="21" w15:restartNumberingAfterBreak="0">
     <w:nsid w:val="6C710828"/>
     <w:multiLevelType w:val="hybridMultilevel"/>
     <w:tmpl w:val="1A661842"/>
@@ -20611,7 +20480,7 @@
       </w:rPr>
     </w:lvl>
   </w:abstractNum>
-  <w:abstractNum w:abstractNumId="22">
+  <w:abstractNum w:abstractNumId="22" w15:restartNumberingAfterBreak="0">
     <w:nsid w:val="6D0943A4"/>
     <w:multiLevelType w:val="hybridMultilevel"/>
     <w:tmpl w:val="6E12011E"/>
@@ -20724,7 +20593,7 @@
       </w:rPr>
     </w:lvl>
   </w:abstractNum>
-  <w:abstractNum w:abstractNumId="23">
+  <w:abstractNum w:abstractNumId="23" w15:restartNumberingAfterBreak="0">
     <w:nsid w:val="6E323B6A"/>
     <w:multiLevelType w:val="hybridMultilevel"/>
     <w:tmpl w:val="2C10C6B8"/>
@@ -20837,7 +20706,7 @@
       </w:rPr>
     </w:lvl>
   </w:abstractNum>
-  <w:abstractNum w:abstractNumId="24">
+  <w:abstractNum w:abstractNumId="24" w15:restartNumberingAfterBreak="0">
     <w:nsid w:val="7DB61366"/>
     <w:multiLevelType w:val="hybridMultilevel"/>
     <w:tmpl w:val="2D080DA6"/>
@@ -20950,7 +20819,7 @@
       </w:rPr>
     </w:lvl>
   </w:abstractNum>
-  <w:abstractNum w:abstractNumId="25">
+  <w:abstractNum w:abstractNumId="25" w15:restartNumberingAfterBreak="0">
     <w:nsid w:val="7FA060EA"/>
     <w:multiLevelType w:val="hybridMultilevel"/>
     <w:tmpl w:val="841451FA"/>
@@ -21145,7 +21014,7 @@
 </file>
 
 <file path=word/styles.xml><?xml version="1.0" encoding="utf-8"?>
-<w:styles xmlns:r="http://schemas.openxmlformats.org/officeDocument/2006/relationships" xmlns:w="http://schemas.openxmlformats.org/wordprocessingml/2006/main">
+<w:styles xmlns:mc="http://schemas.openxmlformats.org/markup-compatibility/2006" xmlns:r="http://schemas.openxmlformats.org/officeDocument/2006/relationships" xmlns:w="http://schemas.openxmlformats.org/wordprocessingml/2006/main" xmlns:w14="http://schemas.microsoft.com/office/word/2010/wordml" xmlns:w15="http://schemas.microsoft.com/office/word/2012/wordml" xmlns:w16cid="http://schemas.microsoft.com/office/word/2016/wordml/cid" xmlns:w16se="http://schemas.microsoft.com/office/word/2015/wordml/symex" mc:Ignorable="w14 w15 w16se w16cid">
   <w:docDefaults>
     <w:rPrDefault>
       <w:rPr>
@@ -21161,9 +21030,338 @@
       </w:pPr>
     </w:pPrDefault>
   </w:docDefaults>
-  <w:latentStyles w:defLockedState="0" w:defUIPriority="0" w:defSemiHidden="0" w:defUnhideWhenUsed="0" w:defQFormat="0" w:count="276">
+  <w:latentStyles w:defLockedState="0" w:defUIPriority="0" w:defSemiHidden="0" w:defUnhideWhenUsed="0" w:defQFormat="0" w:count="376">
+    <w:lsdException w:name="heading 5" w:semiHidden="1" w:unhideWhenUsed="1"/>
+    <w:lsdException w:name="index 2" w:semiHidden="1" w:unhideWhenUsed="1"/>
+    <w:lsdException w:name="index 3" w:semiHidden="1" w:unhideWhenUsed="1"/>
+    <w:lsdException w:name="index 4" w:semiHidden="1" w:unhideWhenUsed="1"/>
+    <w:lsdException w:name="index 5" w:semiHidden="1" w:unhideWhenUsed="1"/>
+    <w:lsdException w:name="index 6" w:semiHidden="1" w:unhideWhenUsed="1"/>
+    <w:lsdException w:name="index 7" w:semiHidden="1" w:unhideWhenUsed="1"/>
+    <w:lsdException w:name="index 8" w:semiHidden="1" w:unhideWhenUsed="1"/>
+    <w:lsdException w:name="index 9" w:semiHidden="1" w:unhideWhenUsed="1"/>
+    <w:lsdException w:name="toc 1" w:semiHidden="1" w:unhideWhenUsed="1"/>
+    <w:lsdException w:name="toc 2" w:semiHidden="1" w:unhideWhenUsed="1"/>
+    <w:lsdException w:name="toc 3" w:semiHidden="1" w:unhideWhenUsed="1"/>
+    <w:lsdException w:name="toc 4" w:semiHidden="1" w:unhideWhenUsed="1"/>
+    <w:lsdException w:name="toc 5" w:semiHidden="1" w:unhideWhenUsed="1"/>
+    <w:lsdException w:name="toc 6" w:semiHidden="1" w:unhideWhenUsed="1"/>
+    <w:lsdException w:name="toc 7" w:semiHidden="1" w:unhideWhenUsed="1"/>
+    <w:lsdException w:name="toc 8" w:semiHidden="1" w:unhideWhenUsed="1"/>
+    <w:lsdException w:name="toc 9" w:semiHidden="1" w:unhideWhenUsed="1"/>
+    <w:lsdException w:name="Normal Indent" w:semiHidden="1" w:unhideWhenUsed="1"/>
+    <w:lsdException w:name="footnote text" w:semiHidden="1" w:unhideWhenUsed="1"/>
+    <w:lsdException w:name="annotation text" w:semiHidden="1" w:unhideWhenUsed="1"/>
+    <w:lsdException w:name="header" w:semiHidden="1" w:unhideWhenUsed="1"/>
+    <w:lsdException w:name="footer" w:semiHidden="1" w:unhideWhenUsed="1"/>
+    <w:lsdException w:name="index heading" w:semiHidden="1" w:unhideWhenUsed="1"/>
+    <w:lsdException w:name="caption" w:semiHidden="1" w:unhideWhenUsed="1"/>
+    <w:lsdException w:name="table of figures" w:semiHidden="1" w:unhideWhenUsed="1"/>
+    <w:lsdException w:name="envelope address" w:semiHidden="1" w:unhideWhenUsed="1"/>
+    <w:lsdException w:name="envelope return" w:semiHidden="1" w:unhideWhenUsed="1"/>
+    <w:lsdException w:name="footnote reference" w:semiHidden="1" w:unhideWhenUsed="1"/>
+    <w:lsdException w:name="annotation reference" w:semiHidden="1" w:unhideWhenUsed="1"/>
+    <w:lsdException w:name="line number" w:semiHidden="1" w:unhideWhenUsed="1"/>
+    <w:lsdException w:name="page number" w:semiHidden="1" w:unhideWhenUsed="1"/>
+    <w:lsdException w:name="endnote reference" w:semiHidden="1" w:unhideWhenUsed="1"/>
+    <w:lsdException w:name="endnote text" w:semiHidden="1" w:unhideWhenUsed="1"/>
+    <w:lsdException w:name="table of authorities" w:semiHidden="1" w:unhideWhenUsed="1"/>
+    <w:lsdException w:name="macro" w:semiHidden="1" w:unhideWhenUsed="1"/>
+    <w:lsdException w:name="toa heading" w:semiHidden="1" w:unhideWhenUsed="1"/>
+    <w:lsdException w:name="List" w:semiHidden="1" w:unhideWhenUsed="1"/>
+    <w:lsdException w:name="List Bullet" w:semiHidden="1" w:unhideWhenUsed="1"/>
+    <w:lsdException w:name="List Number" w:semiHidden="1" w:unhideWhenUsed="1"/>
+    <w:lsdException w:name="List 2" w:semiHidden="1" w:unhideWhenUsed="1"/>
+    <w:lsdException w:name="List 3" w:semiHidden="1" w:unhideWhenUsed="1"/>
+    <w:lsdException w:name="List 4" w:semiHidden="1" w:unhideWhenUsed="1"/>
+    <w:lsdException w:name="List Bullet 2" w:semiHidden="1" w:unhideWhenUsed="1"/>
+    <w:lsdException w:name="List Bullet 3" w:semiHidden="1" w:unhideWhenUsed="1"/>
+    <w:lsdException w:name="List Number 2" w:semiHidden="1" w:unhideWhenUsed="1"/>
+    <w:lsdException w:name="List Number 3" w:semiHidden="1" w:unhideWhenUsed="1"/>
+    <w:lsdException w:name="List Number 4" w:semiHidden="1" w:unhideWhenUsed="1"/>
+    <w:lsdException w:name="List Number 5" w:semiHidden="1" w:unhideWhenUsed="1"/>
+    <w:lsdException w:name="Closing" w:semiHidden="1" w:unhideWhenUsed="1"/>
+    <w:lsdException w:name="Signature" w:semiHidden="1" w:unhideWhenUsed="1"/>
+    <w:lsdException w:name="Default Paragraph Font" w:semiHidden="1" w:unhideWhenUsed="1"/>
+    <w:lsdException w:name="Body Text" w:semiHidden="1" w:unhideWhenUsed="1"/>
+    <w:lsdException w:name="Body Text Indent" w:semiHidden="1" w:unhideWhenUsed="1"/>
+    <w:lsdException w:name="List Continue" w:semiHidden="1" w:unhideWhenUsed="1"/>
+    <w:lsdException w:name="List Continue 2" w:semiHidden="1" w:unhideWhenUsed="1"/>
+    <w:lsdException w:name="List Continue 3" w:semiHidden="1" w:unhideWhenUsed="1"/>
+    <w:lsdException w:name="List Continue 4" w:semiHidden="1" w:unhideWhenUsed="1"/>
+    <w:lsdException w:name="List Continue 5" w:semiHidden="1" w:unhideWhenUsed="1"/>
+    <w:lsdException w:name="Message Header" w:semiHidden="1" w:unhideWhenUsed="1"/>
+    <w:lsdException w:name="Salutation" w:semiHidden="1" w:unhideWhenUsed="1"/>
+    <w:lsdException w:name="Date" w:semiHidden="1" w:unhideWhenUsed="1"/>
+    <w:lsdException w:name="Body Text First Indent" w:semiHidden="1" w:unhideWhenUsed="1"/>
+    <w:lsdException w:name="Body Text Indent 2" w:semiHidden="1" w:unhideWhenUsed="1"/>
+    <w:lsdException w:name="Body Text Indent 3" w:semiHidden="1" w:unhideWhenUsed="1"/>
+    <w:lsdException w:name="Block Text" w:semiHidden="1" w:unhideWhenUsed="1"/>
+    <w:lsdException w:name="Hyperlink" w:semiHidden="1" w:unhideWhenUsed="1"/>
+    <w:lsdException w:name="FollowedHyperlink" w:semiHidden="1" w:unhideWhenUsed="1"/>
+    <w:lsdException w:name="Document Map" w:semiHidden="1" w:unhideWhenUsed="1"/>
+    <w:lsdException w:name="Plain Text" w:semiHidden="1" w:unhideWhenUsed="1"/>
+    <w:lsdException w:name="E-mail Signature" w:semiHidden="1" w:unhideWhenUsed="1"/>
+    <w:lsdException w:name="HTML Top of Form" w:semiHidden="1" w:unhideWhenUsed="1"/>
+    <w:lsdException w:name="HTML Bottom of Form" w:semiHidden="1" w:unhideWhenUsed="1"/>
+    <w:lsdException w:name="Normal (Web)" w:semiHidden="1" w:unhideWhenUsed="1"/>
+    <w:lsdException w:name="HTML Acronym" w:semiHidden="1" w:unhideWhenUsed="1"/>
+    <w:lsdException w:name="HTML Address" w:semiHidden="1" w:unhideWhenUsed="1"/>
+    <w:lsdException w:name="HTML Cite" w:semiHidden="1" w:unhideWhenUsed="1"/>
+    <w:lsdException w:name="HTML Code" w:semiHidden="1" w:unhideWhenUsed="1"/>
+    <w:lsdException w:name="HTML Definition" w:semiHidden="1" w:unhideWhenUsed="1"/>
+    <w:lsdException w:name="HTML Keyboard" w:semiHidden="1" w:unhideWhenUsed="1"/>
+    <w:lsdException w:name="HTML Preformatted" w:semiHidden="1" w:unhideWhenUsed="1"/>
+    <w:lsdException w:name="HTML Sample" w:semiHidden="1" w:unhideWhenUsed="1"/>
+    <w:lsdException w:name="HTML Typewriter" w:semiHidden="1" w:unhideWhenUsed="1"/>
+    <w:lsdException w:name="HTML Variable" w:semiHidden="1" w:unhideWhenUsed="1"/>
+    <w:lsdException w:name="Normal Table" w:semiHidden="1" w:unhideWhenUsed="1"/>
+    <w:lsdException w:name="annotation subject" w:semiHidden="1" w:unhideWhenUsed="1"/>
+    <w:lsdException w:name="No List" w:semiHidden="1" w:unhideWhenUsed="1"/>
+    <w:lsdException w:name="Outline List 1" w:semiHidden="1" w:unhideWhenUsed="1"/>
+    <w:lsdException w:name="Outline List 2" w:semiHidden="1" w:unhideWhenUsed="1"/>
+    <w:lsdException w:name="Outline List 3" w:semiHidden="1" w:unhideWhenUsed="1"/>
+    <w:lsdException w:name="Table Simple 1" w:semiHidden="1" w:unhideWhenUsed="1"/>
+    <w:lsdException w:name="Table Simple 2" w:semiHidden="1" w:unhideWhenUsed="1"/>
+    <w:lsdException w:name="Table Simple 3" w:semiHidden="1" w:unhideWhenUsed="1"/>
+    <w:lsdException w:name="Table Classic 1" w:semiHidden="1" w:unhideWhenUsed="1"/>
+    <w:lsdException w:name="Table Classic 2" w:semiHidden="1" w:unhideWhenUsed="1"/>
+    <w:lsdException w:name="Table Classic 3" w:semiHidden="1" w:unhideWhenUsed="1"/>
+    <w:lsdException w:name="Table Classic 4" w:semiHidden="1" w:unhideWhenUsed="1"/>
+    <w:lsdException w:name="Table Colorful 1" w:semiHidden="1" w:unhideWhenUsed="1"/>
+    <w:lsdException w:name="Table Colorful 2" w:semiHidden="1" w:unhideWhenUsed="1"/>
+    <w:lsdException w:name="Table Colorful 3" w:semiHidden="1" w:unhideWhenUsed="1"/>
+    <w:lsdException w:name="Table Columns 1" w:semiHidden="1" w:unhideWhenUsed="1"/>
+    <w:lsdException w:name="Table Columns 2" w:semiHidden="1" w:unhideWhenUsed="1"/>
+    <w:lsdException w:name="Table Columns 3" w:semiHidden="1" w:unhideWhenUsed="1"/>
+    <w:lsdException w:name="Table Columns 4" w:semiHidden="1" w:unhideWhenUsed="1"/>
+    <w:lsdException w:name="Table Columns 5" w:semiHidden="1" w:unhideWhenUsed="1"/>
+    <w:lsdException w:name="Table Grid 1" w:semiHidden="1" w:unhideWhenUsed="1"/>
+    <w:lsdException w:name="Table Grid 2" w:semiHidden="1" w:unhideWhenUsed="1"/>
+    <w:lsdException w:name="Table Grid 3" w:semiHidden="1" w:unhideWhenUsed="1"/>
+    <w:lsdException w:name="Table Grid 4" w:semiHidden="1" w:unhideWhenUsed="1"/>
+    <w:lsdException w:name="Table Grid 5" w:semiHidden="1" w:unhideWhenUsed="1"/>
+    <w:lsdException w:name="Table Grid 6" w:semiHidden="1" w:unhideWhenUsed="1"/>
+    <w:lsdException w:name="Table Grid 7" w:semiHidden="1" w:unhideWhenUsed="1"/>
+    <w:lsdException w:name="Table Grid 8" w:semiHidden="1" w:unhideWhenUsed="1"/>
+    <w:lsdException w:name="Table List 1" w:semiHidden="1" w:unhideWhenUsed="1"/>
+    <w:lsdException w:name="Table List 2" w:semiHidden="1" w:unhideWhenUsed="1"/>
+    <w:lsdException w:name="Table List 3" w:semiHidden="1" w:unhideWhenUsed="1"/>
+    <w:lsdException w:name="Table List 4" w:semiHidden="1" w:unhideWhenUsed="1"/>
+    <w:lsdException w:name="Table List 5" w:semiHidden="1" w:unhideWhenUsed="1"/>
+    <w:lsdException w:name="Table List 6" w:semiHidden="1" w:unhideWhenUsed="1"/>
+    <w:lsdException w:name="Table List 7" w:semiHidden="1" w:unhideWhenUsed="1"/>
+    <w:lsdException w:name="Table List 8" w:semiHidden="1" w:unhideWhenUsed="1"/>
+    <w:lsdException w:name="Table 3D effects 1" w:semiHidden="1" w:unhideWhenUsed="1"/>
+    <w:lsdException w:name="Table 3D effects 2" w:semiHidden="1" w:unhideWhenUsed="1"/>
+    <w:lsdException w:name="Table 3D effects 3" w:semiHidden="1" w:unhideWhenUsed="1"/>
+    <w:lsdException w:name="Table Contemporary" w:semiHidden="1" w:unhideWhenUsed="1"/>
+    <w:lsdException w:name="Table Elegant" w:semiHidden="1" w:unhideWhenUsed="1"/>
+    <w:lsdException w:name="Table Professional" w:semiHidden="1" w:unhideWhenUsed="1"/>
+    <w:lsdException w:name="Table Subtle 1" w:semiHidden="1" w:unhideWhenUsed="1"/>
+    <w:lsdException w:name="Table Subtle 2" w:semiHidden="1" w:unhideWhenUsed="1"/>
+    <w:lsdException w:name="Table Web 1" w:semiHidden="1" w:unhideWhenUsed="1"/>
+    <w:lsdException w:name="Table Web 2" w:semiHidden="1" w:unhideWhenUsed="1"/>
+    <w:lsdException w:name="Table Web 3" w:semiHidden="1" w:unhideWhenUsed="1"/>
+    <w:lsdException w:name="Balloon Text" w:semiHidden="1" w:unhideWhenUsed="1"/>
     <w:lsdException w:name="Table Grid" w:uiPriority="59"/>
+    <w:lsdException w:name="Table Theme" w:semiHidden="1" w:unhideWhenUsed="1"/>
+    <w:lsdException w:name="Placeholder Text" w:semiHidden="1"/>
+    <w:lsdException w:name="Light Shading"/>
+    <w:lsdException w:name="Light List"/>
+    <w:lsdException w:name="Medium Grid 3"/>
+    <w:lsdException w:name="Dark List"/>
+    <w:lsdException w:name="Colorful Shading"/>
+    <w:lsdException w:name="Colorful List"/>
+    <w:lsdException w:name="Colorful Grid"/>
+    <w:lsdException w:name="Light Shading Accent 1"/>
+    <w:lsdException w:name="Light List Accent 1"/>
+    <w:lsdException w:name="Light Grid Accent 1"/>
+    <w:lsdException w:name="Medium Shading 1 Accent 1"/>
+    <w:lsdException w:name="Medium Shading 2 Accent 1"/>
+    <w:lsdException w:name="Medium List 1 Accent 1"/>
+    <w:lsdException w:name="Revision" w:semiHidden="1"/>
     <w:lsdException w:name="List Paragraph" w:uiPriority="34" w:qFormat="1"/>
+    <w:lsdException w:name="Medium List 2 Accent 1"/>
+    <w:lsdException w:name="Medium Grid 1 Accent 1"/>
+    <w:lsdException w:name="Medium Grid 2 Accent 1"/>
+    <w:lsdException w:name="Medium Grid 3 Accent 1"/>
+    <w:lsdException w:name="Dark List Accent 1"/>
+    <w:lsdException w:name="Colorful Shading Accent 1"/>
+    <w:lsdException w:name="Colorful List Accent 1"/>
+    <w:lsdException w:name="Colorful Grid Accent 1"/>
+    <w:lsdException w:name="Light Shading Accent 2"/>
+    <w:lsdException w:name="Light List Accent 2"/>
+    <w:lsdException w:name="Light Grid Accent 2"/>
+    <w:lsdException w:name="Medium Shading 1 Accent 2"/>
+    <w:lsdException w:name="Medium Shading 2 Accent 2"/>
+    <w:lsdException w:name="Medium List 1 Accent 2"/>
+    <w:lsdException w:name="Medium List 2 Accent 2"/>
+    <w:lsdException w:name="Medium Grid 1 Accent 2"/>
+    <w:lsdException w:name="Medium Grid 2 Accent 2"/>
+    <w:lsdException w:name="Medium Grid 3 Accent 2"/>
+    <w:lsdException w:name="Dark List Accent 2"/>
+    <w:lsdException w:name="Colorful Shading Accent 2"/>
+    <w:lsdException w:name="Colorful List Accent 2"/>
+    <w:lsdException w:name="Colorful Grid Accent 2"/>
+    <w:lsdException w:name="Light Shading Accent 3"/>
+    <w:lsdException w:name="Light List Accent 3"/>
+    <w:lsdException w:name="Light Grid Accent 3"/>
+    <w:lsdException w:name="Medium Shading 1 Accent 3"/>
+    <w:lsdException w:name="Medium Shading 2 Accent 3"/>
+    <w:lsdException w:name="Medium List 1 Accent 3"/>
+    <w:lsdException w:name="Medium List 2 Accent 3"/>
+    <w:lsdException w:name="Medium Grid 1 Accent 3"/>
+    <w:lsdException w:name="Medium Grid 2 Accent 3"/>
+    <w:lsdException w:name="Medium Grid 3 Accent 3"/>
+    <w:lsdException w:name="Dark List Accent 3"/>
+    <w:lsdException w:name="Colorful Shading Accent 3"/>
+    <w:lsdException w:name="Colorful List Accent 3"/>
+    <w:lsdException w:name="Colorful Grid Accent 3"/>
+    <w:lsdException w:name="Light Shading Accent 4"/>
+    <w:lsdException w:name="Light List Accent 4"/>
+    <w:lsdException w:name="Light Grid Accent 4"/>
+    <w:lsdException w:name="Medium Shading 1 Accent 4"/>
+    <w:lsdException w:name="Medium Shading 2 Accent 4"/>
+    <w:lsdException w:name="Medium List 1 Accent 4"/>
+    <w:lsdException w:name="Medium List 2 Accent 4"/>
+    <w:lsdException w:name="Medium Grid 1 Accent 4"/>
+    <w:lsdException w:name="Medium Grid 2 Accent 4"/>
+    <w:lsdException w:name="Medium Grid 3 Accent 4"/>
+    <w:lsdException w:name="Dark List Accent 4"/>
+    <w:lsdException w:name="Colorful Shading Accent 4"/>
+    <w:lsdException w:name="Colorful List Accent 4"/>
+    <w:lsdException w:name="Colorful Grid Accent 4"/>
+    <w:lsdException w:name="Light Shading Accent 5"/>
+    <w:lsdException w:name="Light List Accent 5"/>
+    <w:lsdException w:name="Light Grid Accent 5"/>
+    <w:lsdException w:name="Medium Shading 1 Accent 5"/>
+    <w:lsdException w:name="Medium Shading 2 Accent 5"/>
+    <w:lsdException w:name="Medium List 1 Accent 5"/>
+    <w:lsdException w:name="Medium List 2 Accent 5"/>
+    <w:lsdException w:name="Medium Grid 1 Accent 5"/>
+    <w:lsdException w:name="Medium Grid 2 Accent 5"/>
+    <w:lsdException w:name="Medium Grid 3 Accent 5"/>
+    <w:lsdException w:name="Dark List Accent 5"/>
+    <w:lsdException w:name="Colorful Shading Accent 5"/>
+    <w:lsdException w:name="Colorful List Accent 5"/>
+    <w:lsdException w:name="Colorful Grid Accent 5"/>
+    <w:lsdException w:name="Light Shading Accent 6"/>
+    <w:lsdException w:name="Light List Accent 6"/>
+    <w:lsdException w:name="Light Grid Accent 6"/>
+    <w:lsdException w:name="Medium Shading 1 Accent 6"/>
+    <w:lsdException w:name="Medium Shading 2 Accent 6"/>
+    <w:lsdException w:name="Medium List 1 Accent 6"/>
+    <w:lsdException w:name="Medium List 2 Accent 6"/>
+    <w:lsdException w:name="Medium Grid 1 Accent 6"/>
+    <w:lsdException w:name="Medium Grid 2 Accent 6"/>
+    <w:lsdException w:name="Medium Grid 3 Accent 6"/>
+    <w:lsdException w:name="Dark List Accent 6"/>
+    <w:lsdException w:name="Colorful Shading Accent 6"/>
+    <w:lsdException w:name="Colorful List Accent 6"/>
+    <w:lsdException w:name="Colorful Grid Accent 6"/>
+    <w:lsdException w:name="Bibliography" w:semiHidden="1" w:unhideWhenUsed="1"/>
+    <w:lsdException w:name="TOC Heading" w:semiHidden="1" w:unhideWhenUsed="1"/>
+    <w:lsdException w:name="Grid Table 4" w:uiPriority="49"/>
+    <w:lsdException w:name="Grid Table 5 Dark" w:uiPriority="50"/>
+    <w:lsdException w:name="Grid Table 6 Colorful" w:uiPriority="51"/>
+    <w:lsdException w:name="Grid Table 7 Colorful" w:uiPriority="52"/>
+    <w:lsdException w:name="Grid Table 1 Light Accent 1" w:uiPriority="46"/>
+    <w:lsdException w:name="Grid Table 2 Accent 1" w:uiPriority="47"/>
+    <w:lsdException w:name="Grid Table 3 Accent 1" w:uiPriority="48"/>
+    <w:lsdException w:name="Grid Table 4 Accent 1" w:uiPriority="49"/>
+    <w:lsdException w:name="Grid Table 5 Dark Accent 1" w:uiPriority="50"/>
+    <w:lsdException w:name="Grid Table 6 Colorful Accent 1" w:uiPriority="51"/>
+    <w:lsdException w:name="Grid Table 7 Colorful Accent 1" w:uiPriority="52"/>
+    <w:lsdException w:name="Grid Table 1 Light Accent 2" w:uiPriority="46"/>
+    <w:lsdException w:name="Grid Table 2 Accent 2" w:uiPriority="47"/>
+    <w:lsdException w:name="Grid Table 3 Accent 2" w:uiPriority="48"/>
+    <w:lsdException w:name="Grid Table 4 Accent 2" w:uiPriority="49"/>
+    <w:lsdException w:name="Grid Table 5 Dark Accent 2" w:uiPriority="50"/>
+    <w:lsdException w:name="Grid Table 6 Colorful Accent 2" w:uiPriority="51"/>
+    <w:lsdException w:name="Grid Table 7 Colorful Accent 2" w:uiPriority="52"/>
+    <w:lsdException w:name="Grid Table 1 Light Accent 3" w:uiPriority="46"/>
+    <w:lsdException w:name="Grid Table 2 Accent 3" w:uiPriority="47"/>
+    <w:lsdException w:name="Grid Table 3 Accent 3" w:uiPriority="48"/>
+    <w:lsdException w:name="Grid Table 4 Accent 3" w:uiPriority="49"/>
+    <w:lsdException w:name="Grid Table 5 Dark Accent 3" w:uiPriority="50"/>
+    <w:lsdException w:name="Grid Table 6 Colorful Accent 3" w:uiPriority="51"/>
+    <w:lsdException w:name="Grid Table 7 Colorful Accent 3" w:uiPriority="52"/>
+    <w:lsdException w:name="Grid Table 1 Light Accent 4" w:uiPriority="46"/>
+    <w:lsdException w:name="Grid Table 2 Accent 4" w:uiPriority="47"/>
+    <w:lsdException w:name="Grid Table 3 Accent 4" w:uiPriority="48"/>
+    <w:lsdException w:name="Grid Table 4 Accent 4" w:uiPriority="49"/>
+    <w:lsdException w:name="Grid Table 5 Dark Accent 4" w:uiPriority="50"/>
+    <w:lsdException w:name="Grid Table 6 Colorful Accent 4" w:uiPriority="51"/>
+    <w:lsdException w:name="Grid Table 7 Colorful Accent 4" w:uiPriority="52"/>
+    <w:lsdException w:name="Grid Table 1 Light Accent 5" w:uiPriority="46"/>
+    <w:lsdException w:name="Grid Table 2 Accent 5" w:uiPriority="47"/>
+    <w:lsdException w:name="Grid Table 3 Accent 5" w:uiPriority="48"/>
+    <w:lsdException w:name="Grid Table 4 Accent 5" w:uiPriority="49"/>
+    <w:lsdException w:name="Grid Table 5 Dark Accent 5" w:uiPriority="50"/>
+    <w:lsdException w:name="Grid Table 6 Colorful Accent 5" w:uiPriority="51"/>
+    <w:lsdException w:name="Grid Table 7 Colorful Accent 5" w:uiPriority="52"/>
+    <w:lsdException w:name="Grid Table 1 Light Accent 6" w:uiPriority="46"/>
+    <w:lsdException w:name="Grid Table 2 Accent 6" w:uiPriority="47"/>
+    <w:lsdException w:name="Grid Table 3 Accent 6" w:uiPriority="48"/>
+    <w:lsdException w:name="Grid Table 4 Accent 6" w:uiPriority="49"/>
+    <w:lsdException w:name="Grid Table 5 Dark Accent 6" w:uiPriority="50"/>
+    <w:lsdException w:name="Grid Table 6 Colorful Accent 6" w:uiPriority="51"/>
+    <w:lsdException w:name="Grid Table 7 Colorful Accent 6" w:uiPriority="52"/>
+    <w:lsdException w:name="List Table 1 Light" w:uiPriority="46"/>
+    <w:lsdException w:name="List Table 2" w:uiPriority="47"/>
+    <w:lsdException w:name="List Table 3" w:uiPriority="48"/>
+    <w:lsdException w:name="List Table 4" w:uiPriority="49"/>
+    <w:lsdException w:name="List Table 5 Dark" w:uiPriority="50"/>
+    <w:lsdException w:name="List Table 6 Colorful" w:uiPriority="51"/>
+    <w:lsdException w:name="List Table 7 Colorful" w:uiPriority="52"/>
+    <w:lsdException w:name="List Table 1 Light Accent 1" w:uiPriority="46"/>
+    <w:lsdException w:name="List Table 2 Accent 1" w:uiPriority="47"/>
+    <w:lsdException w:name="List Table 3 Accent 1" w:uiPriority="48"/>
+    <w:lsdException w:name="List Table 4 Accent 1" w:uiPriority="49"/>
+    <w:lsdException w:name="List Table 5 Dark Accent 1" w:uiPriority="50"/>
+    <w:lsdException w:name="List Table 6 Colorful Accent 1" w:uiPriority="51"/>
+    <w:lsdException w:name="List Table 7 Colorful Accent 1" w:uiPriority="52"/>
+    <w:lsdException w:name="List Table 1 Light Accent 2" w:uiPriority="46"/>
+    <w:lsdException w:name="List Table 2 Accent 2" w:uiPriority="47"/>
+    <w:lsdException w:name="List Table 3 Accent 2" w:uiPriority="48"/>
+    <w:lsdException w:name="List Table 4 Accent 2" w:uiPriority="49"/>
+    <w:lsdException w:name="List Table 5 Dark Accent 2" w:uiPriority="50"/>
+    <w:lsdException w:name="List Table 6 Colorful Accent 2" w:uiPriority="51"/>
+    <w:lsdException w:name="List Table 7 Colorful Accent 2" w:uiPriority="52"/>
+    <w:lsdException w:name="List Table 1 Light Accent 3" w:uiPriority="46"/>
+    <w:lsdException w:name="List Table 2 Accent 3" w:uiPriority="47"/>
+    <w:lsdException w:name="List Table 3 Accent 3" w:uiPriority="48"/>
+    <w:lsdException w:name="List Table 4 Accent 3" w:uiPriority="49"/>
+    <w:lsdException w:name="List Table 5 Dark Accent 3" w:uiPriority="50"/>
+    <w:lsdException w:name="List Table 6 Colorful Accent 3" w:uiPriority="51"/>
+    <w:lsdException w:name="List Table 7 Colorful Accent 3" w:uiPriority="52"/>
+    <w:lsdException w:name="List Table 1 Light Accent 4" w:uiPriority="46"/>
+    <w:lsdException w:name="List Table 2 Accent 4" w:uiPriority="47"/>
+    <w:lsdException w:name="List Table 3 Accent 4" w:uiPriority="48"/>
+    <w:lsdException w:name="List Table 4 Accent 4" w:uiPriority="49"/>
+    <w:lsdException w:name="List Table 5 Dark Accent 4" w:uiPriority="50"/>
+    <w:lsdException w:name="List Table 6 Colorful Accent 4" w:uiPriority="51"/>
+    <w:lsdException w:name="List Table 7 Colorful Accent 4" w:uiPriority="52"/>
+    <w:lsdException w:name="List Table 1 Light Accent 5" w:uiPriority="46"/>
+    <w:lsdException w:name="List Table 2 Accent 5" w:uiPriority="47"/>
+    <w:lsdException w:name="List Table 3 Accent 5" w:uiPriority="48"/>
+    <w:lsdException w:name="List Table 4 Accent 5" w:uiPriority="49"/>
+    <w:lsdException w:name="List Table 5 Dark Accent 5" w:uiPriority="50"/>
+    <w:lsdException w:name="List Table 6 Colorful Accent 5" w:uiPriority="51"/>
+    <w:lsdException w:name="List Table 7 Colorful Accent 5" w:uiPriority="52"/>
+    <w:lsdException w:name="List Table 1 Light Accent 6" w:uiPriority="46"/>
+    <w:lsdException w:name="List Table 2 Accent 6" w:uiPriority="47"/>
+    <w:lsdException w:name="List Table 3 Accent 6" w:uiPriority="48"/>
+    <w:lsdException w:name="List Table 4 Accent 6" w:uiPriority="49"/>
+    <w:lsdException w:name="List Table 5 Dark Accent 6" w:uiPriority="50"/>
+    <w:lsdException w:name="List Table 6 Colorful Accent 6" w:uiPriority="51"/>
+    <w:lsdException w:name="List Table 7 Colorful Accent 6" w:uiPriority="52"/>
+    <w:lsdException w:name="Mention" w:semiHidden="1" w:uiPriority="99" w:unhideWhenUsed="1"/>
+    <w:lsdException w:name="Smart Hyperlink" w:semiHidden="1" w:uiPriority="99" w:unhideWhenUsed="1"/>
+    <w:lsdException w:name="Hashtag" w:semiHidden="1" w:uiPriority="99" w:unhideWhenUsed="1"/>
+    <w:lsdException w:name="Unresolved Mention" w:semiHidden="1" w:uiPriority="99" w:unhideWhenUsed="1"/>
+    <w:lsdException w:name="Smart Link" w:semiHidden="1" w:uiPriority="99" w:unhideWhenUsed="1"/>
   </w:latentStyles>
   <w:style w:type="paragraph" w:default="1" w:styleId="Normal">
     <w:name w:val="Normal"/>
@@ -21216,14 +21414,15 @@
   </w:style>
   <w:style w:type="character" w:default="1" w:styleId="DefaultParagraphFont">
     <w:name w:val="Default Paragraph Font"/>
+    <w:uiPriority w:val="1"/>
     <w:semiHidden/>
     <w:unhideWhenUsed/>
   </w:style>
   <w:style w:type="table" w:default="1" w:styleId="TableNormal">
     <w:name w:val="Normal Table"/>
+    <w:uiPriority w:val="99"/>
     <w:semiHidden/>
     <w:unhideWhenUsed/>
-    <w:qFormat/>
     <w:tblPr>
       <w:tblInd w:w="0" w:type="dxa"/>
       <w:tblCellMar>
@@ -21236,6 +21435,7 @@
   </w:style>
   <w:style w:type="numbering" w:default="1" w:styleId="NoList">
     <w:name w:val="No List"/>
+    <w:uiPriority w:val="99"/>
     <w:semiHidden/>
     <w:unhideWhenUsed/>
   </w:style>
@@ -21482,7 +21682,6 @@
       <w:spacing w:after="0" w:line="240" w:lineRule="auto"/>
     </w:pPr>
     <w:tblPr>
-      <w:tblInd w:w="0" w:type="dxa"/>
       <w:tblBorders>
         <w:top w:val="single" w:sz="4" w:space="0" w:color="000000" w:themeColor="text1"/>
         <w:left w:val="single" w:sz="4" w:space="0" w:color="000000" w:themeColor="text1"/>
@@ -21491,12 +21690,6 @@
         <w:insideH w:val="single" w:sz="4" w:space="0" w:color="000000" w:themeColor="text1"/>
         <w:insideV w:val="single" w:sz="4" w:space="0" w:color="000000" w:themeColor="text1"/>
       </w:tblBorders>
-      <w:tblCellMar>
-        <w:top w:w="0" w:type="dxa"/>
-        <w:left w:w="108" w:type="dxa"/>
-        <w:bottom w:w="0" w:type="dxa"/>
-        <w:right w:w="108" w:type="dxa"/>
-      </w:tblCellMar>
     </w:tblPr>
   </w:style>
   <w:style w:type="paragraph" w:styleId="Footer">

</xml_diff>